<commit_message>
issue #22: Update help text for tree diameter groups
</commit_message>
<xml_diff>
--- a/Help/PROCESSOR_Help.docx
+++ b/Help/PROCESSOR_Help.docx
@@ -171,8 +171,6 @@
         </w:rPr>
         <w:br w:type="page"/>
       </w:r>
-      <w:bookmarkStart w:id="0" w:name="_GoBack"/>
-      <w:bookmarkEnd w:id="0"/>
     </w:p>
     <w:p>
       <w:pPr>
@@ -325,20 +323,9 @@
     <w:p>
       <w:pPr>
         <w:spacing w:before="120"/>
-        <w:rPr>
-          <w:b/>
-        </w:rPr>
-      </w:pPr>
-      <w:r>
-        <w:t xml:space="preserve">Note: As of </w:t>
-      </w:r>
-      <w:proofErr w:type="spellStart"/>
-      <w:r>
-        <w:t>BioSum</w:t>
-      </w:r>
-      <w:proofErr w:type="spellEnd"/>
-      <w:r>
-        <w:t xml:space="preserve"> version 5.78, the diameter groups specified here will apply to EVERY processor scenario developed, and they will determine the volume, biomass and value summaries in the </w:t>
+      </w:pPr>
+      <w:r>
+        <w:t xml:space="preserve">Note: The diameter groups specified here determine how volume, biomass and value are summarized in the </w:t>
       </w:r>
       <w:proofErr w:type="spellStart"/>
       <w:r>
@@ -346,14 +333,25 @@
       </w:r>
       <w:proofErr w:type="spellEnd"/>
       <w:r>
-        <w:t xml:space="preserve"> table when Processor executes. If the user elects to alter these diameter group specifications later in the analysis (and this is NOT advised), then every existing processor scenario and core analysis will need to be re-run. </w:t>
+        <w:t xml:space="preserve"> table when Processor executes. If the user elects to alter these diameter group specifications later in the analysis, then the processor and any related core analysis scenarios will need to be </w:t>
+      </w:r>
+      <w:r>
+        <w:t>re-run to reflect the changes to</w:t>
+      </w:r>
+      <w:bookmarkStart w:id="0" w:name="_GoBack"/>
+      <w:bookmarkEnd w:id="0"/>
+      <w:r>
+        <w:t xml:space="preserve"> diameter group definitions.</w:t>
+      </w:r>
+      <w:r>
+        <w:t xml:space="preserve"> </w:t>
       </w:r>
     </w:p>
     <w:p>
       <w:pPr>
         <w:pStyle w:val="ListParagraph"/>
         <w:rPr>
-          <w:rFonts w:asciiTheme="minorHAnsi" w:hAnsiTheme="minorHAnsi"/>
+          <w:rFonts w:asciiTheme="minorHAnsi" w:eastAsiaTheme="minorHAnsi" w:hAnsiTheme="minorHAnsi" w:cstheme="minorBidi"/>
           <w:sz w:val="22"/>
           <w:szCs w:val="22"/>
         </w:rPr>
@@ -666,12 +664,12 @@
           <w:b/>
           <w:u w:val="single"/>
         </w:rPr>
+        <w:t>Tree Species help screen</w:t>
+      </w:r>
+    </w:p>
+    <w:p>
+      <w:r>
         <w:lastRenderedPageBreak/>
-        <w:t>Tree Species help screen</w:t>
-      </w:r>
-    </w:p>
-    <w:p>
-      <w:r>
         <w:t xml:space="preserve">The Tree Species window initiates a dialog for conducting audits of cut list species attributes and for managing the </w:t>
       </w:r>
       <w:proofErr w:type="spellStart"/>
@@ -1348,106 +1346,114 @@
           <w:sz w:val="22"/>
           <w:szCs w:val="22"/>
         </w:rPr>
+        <w:t>tree_species</w:t>
+      </w:r>
+      <w:proofErr w:type="spellEnd"/>
+      <w:r>
+        <w:rPr>
+          <w:rFonts w:asciiTheme="minorHAnsi" w:hAnsiTheme="minorHAnsi"/>
+          <w:sz w:val="22"/>
+          <w:szCs w:val="22"/>
+        </w:rPr>
+        <w:t xml:space="preserve"> table individually, or </w:t>
+      </w:r>
+      <w:proofErr w:type="spellStart"/>
+      <w:r>
+        <w:rPr>
+          <w:rFonts w:asciiTheme="minorHAnsi" w:hAnsiTheme="minorHAnsi"/>
+          <w:sz w:val="22"/>
+          <w:szCs w:val="22"/>
+        </w:rPr>
+        <w:t>en</w:t>
+      </w:r>
+      <w:proofErr w:type="spellEnd"/>
+      <w:r>
+        <w:rPr>
+          <w:rFonts w:asciiTheme="minorHAnsi" w:hAnsiTheme="minorHAnsi"/>
+          <w:sz w:val="22"/>
+          <w:szCs w:val="22"/>
+        </w:rPr>
+        <w:t xml:space="preserve"> masse (by clicking </w:t>
+      </w:r>
+      <w:r>
+        <w:rPr>
+          <w:rFonts w:asciiTheme="minorHAnsi" w:hAnsiTheme="minorHAnsi"/>
+          <w:b/>
+          <w:sz w:val="22"/>
+          <w:szCs w:val="22"/>
+        </w:rPr>
+        <w:t>&lt;Check All&gt;</w:t>
+      </w:r>
+      <w:r>
+        <w:rPr>
+          <w:rFonts w:asciiTheme="minorHAnsi" w:hAnsiTheme="minorHAnsi"/>
+          <w:sz w:val="22"/>
+          <w:szCs w:val="22"/>
+        </w:rPr>
+        <w:t xml:space="preserve">), followed by </w:t>
+      </w:r>
+      <w:r>
+        <w:rPr>
+          <w:rFonts w:asciiTheme="minorHAnsi" w:hAnsiTheme="minorHAnsi"/>
+          <w:b/>
+          <w:sz w:val="22"/>
+          <w:szCs w:val="22"/>
+        </w:rPr>
+        <w:t xml:space="preserve">&lt;Add Checked Items </w:t>
+      </w:r>
+      <w:proofErr w:type="gramStart"/>
+      <w:r>
+        <w:rPr>
+          <w:rFonts w:asciiTheme="minorHAnsi" w:hAnsiTheme="minorHAnsi"/>
+          <w:b/>
+          <w:sz w:val="22"/>
+          <w:szCs w:val="22"/>
+        </w:rPr>
+        <w:t>To</w:t>
+      </w:r>
+      <w:proofErr w:type="gramEnd"/>
+      <w:r>
+        <w:rPr>
+          <w:rFonts w:asciiTheme="minorHAnsi" w:hAnsiTheme="minorHAnsi"/>
+          <w:b/>
+          <w:sz w:val="22"/>
+          <w:szCs w:val="22"/>
+        </w:rPr>
+        <w:t xml:space="preserve"> Tree Species Table&gt; </w:t>
+      </w:r>
+      <w:r>
+        <w:rPr>
+          <w:rFonts w:asciiTheme="minorHAnsi" w:hAnsiTheme="minorHAnsi"/>
+          <w:sz w:val="22"/>
+          <w:szCs w:val="22"/>
+        </w:rPr>
+        <w:t xml:space="preserve">button.  Be sure to </w:t>
+      </w:r>
+      <w:r>
+        <w:rPr>
+          <w:rFonts w:asciiTheme="minorHAnsi" w:hAnsiTheme="minorHAnsi"/>
+          <w:b/>
+          <w:sz w:val="22"/>
+          <w:szCs w:val="22"/>
+        </w:rPr>
+        <w:t>&lt;Save&gt;</w:t>
+      </w:r>
+      <w:r>
+        <w:rPr>
+          <w:rFonts w:asciiTheme="minorHAnsi" w:hAnsiTheme="minorHAnsi"/>
+          <w:sz w:val="22"/>
+          <w:szCs w:val="22"/>
+        </w:rPr>
+        <w:t xml:space="preserve"> changes after adding records. These </w:t>
+      </w:r>
+      <w:r>
+        <w:rPr>
+          <w:rFonts w:asciiTheme="minorHAnsi" w:hAnsiTheme="minorHAnsi"/>
+          <w:sz w:val="22"/>
+          <w:szCs w:val="22"/>
+        </w:rPr>
         <w:lastRenderedPageBreak/>
-        <w:t>tree_species</w:t>
-      </w:r>
-      <w:proofErr w:type="spellEnd"/>
-      <w:r>
-        <w:rPr>
-          <w:rFonts w:asciiTheme="minorHAnsi" w:hAnsiTheme="minorHAnsi"/>
-          <w:sz w:val="22"/>
-          <w:szCs w:val="22"/>
-        </w:rPr>
-        <w:t xml:space="preserve"> table individually, or </w:t>
-      </w:r>
-      <w:proofErr w:type="spellStart"/>
-      <w:r>
-        <w:rPr>
-          <w:rFonts w:asciiTheme="minorHAnsi" w:hAnsiTheme="minorHAnsi"/>
-          <w:sz w:val="22"/>
-          <w:szCs w:val="22"/>
-        </w:rPr>
-        <w:t>en</w:t>
-      </w:r>
-      <w:proofErr w:type="spellEnd"/>
-      <w:r>
-        <w:rPr>
-          <w:rFonts w:asciiTheme="minorHAnsi" w:hAnsiTheme="minorHAnsi"/>
-          <w:sz w:val="22"/>
-          <w:szCs w:val="22"/>
-        </w:rPr>
-        <w:t xml:space="preserve"> masse (by clicking </w:t>
-      </w:r>
-      <w:r>
-        <w:rPr>
-          <w:rFonts w:asciiTheme="minorHAnsi" w:hAnsiTheme="minorHAnsi"/>
-          <w:b/>
-          <w:sz w:val="22"/>
-          <w:szCs w:val="22"/>
-        </w:rPr>
-        <w:t>&lt;Check All&gt;</w:t>
-      </w:r>
-      <w:r>
-        <w:rPr>
-          <w:rFonts w:asciiTheme="minorHAnsi" w:hAnsiTheme="minorHAnsi"/>
-          <w:sz w:val="22"/>
-          <w:szCs w:val="22"/>
-        </w:rPr>
-        <w:t xml:space="preserve">), followed by </w:t>
-      </w:r>
-      <w:r>
-        <w:rPr>
-          <w:rFonts w:asciiTheme="minorHAnsi" w:hAnsiTheme="minorHAnsi"/>
-          <w:b/>
-          <w:sz w:val="22"/>
-          <w:szCs w:val="22"/>
-        </w:rPr>
-        <w:t xml:space="preserve">&lt;Add Checked Items </w:t>
-      </w:r>
-      <w:proofErr w:type="gramStart"/>
-      <w:r>
-        <w:rPr>
-          <w:rFonts w:asciiTheme="minorHAnsi" w:hAnsiTheme="minorHAnsi"/>
-          <w:b/>
-          <w:sz w:val="22"/>
-          <w:szCs w:val="22"/>
-        </w:rPr>
-        <w:t>To</w:t>
-      </w:r>
-      <w:proofErr w:type="gramEnd"/>
-      <w:r>
-        <w:rPr>
-          <w:rFonts w:asciiTheme="minorHAnsi" w:hAnsiTheme="minorHAnsi"/>
-          <w:b/>
-          <w:sz w:val="22"/>
-          <w:szCs w:val="22"/>
-        </w:rPr>
-        <w:t xml:space="preserve"> Tree Species Table&gt; </w:t>
-      </w:r>
-      <w:r>
-        <w:rPr>
-          <w:rFonts w:asciiTheme="minorHAnsi" w:hAnsiTheme="minorHAnsi"/>
-          <w:sz w:val="22"/>
-          <w:szCs w:val="22"/>
-        </w:rPr>
-        <w:t xml:space="preserve">button.  Be sure to </w:t>
-      </w:r>
-      <w:r>
-        <w:rPr>
-          <w:rFonts w:asciiTheme="minorHAnsi" w:hAnsiTheme="minorHAnsi"/>
-          <w:b/>
-          <w:sz w:val="22"/>
-          <w:szCs w:val="22"/>
-        </w:rPr>
-        <w:t>&lt;Save&gt;</w:t>
-      </w:r>
-      <w:r>
-        <w:rPr>
-          <w:rFonts w:asciiTheme="minorHAnsi" w:hAnsiTheme="minorHAnsi"/>
-          <w:sz w:val="22"/>
-          <w:szCs w:val="22"/>
-        </w:rPr>
-        <w:t xml:space="preserve"> changes after adding records. These additions to the work table will automatically propagate through to also update </w:t>
+        <w:t xml:space="preserve">additions to the work table will automatically propagate through to also update </w:t>
       </w:r>
       <w:proofErr w:type="spellStart"/>
       <w:r>
@@ -1874,13 +1880,13 @@
           <w:b/>
           <w:u w:val="single"/>
         </w:rPr>
+        <w:t>Tree Species Groups</w:t>
+      </w:r>
+    </w:p>
+    <w:p>
+      <w:proofErr w:type="spellStart"/>
+      <w:r>
         <w:lastRenderedPageBreak/>
-        <w:t>Tree Species Groups</w:t>
-      </w:r>
-    </w:p>
-    <w:p>
-      <w:proofErr w:type="spellStart"/>
-      <w:r>
         <w:t>BioSum</w:t>
       </w:r>
       <w:proofErr w:type="spellEnd"/>
@@ -2263,19 +2269,19 @@
           <w:b/>
           <w:u w:val="single"/>
         </w:rPr>
+        <w:t>Data Sources</w:t>
+      </w:r>
+      <w:r>
+        <w:rPr>
+          <w:b/>
+          <w:u w:val="single"/>
+        </w:rPr>
+        <w:t xml:space="preserve"> Tab</w:t>
+      </w:r>
+    </w:p>
+    <w:p>
+      <w:r>
         <w:lastRenderedPageBreak/>
-        <w:t>Data Sources</w:t>
-      </w:r>
-      <w:r>
-        <w:rPr>
-          <w:b/>
-          <w:u w:val="single"/>
-        </w:rPr>
-        <w:t xml:space="preserve"> Tab</w:t>
-      </w:r>
-    </w:p>
-    <w:p>
-      <w:r>
         <w:t xml:space="preserve">The </w:t>
       </w:r>
       <w:r>
@@ -3493,7 +3499,7 @@
   <a:extraClrSchemeLst/>
   <a:extLst>
     <a:ext uri="{05A4C25C-085E-4340-85A3-A5531E510DB2}">
-      <thm15:themeFamily xmlns:thm15="http://schemas.microsoft.com/office/thememl/2012/main" xmlns="" name="Office Theme" id="{62F939B6-93AF-4DB8-9C6B-D6C7DFDC589F}" vid="{4A3C46E8-61CC-4603-A589-7422A47A8E4A}"/>
+      <thm15:themeFamily xmlns="" xmlns:thm15="http://schemas.microsoft.com/office/thememl/2012/main" name="Office Theme" id="{62F939B6-93AF-4DB8-9C6B-D6C7DFDC589F}" vid="{4A3C46E8-61CC-4603-A589-7422A47A8E4A}"/>
     </a:ext>
   </a:extLst>
 </a:theme>

</xml_diff>

<commit_message>
Fix line break in help
</commit_message>
<xml_diff>
--- a/Help/PROCESSOR_Help.docx
+++ b/Help/PROCESSOR_Help.docx
@@ -338,8 +338,6 @@
       <w:r>
         <w:t>re-run to reflect the changes to</w:t>
       </w:r>
-      <w:bookmarkStart w:id="0" w:name="_GoBack"/>
-      <w:bookmarkEnd w:id="0"/>
       <w:r>
         <w:t xml:space="preserve"> diameter group definitions.</w:t>
       </w:r>
@@ -651,7 +649,11 @@
     <w:p/>
     <w:p/>
     <w:p/>
-    <w:p/>
+    <w:p>
+      <w:r>
+        <w:br w:type="page"/>
+      </w:r>
+    </w:p>
     <w:p>
       <w:pPr>
         <w:rPr>
@@ -664,12 +666,12 @@
           <w:b/>
           <w:u w:val="single"/>
         </w:rPr>
+        <w:lastRenderedPageBreak/>
         <w:t>Tree Species help screen</w:t>
       </w:r>
     </w:p>
     <w:p>
       <w:r>
-        <w:lastRenderedPageBreak/>
         <w:t xml:space="preserve">The Tree Species window initiates a dialog for conducting audits of cut list species attributes and for managing the </w:t>
       </w:r>
       <w:proofErr w:type="spellStart"/>
@@ -1346,6 +1348,7 @@
           <w:sz w:val="22"/>
           <w:szCs w:val="22"/>
         </w:rPr>
+        <w:lastRenderedPageBreak/>
         <w:t>tree_species</w:t>
       </w:r>
       <w:proofErr w:type="spellEnd"/>
@@ -1444,16 +1447,7 @@
           <w:sz w:val="22"/>
           <w:szCs w:val="22"/>
         </w:rPr>
-        <w:t xml:space="preserve"> changes after adding records. These </w:t>
-      </w:r>
-      <w:r>
-        <w:rPr>
-          <w:rFonts w:asciiTheme="minorHAnsi" w:hAnsiTheme="minorHAnsi"/>
-          <w:sz w:val="22"/>
-          <w:szCs w:val="22"/>
-        </w:rPr>
-        <w:lastRenderedPageBreak/>
-        <w:t xml:space="preserve">additions to the work table will automatically propagate through to also update </w:t>
+        <w:t xml:space="preserve"> changes after adding records. These additions to the work table will automatically propagate through to also update </w:t>
       </w:r>
       <w:proofErr w:type="spellStart"/>
       <w:r>
@@ -1875,18 +1869,20 @@
           <w:u w:val="single"/>
         </w:rPr>
       </w:pPr>
+      <w:bookmarkStart w:id="0" w:name="_GoBack"/>
+      <w:bookmarkEnd w:id="0"/>
       <w:r>
         <w:rPr>
           <w:b/>
           <w:u w:val="single"/>
         </w:rPr>
+        <w:lastRenderedPageBreak/>
         <w:t>Tree Species Groups</w:t>
       </w:r>
     </w:p>
     <w:p>
       <w:proofErr w:type="spellStart"/>
       <w:r>
-        <w:lastRenderedPageBreak/>
         <w:t>BioSum</w:t>
       </w:r>
       <w:proofErr w:type="spellEnd"/>
@@ -2269,6 +2265,7 @@
           <w:b/>
           <w:u w:val="single"/>
         </w:rPr>
+        <w:lastRenderedPageBreak/>
         <w:t>Data Sources</w:t>
       </w:r>
       <w:r>
@@ -2281,7 +2278,6 @@
     </w:p>
     <w:p>
       <w:r>
-        <w:lastRenderedPageBreak/>
         <w:t xml:space="preserve">The </w:t>
       </w:r>
       <w:r>
@@ -3499,7 +3495,7 @@
   <a:extraClrSchemeLst/>
   <a:extLst>
     <a:ext uri="{05A4C25C-085E-4340-85A3-A5531E510DB2}">
-      <thm15:themeFamily xmlns="" xmlns:thm15="http://schemas.microsoft.com/office/thememl/2012/main" name="Office Theme" id="{62F939B6-93AF-4DB8-9C6B-D6C7DFDC589F}" vid="{4A3C46E8-61CC-4603-A589-7422A47A8E4A}"/>
+      <thm15:themeFamily xmlns:thm15="http://schemas.microsoft.com/office/thememl/2012/main" xmlns="" name="Office Theme" id="{62F939B6-93AF-4DB8-9C6B-D6C7DFDC589F}" vid="{4A3C46E8-61CC-4603-A589-7422A47A8E4A}"/>
     </a:ext>
   </a:extLst>
 </a:theme>

</xml_diff>

<commit_message>
issue #22: Finish implementing help screens for Processor
</commit_message>
<xml_diff>
--- a/Help/PROCESSOR_Help.docx
+++ b/Help/PROCESSOR_Help.docx
@@ -286,9 +286,9 @@
               </wp:anchor>
             </w:drawing>
           </mc:Choice>
-          <mc:Fallback xmlns:w15="http://schemas.microsoft.com/office/word/2012/wordml">
+          <mc:Fallback>
             <w:pict>
-              <v:rect w14:anchorId="67FF787E" id="Rectangle 15" o:spid="_x0000_s1026" style="position:absolute;margin-left:407.6pt;margin-top:4.8pt;width:33.2pt;height:25.65pt;z-index:251659264;visibility:visible;mso-wrap-style:square;mso-width-percent:0;mso-height-percent:0;mso-wrap-distance-left:9pt;mso-wrap-distance-top:0;mso-wrap-distance-right:9pt;mso-wrap-distance-bottom:0;mso-position-horizontal:absolute;mso-position-horizontal-relative:text;mso-position-vertical:absolute;mso-position-vertical-relative:text;mso-width-percent:0;mso-height-percent:0;mso-width-relative:margin;mso-height-relative:margin;v-text-anchor:middle" o:gfxdata="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" filled="f" strokecolor="white [3212]" strokeweight="1pt">
+              <v:rect id="Rectangle 15" o:spid="_x0000_s1026" style="position:absolute;margin-left:407.6pt;margin-top:4.8pt;width:33.2pt;height:25.65pt;z-index:251659264;visibility:visible;mso-wrap-style:square;mso-width-percent:0;mso-height-percent:0;mso-wrap-distance-left:9pt;mso-wrap-distance-top:0;mso-wrap-distance-right:9pt;mso-wrap-distance-bottom:0;mso-position-horizontal:absolute;mso-position-horizontal-relative:text;mso-position-vertical:absolute;mso-position-vertical-relative:text;mso-width-percent:0;mso-height-percent:0;mso-width-relative:margin;mso-height-relative:margin;v-text-anchor:middle" o:gfxdata="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" filled="f" strokecolor="white [3212]" strokeweight="1pt">
                 <v:textbox>
                   <w:txbxContent>
                     <w:p>
@@ -1869,8 +1869,6 @@
           <w:u w:val="single"/>
         </w:rPr>
       </w:pPr>
-      <w:bookmarkStart w:id="0" w:name="_GoBack"/>
-      <w:bookmarkEnd w:id="0"/>
       <w:r>
         <w:rPr>
           <w:b/>
@@ -2334,15 +2332,3589 @@
         </w:rPr>
       </w:pPr>
     </w:p>
-    <w:p/>
-    <w:p/>
-    <w:p/>
-    <w:p/>
+    <w:p>
+      <w:r>
+        <w:br w:type="page"/>
+      </w:r>
+    </w:p>
+    <w:p>
+      <w:pPr>
+        <w:rPr>
+          <w:b/>
+          <w:u w:val="single"/>
+        </w:rPr>
+      </w:pPr>
+      <w:r>
+        <w:rPr>
+          <w:b/>
+          <w:u w:val="single"/>
+        </w:rPr>
+        <w:lastRenderedPageBreak/>
+        <w:t>Processor Scenario</w:t>
+      </w:r>
+      <w:r>
+        <w:rPr>
+          <w:b/>
+          <w:u w:val="single"/>
+        </w:rPr>
+        <w:t xml:space="preserve"> (Description and Notes Tabs)</w:t>
+      </w:r>
+    </w:p>
+    <w:p>
+      <w:pPr>
+        <w:pStyle w:val="ListParagraph"/>
+        <w:numPr>
+          <w:ilvl w:val="0"/>
+          <w:numId w:val="4"/>
+        </w:numPr>
+        <w:rPr>
+          <w:rFonts w:asciiTheme="minorHAnsi" w:hAnsiTheme="minorHAnsi"/>
+          <w:sz w:val="22"/>
+          <w:szCs w:val="22"/>
+        </w:rPr>
+      </w:pPr>
+      <w:r>
+        <w:rPr>
+          <w:rFonts w:asciiTheme="minorHAnsi" w:hAnsiTheme="minorHAnsi"/>
+          <w:sz w:val="22"/>
+          <w:szCs w:val="22"/>
+        </w:rPr>
+        <w:t xml:space="preserve">To start the </w:t>
+      </w:r>
+      <w:proofErr w:type="spellStart"/>
+      <w:r>
+        <w:rPr>
+          <w:rFonts w:asciiTheme="minorHAnsi" w:hAnsiTheme="minorHAnsi"/>
+          <w:sz w:val="22"/>
+          <w:szCs w:val="22"/>
+        </w:rPr>
+        <w:t>BioSum</w:t>
+      </w:r>
+      <w:proofErr w:type="spellEnd"/>
+      <w:r>
+        <w:rPr>
+          <w:rFonts w:asciiTheme="minorHAnsi" w:hAnsiTheme="minorHAnsi"/>
+          <w:sz w:val="22"/>
+          <w:szCs w:val="22"/>
+        </w:rPr>
+        <w:t xml:space="preserve"> Processor</w:t>
+      </w:r>
+      <w:r>
+        <w:rPr>
+          <w:rFonts w:asciiTheme="minorHAnsi" w:hAnsiTheme="minorHAnsi"/>
+          <w:b/>
+          <w:sz w:val="22"/>
+          <w:szCs w:val="22"/>
+        </w:rPr>
+        <w:t xml:space="preserve">, </w:t>
+      </w:r>
+      <w:r>
+        <w:rPr>
+          <w:rFonts w:asciiTheme="minorHAnsi" w:hAnsiTheme="minorHAnsi"/>
+          <w:sz w:val="22"/>
+          <w:szCs w:val="22"/>
+        </w:rPr>
+        <w:t xml:space="preserve">click the </w:t>
+      </w:r>
+      <w:r>
+        <w:rPr>
+          <w:rStyle w:val="Button"/>
+          <w:rFonts w:asciiTheme="minorHAnsi" w:hAnsiTheme="minorHAnsi"/>
+          <w:sz w:val="22"/>
+          <w:szCs w:val="22"/>
+        </w:rPr>
+        <w:t xml:space="preserve">&lt;Start </w:t>
+      </w:r>
+      <w:proofErr w:type="spellStart"/>
+      <w:r>
+        <w:rPr>
+          <w:rStyle w:val="Button"/>
+          <w:rFonts w:asciiTheme="minorHAnsi" w:hAnsiTheme="minorHAnsi"/>
+          <w:sz w:val="22"/>
+          <w:szCs w:val="22"/>
+        </w:rPr>
+        <w:t>BioSum</w:t>
+      </w:r>
+      <w:proofErr w:type="spellEnd"/>
+      <w:r>
+        <w:rPr>
+          <w:rStyle w:val="Button"/>
+          <w:rFonts w:asciiTheme="minorHAnsi" w:hAnsiTheme="minorHAnsi"/>
+          <w:sz w:val="22"/>
+          <w:szCs w:val="22"/>
+        </w:rPr>
+        <w:t xml:space="preserve"> Processor&gt;</w:t>
+      </w:r>
+      <w:r>
+        <w:rPr>
+          <w:rFonts w:asciiTheme="minorHAnsi" w:hAnsiTheme="minorHAnsi"/>
+          <w:sz w:val="22"/>
+          <w:szCs w:val="22"/>
+        </w:rPr>
+        <w:t xml:space="preserve"> button.</w:t>
+      </w:r>
+    </w:p>
+    <w:p>
+      <w:pPr>
+        <w:pStyle w:val="ListParagraph"/>
+        <w:numPr>
+          <w:ilvl w:val="0"/>
+          <w:numId w:val="4"/>
+        </w:numPr>
+        <w:spacing w:before="120"/>
+        <w:contextualSpacing w:val="0"/>
+        <w:rPr>
+          <w:rFonts w:asciiTheme="minorHAnsi" w:hAnsiTheme="minorHAnsi"/>
+          <w:sz w:val="22"/>
+          <w:szCs w:val="22"/>
+        </w:rPr>
+      </w:pPr>
+      <w:r>
+        <w:rPr>
+          <w:rFonts w:asciiTheme="minorHAnsi" w:hAnsiTheme="minorHAnsi"/>
+          <w:sz w:val="22"/>
+          <w:szCs w:val="22"/>
+        </w:rPr>
+        <w:t xml:space="preserve">The </w:t>
+      </w:r>
+      <w:r>
+        <w:rPr>
+          <w:rFonts w:asciiTheme="minorHAnsi" w:hAnsiTheme="minorHAnsi"/>
+          <w:b/>
+          <w:sz w:val="22"/>
+          <w:szCs w:val="22"/>
+        </w:rPr>
+        <w:t>Processor Scenario</w:t>
+      </w:r>
+      <w:r>
+        <w:rPr>
+          <w:rFonts w:asciiTheme="minorHAnsi" w:hAnsiTheme="minorHAnsi"/>
+          <w:sz w:val="22"/>
+          <w:szCs w:val="22"/>
+        </w:rPr>
+        <w:t xml:space="preserve"> window will open. The first time </w:t>
+      </w:r>
+      <w:proofErr w:type="spellStart"/>
+      <w:r>
+        <w:rPr>
+          <w:rFonts w:asciiTheme="minorHAnsi" w:hAnsiTheme="minorHAnsi"/>
+          <w:sz w:val="22"/>
+          <w:szCs w:val="22"/>
+        </w:rPr>
+        <w:t>BioSum</w:t>
+      </w:r>
+      <w:proofErr w:type="spellEnd"/>
+      <w:r>
+        <w:rPr>
+          <w:rFonts w:asciiTheme="minorHAnsi" w:hAnsiTheme="minorHAnsi"/>
+          <w:sz w:val="22"/>
+          <w:szCs w:val="22"/>
+        </w:rPr>
+        <w:t xml:space="preserve"> Processor is started, a default scenario will be created titled </w:t>
+      </w:r>
+      <w:r>
+        <w:rPr>
+          <w:rFonts w:asciiTheme="minorHAnsi" w:hAnsiTheme="minorHAnsi"/>
+          <w:b/>
+          <w:sz w:val="22"/>
+          <w:szCs w:val="22"/>
+        </w:rPr>
+        <w:t xml:space="preserve">scenario1.  </w:t>
+      </w:r>
+      <w:r>
+        <w:rPr>
+          <w:rFonts w:asciiTheme="minorHAnsi" w:hAnsiTheme="minorHAnsi"/>
+          <w:sz w:val="22"/>
+          <w:szCs w:val="22"/>
+        </w:rPr>
+        <w:t xml:space="preserve">If scenario1 has already been defined and you wish to create a new scenario, click </w:t>
+      </w:r>
+      <w:r>
+        <w:rPr>
+          <w:rFonts w:asciiTheme="minorHAnsi" w:hAnsiTheme="minorHAnsi"/>
+          <w:b/>
+          <w:sz w:val="22"/>
+          <w:szCs w:val="22"/>
+        </w:rPr>
+        <w:t xml:space="preserve">&lt;New&gt;. </w:t>
+      </w:r>
+      <w:r>
+        <w:rPr>
+          <w:rFonts w:asciiTheme="minorHAnsi" w:hAnsiTheme="minorHAnsi"/>
+          <w:sz w:val="22"/>
+          <w:szCs w:val="22"/>
+        </w:rPr>
+        <w:t xml:space="preserve">Enter a scenario name and description, then </w:t>
+      </w:r>
+      <w:r>
+        <w:rPr>
+          <w:rFonts w:asciiTheme="minorHAnsi" w:hAnsiTheme="minorHAnsi"/>
+          <w:b/>
+          <w:sz w:val="22"/>
+          <w:szCs w:val="22"/>
+        </w:rPr>
+        <w:t>&lt;OK&gt;, to begin work with a new scenario, or &lt;Cancel&gt; to return to the processor scenario selection dialog</w:t>
+      </w:r>
+    </w:p>
+    <w:p>
+      <w:pPr>
+        <w:pStyle w:val="ListParagraph"/>
+        <w:numPr>
+          <w:ilvl w:val="0"/>
+          <w:numId w:val="4"/>
+        </w:numPr>
+        <w:spacing w:before="120"/>
+        <w:contextualSpacing w:val="0"/>
+        <w:rPr>
+          <w:rFonts w:asciiTheme="minorHAnsi" w:hAnsiTheme="minorHAnsi"/>
+          <w:sz w:val="22"/>
+          <w:szCs w:val="22"/>
+        </w:rPr>
+      </w:pPr>
+      <w:r>
+        <w:rPr>
+          <w:rFonts w:asciiTheme="minorHAnsi" w:hAnsiTheme="minorHAnsi"/>
+          <w:sz w:val="22"/>
+          <w:szCs w:val="22"/>
+        </w:rPr>
+        <w:t xml:space="preserve">If not initiating a new processor scenario, select the scenario that you wish to define or refine in the </w:t>
+      </w:r>
+      <w:r>
+        <w:rPr>
+          <w:rFonts w:asciiTheme="minorHAnsi" w:hAnsiTheme="minorHAnsi"/>
+          <w:b/>
+          <w:sz w:val="22"/>
+          <w:szCs w:val="22"/>
+        </w:rPr>
+        <w:t>Scenario List</w:t>
+      </w:r>
+      <w:r>
+        <w:rPr>
+          <w:rFonts w:asciiTheme="minorHAnsi" w:hAnsiTheme="minorHAnsi"/>
+          <w:sz w:val="22"/>
+          <w:szCs w:val="22"/>
+        </w:rPr>
+        <w:t xml:space="preserve"> and then click </w:t>
+      </w:r>
+      <w:r>
+        <w:rPr>
+          <w:rFonts w:asciiTheme="minorHAnsi" w:hAnsiTheme="minorHAnsi"/>
+          <w:b/>
+          <w:sz w:val="22"/>
+          <w:szCs w:val="22"/>
+        </w:rPr>
+        <w:t>&lt;OK&gt;.</w:t>
+      </w:r>
+      <w:r>
+        <w:rPr>
+          <w:rFonts w:asciiTheme="minorHAnsi" w:hAnsiTheme="minorHAnsi"/>
+          <w:sz w:val="22"/>
+          <w:szCs w:val="22"/>
+        </w:rPr>
+        <w:t xml:space="preserve"> </w:t>
+      </w:r>
+    </w:p>
+    <w:p>
+      <w:pPr>
+        <w:pStyle w:val="ListParagraph"/>
+        <w:numPr>
+          <w:ilvl w:val="0"/>
+          <w:numId w:val="4"/>
+        </w:numPr>
+        <w:spacing w:before="120"/>
+        <w:contextualSpacing w:val="0"/>
+        <w:rPr>
+          <w:rFonts w:asciiTheme="minorHAnsi" w:hAnsiTheme="minorHAnsi"/>
+          <w:sz w:val="22"/>
+          <w:szCs w:val="22"/>
+        </w:rPr>
+      </w:pPr>
+      <w:r>
+        <w:rPr>
+          <w:rFonts w:asciiTheme="minorHAnsi" w:hAnsiTheme="minorHAnsi"/>
+          <w:sz w:val="22"/>
+          <w:szCs w:val="22"/>
+        </w:rPr>
+        <w:t xml:space="preserve">The Processor </w:t>
+      </w:r>
+      <w:r>
+        <w:rPr>
+          <w:rFonts w:asciiTheme="minorHAnsi" w:hAnsiTheme="minorHAnsi"/>
+          <w:b/>
+          <w:sz w:val="22"/>
+          <w:szCs w:val="22"/>
+        </w:rPr>
+        <w:t>Scenario</w:t>
+      </w:r>
+      <w:r>
+        <w:rPr>
+          <w:rFonts w:asciiTheme="minorHAnsi" w:hAnsiTheme="minorHAnsi"/>
+          <w:sz w:val="22"/>
+          <w:szCs w:val="22"/>
+        </w:rPr>
+        <w:t xml:space="preserve"> window has four top-level tabs: </w:t>
+      </w:r>
+      <w:r>
+        <w:rPr>
+          <w:rFonts w:asciiTheme="minorHAnsi" w:hAnsiTheme="minorHAnsi"/>
+          <w:b/>
+          <w:sz w:val="22"/>
+          <w:szCs w:val="22"/>
+        </w:rPr>
+        <w:t>Description</w:t>
+      </w:r>
+      <w:r>
+        <w:rPr>
+          <w:rFonts w:asciiTheme="minorHAnsi" w:hAnsiTheme="minorHAnsi"/>
+          <w:sz w:val="22"/>
+          <w:szCs w:val="22"/>
+        </w:rPr>
+        <w:t xml:space="preserve">, </w:t>
+      </w:r>
+      <w:r>
+        <w:rPr>
+          <w:rFonts w:asciiTheme="minorHAnsi" w:hAnsiTheme="minorHAnsi"/>
+          <w:b/>
+          <w:sz w:val="22"/>
+          <w:szCs w:val="22"/>
+        </w:rPr>
+        <w:t>Notes</w:t>
+      </w:r>
+      <w:r>
+        <w:rPr>
+          <w:rFonts w:asciiTheme="minorHAnsi" w:hAnsiTheme="minorHAnsi"/>
+          <w:sz w:val="22"/>
+          <w:szCs w:val="22"/>
+        </w:rPr>
+        <w:t xml:space="preserve">, </w:t>
+      </w:r>
+      <w:r>
+        <w:rPr>
+          <w:rFonts w:asciiTheme="minorHAnsi" w:hAnsiTheme="minorHAnsi"/>
+          <w:b/>
+          <w:sz w:val="22"/>
+          <w:szCs w:val="22"/>
+        </w:rPr>
+        <w:t>Data Sources</w:t>
+      </w:r>
+      <w:r>
+        <w:rPr>
+          <w:rFonts w:asciiTheme="minorHAnsi" w:hAnsiTheme="minorHAnsi"/>
+          <w:sz w:val="22"/>
+          <w:szCs w:val="22"/>
+        </w:rPr>
+        <w:t xml:space="preserve">, and </w:t>
+      </w:r>
+      <w:r>
+        <w:rPr>
+          <w:rFonts w:asciiTheme="minorHAnsi" w:hAnsiTheme="minorHAnsi"/>
+          <w:b/>
+          <w:sz w:val="22"/>
+          <w:szCs w:val="22"/>
+        </w:rPr>
+        <w:t xml:space="preserve">Rule Definition </w:t>
+      </w:r>
+      <w:r>
+        <w:rPr>
+          <w:rFonts w:asciiTheme="minorHAnsi" w:hAnsiTheme="minorHAnsi"/>
+          <w:sz w:val="22"/>
+          <w:szCs w:val="22"/>
+        </w:rPr>
+        <w:t>and 5 action buttons (</w:t>
+      </w:r>
+      <w:r>
+        <w:rPr>
+          <w:rFonts w:asciiTheme="minorHAnsi" w:hAnsiTheme="minorHAnsi"/>
+          <w:b/>
+          <w:sz w:val="22"/>
+          <w:szCs w:val="22"/>
+        </w:rPr>
+        <w:t>new, open, save, delete, properties</w:t>
+      </w:r>
+      <w:r>
+        <w:rPr>
+          <w:rFonts w:asciiTheme="minorHAnsi" w:hAnsiTheme="minorHAnsi"/>
+          <w:sz w:val="22"/>
+          <w:szCs w:val="22"/>
+        </w:rPr>
+        <w:t xml:space="preserve"> and </w:t>
+      </w:r>
+      <w:r>
+        <w:rPr>
+          <w:rFonts w:asciiTheme="minorHAnsi" w:hAnsiTheme="minorHAnsi"/>
+          <w:b/>
+          <w:sz w:val="22"/>
+          <w:szCs w:val="22"/>
+        </w:rPr>
+        <w:t>copy</w:t>
+      </w:r>
+      <w:r>
+        <w:rPr>
+          <w:rFonts w:asciiTheme="minorHAnsi" w:hAnsiTheme="minorHAnsi"/>
+          <w:sz w:val="22"/>
+          <w:szCs w:val="22"/>
+        </w:rPr>
+        <w:t xml:space="preserve">). </w:t>
+      </w:r>
+    </w:p>
+    <w:p>
+      <w:pPr>
+        <w:pStyle w:val="ListParagraph"/>
+        <w:numPr>
+          <w:ilvl w:val="1"/>
+          <w:numId w:val="4"/>
+        </w:numPr>
+        <w:spacing w:before="120"/>
+        <w:contextualSpacing w:val="0"/>
+        <w:rPr>
+          <w:rFonts w:asciiTheme="minorHAnsi" w:hAnsiTheme="minorHAnsi"/>
+          <w:sz w:val="22"/>
+          <w:szCs w:val="22"/>
+        </w:rPr>
+      </w:pPr>
+      <w:r>
+        <w:rPr>
+          <w:rFonts w:asciiTheme="minorHAnsi" w:hAnsiTheme="minorHAnsi"/>
+          <w:sz w:val="22"/>
+          <w:szCs w:val="22"/>
+        </w:rPr>
+        <w:t xml:space="preserve">The function of most of the action buttons is straightforward, but the copy function is less intuitive. To copy and existing scenario, first create a </w:t>
+      </w:r>
+      <w:proofErr w:type="gramStart"/>
+      <w:r>
+        <w:rPr>
+          <w:rFonts w:asciiTheme="minorHAnsi" w:hAnsiTheme="minorHAnsi"/>
+          <w:sz w:val="22"/>
+          <w:szCs w:val="22"/>
+        </w:rPr>
+        <w:t>New</w:t>
+      </w:r>
+      <w:proofErr w:type="gramEnd"/>
+      <w:r>
+        <w:rPr>
+          <w:rFonts w:asciiTheme="minorHAnsi" w:hAnsiTheme="minorHAnsi"/>
+          <w:sz w:val="22"/>
+          <w:szCs w:val="22"/>
+        </w:rPr>
+        <w:t xml:space="preserve"> scenario. With the new scenario open, select copy and then choose a scenario to copy into the currently open scenario. A dialog will appear asking for confirmation of the desire to copy FROM scenario A to scenario B—if the dialog statement is correct, choose </w:t>
+      </w:r>
+      <w:proofErr w:type="gramStart"/>
+      <w:r>
+        <w:rPr>
+          <w:rFonts w:asciiTheme="minorHAnsi" w:hAnsiTheme="minorHAnsi"/>
+          <w:sz w:val="22"/>
+          <w:szCs w:val="22"/>
+        </w:rPr>
+        <w:t>Yes</w:t>
+      </w:r>
+      <w:proofErr w:type="gramEnd"/>
+      <w:r>
+        <w:rPr>
+          <w:rFonts w:asciiTheme="minorHAnsi" w:hAnsiTheme="minorHAnsi"/>
+          <w:sz w:val="22"/>
+          <w:szCs w:val="22"/>
+        </w:rPr>
+        <w:t xml:space="preserve">. A Done/OK dialog will display when copying is complete. </w:t>
+      </w:r>
+    </w:p>
+    <w:p>
+      <w:pPr>
+        <w:pStyle w:val="ListParagraph"/>
+        <w:numPr>
+          <w:ilvl w:val="1"/>
+          <w:numId w:val="4"/>
+        </w:numPr>
+        <w:spacing w:before="120"/>
+        <w:contextualSpacing w:val="0"/>
+        <w:rPr>
+          <w:rFonts w:asciiTheme="minorHAnsi" w:hAnsiTheme="minorHAnsi"/>
+          <w:sz w:val="22"/>
+          <w:szCs w:val="22"/>
+        </w:rPr>
+      </w:pPr>
+      <w:r>
+        <w:rPr>
+          <w:rFonts w:asciiTheme="minorHAnsi" w:hAnsiTheme="minorHAnsi"/>
+          <w:sz w:val="22"/>
+          <w:szCs w:val="22"/>
+        </w:rPr>
+        <w:t xml:space="preserve">The </w:t>
+      </w:r>
+      <w:r>
+        <w:rPr>
+          <w:rFonts w:asciiTheme="minorHAnsi" w:hAnsiTheme="minorHAnsi"/>
+          <w:b/>
+          <w:sz w:val="22"/>
+          <w:szCs w:val="22"/>
+        </w:rPr>
+        <w:t>Description</w:t>
+      </w:r>
+      <w:r>
+        <w:rPr>
+          <w:rFonts w:asciiTheme="minorHAnsi" w:hAnsiTheme="minorHAnsi"/>
+          <w:sz w:val="22"/>
+          <w:szCs w:val="22"/>
+        </w:rPr>
+        <w:t xml:space="preserve"> tab provides a </w:t>
+      </w:r>
+      <w:r>
+        <w:rPr>
+          <w:rFonts w:asciiTheme="minorHAnsi" w:hAnsiTheme="minorHAnsi"/>
+          <w:b/>
+          <w:sz w:val="22"/>
+          <w:szCs w:val="22"/>
+        </w:rPr>
+        <w:t>Scenario Description</w:t>
+      </w:r>
+      <w:r>
+        <w:rPr>
+          <w:rFonts w:asciiTheme="minorHAnsi" w:hAnsiTheme="minorHAnsi"/>
+          <w:sz w:val="22"/>
+          <w:szCs w:val="22"/>
+        </w:rPr>
+        <w:t xml:space="preserve"> text box to enter or revise brief descriptive information about the processor scenario. </w:t>
+      </w:r>
+    </w:p>
+    <w:p>
+      <w:pPr>
+        <w:pStyle w:val="ListParagraph"/>
+        <w:numPr>
+          <w:ilvl w:val="1"/>
+          <w:numId w:val="4"/>
+        </w:numPr>
+        <w:spacing w:before="120"/>
+        <w:contextualSpacing w:val="0"/>
+        <w:rPr>
+          <w:rFonts w:asciiTheme="minorHAnsi" w:hAnsiTheme="minorHAnsi"/>
+          <w:sz w:val="22"/>
+          <w:szCs w:val="22"/>
+        </w:rPr>
+      </w:pPr>
+      <w:r>
+        <w:rPr>
+          <w:rFonts w:asciiTheme="minorHAnsi" w:hAnsiTheme="minorHAnsi"/>
+          <w:sz w:val="22"/>
+          <w:szCs w:val="22"/>
+        </w:rPr>
+        <w:t xml:space="preserve">The </w:t>
+      </w:r>
+      <w:r>
+        <w:rPr>
+          <w:rFonts w:asciiTheme="minorHAnsi" w:hAnsiTheme="minorHAnsi"/>
+          <w:b/>
+          <w:sz w:val="22"/>
+          <w:szCs w:val="22"/>
+        </w:rPr>
+        <w:t>Notes</w:t>
+      </w:r>
+      <w:r>
+        <w:rPr>
+          <w:rFonts w:asciiTheme="minorHAnsi" w:hAnsiTheme="minorHAnsi"/>
+          <w:sz w:val="22"/>
+          <w:szCs w:val="22"/>
+        </w:rPr>
+        <w:t xml:space="preserve"> tab accesses a text box into which extensive notes may be recorded about the processor scenario for future reference. </w:t>
+      </w:r>
+    </w:p>
+    <w:p>
+      <w:pPr>
+        <w:pStyle w:val="ListParagraph"/>
+        <w:numPr>
+          <w:ilvl w:val="1"/>
+          <w:numId w:val="4"/>
+        </w:numPr>
+        <w:spacing w:before="120"/>
+        <w:contextualSpacing w:val="0"/>
+        <w:rPr>
+          <w:rFonts w:asciiTheme="minorHAnsi" w:hAnsiTheme="minorHAnsi"/>
+          <w:sz w:val="22"/>
+          <w:szCs w:val="22"/>
+        </w:rPr>
+      </w:pPr>
+      <w:r>
+        <w:rPr>
+          <w:rFonts w:asciiTheme="minorHAnsi" w:hAnsiTheme="minorHAnsi"/>
+          <w:sz w:val="22"/>
+          <w:szCs w:val="22"/>
+        </w:rPr>
+        <w:t xml:space="preserve">Click the </w:t>
+      </w:r>
+      <w:r>
+        <w:rPr>
+          <w:rFonts w:asciiTheme="minorHAnsi" w:hAnsiTheme="minorHAnsi"/>
+          <w:b/>
+          <w:sz w:val="22"/>
+          <w:szCs w:val="22"/>
+        </w:rPr>
+        <w:t>&lt;Help&gt;</w:t>
+      </w:r>
+      <w:r>
+        <w:rPr>
+          <w:rFonts w:asciiTheme="minorHAnsi" w:hAnsiTheme="minorHAnsi"/>
+          <w:sz w:val="22"/>
+          <w:szCs w:val="22"/>
+        </w:rPr>
+        <w:t xml:space="preserve">  button on the </w:t>
+      </w:r>
+      <w:r>
+        <w:rPr>
+          <w:rFonts w:asciiTheme="minorHAnsi" w:hAnsiTheme="minorHAnsi"/>
+          <w:b/>
+          <w:sz w:val="22"/>
+          <w:szCs w:val="22"/>
+        </w:rPr>
+        <w:t>Data Sources</w:t>
+      </w:r>
+      <w:r>
+        <w:rPr>
+          <w:rFonts w:asciiTheme="minorHAnsi" w:hAnsiTheme="minorHAnsi"/>
+          <w:sz w:val="22"/>
+          <w:szCs w:val="22"/>
+        </w:rPr>
+        <w:t xml:space="preserve"> screen for help on </w:t>
+      </w:r>
+      <w:r>
+        <w:rPr>
+          <w:rFonts w:asciiTheme="minorHAnsi" w:hAnsiTheme="minorHAnsi"/>
+          <w:b/>
+          <w:sz w:val="22"/>
+          <w:szCs w:val="22"/>
+        </w:rPr>
+        <w:t>Data Sources</w:t>
+      </w:r>
+      <w:r>
+        <w:rPr>
+          <w:rFonts w:asciiTheme="minorHAnsi" w:hAnsiTheme="minorHAnsi"/>
+          <w:sz w:val="22"/>
+          <w:szCs w:val="22"/>
+        </w:rPr>
+        <w:t xml:space="preserve"> functionality</w:t>
+      </w:r>
+    </w:p>
+    <w:p>
+      <w:pPr>
+        <w:rPr>
+          <w:rFonts w:eastAsia="Times New Roman" w:cs="Times New Roman"/>
+        </w:rPr>
+      </w:pPr>
+      <w:r>
+        <w:br w:type="page"/>
+      </w:r>
+    </w:p>
     <w:p>
       <w:pPr>
         <w:rPr>
           <w:rFonts w:cs="Times New Roman"/>
-        </w:rPr>
+          <w:b/>
+          <w:u w:val="single"/>
+        </w:rPr>
+      </w:pPr>
+      <w:r>
+        <w:rPr>
+          <w:rFonts w:cs="Times New Roman"/>
+          <w:b/>
+          <w:u w:val="single"/>
+        </w:rPr>
+        <w:lastRenderedPageBreak/>
+        <w:t xml:space="preserve">Rule Definitions </w:t>
+      </w:r>
+      <w:r>
+        <w:rPr>
+          <w:rFonts w:cs="Times New Roman"/>
+          <w:b/>
+          <w:u w:val="single"/>
+        </w:rPr>
+        <w:t>(Harvest Method</w:t>
+      </w:r>
+      <w:proofErr w:type="gramStart"/>
+      <w:r>
+        <w:rPr>
+          <w:rFonts w:cs="Times New Roman"/>
+          <w:b/>
+          <w:u w:val="single"/>
+        </w:rPr>
+        <w:t>)</w:t>
+      </w:r>
+      <w:r>
+        <w:rPr>
+          <w:rFonts w:cs="Times New Roman"/>
+          <w:b/>
+          <w:u w:val="single"/>
+        </w:rPr>
+        <w:t>Tab</w:t>
+      </w:r>
+      <w:proofErr w:type="gramEnd"/>
+    </w:p>
+    <w:p>
+      <w:r>
+        <w:t xml:space="preserve">The </w:t>
+      </w:r>
+      <w:r>
+        <w:rPr>
+          <w:b/>
+        </w:rPr>
+        <w:t>Rule Definitions</w:t>
+      </w:r>
+      <w:r>
+        <w:t xml:space="preserve"> tab is a trigger that, after a moderate delay, the length of which depends on the size of the project and can be as long as a few minutes, displays six, second-tier tabs for entering processor scenario parameters and selecting which packages and stands to process: </w:t>
+      </w:r>
+      <w:r>
+        <w:rPr>
+          <w:b/>
+        </w:rPr>
+        <w:t>Harvest Method</w:t>
+      </w:r>
+      <w:r>
+        <w:t xml:space="preserve">, </w:t>
+      </w:r>
+      <w:r>
+        <w:rPr>
+          <w:b/>
+        </w:rPr>
+        <w:t>Move-In Cost</w:t>
+      </w:r>
+      <w:r>
+        <w:t xml:space="preserve">, </w:t>
+      </w:r>
+      <w:r>
+        <w:rPr>
+          <w:b/>
+        </w:rPr>
+        <w:t>Wood Value</w:t>
+      </w:r>
+      <w:r>
+        <w:t xml:space="preserve">, </w:t>
+      </w:r>
+      <w:r>
+        <w:rPr>
+          <w:b/>
+        </w:rPr>
+        <w:t>Escalators</w:t>
+      </w:r>
+      <w:r>
+        <w:t xml:space="preserve">, </w:t>
+      </w:r>
+      <w:r>
+        <w:rPr>
+          <w:b/>
+        </w:rPr>
+        <w:t>Supplemental Harvest Costs</w:t>
+      </w:r>
+      <w:r>
+        <w:t xml:space="preserve">, and </w:t>
+      </w:r>
+      <w:r>
+        <w:rPr>
+          <w:b/>
+        </w:rPr>
+        <w:t>Run</w:t>
+      </w:r>
+      <w:r>
+        <w:t xml:space="preserve">. Each of these second tier tabs access parameter settings that control some aspect of the Processor Scenario. If a scenario, say TimberPrice1 is copied into a new scenario name, say TimberPrice2, all of these parameter settings will be copied along with it. Then, if interested, for example, in the effect on treatment feasibility of higher or lower prices for merchantable and/or energy wood, one could modify wood values stored in the TimberPrice2 scenario, re-run </w:t>
+      </w:r>
+      <w:proofErr w:type="spellStart"/>
+      <w:r>
+        <w:t>BioSum</w:t>
+      </w:r>
+      <w:proofErr w:type="spellEnd"/>
+      <w:r>
+        <w:t>, and see how the effect plays out.</w:t>
+      </w:r>
+    </w:p>
+    <w:p>
+      <w:pPr>
+        <w:rPr>
+          <w:b/>
+        </w:rPr>
+      </w:pPr>
+      <w:r>
+        <w:t xml:space="preserve">Every stand-treatment combination must have an associated harvest method for </w:t>
+      </w:r>
+      <w:proofErr w:type="spellStart"/>
+      <w:r>
+        <w:t>OpCost</w:t>
+      </w:r>
+      <w:proofErr w:type="spellEnd"/>
+      <w:r>
+        <w:t xml:space="preserve"> to simulate costs when the information is passed to </w:t>
+      </w:r>
+      <w:proofErr w:type="spellStart"/>
+      <w:r>
+        <w:t>OpCost</w:t>
+      </w:r>
+      <w:proofErr w:type="spellEnd"/>
+      <w:r>
+        <w:t xml:space="preserve"> by </w:t>
+      </w:r>
+      <w:proofErr w:type="spellStart"/>
+      <w:r>
+        <w:t>BioSum</w:t>
+      </w:r>
+      <w:proofErr w:type="spellEnd"/>
+      <w:r>
+        <w:t xml:space="preserve"> Processor.  Harvest methods can be assigned within the </w:t>
+      </w:r>
+      <w:proofErr w:type="spellStart"/>
+      <w:r>
+        <w:t>BioSum</w:t>
+      </w:r>
+      <w:proofErr w:type="spellEnd"/>
+      <w:r>
+        <w:t xml:space="preserve"> FVS module when prescriptions (Rx) are specified, or here, via the Harvest Method fields that, when populated, apply to all treatments in the scenario (Figure 5.15).</w:t>
+      </w:r>
+    </w:p>
+    <w:p>
+      <w:pPr>
+        <w:pStyle w:val="ListParagraph"/>
+        <w:numPr>
+          <w:ilvl w:val="0"/>
+          <w:numId w:val="5"/>
+        </w:numPr>
+        <w:spacing w:before="120"/>
+        <w:contextualSpacing w:val="0"/>
+        <w:rPr>
+          <w:rFonts w:asciiTheme="minorHAnsi" w:hAnsiTheme="minorHAnsi"/>
+          <w:b/>
+          <w:sz w:val="22"/>
+          <w:szCs w:val="22"/>
+        </w:rPr>
+      </w:pPr>
+      <w:r>
+        <w:rPr>
+          <w:rFonts w:asciiTheme="minorHAnsi" w:hAnsiTheme="minorHAnsi"/>
+          <w:sz w:val="22"/>
+          <w:szCs w:val="22"/>
+        </w:rPr>
+        <w:t xml:space="preserve">By default, </w:t>
+      </w:r>
+      <w:proofErr w:type="spellStart"/>
+      <w:r>
+        <w:rPr>
+          <w:rFonts w:asciiTheme="minorHAnsi" w:hAnsiTheme="minorHAnsi"/>
+          <w:sz w:val="22"/>
+          <w:szCs w:val="22"/>
+        </w:rPr>
+        <w:t>BioSum</w:t>
+      </w:r>
+      <w:proofErr w:type="spellEnd"/>
+      <w:r>
+        <w:rPr>
+          <w:rFonts w:asciiTheme="minorHAnsi" w:hAnsiTheme="minorHAnsi"/>
+          <w:sz w:val="22"/>
+          <w:szCs w:val="22"/>
+        </w:rPr>
+        <w:t xml:space="preserve"> Processor will use the harvest methods that were defined for each treatment during treatment creation (FVS module). The &lt;</w:t>
+      </w:r>
+      <w:r>
+        <w:rPr>
+          <w:rFonts w:asciiTheme="minorHAnsi" w:hAnsiTheme="minorHAnsi"/>
+          <w:b/>
+          <w:sz w:val="22"/>
+          <w:szCs w:val="22"/>
+        </w:rPr>
+        <w:t>Defined by treatment</w:t>
+      </w:r>
+      <w:r>
+        <w:rPr>
+          <w:rFonts w:asciiTheme="minorHAnsi" w:hAnsiTheme="minorHAnsi"/>
+          <w:sz w:val="22"/>
+          <w:szCs w:val="22"/>
+        </w:rPr>
+        <w:t>&gt; radio button will be toggled as selected.</w:t>
+      </w:r>
+    </w:p>
+    <w:p>
+      <w:pPr>
+        <w:pStyle w:val="ListParagraph"/>
+        <w:numPr>
+          <w:ilvl w:val="0"/>
+          <w:numId w:val="5"/>
+        </w:numPr>
+        <w:spacing w:before="120"/>
+        <w:contextualSpacing w:val="0"/>
+        <w:rPr>
+          <w:rFonts w:asciiTheme="minorHAnsi" w:hAnsiTheme="minorHAnsi"/>
+          <w:b/>
+          <w:sz w:val="22"/>
+          <w:szCs w:val="22"/>
+        </w:rPr>
+      </w:pPr>
+      <w:r>
+        <w:rPr>
+          <w:rFonts w:asciiTheme="minorHAnsi" w:hAnsiTheme="minorHAnsi"/>
+          <w:sz w:val="22"/>
+          <w:szCs w:val="22"/>
+        </w:rPr>
+        <w:t>To instead define two standard harvest methods (one for steep, one for gentle slopes) that will be applied for all treatments in the processor session, select the radio button &lt;</w:t>
+      </w:r>
+      <w:r>
+        <w:rPr>
+          <w:rFonts w:asciiTheme="minorHAnsi" w:hAnsiTheme="minorHAnsi"/>
+          <w:b/>
+          <w:sz w:val="22"/>
+          <w:szCs w:val="22"/>
+        </w:rPr>
+        <w:t>Specified below</w:t>
+      </w:r>
+      <w:r>
+        <w:rPr>
+          <w:rFonts w:asciiTheme="minorHAnsi" w:hAnsiTheme="minorHAnsi"/>
+          <w:sz w:val="22"/>
+          <w:szCs w:val="22"/>
+        </w:rPr>
+        <w:t xml:space="preserve">&gt;.  Select </w:t>
+      </w:r>
+      <w:r>
+        <w:rPr>
+          <w:rFonts w:asciiTheme="minorHAnsi" w:hAnsiTheme="minorHAnsi"/>
+          <w:b/>
+          <w:sz w:val="22"/>
+          <w:szCs w:val="22"/>
+        </w:rPr>
+        <w:t>a Low Slope Harvest Method</w:t>
+      </w:r>
+      <w:r>
+        <w:rPr>
+          <w:rFonts w:asciiTheme="minorHAnsi" w:hAnsiTheme="minorHAnsi"/>
+          <w:sz w:val="22"/>
+          <w:szCs w:val="22"/>
+        </w:rPr>
+        <w:t xml:space="preserve"> and a </w:t>
+      </w:r>
+      <w:r>
+        <w:rPr>
+          <w:rFonts w:asciiTheme="minorHAnsi" w:hAnsiTheme="minorHAnsi"/>
+          <w:b/>
+          <w:sz w:val="22"/>
+          <w:szCs w:val="22"/>
+        </w:rPr>
+        <w:t>Steep Slope Harvest Method</w:t>
+      </w:r>
+      <w:r>
+        <w:rPr>
+          <w:rFonts w:asciiTheme="minorHAnsi" w:hAnsiTheme="minorHAnsi"/>
+          <w:sz w:val="22"/>
+          <w:szCs w:val="22"/>
+        </w:rPr>
+        <w:t xml:space="preserve"> for the scenario using the drop-down menus.  A description of each method is provided in the </w:t>
+      </w:r>
+      <w:r>
+        <w:rPr>
+          <w:rFonts w:asciiTheme="minorHAnsi" w:hAnsiTheme="minorHAnsi"/>
+          <w:b/>
+          <w:sz w:val="22"/>
+          <w:szCs w:val="22"/>
+        </w:rPr>
+        <w:t>Description</w:t>
+      </w:r>
+      <w:r>
+        <w:rPr>
+          <w:rFonts w:asciiTheme="minorHAnsi" w:hAnsiTheme="minorHAnsi"/>
+          <w:sz w:val="22"/>
+          <w:szCs w:val="22"/>
+        </w:rPr>
+        <w:t xml:space="preserve"> text box.  A current list and description of the harvest methods supported by </w:t>
+      </w:r>
+      <w:proofErr w:type="spellStart"/>
+      <w:r>
+        <w:rPr>
+          <w:rFonts w:asciiTheme="minorHAnsi" w:hAnsiTheme="minorHAnsi"/>
+          <w:sz w:val="22"/>
+          <w:szCs w:val="22"/>
+        </w:rPr>
+        <w:t>BioSum</w:t>
+      </w:r>
+      <w:proofErr w:type="spellEnd"/>
+      <w:r>
+        <w:rPr>
+          <w:rFonts w:asciiTheme="minorHAnsi" w:hAnsiTheme="minorHAnsi"/>
+          <w:sz w:val="22"/>
+          <w:szCs w:val="22"/>
+        </w:rPr>
+        <w:t xml:space="preserve"> and </w:t>
+      </w:r>
+      <w:proofErr w:type="spellStart"/>
+      <w:r>
+        <w:rPr>
+          <w:rFonts w:asciiTheme="minorHAnsi" w:hAnsiTheme="minorHAnsi"/>
+          <w:sz w:val="22"/>
+          <w:szCs w:val="22"/>
+        </w:rPr>
+        <w:t>OpCost</w:t>
+      </w:r>
+      <w:proofErr w:type="spellEnd"/>
+      <w:r>
+        <w:rPr>
+          <w:rFonts w:asciiTheme="minorHAnsi" w:hAnsiTheme="minorHAnsi"/>
+          <w:sz w:val="22"/>
+          <w:szCs w:val="22"/>
+        </w:rPr>
+        <w:t xml:space="preserve"> can also be found in </w:t>
+      </w:r>
+      <w:r>
+        <w:rPr>
+          <w:rFonts w:asciiTheme="minorHAnsi" w:hAnsiTheme="minorHAnsi"/>
+          <w:b/>
+          <w:sz w:val="22"/>
+          <w:szCs w:val="22"/>
+        </w:rPr>
+        <w:t xml:space="preserve">Appendix A </w:t>
+      </w:r>
+      <w:r>
+        <w:rPr>
+          <w:rFonts w:asciiTheme="minorHAnsi" w:hAnsiTheme="minorHAnsi"/>
+          <w:sz w:val="22"/>
+          <w:szCs w:val="22"/>
+        </w:rPr>
+        <w:t xml:space="preserve">of this User Guide. </w:t>
+      </w:r>
+    </w:p>
+    <w:p>
+      <w:pPr>
+        <w:pStyle w:val="ListParagraph"/>
+        <w:numPr>
+          <w:ilvl w:val="0"/>
+          <w:numId w:val="5"/>
+        </w:numPr>
+        <w:spacing w:before="120"/>
+        <w:contextualSpacing w:val="0"/>
+        <w:rPr>
+          <w:rFonts w:asciiTheme="minorHAnsi" w:hAnsiTheme="minorHAnsi"/>
+          <w:b/>
+          <w:sz w:val="22"/>
+          <w:szCs w:val="22"/>
+        </w:rPr>
+      </w:pPr>
+      <w:r>
+        <w:rPr>
+          <w:rFonts w:asciiTheme="minorHAnsi" w:hAnsiTheme="minorHAnsi"/>
+          <w:sz w:val="22"/>
+          <w:szCs w:val="22"/>
+        </w:rPr>
+        <w:t xml:space="preserve">To allow </w:t>
+      </w:r>
+      <w:proofErr w:type="spellStart"/>
+      <w:r>
+        <w:rPr>
+          <w:rFonts w:asciiTheme="minorHAnsi" w:hAnsiTheme="minorHAnsi"/>
+          <w:sz w:val="22"/>
+          <w:szCs w:val="22"/>
+        </w:rPr>
+        <w:t>OpCost</w:t>
+      </w:r>
+      <w:proofErr w:type="spellEnd"/>
+      <w:r>
+        <w:rPr>
+          <w:rFonts w:asciiTheme="minorHAnsi" w:hAnsiTheme="minorHAnsi"/>
+          <w:sz w:val="22"/>
+          <w:szCs w:val="22"/>
+        </w:rPr>
+        <w:t xml:space="preserve"> to choose, for each stand, the harvest method that incurs the lowest cost, select the &lt;</w:t>
+      </w:r>
+      <w:r>
+        <w:rPr>
+          <w:rFonts w:asciiTheme="minorHAnsi" w:hAnsiTheme="minorHAnsi"/>
+          <w:b/>
+          <w:sz w:val="22"/>
+          <w:szCs w:val="22"/>
+        </w:rPr>
+        <w:t>Lowest per acre cost</w:t>
+      </w:r>
+      <w:r>
+        <w:rPr>
+          <w:rFonts w:asciiTheme="minorHAnsi" w:hAnsiTheme="minorHAnsi"/>
+          <w:sz w:val="22"/>
+          <w:szCs w:val="22"/>
+        </w:rPr>
+        <w:t>&gt; radio button. Note that this option may or may not achieve purposes such as minimizing dead wood left in the stand following treatment, or maximizing wood extracted from the site.</w:t>
+      </w:r>
+    </w:p>
+    <w:p>
+      <w:pPr>
+        <w:pStyle w:val="ListParagraph"/>
+        <w:numPr>
+          <w:ilvl w:val="0"/>
+          <w:numId w:val="5"/>
+        </w:numPr>
+        <w:spacing w:before="120"/>
+        <w:contextualSpacing w:val="0"/>
+        <w:rPr>
+          <w:rFonts w:asciiTheme="minorHAnsi" w:hAnsiTheme="minorHAnsi"/>
+          <w:sz w:val="22"/>
+          <w:szCs w:val="22"/>
+        </w:rPr>
+      </w:pPr>
+      <w:r>
+        <w:rPr>
+          <w:rFonts w:asciiTheme="minorHAnsi" w:hAnsiTheme="minorHAnsi"/>
+          <w:sz w:val="22"/>
+          <w:szCs w:val="22"/>
+        </w:rPr>
+        <w:t xml:space="preserve">If different than the displayed default values, three tree size parameters can be defined by revising the entries in their respective entry fields: 1) </w:t>
+      </w:r>
+      <w:r>
+        <w:rPr>
+          <w:rFonts w:asciiTheme="minorHAnsi" w:hAnsiTheme="minorHAnsi"/>
+          <w:b/>
+          <w:sz w:val="22"/>
+          <w:szCs w:val="22"/>
+        </w:rPr>
+        <w:t>Minimum diameter for chip trees</w:t>
+      </w:r>
+      <w:r>
+        <w:rPr>
+          <w:rFonts w:asciiTheme="minorHAnsi" w:hAnsiTheme="minorHAnsi"/>
+          <w:sz w:val="22"/>
+          <w:szCs w:val="22"/>
+        </w:rPr>
+        <w:t>—trees smaller than this may be harvested as part of the prescription but will not be collected to the landing for utilization;</w:t>
+      </w:r>
+      <w:r>
+        <w:rPr>
+          <w:rFonts w:asciiTheme="minorHAnsi" w:hAnsiTheme="minorHAnsi"/>
+          <w:b/>
+          <w:sz w:val="22"/>
+          <w:szCs w:val="22"/>
+        </w:rPr>
+        <w:t xml:space="preserve"> </w:t>
+      </w:r>
+      <w:r>
+        <w:rPr>
+          <w:rFonts w:asciiTheme="minorHAnsi" w:hAnsiTheme="minorHAnsi"/>
+          <w:sz w:val="22"/>
+          <w:szCs w:val="22"/>
+        </w:rPr>
+        <w:t>2)</w:t>
+      </w:r>
+      <w:r>
+        <w:rPr>
+          <w:rFonts w:asciiTheme="minorHAnsi" w:hAnsiTheme="minorHAnsi"/>
+          <w:b/>
+          <w:sz w:val="22"/>
+          <w:szCs w:val="22"/>
+        </w:rPr>
+        <w:t xml:space="preserve"> Minimum diameter for small log trees</w:t>
+      </w:r>
+      <w:r>
+        <w:rPr>
+          <w:rFonts w:asciiTheme="minorHAnsi" w:hAnsiTheme="minorHAnsi"/>
+          <w:sz w:val="22"/>
+          <w:szCs w:val="22"/>
+        </w:rPr>
+        <w:t>—these are trees that can be harvested and processed by machine (if harvested under a mechanized harvest system) and which have boles potentially suitable for utilization as merchantable logs (not chips);</w:t>
+      </w:r>
+      <w:r>
+        <w:rPr>
+          <w:rFonts w:asciiTheme="minorHAnsi" w:hAnsiTheme="minorHAnsi"/>
+          <w:b/>
+          <w:sz w:val="22"/>
+          <w:szCs w:val="22"/>
+        </w:rPr>
+        <w:t xml:space="preserve"> </w:t>
+      </w:r>
+      <w:r>
+        <w:rPr>
+          <w:rFonts w:asciiTheme="minorHAnsi" w:hAnsiTheme="minorHAnsi"/>
+          <w:sz w:val="22"/>
+          <w:szCs w:val="22"/>
+        </w:rPr>
+        <w:t>3)</w:t>
+      </w:r>
+      <w:r>
+        <w:rPr>
+          <w:rFonts w:asciiTheme="minorHAnsi" w:hAnsiTheme="minorHAnsi"/>
+          <w:b/>
+          <w:sz w:val="22"/>
+          <w:szCs w:val="22"/>
+        </w:rPr>
+        <w:t xml:space="preserve"> Minimum diameter for large log trees</w:t>
+      </w:r>
+      <w:r>
+        <w:rPr>
+          <w:rFonts w:asciiTheme="minorHAnsi" w:hAnsiTheme="minorHAnsi"/>
+          <w:sz w:val="22"/>
+          <w:szCs w:val="22"/>
+        </w:rPr>
+        <w:t>—trees larger than this cannot be harvested and processed by mechanized equipment; rather they must be manually felled, bucked and yarded or skidded to the landing.</w:t>
+      </w:r>
+      <w:r>
+        <w:rPr>
+          <w:rFonts w:asciiTheme="minorHAnsi" w:hAnsiTheme="minorHAnsi"/>
+          <w:b/>
+          <w:sz w:val="22"/>
+          <w:szCs w:val="22"/>
+        </w:rPr>
+        <w:t xml:space="preserve"> </w:t>
+      </w:r>
+      <w:r>
+        <w:rPr>
+          <w:rFonts w:asciiTheme="minorHAnsi" w:hAnsiTheme="minorHAnsi"/>
+          <w:sz w:val="22"/>
+          <w:szCs w:val="22"/>
+        </w:rPr>
+        <w:t>Note that “chip trees”, as used here, refers to size class of trees from a harvest cost calculation point of view—these trees may be chipped and utilized as energy wood or not chipped and utilized as merchantable wood, or not utilized at all, depending on other settings selected by the user in the Processor module. Also, note that chipped wood (to be used for bioenergy, for example) may include either the boles or entirety of trees in the chip size class (depending on harvest system) and also the tops and limbs of merchantable sized trees (that may be costed as small or large log trees) and perhaps the entirety of small and large log trees belonging to noncommercial species.</w:t>
+      </w:r>
+    </w:p>
+    <w:p>
+      <w:pPr>
+        <w:pStyle w:val="ListParagraph"/>
+        <w:numPr>
+          <w:ilvl w:val="0"/>
+          <w:numId w:val="5"/>
+        </w:numPr>
+        <w:spacing w:before="120"/>
+        <w:contextualSpacing w:val="0"/>
+        <w:rPr>
+          <w:rFonts w:asciiTheme="minorHAnsi" w:hAnsiTheme="minorHAnsi"/>
+          <w:b/>
+          <w:sz w:val="22"/>
+          <w:szCs w:val="22"/>
+        </w:rPr>
+      </w:pPr>
+      <w:r>
+        <w:rPr>
+          <w:rFonts w:asciiTheme="minorHAnsi" w:hAnsiTheme="minorHAnsi"/>
+          <w:sz w:val="22"/>
+          <w:szCs w:val="22"/>
+        </w:rPr>
+        <w:lastRenderedPageBreak/>
+        <w:t xml:space="preserve">Define the </w:t>
+      </w:r>
+      <w:r>
+        <w:rPr>
+          <w:rFonts w:asciiTheme="minorHAnsi" w:hAnsiTheme="minorHAnsi"/>
+          <w:b/>
+          <w:sz w:val="22"/>
+          <w:szCs w:val="22"/>
+        </w:rPr>
+        <w:t xml:space="preserve">Percent slope threshold at which slope is categorized as steep. </w:t>
+      </w:r>
+      <w:r>
+        <w:rPr>
+          <w:rFonts w:asciiTheme="minorHAnsi" w:hAnsiTheme="minorHAnsi"/>
+          <w:sz w:val="22"/>
+          <w:szCs w:val="22"/>
+        </w:rPr>
+        <w:t xml:space="preserve">Stands on slopes greater than or equal to this threshold will be modeled as harvested using a harvest method appropriate for steep slopes, whether that method is determined at prescription level, for the processor scenario or by </w:t>
+      </w:r>
+      <w:proofErr w:type="spellStart"/>
+      <w:r>
+        <w:rPr>
+          <w:rFonts w:asciiTheme="minorHAnsi" w:hAnsiTheme="minorHAnsi"/>
+          <w:sz w:val="22"/>
+          <w:szCs w:val="22"/>
+        </w:rPr>
+        <w:t>OpCost’s</w:t>
+      </w:r>
+      <w:proofErr w:type="spellEnd"/>
+      <w:r>
+        <w:rPr>
+          <w:rFonts w:asciiTheme="minorHAnsi" w:hAnsiTheme="minorHAnsi"/>
+          <w:sz w:val="22"/>
+          <w:szCs w:val="22"/>
+        </w:rPr>
+        <w:t xml:space="preserve"> lowest cost logic.</w:t>
+      </w:r>
+    </w:p>
+    <w:p>
+      <w:pPr>
+        <w:pStyle w:val="ListParagraph"/>
+        <w:numPr>
+          <w:ilvl w:val="0"/>
+          <w:numId w:val="5"/>
+        </w:numPr>
+        <w:spacing w:before="120"/>
+        <w:contextualSpacing w:val="0"/>
+        <w:rPr>
+          <w:rFonts w:asciiTheme="minorHAnsi" w:hAnsiTheme="minorHAnsi"/>
+          <w:b/>
+          <w:sz w:val="22"/>
+          <w:szCs w:val="22"/>
+        </w:rPr>
+      </w:pPr>
+      <w:r>
+        <w:rPr>
+          <w:rFonts w:asciiTheme="minorHAnsi" w:hAnsiTheme="minorHAnsi"/>
+          <w:sz w:val="22"/>
+          <w:szCs w:val="22"/>
+        </w:rPr>
+        <w:t xml:space="preserve">The </w:t>
+      </w:r>
+      <w:r>
+        <w:rPr>
+          <w:rFonts w:asciiTheme="minorHAnsi" w:hAnsiTheme="minorHAnsi"/>
+          <w:b/>
+          <w:sz w:val="22"/>
+          <w:szCs w:val="22"/>
+        </w:rPr>
+        <w:t>Percent of woodland species biomass assumed of merchantable size</w:t>
+      </w:r>
+      <w:r>
+        <w:rPr>
+          <w:rFonts w:asciiTheme="minorHAnsi" w:hAnsiTheme="minorHAnsi"/>
+          <w:sz w:val="22"/>
+          <w:szCs w:val="22"/>
+        </w:rPr>
+        <w:t xml:space="preserve"> parameter determines how </w:t>
+      </w:r>
+      <w:proofErr w:type="spellStart"/>
+      <w:r>
+        <w:rPr>
+          <w:rFonts w:asciiTheme="minorHAnsi" w:hAnsiTheme="minorHAnsi"/>
+          <w:sz w:val="22"/>
+          <w:szCs w:val="22"/>
+        </w:rPr>
+        <w:t>BioSum</w:t>
+      </w:r>
+      <w:proofErr w:type="spellEnd"/>
+      <w:r>
+        <w:rPr>
+          <w:rFonts w:asciiTheme="minorHAnsi" w:hAnsiTheme="minorHAnsi"/>
+          <w:sz w:val="22"/>
+          <w:szCs w:val="22"/>
+        </w:rPr>
+        <w:t xml:space="preserve"> and </w:t>
+      </w:r>
+      <w:proofErr w:type="spellStart"/>
+      <w:r>
+        <w:rPr>
+          <w:rFonts w:asciiTheme="minorHAnsi" w:hAnsiTheme="minorHAnsi"/>
+          <w:sz w:val="22"/>
+          <w:szCs w:val="22"/>
+        </w:rPr>
+        <w:t>OpCost</w:t>
+      </w:r>
+      <w:proofErr w:type="spellEnd"/>
+      <w:r>
+        <w:rPr>
+          <w:rFonts w:asciiTheme="minorHAnsi" w:hAnsiTheme="minorHAnsi"/>
+          <w:sz w:val="22"/>
+          <w:szCs w:val="22"/>
+        </w:rPr>
+        <w:t xml:space="preserve"> account for harvesting costs for these species under different harvest methods. This assumption is needed because FIA does not have separate estimates of volume or biomass for merchantable and non-merchantable parts of these trees. Available equations estimate total volume and biomass. </w:t>
+      </w:r>
+    </w:p>
+    <w:p>
+      <w:pPr>
+        <w:pStyle w:val="ListParagraph"/>
+        <w:numPr>
+          <w:ilvl w:val="0"/>
+          <w:numId w:val="5"/>
+        </w:numPr>
+        <w:spacing w:before="120"/>
+        <w:contextualSpacing w:val="0"/>
+        <w:rPr>
+          <w:rFonts w:asciiTheme="minorHAnsi" w:hAnsiTheme="minorHAnsi"/>
+          <w:b/>
+          <w:sz w:val="22"/>
+          <w:szCs w:val="22"/>
+        </w:rPr>
+      </w:pPr>
+      <w:r>
+        <w:rPr>
+          <w:rFonts w:asciiTheme="minorHAnsi" w:hAnsiTheme="minorHAnsi"/>
+          <w:sz w:val="22"/>
+          <w:szCs w:val="22"/>
+        </w:rPr>
+        <w:t xml:space="preserve">The parameter </w:t>
+      </w:r>
+      <w:r>
+        <w:rPr>
+          <w:rFonts w:asciiTheme="minorHAnsi" w:hAnsiTheme="minorHAnsi"/>
+          <w:b/>
+          <w:sz w:val="22"/>
+          <w:szCs w:val="22"/>
+        </w:rPr>
+        <w:t>Percent of sapling biomass assumed of merchantable size</w:t>
+      </w:r>
+      <w:r>
+        <w:rPr>
+          <w:rFonts w:asciiTheme="minorHAnsi" w:hAnsiTheme="minorHAnsi"/>
+          <w:sz w:val="22"/>
+          <w:szCs w:val="22"/>
+        </w:rPr>
+        <w:t xml:space="preserve"> is needed because trees smaller than 5 inches </w:t>
+      </w:r>
+      <w:proofErr w:type="spellStart"/>
+      <w:r>
+        <w:rPr>
+          <w:rFonts w:asciiTheme="minorHAnsi" w:hAnsiTheme="minorHAnsi"/>
+          <w:sz w:val="22"/>
+          <w:szCs w:val="22"/>
+        </w:rPr>
+        <w:t>dbh</w:t>
+      </w:r>
+      <w:proofErr w:type="spellEnd"/>
+      <w:r>
+        <w:rPr>
+          <w:rFonts w:asciiTheme="minorHAnsi" w:hAnsiTheme="minorHAnsi"/>
+          <w:sz w:val="22"/>
+          <w:szCs w:val="22"/>
+        </w:rPr>
+        <w:t xml:space="preserve"> have no calculated bole volume, only total volume, in FIA databases. Whether all or parts of these small trees are utilized as merchantable logs, energy wood or not at all, the percent of their volume in boles is needed to accurately estimate treatment costs, and this parameter provides the basis for this.</w:t>
+      </w:r>
+    </w:p>
+    <w:p>
+      <w:pPr>
+        <w:pStyle w:val="ListParagraph"/>
+        <w:numPr>
+          <w:ilvl w:val="0"/>
+          <w:numId w:val="5"/>
+        </w:numPr>
+        <w:spacing w:before="120"/>
+        <w:contextualSpacing w:val="0"/>
+        <w:rPr>
+          <w:rFonts w:asciiTheme="minorHAnsi" w:hAnsiTheme="minorHAnsi"/>
+          <w:b/>
+          <w:sz w:val="22"/>
+          <w:szCs w:val="22"/>
+        </w:rPr>
+      </w:pPr>
+      <w:r>
+        <w:rPr>
+          <w:rFonts w:asciiTheme="minorHAnsi" w:hAnsiTheme="minorHAnsi"/>
+          <w:sz w:val="22"/>
+          <w:szCs w:val="22"/>
+        </w:rPr>
+        <w:t xml:space="preserve">The </w:t>
+      </w:r>
+      <w:r>
+        <w:rPr>
+          <w:rFonts w:asciiTheme="minorHAnsi" w:hAnsiTheme="minorHAnsi"/>
+          <w:b/>
+          <w:sz w:val="22"/>
+          <w:szCs w:val="22"/>
+        </w:rPr>
+        <w:t xml:space="preserve">Minimum Diameter of Trees to be harvested for All Uses ON STEEP </w:t>
+      </w:r>
+      <w:proofErr w:type="gramStart"/>
+      <w:r>
+        <w:rPr>
+          <w:rFonts w:asciiTheme="minorHAnsi" w:hAnsiTheme="minorHAnsi"/>
+          <w:b/>
+          <w:sz w:val="22"/>
+          <w:szCs w:val="22"/>
+        </w:rPr>
+        <w:t>SLOPES,</w:t>
+      </w:r>
+      <w:proofErr w:type="gramEnd"/>
+      <w:r>
+        <w:rPr>
+          <w:rFonts w:asciiTheme="minorHAnsi" w:hAnsiTheme="minorHAnsi"/>
+          <w:b/>
+          <w:sz w:val="22"/>
+          <w:szCs w:val="22"/>
+        </w:rPr>
+        <w:t xml:space="preserve"> </w:t>
+      </w:r>
+      <w:r>
+        <w:rPr>
+          <w:rFonts w:asciiTheme="minorHAnsi" w:hAnsiTheme="minorHAnsi"/>
+          <w:sz w:val="22"/>
+          <w:szCs w:val="22"/>
+        </w:rPr>
+        <w:t xml:space="preserve">tells </w:t>
+      </w:r>
+      <w:proofErr w:type="spellStart"/>
+      <w:r>
+        <w:rPr>
+          <w:rFonts w:asciiTheme="minorHAnsi" w:hAnsiTheme="minorHAnsi"/>
+          <w:sz w:val="22"/>
+          <w:szCs w:val="22"/>
+        </w:rPr>
+        <w:t>OpCost</w:t>
+      </w:r>
+      <w:proofErr w:type="spellEnd"/>
+      <w:r>
+        <w:rPr>
+          <w:rFonts w:asciiTheme="minorHAnsi" w:hAnsiTheme="minorHAnsi"/>
+          <w:b/>
+          <w:sz w:val="22"/>
+          <w:szCs w:val="22"/>
+        </w:rPr>
+        <w:t xml:space="preserve"> </w:t>
+      </w:r>
+      <w:r>
+        <w:rPr>
+          <w:rFonts w:asciiTheme="minorHAnsi" w:hAnsiTheme="minorHAnsi"/>
+          <w:sz w:val="22"/>
+          <w:szCs w:val="22"/>
+        </w:rPr>
+        <w:t>which trees need to be accounted as being transported to the landing, versus cut and left.</w:t>
+      </w:r>
+    </w:p>
+    <w:p>
+      <w:pPr>
+        <w:pStyle w:val="ListParagraph"/>
+        <w:numPr>
+          <w:ilvl w:val="0"/>
+          <w:numId w:val="5"/>
+        </w:numPr>
+        <w:spacing w:before="120"/>
+        <w:contextualSpacing w:val="0"/>
+        <w:rPr>
+          <w:rFonts w:asciiTheme="minorHAnsi" w:hAnsiTheme="minorHAnsi"/>
+          <w:b/>
+          <w:sz w:val="22"/>
+          <w:szCs w:val="22"/>
+        </w:rPr>
+      </w:pPr>
+      <w:r>
+        <w:rPr>
+          <w:rFonts w:asciiTheme="minorHAnsi" w:hAnsiTheme="minorHAnsi"/>
+          <w:sz w:val="22"/>
+          <w:szCs w:val="22"/>
+        </w:rPr>
+        <w:t>The</w:t>
+      </w:r>
+      <w:r>
+        <w:rPr>
+          <w:rFonts w:asciiTheme="minorHAnsi" w:hAnsiTheme="minorHAnsi"/>
+          <w:b/>
+          <w:sz w:val="22"/>
+          <w:szCs w:val="22"/>
+        </w:rPr>
+        <w:t xml:space="preserve"> Cull threshold, above which trees are assumed </w:t>
+      </w:r>
+      <w:proofErr w:type="spellStart"/>
+      <w:r>
+        <w:rPr>
+          <w:rFonts w:asciiTheme="minorHAnsi" w:hAnsiTheme="minorHAnsi"/>
+          <w:b/>
+          <w:sz w:val="22"/>
+          <w:szCs w:val="22"/>
+        </w:rPr>
+        <w:t>nonmerchantable</w:t>
+      </w:r>
+      <w:proofErr w:type="spellEnd"/>
+      <w:r>
+        <w:rPr>
+          <w:rFonts w:asciiTheme="minorHAnsi" w:hAnsiTheme="minorHAnsi"/>
+          <w:b/>
+          <w:sz w:val="22"/>
+          <w:szCs w:val="22"/>
+        </w:rPr>
+        <w:t xml:space="preserve"> and processed instead as chips</w:t>
+      </w:r>
+      <w:r>
+        <w:rPr>
+          <w:rFonts w:asciiTheme="minorHAnsi" w:hAnsiTheme="minorHAnsi"/>
+          <w:sz w:val="22"/>
+          <w:szCs w:val="22"/>
+        </w:rPr>
+        <w:t xml:space="preserve">, enables customization of how much of a tree must be rated as cull before </w:t>
+      </w:r>
+      <w:proofErr w:type="spellStart"/>
+      <w:r>
+        <w:rPr>
+          <w:rFonts w:asciiTheme="minorHAnsi" w:hAnsiTheme="minorHAnsi"/>
+          <w:sz w:val="22"/>
+          <w:szCs w:val="22"/>
+        </w:rPr>
+        <w:t>BioSum</w:t>
+      </w:r>
+      <w:proofErr w:type="spellEnd"/>
+      <w:r>
+        <w:rPr>
+          <w:rFonts w:asciiTheme="minorHAnsi" w:hAnsiTheme="minorHAnsi"/>
+          <w:sz w:val="22"/>
+          <w:szCs w:val="22"/>
+        </w:rPr>
+        <w:t xml:space="preserve"> assumes that it has no merchantable value and reverts to utilization as energy wood.</w:t>
+      </w:r>
+    </w:p>
+    <w:p>
+      <w:r>
+        <w:br w:type="page"/>
+      </w:r>
+    </w:p>
+    <w:p>
+      <w:pPr>
+        <w:rPr>
+          <w:rFonts w:cs="Times New Roman"/>
+          <w:b/>
+          <w:u w:val="single"/>
+        </w:rPr>
+      </w:pPr>
+      <w:r>
+        <w:rPr>
+          <w:rFonts w:cs="Times New Roman"/>
+          <w:b/>
+          <w:u w:val="single"/>
+        </w:rPr>
+        <w:lastRenderedPageBreak/>
+        <w:t xml:space="preserve">Rule Definitions </w:t>
+      </w:r>
+      <w:r>
+        <w:rPr>
+          <w:rFonts w:cs="Times New Roman"/>
+          <w:b/>
+          <w:u w:val="single"/>
+        </w:rPr>
+        <w:t>(</w:t>
+      </w:r>
+      <w:r>
+        <w:rPr>
+          <w:rFonts w:cs="Times New Roman"/>
+          <w:b/>
+          <w:u w:val="single"/>
+        </w:rPr>
+        <w:t>Move-in C</w:t>
+      </w:r>
+      <w:r>
+        <w:rPr>
+          <w:rFonts w:cs="Times New Roman"/>
+          <w:b/>
+          <w:u w:val="single"/>
+        </w:rPr>
+        <w:t>osts</w:t>
+      </w:r>
+      <w:proofErr w:type="gramStart"/>
+      <w:r>
+        <w:rPr>
+          <w:rFonts w:cs="Times New Roman"/>
+          <w:b/>
+          <w:u w:val="single"/>
+        </w:rPr>
+        <w:t>)</w:t>
+      </w:r>
+      <w:r>
+        <w:rPr>
+          <w:rFonts w:cs="Times New Roman"/>
+          <w:b/>
+          <w:u w:val="single"/>
+        </w:rPr>
+        <w:t>Tab</w:t>
+      </w:r>
+      <w:proofErr w:type="gramEnd"/>
+    </w:p>
+    <w:p>
+      <w:r>
+        <w:t xml:space="preserve">This form contains three parameters that can be used to account for the costs of moving logging equipment to a forest operation and one, </w:t>
+      </w:r>
+      <w:r>
+        <w:rPr>
+          <w:b/>
+        </w:rPr>
+        <w:t xml:space="preserve">yarding distance </w:t>
+      </w:r>
+      <w:proofErr w:type="gramStart"/>
+      <w:r>
+        <w:rPr>
+          <w:b/>
+        </w:rPr>
+        <w:t>threshold,</w:t>
+      </w:r>
+      <w:r>
+        <w:t xml:space="preserve"> that</w:t>
+      </w:r>
+      <w:proofErr w:type="gramEnd"/>
+      <w:r>
+        <w:t xml:space="preserve"> does not relate to move-in costs, but does not readily fit within any other dialog. To estimate move-in costs, </w:t>
+      </w:r>
+      <w:proofErr w:type="spellStart"/>
+      <w:r>
+        <w:t>OpCost</w:t>
+      </w:r>
+      <w:proofErr w:type="spellEnd"/>
+      <w:r>
+        <w:t xml:space="preserve"> must know a rough average time required to move forest operations equipment (e.g., feller-</w:t>
+      </w:r>
+      <w:proofErr w:type="spellStart"/>
+      <w:r>
+        <w:t>bunchers</w:t>
+      </w:r>
+      <w:proofErr w:type="spellEnd"/>
+      <w:r>
+        <w:t xml:space="preserve">, forwarders, chippers) from a previous location (either a home-base or another forest operation) to the location of the FIA plot where the stand exists. It must also know the number of pieces of equipment that will need to be moved in—a statistic that </w:t>
+      </w:r>
+      <w:proofErr w:type="spellStart"/>
+      <w:r>
+        <w:t>OpCost</w:t>
+      </w:r>
+      <w:proofErr w:type="spellEnd"/>
+      <w:r>
+        <w:t xml:space="preserve"> derives from the harvest system to be implemented—and, to obtain per acre move-in costs, the area of a forest operation over which the move-in costs can be distributed.  </w:t>
+      </w:r>
+    </w:p>
+    <w:p>
+      <w:pPr>
+        <w:pStyle w:val="ListParagraph"/>
+        <w:numPr>
+          <w:ilvl w:val="0"/>
+          <w:numId w:val="6"/>
+        </w:numPr>
+        <w:spacing w:before="120"/>
+        <w:contextualSpacing w:val="0"/>
+        <w:rPr>
+          <w:rFonts w:asciiTheme="minorHAnsi" w:hAnsiTheme="minorHAnsi"/>
+          <w:sz w:val="22"/>
+          <w:szCs w:val="22"/>
+        </w:rPr>
+      </w:pPr>
+      <w:r>
+        <w:rPr>
+          <w:rFonts w:asciiTheme="minorHAnsi" w:hAnsiTheme="minorHAnsi"/>
+          <w:sz w:val="22"/>
+          <w:szCs w:val="22"/>
+        </w:rPr>
+        <w:t xml:space="preserve">The yarding distance threshold overrides the yarding distance calculated between the FIA plot and the nearest point on the road network to address issues that arise when short yarding distances are passed to the operations cost equations within </w:t>
+      </w:r>
+      <w:proofErr w:type="spellStart"/>
+      <w:r>
+        <w:rPr>
+          <w:rFonts w:asciiTheme="minorHAnsi" w:hAnsiTheme="minorHAnsi"/>
+          <w:sz w:val="22"/>
+          <w:szCs w:val="22"/>
+        </w:rPr>
+        <w:t>OpCost</w:t>
+      </w:r>
+      <w:proofErr w:type="spellEnd"/>
+      <w:r>
+        <w:rPr>
+          <w:rFonts w:asciiTheme="minorHAnsi" w:hAnsiTheme="minorHAnsi"/>
+          <w:sz w:val="22"/>
+          <w:szCs w:val="22"/>
+        </w:rPr>
+        <w:t xml:space="preserve">. For example, if the calculated distance for a particular stand, based on FIA plot location and road position, is 3 feet, a threshold value of 100 feet will modify that 3 to 100 when that stand’s data is passed to </w:t>
+      </w:r>
+      <w:proofErr w:type="spellStart"/>
+      <w:r>
+        <w:rPr>
+          <w:rFonts w:asciiTheme="minorHAnsi" w:hAnsiTheme="minorHAnsi"/>
+          <w:sz w:val="22"/>
+          <w:szCs w:val="22"/>
+        </w:rPr>
+        <w:t>OpCost</w:t>
+      </w:r>
+      <w:proofErr w:type="spellEnd"/>
+      <w:r>
+        <w:rPr>
+          <w:rFonts w:asciiTheme="minorHAnsi" w:hAnsiTheme="minorHAnsi"/>
+          <w:sz w:val="22"/>
+          <w:szCs w:val="22"/>
+        </w:rPr>
+        <w:t xml:space="preserve">. For some of the equations used in </w:t>
+      </w:r>
+      <w:proofErr w:type="spellStart"/>
+      <w:r>
+        <w:rPr>
+          <w:rFonts w:asciiTheme="minorHAnsi" w:hAnsiTheme="minorHAnsi"/>
+          <w:sz w:val="22"/>
+          <w:szCs w:val="22"/>
+        </w:rPr>
+        <w:t>OpCost</w:t>
+      </w:r>
+      <w:proofErr w:type="spellEnd"/>
+      <w:r>
+        <w:rPr>
+          <w:rFonts w:asciiTheme="minorHAnsi" w:hAnsiTheme="minorHAnsi"/>
+          <w:sz w:val="22"/>
+          <w:szCs w:val="22"/>
+        </w:rPr>
+        <w:t xml:space="preserve"> to estimate yarding or forwarding costs for some harvest systems, providing small values for average yarding distance produces anomalous results because the values are outside the range of data that were used to fit the equations. Setting the threshold to 150 feet or greater will likely avoid these anomalies, though for some harvest systems (e.g., helicopter based ones), Processor and/or </w:t>
+      </w:r>
+      <w:proofErr w:type="spellStart"/>
+      <w:r>
+        <w:rPr>
+          <w:rFonts w:asciiTheme="minorHAnsi" w:hAnsiTheme="minorHAnsi"/>
+          <w:sz w:val="22"/>
+          <w:szCs w:val="22"/>
+        </w:rPr>
+        <w:t>OpCost</w:t>
+      </w:r>
+      <w:proofErr w:type="spellEnd"/>
+      <w:r>
+        <w:rPr>
+          <w:rFonts w:asciiTheme="minorHAnsi" w:hAnsiTheme="minorHAnsi"/>
+          <w:sz w:val="22"/>
+          <w:szCs w:val="22"/>
+        </w:rPr>
+        <w:t xml:space="preserve"> may internally override even this threshold with a higher threshold value. </w:t>
+      </w:r>
+    </w:p>
+    <w:p>
+      <w:pPr>
+        <w:pStyle w:val="ListParagraph"/>
+        <w:numPr>
+          <w:ilvl w:val="0"/>
+          <w:numId w:val="6"/>
+        </w:numPr>
+        <w:spacing w:before="120"/>
+        <w:contextualSpacing w:val="0"/>
+        <w:rPr>
+          <w:rFonts w:asciiTheme="minorHAnsi" w:hAnsiTheme="minorHAnsi"/>
+          <w:sz w:val="22"/>
+          <w:szCs w:val="22"/>
+        </w:rPr>
+      </w:pPr>
+      <w:r>
+        <w:rPr>
+          <w:rFonts w:asciiTheme="minorHAnsi" w:hAnsiTheme="minorHAnsi"/>
+          <w:sz w:val="22"/>
+          <w:szCs w:val="22"/>
+        </w:rPr>
+        <w:t>Assumed Harvest Area, in acres, is used to convert move-in costs for the stand to a per acre cost that can be summed with the operations and supplemental harvest costs per acre to obtain total per acre costs. The parameter value should reflect the typical size of forest operations that implement the kinds of treatments being modeled.</w:t>
+      </w:r>
+    </w:p>
+    <w:p>
+      <w:pPr>
+        <w:pStyle w:val="ListParagraph"/>
+        <w:numPr>
+          <w:ilvl w:val="0"/>
+          <w:numId w:val="6"/>
+        </w:numPr>
+        <w:spacing w:before="120"/>
+        <w:contextualSpacing w:val="0"/>
+        <w:rPr>
+          <w:rFonts w:asciiTheme="minorHAnsi" w:hAnsiTheme="minorHAnsi"/>
+          <w:sz w:val="22"/>
+          <w:szCs w:val="22"/>
+        </w:rPr>
+      </w:pPr>
+      <w:r>
+        <w:rPr>
+          <w:rFonts w:asciiTheme="minorHAnsi" w:hAnsiTheme="minorHAnsi"/>
+          <w:sz w:val="22"/>
+          <w:szCs w:val="22"/>
+        </w:rPr>
+        <w:t xml:space="preserve">Given the uncertainty concerning exactly where equipment might be based, one option for obtaining a rough approximation of move-in time (which </w:t>
+      </w:r>
+      <w:proofErr w:type="spellStart"/>
+      <w:r>
+        <w:rPr>
+          <w:rFonts w:asciiTheme="minorHAnsi" w:hAnsiTheme="minorHAnsi"/>
+          <w:sz w:val="22"/>
+          <w:szCs w:val="22"/>
+        </w:rPr>
+        <w:t>OpCost</w:t>
+      </w:r>
+      <w:proofErr w:type="spellEnd"/>
+      <w:r>
+        <w:rPr>
+          <w:rFonts w:asciiTheme="minorHAnsi" w:hAnsiTheme="minorHAnsi"/>
+          <w:sz w:val="22"/>
+          <w:szCs w:val="22"/>
+        </w:rPr>
+        <w:t xml:space="preserve"> uses to obtain move-in cost) is the simplistic assumption that equipment “lives” where merchantable wood processing facilities exist (i.e., in at least a semi-developed area), and specifically, at the nearest facility for processing merchantable wood. To model that assumption, the analyst would enter a “1” for the </w:t>
+      </w:r>
+      <w:r>
+        <w:rPr>
+          <w:rFonts w:asciiTheme="minorHAnsi" w:hAnsiTheme="minorHAnsi"/>
+          <w:b/>
+          <w:sz w:val="22"/>
+          <w:szCs w:val="22"/>
+        </w:rPr>
+        <w:t>Move-in Time Multiplier</w:t>
+      </w:r>
+      <w:r>
+        <w:rPr>
+          <w:rFonts w:asciiTheme="minorHAnsi" w:hAnsiTheme="minorHAnsi"/>
+          <w:sz w:val="22"/>
+          <w:szCs w:val="22"/>
+        </w:rPr>
+        <w:t xml:space="preserve">. Alternatively, any non-negative value other than 1 can be selected to represent at time that is a fraction or multiple of the time to the closest wood processing facility. If desiring a move-in cost estimate that depends </w:t>
+      </w:r>
+      <w:r>
+        <w:rPr>
+          <w:rFonts w:asciiTheme="minorHAnsi" w:hAnsiTheme="minorHAnsi"/>
+          <w:sz w:val="22"/>
+          <w:szCs w:val="22"/>
+          <w:u w:val="single"/>
+        </w:rPr>
+        <w:t>only</w:t>
+      </w:r>
+      <w:r>
+        <w:rPr>
+          <w:rFonts w:asciiTheme="minorHAnsi" w:hAnsiTheme="minorHAnsi"/>
+          <w:sz w:val="22"/>
+          <w:szCs w:val="22"/>
+        </w:rPr>
+        <w:t xml:space="preserve"> on travel time to the nearest wood processing facility, ensure that the </w:t>
+      </w:r>
+      <w:r>
+        <w:rPr>
+          <w:rFonts w:asciiTheme="minorHAnsi" w:hAnsiTheme="minorHAnsi"/>
+          <w:b/>
+          <w:sz w:val="22"/>
+          <w:szCs w:val="22"/>
+        </w:rPr>
+        <w:t xml:space="preserve">Move-In Adjustment </w:t>
+      </w:r>
+      <w:r>
+        <w:rPr>
+          <w:rFonts w:asciiTheme="minorHAnsi" w:hAnsiTheme="minorHAnsi"/>
+          <w:sz w:val="22"/>
+          <w:szCs w:val="22"/>
+        </w:rPr>
+        <w:t>is set to zero.</w:t>
+      </w:r>
+    </w:p>
+    <w:p>
+      <w:pPr>
+        <w:pStyle w:val="ListParagraph"/>
+        <w:numPr>
+          <w:ilvl w:val="0"/>
+          <w:numId w:val="6"/>
+        </w:numPr>
+        <w:spacing w:before="120"/>
+        <w:contextualSpacing w:val="0"/>
+        <w:rPr>
+          <w:rFonts w:asciiTheme="minorHAnsi" w:hAnsiTheme="minorHAnsi"/>
+          <w:sz w:val="22"/>
+          <w:szCs w:val="22"/>
+        </w:rPr>
+      </w:pPr>
+      <w:r>
+        <w:rPr>
+          <w:rFonts w:asciiTheme="minorHAnsi" w:hAnsiTheme="minorHAnsi"/>
+          <w:sz w:val="22"/>
+          <w:szCs w:val="22"/>
+        </w:rPr>
+        <w:t xml:space="preserve">Another option is to assume a fixed move-in time for all stands that is independent of where stands are relative to wood processing facilities. To do so, set </w:t>
+      </w:r>
+      <w:r>
+        <w:rPr>
+          <w:rFonts w:asciiTheme="minorHAnsi" w:hAnsiTheme="minorHAnsi"/>
+          <w:b/>
+          <w:sz w:val="22"/>
+          <w:szCs w:val="22"/>
+        </w:rPr>
+        <w:t>Move-in Time Multiplier</w:t>
+      </w:r>
+      <w:r>
+        <w:rPr>
+          <w:rFonts w:asciiTheme="minorHAnsi" w:hAnsiTheme="minorHAnsi"/>
+          <w:sz w:val="22"/>
+          <w:szCs w:val="22"/>
+        </w:rPr>
+        <w:t xml:space="preserve"> to zero (effectively cancelling out the use of travel time in the calculation) and set the fixed </w:t>
+      </w:r>
+      <w:r>
+        <w:rPr>
+          <w:rFonts w:asciiTheme="minorHAnsi" w:hAnsiTheme="minorHAnsi"/>
+          <w:b/>
+          <w:sz w:val="22"/>
+          <w:szCs w:val="22"/>
+        </w:rPr>
+        <w:t>Move-in Adjustment</w:t>
+      </w:r>
+      <w:r>
+        <w:rPr>
+          <w:rFonts w:asciiTheme="minorHAnsi" w:hAnsiTheme="minorHAnsi"/>
+          <w:sz w:val="22"/>
+          <w:szCs w:val="22"/>
+        </w:rPr>
+        <w:t xml:space="preserve"> time (in decimal hours) to a non-negative value. </w:t>
+      </w:r>
+    </w:p>
+    <w:p>
+      <w:pPr>
+        <w:pStyle w:val="ListParagraph"/>
+        <w:numPr>
+          <w:ilvl w:val="0"/>
+          <w:numId w:val="6"/>
+        </w:numPr>
+        <w:spacing w:before="120"/>
+        <w:contextualSpacing w:val="0"/>
+        <w:rPr>
+          <w:rFonts w:asciiTheme="minorHAnsi" w:hAnsiTheme="minorHAnsi"/>
+          <w:sz w:val="22"/>
+          <w:szCs w:val="22"/>
+        </w:rPr>
+      </w:pPr>
+      <w:r>
+        <w:rPr>
+          <w:rFonts w:asciiTheme="minorHAnsi" w:hAnsiTheme="minorHAnsi"/>
+          <w:sz w:val="22"/>
+          <w:szCs w:val="22"/>
+        </w:rPr>
+        <w:t xml:space="preserve">The third option is to combine approaches—e.g., a value of 0.5 for </w:t>
+      </w:r>
+      <w:r>
+        <w:rPr>
+          <w:rFonts w:asciiTheme="minorHAnsi" w:hAnsiTheme="minorHAnsi"/>
+          <w:b/>
+          <w:sz w:val="22"/>
+          <w:szCs w:val="22"/>
+        </w:rPr>
+        <w:t>Move-in Multiplier</w:t>
+      </w:r>
+      <w:r>
+        <w:rPr>
+          <w:rFonts w:asciiTheme="minorHAnsi" w:hAnsiTheme="minorHAnsi"/>
+          <w:sz w:val="22"/>
+          <w:szCs w:val="22"/>
+        </w:rPr>
+        <w:t xml:space="preserve"> and 0.75 for </w:t>
+      </w:r>
+      <w:r>
+        <w:rPr>
+          <w:rFonts w:asciiTheme="minorHAnsi" w:hAnsiTheme="minorHAnsi"/>
+          <w:b/>
+          <w:sz w:val="22"/>
+          <w:szCs w:val="22"/>
+        </w:rPr>
+        <w:t>Move-in Adjustment</w:t>
+      </w:r>
+      <w:r>
+        <w:rPr>
+          <w:rFonts w:asciiTheme="minorHAnsi" w:hAnsiTheme="minorHAnsi"/>
+          <w:sz w:val="22"/>
+          <w:szCs w:val="22"/>
+        </w:rPr>
+        <w:t xml:space="preserve"> would calculate move-in time as the sum of half the travel time to the nearest merchantable wood processing facility and 45 minutes.</w:t>
+      </w:r>
+    </w:p>
+    <w:p>
+      <w:pPr>
+        <w:rPr>
+          <w:rFonts w:eastAsia="Times New Roman" w:cs="Times New Roman"/>
+        </w:rPr>
+      </w:pPr>
+      <w:r>
+        <w:br w:type="page"/>
+      </w:r>
+    </w:p>
+    <w:p>
+      <w:pPr>
+        <w:rPr>
+          <w:rFonts w:cs="Times New Roman"/>
+          <w:b/>
+          <w:u w:val="single"/>
+        </w:rPr>
+      </w:pPr>
+      <w:r>
+        <w:rPr>
+          <w:rFonts w:cs="Times New Roman"/>
+          <w:b/>
+          <w:u w:val="single"/>
+        </w:rPr>
+        <w:lastRenderedPageBreak/>
+        <w:t xml:space="preserve">Rule Definitions </w:t>
+      </w:r>
+      <w:r>
+        <w:rPr>
+          <w:rFonts w:cs="Times New Roman"/>
+          <w:b/>
+          <w:u w:val="single"/>
+        </w:rPr>
+        <w:t>(</w:t>
+      </w:r>
+      <w:r>
+        <w:rPr>
+          <w:rFonts w:cs="Times New Roman"/>
+          <w:b/>
+          <w:u w:val="single"/>
+        </w:rPr>
+        <w:t>Wood Value</w:t>
+      </w:r>
+      <w:proofErr w:type="gramStart"/>
+      <w:r>
+        <w:rPr>
+          <w:rFonts w:cs="Times New Roman"/>
+          <w:b/>
+          <w:u w:val="single"/>
+        </w:rPr>
+        <w:t>)</w:t>
+      </w:r>
+      <w:r>
+        <w:rPr>
+          <w:rFonts w:cs="Times New Roman"/>
+          <w:b/>
+          <w:u w:val="single"/>
+        </w:rPr>
+        <w:t>Tab</w:t>
+      </w:r>
+      <w:proofErr w:type="gramEnd"/>
+    </w:p>
+    <w:p>
+      <w:pPr>
+        <w:rPr>
+          <w:b/>
+          <w:sz w:val="20"/>
+          <w:szCs w:val="20"/>
+        </w:rPr>
+      </w:pPr>
+      <w:r>
+        <w:t xml:space="preserve">This form provides for entering/revising the merchantable value in dollars per cubic foot, at the mill gate, for each combination of species and diameter group represented in the Processor scenario, and a value in dollars per green ton, at the delivery point (e.g., a biomass-based energy generating facility), for chipped residues (the material chipped at a treatment site and loaded onto a chip truck). The latter should be entered in the field labeled “Energy value for energy wood (chips) in $/green ton”. To allocate a species/diameter group combination to energy wood, use the </w:t>
+      </w:r>
+      <w:r>
+        <w:rPr>
+          <w:b/>
+        </w:rPr>
+        <w:t>Allocate to Energy Wood</w:t>
+      </w:r>
+      <w:r>
+        <w:t xml:space="preserve"> checkbox. Note: if </w:t>
+      </w:r>
+      <w:proofErr w:type="spellStart"/>
+      <w:r>
+        <w:t>silvicultural</w:t>
+      </w:r>
+      <w:proofErr w:type="spellEnd"/>
+      <w:r>
+        <w:t xml:space="preserve"> sequences are designed to have different thresholds, or wood allocation choices, it is possible to select parameters, and run processor for one set of sequences with one set of wood value parameters, then run another set of sequences with a modified set of parameters</w:t>
+      </w:r>
+      <w:r>
+        <w:rPr>
+          <w:sz w:val="20"/>
+          <w:szCs w:val="20"/>
+        </w:rPr>
+        <w:t xml:space="preserve">. </w:t>
+      </w:r>
+    </w:p>
+    <w:p>
+      <w:pPr>
+        <w:rPr>
+          <w:rFonts w:eastAsia="Times New Roman" w:cs="Times New Roman"/>
+        </w:rPr>
+      </w:pPr>
+      <w:r>
+        <w:br w:type="page"/>
+      </w:r>
+    </w:p>
+    <w:p>
+      <w:pPr>
+        <w:rPr>
+          <w:rFonts w:cs="Times New Roman"/>
+          <w:b/>
+          <w:u w:val="single"/>
+        </w:rPr>
+      </w:pPr>
+      <w:r>
+        <w:rPr>
+          <w:rFonts w:cs="Times New Roman"/>
+          <w:b/>
+          <w:u w:val="single"/>
+        </w:rPr>
+        <w:lastRenderedPageBreak/>
+        <w:t xml:space="preserve">Rule Definitions </w:t>
+      </w:r>
+      <w:r>
+        <w:rPr>
+          <w:rFonts w:cs="Times New Roman"/>
+          <w:b/>
+          <w:u w:val="single"/>
+        </w:rPr>
+        <w:t>(</w:t>
+      </w:r>
+      <w:r>
+        <w:rPr>
+          <w:rFonts w:cs="Times New Roman"/>
+          <w:b/>
+          <w:u w:val="single"/>
+        </w:rPr>
+        <w:t>Escalators</w:t>
+      </w:r>
+      <w:proofErr w:type="gramStart"/>
+      <w:r>
+        <w:rPr>
+          <w:rFonts w:cs="Times New Roman"/>
+          <w:b/>
+          <w:u w:val="single"/>
+        </w:rPr>
+        <w:t>)</w:t>
+      </w:r>
+      <w:r>
+        <w:rPr>
+          <w:rFonts w:cs="Times New Roman"/>
+          <w:b/>
+          <w:u w:val="single"/>
+        </w:rPr>
+        <w:t>Tab</w:t>
+      </w:r>
+      <w:proofErr w:type="gramEnd"/>
+    </w:p>
+    <w:p>
+      <w:pPr>
+        <w:spacing w:before="240"/>
+        <w:rPr>
+          <w:rFonts w:ascii="Calibri" w:hAnsi="Calibri" w:cs="Times New Roman"/>
+        </w:rPr>
+      </w:pPr>
+      <w:r>
+        <w:rPr>
+          <w:rFonts w:ascii="Calibri" w:hAnsi="Calibri" w:cs="Times New Roman"/>
+        </w:rPr>
+        <w:t>The escalators tab offers the user an opportunity to apply a multiplier to costs or revenue, to be applied at the end of each cycle. Escalator values should be left at 1.00 unless it is expected that a revenue or cost will change at a rate that is different than general inflation.  If, and only if, inflation for a cost or product price is expected to occur at a rate that is different from the general rate of inflation, enter an escalator value in the appropriate cost/cycle text box.  For example, if it is anticipated that the carbon benefits of using wood as a construction material in lieu of concrete and steel drive its price up at 2% per year more than inflation index (such as the consumer price index, CPI, or producer price index, PPI) during the first 10 year cycle, then enter 1.22 (i.e., 1.0210) in the first cell on the second line. If this impact is assumed to end after the first decade (price does not rise faster than inflation for decades 2 and 3) then the other cells on this line would be left as 1.00. Note that if modeling 5 year cycles instead of 10 year ones, the formula above would need modification.</w:t>
+      </w:r>
+    </w:p>
+    <w:p>
+      <w:pPr>
+        <w:rPr>
+          <w:rFonts w:eastAsia="Times New Roman" w:cs="Times New Roman"/>
+        </w:rPr>
+      </w:pPr>
+      <w:r>
+        <w:br w:type="page"/>
+      </w:r>
+    </w:p>
+    <w:p>
+      <w:pPr>
+        <w:pStyle w:val="ListParagraph"/>
+        <w:spacing w:before="120"/>
+        <w:ind w:left="0"/>
+        <w:contextualSpacing w:val="0"/>
+        <w:rPr>
+          <w:rFonts w:asciiTheme="minorHAnsi" w:hAnsiTheme="minorHAnsi"/>
+          <w:sz w:val="22"/>
+          <w:szCs w:val="22"/>
+        </w:rPr>
+      </w:pPr>
+      <w:r>
+        <w:rPr>
+          <w:rFonts w:asciiTheme="minorHAnsi" w:hAnsiTheme="minorHAnsi"/>
+          <w:b/>
+          <w:sz w:val="22"/>
+          <w:szCs w:val="22"/>
+          <w:u w:val="single"/>
+        </w:rPr>
+        <w:lastRenderedPageBreak/>
+        <w:t>Rule Definitions (</w:t>
+      </w:r>
+      <w:r>
+        <w:rPr>
+          <w:rFonts w:asciiTheme="minorHAnsi" w:hAnsiTheme="minorHAnsi"/>
+          <w:b/>
+          <w:sz w:val="22"/>
+          <w:szCs w:val="22"/>
+          <w:u w:val="single"/>
+        </w:rPr>
+        <w:t>Supplemental Harvest Costs</w:t>
+      </w:r>
+      <w:proofErr w:type="gramStart"/>
+      <w:r>
+        <w:rPr>
+          <w:rFonts w:asciiTheme="minorHAnsi" w:hAnsiTheme="minorHAnsi"/>
+          <w:b/>
+          <w:sz w:val="22"/>
+          <w:szCs w:val="22"/>
+          <w:u w:val="single"/>
+        </w:rPr>
+        <w:t>)Tab</w:t>
+      </w:r>
+      <w:proofErr w:type="gramEnd"/>
+    </w:p>
+    <w:p>
+      <w:pPr>
+        <w:rPr>
+          <w:b/>
+        </w:rPr>
+      </w:pPr>
+      <w:r>
+        <w:rPr>
+          <w:rFonts w:cs="Times New Roman"/>
+        </w:rPr>
+        <w:br/>
+      </w:r>
+      <w:r>
+        <w:rPr>
+          <w:b/>
+        </w:rPr>
+        <w:t xml:space="preserve">Supplemental Harvest Costs: </w:t>
+      </w:r>
+      <w:r>
+        <w:t>Within the FVS module, there was the option to specify</w:t>
+      </w:r>
+      <w:r>
+        <w:rPr>
+          <w:b/>
+        </w:rPr>
+        <w:t xml:space="preserve"> </w:t>
+      </w:r>
+      <w:r>
+        <w:t xml:space="preserve">additional harvest costs categories when prescriptions and packages were defined. This tab provides an interface for actually population these cost categories with suitable values. </w:t>
+      </w:r>
+    </w:p>
+    <w:p>
+      <w:pPr>
+        <w:pStyle w:val="ListParagraph"/>
+        <w:numPr>
+          <w:ilvl w:val="3"/>
+          <w:numId w:val="4"/>
+        </w:numPr>
+        <w:spacing w:before="120"/>
+        <w:ind w:left="360"/>
+        <w:contextualSpacing w:val="0"/>
+        <w:rPr>
+          <w:rFonts w:asciiTheme="minorHAnsi" w:hAnsiTheme="minorHAnsi"/>
+          <w:sz w:val="22"/>
+          <w:szCs w:val="22"/>
+        </w:rPr>
+      </w:pPr>
+      <w:r>
+        <w:rPr>
+          <w:rFonts w:asciiTheme="minorHAnsi" w:hAnsiTheme="minorHAnsi"/>
+          <w:sz w:val="22"/>
+          <w:szCs w:val="22"/>
+        </w:rPr>
+        <w:t xml:space="preserve">To assign a value to an Rx Harvest Cost Component that was created </w:t>
+      </w:r>
+      <w:proofErr w:type="spellStart"/>
+      <w:proofErr w:type="gramStart"/>
+      <w:r>
+        <w:rPr>
+          <w:rFonts w:asciiTheme="minorHAnsi" w:hAnsiTheme="minorHAnsi"/>
+          <w:sz w:val="22"/>
+          <w:szCs w:val="22"/>
+        </w:rPr>
+        <w:t>a</w:t>
+      </w:r>
+      <w:proofErr w:type="spellEnd"/>
+      <w:r>
+        <w:rPr>
+          <w:rFonts w:asciiTheme="minorHAnsi" w:hAnsiTheme="minorHAnsi"/>
+          <w:sz w:val="22"/>
+          <w:szCs w:val="22"/>
+        </w:rPr>
+        <w:t xml:space="preserve"> the</w:t>
+      </w:r>
+      <w:proofErr w:type="gramEnd"/>
+      <w:r>
+        <w:rPr>
+          <w:rFonts w:asciiTheme="minorHAnsi" w:hAnsiTheme="minorHAnsi"/>
+          <w:sz w:val="22"/>
+          <w:szCs w:val="22"/>
+        </w:rPr>
+        <w:t xml:space="preserve"> time the Rx was defined, locate the Rx Harvest Cost you wish to add a value to under the </w:t>
+      </w:r>
+      <w:r>
+        <w:rPr>
+          <w:rFonts w:asciiTheme="minorHAnsi" w:hAnsiTheme="minorHAnsi"/>
+          <w:b/>
+          <w:sz w:val="22"/>
+          <w:szCs w:val="22"/>
+        </w:rPr>
+        <w:t>Component Name</w:t>
+      </w:r>
+      <w:r>
+        <w:rPr>
+          <w:rFonts w:asciiTheme="minorHAnsi" w:hAnsiTheme="minorHAnsi"/>
+          <w:sz w:val="22"/>
+          <w:szCs w:val="22"/>
+        </w:rPr>
+        <w:t xml:space="preserve"> heading.  The analyst can enter a description for that Cost Component in the </w:t>
+      </w:r>
+      <w:r>
+        <w:rPr>
+          <w:rFonts w:asciiTheme="minorHAnsi" w:hAnsiTheme="minorHAnsi"/>
+          <w:b/>
+          <w:sz w:val="22"/>
+          <w:szCs w:val="22"/>
+        </w:rPr>
+        <w:t>Description</w:t>
+      </w:r>
+      <w:r>
+        <w:rPr>
+          <w:rFonts w:asciiTheme="minorHAnsi" w:hAnsiTheme="minorHAnsi"/>
+          <w:sz w:val="22"/>
+          <w:szCs w:val="22"/>
+        </w:rPr>
+        <w:t xml:space="preserve"> text box. Enter a cost per acre in the </w:t>
+      </w:r>
+      <w:r>
+        <w:rPr>
+          <w:rFonts w:asciiTheme="minorHAnsi" w:hAnsiTheme="minorHAnsi"/>
+          <w:b/>
+          <w:sz w:val="22"/>
+          <w:szCs w:val="22"/>
+        </w:rPr>
+        <w:t>Assign Values: Default cost/ac</w:t>
+      </w:r>
+      <w:r>
+        <w:rPr>
+          <w:rFonts w:asciiTheme="minorHAnsi" w:hAnsiTheme="minorHAnsi"/>
+          <w:sz w:val="22"/>
+          <w:szCs w:val="22"/>
+        </w:rPr>
+        <w:t xml:space="preserve"> section. There are several options in the Assign </w:t>
+      </w:r>
+      <w:proofErr w:type="gramStart"/>
+      <w:r>
+        <w:rPr>
+          <w:rFonts w:asciiTheme="minorHAnsi" w:hAnsiTheme="minorHAnsi"/>
+          <w:sz w:val="22"/>
+          <w:szCs w:val="22"/>
+        </w:rPr>
+        <w:t>Values  drop</w:t>
+      </w:r>
+      <w:proofErr w:type="gramEnd"/>
+      <w:r>
+        <w:rPr>
+          <w:rFonts w:asciiTheme="minorHAnsi" w:hAnsiTheme="minorHAnsi"/>
+          <w:sz w:val="22"/>
+          <w:szCs w:val="22"/>
+        </w:rPr>
+        <w:t xml:space="preserve">-down box for assigning a value for that cost component. Click the </w:t>
+      </w:r>
+      <w:r>
+        <w:rPr>
+          <w:rFonts w:asciiTheme="minorHAnsi" w:hAnsiTheme="minorHAnsi"/>
+          <w:b/>
+          <w:sz w:val="22"/>
+          <w:szCs w:val="22"/>
+        </w:rPr>
+        <w:t>&lt;Go&gt;</w:t>
+      </w:r>
+      <w:r>
+        <w:rPr>
+          <w:rFonts w:asciiTheme="minorHAnsi" w:hAnsiTheme="minorHAnsi"/>
+          <w:sz w:val="22"/>
+          <w:szCs w:val="22"/>
+        </w:rPr>
+        <w:t xml:space="preserve"> button to execute the user selected option (see below).</w:t>
+      </w:r>
+    </w:p>
+    <w:p>
+      <w:pPr>
+        <w:spacing w:before="120"/>
+        <w:ind w:left="360"/>
+      </w:pPr>
+      <w:r>
+        <w:t xml:space="preserve">For example, suppose you want to modify the additional harvest cost values, for treatment </w:t>
+      </w:r>
+      <w:proofErr w:type="spellStart"/>
+      <w:r>
+        <w:t>id</w:t>
+      </w:r>
+      <w:proofErr w:type="spellEnd"/>
+      <w:r>
+        <w:t xml:space="preserve"> ‘050’, for the harvest cost component </w:t>
+      </w:r>
+      <w:proofErr w:type="spellStart"/>
+      <w:r>
+        <w:t>brush_cutting_cpa</w:t>
+      </w:r>
+      <w:proofErr w:type="spellEnd"/>
+      <w:r>
+        <w:t xml:space="preserve">, to assign a value of $22.00). You would first find the row for component name </w:t>
+      </w:r>
+      <w:proofErr w:type="spellStart"/>
+      <w:r>
+        <w:t>brush_cutting_cpa</w:t>
+      </w:r>
+      <w:proofErr w:type="spellEnd"/>
+      <w:r>
+        <w:t>. Then you could:</w:t>
+      </w:r>
+    </w:p>
+    <w:p>
+      <w:pPr>
+        <w:pStyle w:val="ListParagraph"/>
+        <w:numPr>
+          <w:ilvl w:val="0"/>
+          <w:numId w:val="7"/>
+        </w:numPr>
+        <w:spacing w:before="120"/>
+        <w:ind w:left="1080"/>
+        <w:contextualSpacing w:val="0"/>
+        <w:rPr>
+          <w:rFonts w:asciiTheme="minorHAnsi" w:hAnsiTheme="minorHAnsi"/>
+          <w:sz w:val="22"/>
+          <w:szCs w:val="22"/>
+        </w:rPr>
+      </w:pPr>
+      <w:r>
+        <w:rPr>
+          <w:rFonts w:asciiTheme="minorHAnsi" w:hAnsiTheme="minorHAnsi"/>
+          <w:b/>
+          <w:sz w:val="22"/>
+          <w:szCs w:val="22"/>
+        </w:rPr>
+        <w:t>&lt;Assign default value to all component occurrences&gt;</w:t>
+      </w:r>
+      <w:r>
+        <w:rPr>
+          <w:rFonts w:asciiTheme="minorHAnsi" w:hAnsiTheme="minorHAnsi"/>
+          <w:sz w:val="22"/>
+          <w:szCs w:val="22"/>
+        </w:rPr>
+        <w:t xml:space="preserve">: Each table row with a treatment id of ‘050’ would get a value for a </w:t>
+      </w:r>
+      <w:proofErr w:type="spellStart"/>
+      <w:r>
+        <w:rPr>
+          <w:rFonts w:asciiTheme="minorHAnsi" w:hAnsiTheme="minorHAnsi"/>
+          <w:sz w:val="22"/>
+          <w:szCs w:val="22"/>
+        </w:rPr>
+        <w:t>brush_cutting_cpa</w:t>
+      </w:r>
+      <w:proofErr w:type="spellEnd"/>
+      <w:r>
+        <w:rPr>
+          <w:rFonts w:asciiTheme="minorHAnsi" w:hAnsiTheme="minorHAnsi"/>
+          <w:sz w:val="22"/>
+          <w:szCs w:val="22"/>
+        </w:rPr>
+        <w:t xml:space="preserve"> of $22.00 per acre. </w:t>
+      </w:r>
+    </w:p>
+    <w:p>
+      <w:pPr>
+        <w:pStyle w:val="ListParagraph"/>
+        <w:numPr>
+          <w:ilvl w:val="0"/>
+          <w:numId w:val="7"/>
+        </w:numPr>
+        <w:spacing w:before="120"/>
+        <w:ind w:left="1080"/>
+        <w:contextualSpacing w:val="0"/>
+        <w:rPr>
+          <w:rFonts w:asciiTheme="minorHAnsi" w:hAnsiTheme="minorHAnsi"/>
+          <w:sz w:val="22"/>
+          <w:szCs w:val="22"/>
+        </w:rPr>
+      </w:pPr>
+      <w:r>
+        <w:rPr>
+          <w:rFonts w:asciiTheme="minorHAnsi" w:hAnsiTheme="minorHAnsi"/>
+          <w:b/>
+          <w:sz w:val="22"/>
+          <w:szCs w:val="22"/>
+        </w:rPr>
+        <w:t xml:space="preserve">&lt;Assign default value to all component NULL values&gt;: </w:t>
+      </w:r>
+      <w:r>
+        <w:rPr>
+          <w:rFonts w:asciiTheme="minorHAnsi" w:hAnsiTheme="minorHAnsi"/>
+          <w:sz w:val="22"/>
+          <w:szCs w:val="22"/>
+        </w:rPr>
+        <w:t xml:space="preserve">Each table row with a treatment id of ‘050; would get a value for the </w:t>
+      </w:r>
+      <w:proofErr w:type="spellStart"/>
+      <w:r>
+        <w:rPr>
+          <w:rFonts w:asciiTheme="minorHAnsi" w:hAnsiTheme="minorHAnsi"/>
+          <w:sz w:val="22"/>
+          <w:szCs w:val="22"/>
+        </w:rPr>
+        <w:t>brush_cutting_cpa</w:t>
+      </w:r>
+      <w:proofErr w:type="spellEnd"/>
+      <w:r>
+        <w:rPr>
+          <w:rFonts w:asciiTheme="minorHAnsi" w:hAnsiTheme="minorHAnsi"/>
+          <w:sz w:val="22"/>
+          <w:szCs w:val="22"/>
+        </w:rPr>
+        <w:t xml:space="preserve"> column if the value in that column is NULL.</w:t>
+      </w:r>
+    </w:p>
+    <w:p>
+      <w:pPr>
+        <w:pStyle w:val="ListParagraph"/>
+        <w:numPr>
+          <w:ilvl w:val="0"/>
+          <w:numId w:val="7"/>
+        </w:numPr>
+        <w:spacing w:before="120"/>
+        <w:ind w:left="1080"/>
+        <w:contextualSpacing w:val="0"/>
+        <w:rPr>
+          <w:rFonts w:asciiTheme="minorHAnsi" w:hAnsiTheme="minorHAnsi"/>
+          <w:sz w:val="22"/>
+          <w:szCs w:val="22"/>
+        </w:rPr>
+      </w:pPr>
+      <w:r>
+        <w:rPr>
+          <w:rFonts w:asciiTheme="minorHAnsi" w:hAnsiTheme="minorHAnsi"/>
+          <w:b/>
+          <w:sz w:val="22"/>
+          <w:szCs w:val="22"/>
+        </w:rPr>
+        <w:t>&lt;Assign previous entered values&gt;:</w:t>
+      </w:r>
+      <w:r>
+        <w:rPr>
+          <w:rFonts w:asciiTheme="minorHAnsi" w:hAnsiTheme="minorHAnsi"/>
+          <w:sz w:val="22"/>
+          <w:szCs w:val="22"/>
+        </w:rPr>
+        <w:t xml:space="preserve"> Join the </w:t>
+      </w:r>
+      <w:proofErr w:type="spellStart"/>
+      <w:r>
+        <w:rPr>
+          <w:rFonts w:asciiTheme="minorHAnsi" w:hAnsiTheme="minorHAnsi"/>
+          <w:i/>
+          <w:sz w:val="22"/>
+          <w:szCs w:val="22"/>
+        </w:rPr>
+        <w:t>additional_harvest_costs</w:t>
+      </w:r>
+      <w:proofErr w:type="spellEnd"/>
+      <w:r>
+        <w:rPr>
+          <w:rFonts w:asciiTheme="minorHAnsi" w:hAnsiTheme="minorHAnsi"/>
+          <w:sz w:val="22"/>
+          <w:szCs w:val="22"/>
+        </w:rPr>
+        <w:t xml:space="preserve"> table from a different Processor scenario to the </w:t>
+      </w:r>
+      <w:proofErr w:type="spellStart"/>
+      <w:r>
+        <w:rPr>
+          <w:rFonts w:asciiTheme="minorHAnsi" w:hAnsiTheme="minorHAnsi"/>
+          <w:i/>
+          <w:sz w:val="22"/>
+          <w:szCs w:val="22"/>
+        </w:rPr>
+        <w:t>additional_harvest_costs</w:t>
+      </w:r>
+      <w:proofErr w:type="spellEnd"/>
+      <w:r>
+        <w:rPr>
+          <w:rFonts w:asciiTheme="minorHAnsi" w:hAnsiTheme="minorHAnsi"/>
+          <w:i/>
+          <w:sz w:val="22"/>
+          <w:szCs w:val="22"/>
+        </w:rPr>
+        <w:t xml:space="preserve"> </w:t>
+      </w:r>
+      <w:r>
+        <w:rPr>
+          <w:rFonts w:asciiTheme="minorHAnsi" w:hAnsiTheme="minorHAnsi"/>
+          <w:sz w:val="22"/>
+          <w:szCs w:val="22"/>
+        </w:rPr>
+        <w:t>table of the current scenario by stand/</w:t>
+      </w:r>
+      <w:proofErr w:type="spellStart"/>
+      <w:r>
+        <w:rPr>
+          <w:rFonts w:asciiTheme="minorHAnsi" w:hAnsiTheme="minorHAnsi"/>
+          <w:sz w:val="22"/>
+          <w:szCs w:val="22"/>
+        </w:rPr>
+        <w:t>rx</w:t>
+      </w:r>
+      <w:proofErr w:type="spellEnd"/>
+      <w:r>
+        <w:rPr>
+          <w:rFonts w:asciiTheme="minorHAnsi" w:hAnsiTheme="minorHAnsi"/>
+          <w:sz w:val="22"/>
+          <w:szCs w:val="22"/>
+        </w:rPr>
+        <w:t xml:space="preserve"> and update the </w:t>
+      </w:r>
+      <w:proofErr w:type="spellStart"/>
+      <w:r>
+        <w:rPr>
+          <w:rFonts w:asciiTheme="minorHAnsi" w:hAnsiTheme="minorHAnsi"/>
+          <w:sz w:val="22"/>
+          <w:szCs w:val="22"/>
+        </w:rPr>
+        <w:t>brush_cutting_cpa</w:t>
+      </w:r>
+      <w:proofErr w:type="spellEnd"/>
+      <w:r>
+        <w:rPr>
+          <w:rFonts w:asciiTheme="minorHAnsi" w:hAnsiTheme="minorHAnsi"/>
+          <w:sz w:val="22"/>
+          <w:szCs w:val="22"/>
+        </w:rPr>
+        <w:t xml:space="preserve"> values from the previous table to the current table for treatment </w:t>
+      </w:r>
+      <w:proofErr w:type="spellStart"/>
+      <w:r>
+        <w:rPr>
+          <w:rFonts w:asciiTheme="minorHAnsi" w:hAnsiTheme="minorHAnsi"/>
+          <w:sz w:val="22"/>
+          <w:szCs w:val="22"/>
+        </w:rPr>
+        <w:t>id</w:t>
+      </w:r>
+      <w:proofErr w:type="spellEnd"/>
+      <w:r>
+        <w:rPr>
+          <w:rFonts w:asciiTheme="minorHAnsi" w:hAnsiTheme="minorHAnsi"/>
+          <w:sz w:val="22"/>
+          <w:szCs w:val="22"/>
+        </w:rPr>
+        <w:t xml:space="preserve"> ‘050’.</w:t>
+      </w:r>
+      <w:r>
+        <w:rPr>
+          <w:rFonts w:asciiTheme="minorHAnsi" w:hAnsiTheme="minorHAnsi"/>
+          <w:b/>
+          <w:sz w:val="22"/>
+          <w:szCs w:val="22"/>
+        </w:rPr>
+        <w:t xml:space="preserve"> </w:t>
+      </w:r>
+    </w:p>
+    <w:p>
+      <w:pPr>
+        <w:pStyle w:val="ListParagraph"/>
+        <w:numPr>
+          <w:ilvl w:val="0"/>
+          <w:numId w:val="7"/>
+        </w:numPr>
+        <w:spacing w:before="120"/>
+        <w:ind w:left="1080"/>
+        <w:contextualSpacing w:val="0"/>
+        <w:rPr>
+          <w:rFonts w:asciiTheme="minorHAnsi" w:hAnsiTheme="minorHAnsi"/>
+          <w:sz w:val="22"/>
+          <w:szCs w:val="22"/>
+        </w:rPr>
+      </w:pPr>
+      <w:r>
+        <w:rPr>
+          <w:rFonts w:asciiTheme="minorHAnsi" w:hAnsiTheme="minorHAnsi"/>
+          <w:b/>
+          <w:sz w:val="22"/>
+          <w:szCs w:val="22"/>
+        </w:rPr>
+        <w:t>&lt;Edit all values&gt;:</w:t>
+      </w:r>
+      <w:r>
+        <w:rPr>
+          <w:rFonts w:asciiTheme="minorHAnsi" w:hAnsiTheme="minorHAnsi"/>
+          <w:sz w:val="22"/>
+          <w:szCs w:val="22"/>
+        </w:rPr>
+        <w:t xml:space="preserve"> Manually edit (via entry/edit form) the </w:t>
+      </w:r>
+      <w:proofErr w:type="spellStart"/>
+      <w:r>
+        <w:rPr>
+          <w:rFonts w:asciiTheme="minorHAnsi" w:hAnsiTheme="minorHAnsi"/>
+          <w:sz w:val="22"/>
+          <w:szCs w:val="22"/>
+        </w:rPr>
+        <w:t>brush_cutting_cpa</w:t>
+      </w:r>
+      <w:proofErr w:type="spellEnd"/>
+      <w:r>
+        <w:rPr>
+          <w:rFonts w:asciiTheme="minorHAnsi" w:hAnsiTheme="minorHAnsi"/>
+          <w:sz w:val="22"/>
+          <w:szCs w:val="22"/>
+        </w:rPr>
+        <w:t xml:space="preserve"> column in the </w:t>
+      </w:r>
+      <w:proofErr w:type="spellStart"/>
+      <w:r>
+        <w:rPr>
+          <w:rFonts w:asciiTheme="minorHAnsi" w:hAnsiTheme="minorHAnsi"/>
+          <w:i/>
+          <w:sz w:val="22"/>
+          <w:szCs w:val="22"/>
+        </w:rPr>
+        <w:t>additional_harvest_costs</w:t>
+      </w:r>
+      <w:proofErr w:type="spellEnd"/>
+      <w:r>
+        <w:rPr>
+          <w:rFonts w:asciiTheme="minorHAnsi" w:hAnsiTheme="minorHAnsi"/>
+          <w:sz w:val="22"/>
+          <w:szCs w:val="22"/>
+        </w:rPr>
+        <w:t xml:space="preserve"> table. </w:t>
+      </w:r>
+    </w:p>
+    <w:p>
+      <w:pPr>
+        <w:pStyle w:val="ListParagraph"/>
+        <w:numPr>
+          <w:ilvl w:val="0"/>
+          <w:numId w:val="7"/>
+        </w:numPr>
+        <w:spacing w:before="120"/>
+        <w:ind w:left="1080"/>
+        <w:contextualSpacing w:val="0"/>
+        <w:rPr>
+          <w:rFonts w:asciiTheme="minorHAnsi" w:hAnsiTheme="minorHAnsi"/>
+          <w:sz w:val="22"/>
+          <w:szCs w:val="22"/>
+        </w:rPr>
+      </w:pPr>
+      <w:r>
+        <w:rPr>
+          <w:rFonts w:asciiTheme="minorHAnsi" w:hAnsiTheme="minorHAnsi"/>
+          <w:b/>
+          <w:sz w:val="22"/>
+          <w:szCs w:val="22"/>
+        </w:rPr>
+        <w:t>&lt;Edit NULL values&gt;:</w:t>
+      </w:r>
+      <w:r>
+        <w:rPr>
+          <w:rFonts w:asciiTheme="minorHAnsi" w:hAnsiTheme="minorHAnsi"/>
+          <w:sz w:val="22"/>
+          <w:szCs w:val="22"/>
+        </w:rPr>
+        <w:t xml:space="preserve"> Manually edit (via entry/edit form) all null values in the </w:t>
+      </w:r>
+      <w:proofErr w:type="spellStart"/>
+      <w:r>
+        <w:rPr>
+          <w:rFonts w:asciiTheme="minorHAnsi" w:hAnsiTheme="minorHAnsi"/>
+          <w:i/>
+          <w:sz w:val="22"/>
+          <w:szCs w:val="22"/>
+        </w:rPr>
+        <w:t>additional_harvest_costs</w:t>
+      </w:r>
+      <w:proofErr w:type="spellEnd"/>
+      <w:r>
+        <w:rPr>
+          <w:rFonts w:asciiTheme="minorHAnsi" w:hAnsiTheme="minorHAnsi"/>
+          <w:sz w:val="22"/>
+          <w:szCs w:val="22"/>
+        </w:rPr>
+        <w:t xml:space="preserve"> table for the column </w:t>
+      </w:r>
+      <w:proofErr w:type="spellStart"/>
+      <w:r>
+        <w:rPr>
+          <w:rFonts w:asciiTheme="minorHAnsi" w:hAnsiTheme="minorHAnsi"/>
+          <w:sz w:val="22"/>
+          <w:szCs w:val="22"/>
+        </w:rPr>
+        <w:t>brush_cutting_cpa</w:t>
+      </w:r>
+      <w:proofErr w:type="spellEnd"/>
+      <w:r>
+        <w:rPr>
+          <w:rFonts w:asciiTheme="minorHAnsi" w:hAnsiTheme="minorHAnsi"/>
+          <w:sz w:val="22"/>
+          <w:szCs w:val="22"/>
+        </w:rPr>
+        <w:t>.</w:t>
+      </w:r>
+    </w:p>
+    <w:p>
+      <w:pPr>
+        <w:pStyle w:val="ListParagraph"/>
+        <w:numPr>
+          <w:ilvl w:val="3"/>
+          <w:numId w:val="4"/>
+        </w:numPr>
+        <w:spacing w:before="120"/>
+        <w:ind w:left="360"/>
+        <w:contextualSpacing w:val="0"/>
+        <w:rPr>
+          <w:rFonts w:asciiTheme="minorHAnsi" w:hAnsiTheme="minorHAnsi"/>
+          <w:sz w:val="22"/>
+          <w:szCs w:val="22"/>
+        </w:rPr>
+      </w:pPr>
+      <w:r>
+        <w:rPr>
+          <w:rFonts w:asciiTheme="minorHAnsi" w:hAnsiTheme="minorHAnsi"/>
+          <w:sz w:val="22"/>
+          <w:szCs w:val="22"/>
+        </w:rPr>
+        <w:t xml:space="preserve">To add a new cost component to be applied to all treatments in this processor scenario, click </w:t>
+      </w:r>
+      <w:r>
+        <w:rPr>
+          <w:rFonts w:asciiTheme="minorHAnsi" w:hAnsiTheme="minorHAnsi"/>
+          <w:b/>
+          <w:sz w:val="22"/>
+          <w:szCs w:val="22"/>
+        </w:rPr>
+        <w:t xml:space="preserve">&lt;Add Scenario Component&gt;.   </w:t>
+      </w:r>
+      <w:r>
+        <w:rPr>
+          <w:rFonts w:asciiTheme="minorHAnsi" w:hAnsiTheme="minorHAnsi"/>
+          <w:sz w:val="22"/>
+          <w:szCs w:val="22"/>
+        </w:rPr>
+        <w:t xml:space="preserve">When the Harvest Cost window appears, select a cost component from the drop-down list, or enter a new cost component, then click </w:t>
+      </w:r>
+      <w:r>
+        <w:rPr>
+          <w:rFonts w:asciiTheme="minorHAnsi" w:hAnsiTheme="minorHAnsi"/>
+          <w:b/>
+          <w:sz w:val="22"/>
+          <w:szCs w:val="22"/>
+        </w:rPr>
+        <w:t>&lt;OK&gt;.</w:t>
+      </w:r>
+      <w:r>
+        <w:rPr>
+          <w:rFonts w:asciiTheme="minorHAnsi" w:hAnsiTheme="minorHAnsi"/>
+          <w:sz w:val="22"/>
+          <w:szCs w:val="22"/>
+        </w:rPr>
+        <w:t xml:space="preserve"> Scenario components can be edited or removed by clicking the </w:t>
+      </w:r>
+      <w:r>
+        <w:rPr>
+          <w:rFonts w:asciiTheme="minorHAnsi" w:hAnsiTheme="minorHAnsi"/>
+          <w:b/>
+          <w:sz w:val="22"/>
+          <w:szCs w:val="22"/>
+        </w:rPr>
+        <w:t>&lt;Edit&gt;</w:t>
+      </w:r>
+      <w:r>
+        <w:rPr>
+          <w:rFonts w:asciiTheme="minorHAnsi" w:hAnsiTheme="minorHAnsi"/>
+          <w:sz w:val="22"/>
+          <w:szCs w:val="22"/>
+        </w:rPr>
+        <w:t xml:space="preserve"> or </w:t>
+      </w:r>
+      <w:r>
+        <w:rPr>
+          <w:rFonts w:asciiTheme="minorHAnsi" w:hAnsiTheme="minorHAnsi"/>
+          <w:b/>
+          <w:sz w:val="22"/>
+          <w:szCs w:val="22"/>
+        </w:rPr>
+        <w:t>&lt;Remove&gt;</w:t>
+      </w:r>
+      <w:r>
+        <w:rPr>
+          <w:rFonts w:asciiTheme="minorHAnsi" w:hAnsiTheme="minorHAnsi"/>
+          <w:sz w:val="22"/>
+          <w:szCs w:val="22"/>
+        </w:rPr>
+        <w:t xml:space="preserve"> buttons found under the Component Name section.  </w:t>
+      </w:r>
+    </w:p>
+    <w:p>
+      <w:pPr>
+        <w:pStyle w:val="ListParagraph"/>
+        <w:numPr>
+          <w:ilvl w:val="3"/>
+          <w:numId w:val="4"/>
+        </w:numPr>
+        <w:spacing w:before="120"/>
+        <w:ind w:left="360"/>
+        <w:contextualSpacing w:val="0"/>
+        <w:rPr>
+          <w:rFonts w:asciiTheme="minorHAnsi" w:hAnsiTheme="minorHAnsi"/>
+          <w:sz w:val="22"/>
+          <w:szCs w:val="22"/>
+        </w:rPr>
+      </w:pPr>
+      <w:r>
+        <w:rPr>
+          <w:rFonts w:asciiTheme="minorHAnsi" w:hAnsiTheme="minorHAnsi"/>
+          <w:sz w:val="22"/>
+          <w:szCs w:val="22"/>
+        </w:rPr>
+        <w:t>Processor allows the user to copy supplemental harvest cost value per acre from one scenario to another.  The process of manually adding these harvest cost columns to each stand/</w:t>
+      </w:r>
+      <w:proofErr w:type="spellStart"/>
+      <w:r>
+        <w:rPr>
+          <w:rFonts w:asciiTheme="minorHAnsi" w:hAnsiTheme="minorHAnsi"/>
+          <w:sz w:val="22"/>
+          <w:szCs w:val="22"/>
+        </w:rPr>
+        <w:t>rx</w:t>
+      </w:r>
+      <w:proofErr w:type="spellEnd"/>
+      <w:r>
+        <w:rPr>
+          <w:rFonts w:asciiTheme="minorHAnsi" w:hAnsiTheme="minorHAnsi"/>
+          <w:sz w:val="22"/>
+          <w:szCs w:val="22"/>
+        </w:rPr>
+        <w:t xml:space="preserve"> combination can be tedious; this copy function will speed up the process. </w:t>
+      </w:r>
+    </w:p>
+    <w:p>
+      <w:pPr>
+        <w:pStyle w:val="ListParagraph"/>
+        <w:numPr>
+          <w:ilvl w:val="4"/>
+          <w:numId w:val="4"/>
+        </w:numPr>
+        <w:spacing w:before="120"/>
+        <w:ind w:left="1080"/>
+        <w:contextualSpacing w:val="0"/>
+        <w:rPr>
+          <w:rFonts w:asciiTheme="minorHAnsi" w:hAnsiTheme="minorHAnsi"/>
+          <w:sz w:val="22"/>
+          <w:szCs w:val="22"/>
+        </w:rPr>
+      </w:pPr>
+      <w:r>
+        <w:rPr>
+          <w:rFonts w:asciiTheme="minorHAnsi" w:hAnsiTheme="minorHAnsi"/>
+          <w:sz w:val="22"/>
+          <w:szCs w:val="22"/>
+        </w:rPr>
+        <w:t xml:space="preserve">To copy supplemental harvest cost columns values from one scenario to another, click </w:t>
+      </w:r>
+      <w:r>
+        <w:rPr>
+          <w:rFonts w:asciiTheme="minorHAnsi" w:hAnsiTheme="minorHAnsi"/>
+          <w:b/>
+          <w:sz w:val="22"/>
+          <w:szCs w:val="22"/>
+        </w:rPr>
+        <w:t xml:space="preserve">&lt;Update All Values Using Previously Entered Data&gt;. </w:t>
+      </w:r>
+    </w:p>
+    <w:p>
+      <w:pPr>
+        <w:pStyle w:val="ListParagraph"/>
+        <w:numPr>
+          <w:ilvl w:val="4"/>
+          <w:numId w:val="4"/>
+        </w:numPr>
+        <w:spacing w:before="120"/>
+        <w:ind w:left="1080"/>
+        <w:contextualSpacing w:val="0"/>
+        <w:rPr>
+          <w:rFonts w:asciiTheme="minorHAnsi" w:hAnsiTheme="minorHAnsi"/>
+          <w:sz w:val="22"/>
+          <w:szCs w:val="22"/>
+        </w:rPr>
+      </w:pPr>
+      <w:r>
+        <w:rPr>
+          <w:rFonts w:asciiTheme="minorHAnsi" w:hAnsiTheme="minorHAnsi"/>
+          <w:sz w:val="22"/>
+          <w:szCs w:val="22"/>
+        </w:rPr>
+        <w:t xml:space="preserve">Select the scenario from which to copy from, and click </w:t>
+      </w:r>
+      <w:r>
+        <w:rPr>
+          <w:rFonts w:asciiTheme="minorHAnsi" w:hAnsiTheme="minorHAnsi"/>
+          <w:b/>
+          <w:sz w:val="22"/>
+          <w:szCs w:val="22"/>
+        </w:rPr>
+        <w:t>&lt;Select&gt;</w:t>
+      </w:r>
+      <w:r>
+        <w:rPr>
+          <w:rFonts w:asciiTheme="minorHAnsi" w:hAnsiTheme="minorHAnsi"/>
+          <w:sz w:val="22"/>
+          <w:szCs w:val="22"/>
+        </w:rPr>
+        <w:t>.</w:t>
+      </w:r>
+    </w:p>
+    <w:p>
+      <w:pPr>
+        <w:pStyle w:val="ListParagraph"/>
+        <w:numPr>
+          <w:ilvl w:val="4"/>
+          <w:numId w:val="4"/>
+        </w:numPr>
+        <w:spacing w:before="120"/>
+        <w:ind w:left="1080"/>
+        <w:contextualSpacing w:val="0"/>
+        <w:rPr>
+          <w:rFonts w:asciiTheme="minorHAnsi" w:hAnsiTheme="minorHAnsi"/>
+          <w:sz w:val="22"/>
+          <w:szCs w:val="22"/>
+        </w:rPr>
+      </w:pPr>
+      <w:r>
+        <w:rPr>
+          <w:rFonts w:asciiTheme="minorHAnsi" w:hAnsiTheme="minorHAnsi"/>
+          <w:sz w:val="22"/>
+          <w:szCs w:val="22"/>
+        </w:rPr>
+        <w:t xml:space="preserve">To confirm, select </w:t>
+      </w:r>
+      <w:r>
+        <w:rPr>
+          <w:rFonts w:asciiTheme="minorHAnsi" w:hAnsiTheme="minorHAnsi"/>
+          <w:b/>
+          <w:sz w:val="22"/>
+          <w:szCs w:val="22"/>
+        </w:rPr>
+        <w:t>&lt;Yes&gt;</w:t>
+      </w:r>
+      <w:r>
+        <w:rPr>
+          <w:rFonts w:asciiTheme="minorHAnsi" w:hAnsiTheme="minorHAnsi"/>
+          <w:sz w:val="22"/>
+          <w:szCs w:val="22"/>
+        </w:rPr>
+        <w:t xml:space="preserve"> when prompted. </w:t>
+      </w:r>
+    </w:p>
+    <w:p>
+      <w:pPr>
+        <w:pStyle w:val="ListParagraph"/>
+        <w:numPr>
+          <w:ilvl w:val="4"/>
+          <w:numId w:val="4"/>
+        </w:numPr>
+        <w:spacing w:before="120"/>
+        <w:ind w:left="1080"/>
+        <w:contextualSpacing w:val="0"/>
+        <w:rPr>
+          <w:rFonts w:asciiTheme="minorHAnsi" w:hAnsiTheme="minorHAnsi"/>
+          <w:sz w:val="22"/>
+          <w:szCs w:val="22"/>
+        </w:rPr>
+      </w:pPr>
+      <w:r>
+        <w:rPr>
+          <w:rFonts w:asciiTheme="minorHAnsi" w:hAnsiTheme="minorHAnsi"/>
+          <w:sz w:val="22"/>
+          <w:szCs w:val="22"/>
+        </w:rPr>
+        <w:t xml:space="preserve">Once the update has finished, click the </w:t>
+      </w:r>
+      <w:r>
+        <w:rPr>
+          <w:rFonts w:asciiTheme="minorHAnsi" w:hAnsiTheme="minorHAnsi"/>
+          <w:b/>
+          <w:sz w:val="22"/>
+          <w:szCs w:val="22"/>
+        </w:rPr>
+        <w:t>&lt;OK&gt;</w:t>
+      </w:r>
+      <w:r>
+        <w:rPr>
+          <w:rFonts w:asciiTheme="minorHAnsi" w:hAnsiTheme="minorHAnsi"/>
+          <w:sz w:val="22"/>
+          <w:szCs w:val="22"/>
+        </w:rPr>
+        <w:t xml:space="preserve"> button.</w:t>
+      </w:r>
+    </w:p>
+    <w:p>
+      <w:pPr>
+        <w:rPr>
+          <w:rFonts w:eastAsia="Times New Roman" w:cs="Times New Roman"/>
+        </w:rPr>
+      </w:pPr>
+      <w:r>
+        <w:br w:type="page"/>
+      </w:r>
+    </w:p>
+    <w:p>
+      <w:pPr>
+        <w:pStyle w:val="ListParagraph"/>
+        <w:spacing w:before="120"/>
+        <w:ind w:left="0"/>
+        <w:contextualSpacing w:val="0"/>
+        <w:rPr>
+          <w:rFonts w:asciiTheme="minorHAnsi" w:hAnsiTheme="minorHAnsi"/>
+          <w:sz w:val="22"/>
+          <w:szCs w:val="22"/>
+        </w:rPr>
+      </w:pPr>
+      <w:r>
+        <w:rPr>
+          <w:rFonts w:asciiTheme="minorHAnsi" w:hAnsiTheme="minorHAnsi"/>
+          <w:b/>
+          <w:sz w:val="22"/>
+          <w:szCs w:val="22"/>
+          <w:u w:val="single"/>
+        </w:rPr>
+        <w:lastRenderedPageBreak/>
+        <w:t>Rule Definitions (</w:t>
+      </w:r>
+      <w:r>
+        <w:rPr>
+          <w:rFonts w:asciiTheme="minorHAnsi" w:hAnsiTheme="minorHAnsi"/>
+          <w:b/>
+          <w:sz w:val="22"/>
+          <w:szCs w:val="22"/>
+          <w:u w:val="single"/>
+        </w:rPr>
+        <w:t>Run Processor</w:t>
+      </w:r>
+      <w:proofErr w:type="gramStart"/>
+      <w:r>
+        <w:rPr>
+          <w:rFonts w:asciiTheme="minorHAnsi" w:hAnsiTheme="minorHAnsi"/>
+          <w:b/>
+          <w:sz w:val="22"/>
+          <w:szCs w:val="22"/>
+          <w:u w:val="single"/>
+        </w:rPr>
+        <w:t>)Tab</w:t>
+      </w:r>
+      <w:proofErr w:type="gramEnd"/>
+      <w:r>
+        <w:rPr>
+          <w:rFonts w:asciiTheme="minorHAnsi" w:hAnsiTheme="minorHAnsi"/>
+          <w:b/>
+          <w:sz w:val="22"/>
+          <w:szCs w:val="22"/>
+          <w:u w:val="single"/>
+        </w:rPr>
+        <w:br/>
+      </w:r>
+    </w:p>
+    <w:p>
+      <w:pPr>
+        <w:rPr>
+          <w:b/>
+        </w:rPr>
+      </w:pPr>
+      <w:r>
+        <w:t xml:space="preserve">Once all the scenario rule definitions are complete, a processor simulation can begin. Note: Individual </w:t>
+      </w:r>
+      <w:proofErr w:type="spellStart"/>
+      <w:r>
+        <w:t>RxPackages</w:t>
+      </w:r>
+      <w:proofErr w:type="spellEnd"/>
+      <w:r>
+        <w:t xml:space="preserve"> within a single project may contain different Processor parameters by running a subset of </w:t>
+      </w:r>
+      <w:proofErr w:type="spellStart"/>
+      <w:r>
+        <w:t>rxpackages</w:t>
+      </w:r>
+      <w:proofErr w:type="spellEnd"/>
+      <w:r>
+        <w:t xml:space="preserve">.  For example, it may be the case that there are different minimum diameter thresholds in the </w:t>
+      </w:r>
+      <w:proofErr w:type="spellStart"/>
+      <w:r>
+        <w:t>rxpackages</w:t>
+      </w:r>
+      <w:proofErr w:type="spellEnd"/>
+      <w:r>
+        <w:t xml:space="preserve"> that use a Whole Tree harvest system, versus those using a Cut to Length method. In this case, users can input the Whole Tree parameters, run those packages through Processor, change the inputs to reflect a Cut to Length system, and then run the remaining packages.  </w:t>
+      </w:r>
+    </w:p>
+    <w:p>
+      <w:pPr>
+        <w:pStyle w:val="ListParagraph"/>
+        <w:numPr>
+          <w:ilvl w:val="0"/>
+          <w:numId w:val="8"/>
+        </w:numPr>
+        <w:spacing w:before="120"/>
+        <w:contextualSpacing w:val="0"/>
+        <w:rPr>
+          <w:rFonts w:asciiTheme="minorHAnsi" w:hAnsiTheme="minorHAnsi"/>
+          <w:b/>
+          <w:sz w:val="22"/>
+          <w:szCs w:val="22"/>
+        </w:rPr>
+      </w:pPr>
+      <w:r>
+        <w:rPr>
+          <w:rFonts w:asciiTheme="minorHAnsi" w:hAnsiTheme="minorHAnsi"/>
+          <w:sz w:val="22"/>
+          <w:szCs w:val="22"/>
+        </w:rPr>
+        <w:t>Check the box next to any variant/</w:t>
+      </w:r>
+      <w:proofErr w:type="spellStart"/>
+      <w:r>
+        <w:rPr>
+          <w:rFonts w:asciiTheme="minorHAnsi" w:hAnsiTheme="minorHAnsi"/>
+          <w:sz w:val="22"/>
+          <w:szCs w:val="22"/>
+        </w:rPr>
+        <w:t>rxpackage</w:t>
+      </w:r>
+      <w:proofErr w:type="spellEnd"/>
+      <w:r>
+        <w:rPr>
+          <w:rFonts w:asciiTheme="minorHAnsi" w:hAnsiTheme="minorHAnsi"/>
+          <w:sz w:val="22"/>
+          <w:szCs w:val="22"/>
+        </w:rPr>
+        <w:t xml:space="preserve"> combinations to be included in the processor simulation.  </w:t>
+      </w:r>
+      <w:proofErr w:type="spellStart"/>
+      <w:r>
+        <w:rPr>
+          <w:rFonts w:asciiTheme="minorHAnsi" w:hAnsiTheme="minorHAnsi"/>
+          <w:sz w:val="22"/>
+          <w:szCs w:val="22"/>
+        </w:rPr>
+        <w:t>Silvicultural</w:t>
+      </w:r>
+      <w:proofErr w:type="spellEnd"/>
+      <w:r>
+        <w:rPr>
+          <w:rFonts w:asciiTheme="minorHAnsi" w:hAnsiTheme="minorHAnsi"/>
+          <w:sz w:val="22"/>
+          <w:szCs w:val="22"/>
+        </w:rPr>
+        <w:t xml:space="preserve"> sequences (</w:t>
+      </w:r>
+      <w:proofErr w:type="spellStart"/>
+      <w:r>
+        <w:rPr>
+          <w:rFonts w:asciiTheme="minorHAnsi" w:hAnsiTheme="minorHAnsi"/>
+          <w:sz w:val="22"/>
+          <w:szCs w:val="22"/>
+        </w:rPr>
+        <w:t>RxPackages</w:t>
+      </w:r>
+      <w:proofErr w:type="spellEnd"/>
+      <w:r>
+        <w:rPr>
+          <w:rFonts w:asciiTheme="minorHAnsi" w:hAnsiTheme="minorHAnsi"/>
+          <w:sz w:val="22"/>
+          <w:szCs w:val="22"/>
+        </w:rPr>
+        <w:t>) that do not involve mechanical thinning, for examp</w:t>
+      </w:r>
+      <w:bookmarkStart w:id="0" w:name="_GoBack"/>
+      <w:bookmarkEnd w:id="0"/>
+      <w:r>
+        <w:rPr>
+          <w:rFonts w:asciiTheme="minorHAnsi" w:hAnsiTheme="minorHAnsi"/>
+          <w:sz w:val="22"/>
+          <w:szCs w:val="22"/>
+        </w:rPr>
+        <w:t>le a grow-only sequence, will not appear on the list, and cannot be run through Processor.  Stands can be processed one at a time, by package, by variant, or all stands in one run.</w:t>
+      </w:r>
+    </w:p>
+    <w:p>
+      <w:pPr>
+        <w:pStyle w:val="ListParagraph"/>
+        <w:numPr>
+          <w:ilvl w:val="0"/>
+          <w:numId w:val="8"/>
+        </w:numPr>
+        <w:spacing w:before="120"/>
+        <w:contextualSpacing w:val="0"/>
+        <w:rPr>
+          <w:rFonts w:asciiTheme="minorHAnsi" w:hAnsiTheme="minorHAnsi"/>
+          <w:b/>
+          <w:sz w:val="22"/>
+          <w:szCs w:val="22"/>
+        </w:rPr>
+      </w:pPr>
+      <w:r>
+        <w:rPr>
+          <w:rFonts w:asciiTheme="minorHAnsi" w:hAnsiTheme="minorHAnsi"/>
+          <w:sz w:val="22"/>
+          <w:szCs w:val="22"/>
+        </w:rPr>
+        <w:t xml:space="preserve">Click </w:t>
+      </w:r>
+      <w:r>
+        <w:rPr>
+          <w:rFonts w:asciiTheme="minorHAnsi" w:hAnsiTheme="minorHAnsi"/>
+          <w:b/>
+          <w:sz w:val="22"/>
+          <w:szCs w:val="22"/>
+        </w:rPr>
+        <w:t>&lt;Run&gt;</w:t>
+      </w:r>
+      <w:r>
+        <w:rPr>
+          <w:rFonts w:asciiTheme="minorHAnsi" w:hAnsiTheme="minorHAnsi"/>
+          <w:sz w:val="22"/>
+          <w:szCs w:val="22"/>
+        </w:rPr>
+        <w:t xml:space="preserve"> to start Processor.  Depending on computer speed and data size, this can take from several minutes to over an hour.</w:t>
+      </w:r>
+    </w:p>
+    <w:p>
+      <w:pPr>
+        <w:pStyle w:val="ListParagraph"/>
+        <w:numPr>
+          <w:ilvl w:val="0"/>
+          <w:numId w:val="8"/>
+        </w:numPr>
+        <w:spacing w:before="120"/>
+        <w:contextualSpacing w:val="0"/>
+        <w:rPr>
+          <w:rFonts w:asciiTheme="minorHAnsi" w:hAnsiTheme="minorHAnsi"/>
+          <w:b/>
+          <w:sz w:val="22"/>
+          <w:szCs w:val="22"/>
+        </w:rPr>
+      </w:pPr>
+      <w:r>
+        <w:rPr>
+          <w:rFonts w:asciiTheme="minorHAnsi" w:hAnsiTheme="minorHAnsi"/>
+          <w:sz w:val="22"/>
+          <w:szCs w:val="22"/>
+        </w:rPr>
+        <w:t xml:space="preserve">When complete, a “Done” OK dialog will display (it may display underneath other windows on the desktop). Click OK to confirm this. All checked stand package combinations should have a 100% bar displayed for run status. Click </w:t>
+      </w:r>
+      <w:r>
+        <w:rPr>
+          <w:rFonts w:asciiTheme="minorHAnsi" w:hAnsiTheme="minorHAnsi"/>
+          <w:b/>
+          <w:sz w:val="22"/>
+          <w:szCs w:val="22"/>
+        </w:rPr>
+        <w:t xml:space="preserve">&lt;Close&gt; </w:t>
+      </w:r>
+      <w:r>
+        <w:rPr>
+          <w:rFonts w:asciiTheme="minorHAnsi" w:hAnsiTheme="minorHAnsi"/>
+          <w:sz w:val="22"/>
+          <w:szCs w:val="22"/>
+        </w:rPr>
+        <w:t xml:space="preserve">to return to </w:t>
+      </w:r>
+      <w:proofErr w:type="spellStart"/>
+      <w:r>
+        <w:rPr>
+          <w:rFonts w:asciiTheme="minorHAnsi" w:hAnsiTheme="minorHAnsi"/>
+          <w:sz w:val="22"/>
+          <w:szCs w:val="22"/>
+        </w:rPr>
+        <w:t>BioSum</w:t>
+      </w:r>
+      <w:proofErr w:type="spellEnd"/>
+      <w:r>
+        <w:rPr>
+          <w:rFonts w:asciiTheme="minorHAnsi" w:hAnsiTheme="minorHAnsi"/>
+          <w:sz w:val="22"/>
+          <w:szCs w:val="22"/>
+        </w:rPr>
+        <w:t xml:space="preserve"> Manager</w:t>
+      </w:r>
+      <w:r>
+        <w:rPr>
+          <w:rFonts w:asciiTheme="minorHAnsi" w:hAnsiTheme="minorHAnsi"/>
+          <w:b/>
+          <w:sz w:val="22"/>
+          <w:szCs w:val="22"/>
+        </w:rPr>
+        <w:t>.</w:t>
+      </w:r>
+      <w:r>
+        <w:rPr>
+          <w:sz w:val="22"/>
+          <w:szCs w:val="22"/>
+        </w:rPr>
+        <w:t xml:space="preserve"> </w:t>
+      </w:r>
+    </w:p>
+    <w:p>
+      <w:pPr>
+        <w:pStyle w:val="ListParagraph"/>
+        <w:numPr>
+          <w:ilvl w:val="0"/>
+          <w:numId w:val="8"/>
+        </w:numPr>
+        <w:spacing w:before="120"/>
+        <w:contextualSpacing w:val="0"/>
+        <w:rPr>
+          <w:rFonts w:asciiTheme="minorHAnsi" w:hAnsiTheme="minorHAnsi"/>
+          <w:sz w:val="22"/>
+          <w:szCs w:val="22"/>
+        </w:rPr>
+      </w:pPr>
+      <w:r>
+        <w:rPr>
+          <w:rFonts w:asciiTheme="minorHAnsi" w:hAnsiTheme="minorHAnsi"/>
+          <w:sz w:val="22"/>
+          <w:szCs w:val="22"/>
+        </w:rPr>
+        <w:t xml:space="preserve">Closing the </w:t>
+      </w:r>
+      <w:proofErr w:type="spellStart"/>
+      <w:r>
+        <w:rPr>
+          <w:rFonts w:asciiTheme="minorHAnsi" w:hAnsiTheme="minorHAnsi"/>
+          <w:sz w:val="22"/>
+          <w:szCs w:val="22"/>
+        </w:rPr>
+        <w:t>BioSum</w:t>
+      </w:r>
+      <w:proofErr w:type="spellEnd"/>
+      <w:r>
+        <w:rPr>
+          <w:rFonts w:asciiTheme="minorHAnsi" w:hAnsiTheme="minorHAnsi"/>
+          <w:sz w:val="22"/>
+          <w:szCs w:val="22"/>
+        </w:rPr>
+        <w:t xml:space="preserve"> Processor form, returns the display to the </w:t>
+      </w:r>
+      <w:proofErr w:type="spellStart"/>
+      <w:r>
+        <w:rPr>
+          <w:rFonts w:asciiTheme="minorHAnsi" w:hAnsiTheme="minorHAnsi"/>
+          <w:sz w:val="22"/>
+          <w:szCs w:val="22"/>
+        </w:rPr>
+        <w:t>BioSum</w:t>
+      </w:r>
+      <w:proofErr w:type="spellEnd"/>
+      <w:r>
+        <w:rPr>
+          <w:rFonts w:asciiTheme="minorHAnsi" w:hAnsiTheme="minorHAnsi"/>
+          <w:sz w:val="22"/>
+          <w:szCs w:val="22"/>
+        </w:rPr>
+        <w:t xml:space="preserve"> Manager;  the data generated by Processor will be stored in processor/[scenario name]/scenario_results.mdb in two tables:</w:t>
+      </w:r>
+    </w:p>
+    <w:p>
+      <w:pPr>
+        <w:pStyle w:val="ListParagraph"/>
+        <w:numPr>
+          <w:ilvl w:val="1"/>
+          <w:numId w:val="9"/>
+        </w:numPr>
+        <w:spacing w:before="120"/>
+        <w:contextualSpacing w:val="0"/>
+        <w:rPr>
+          <w:rFonts w:asciiTheme="minorHAnsi" w:hAnsiTheme="minorHAnsi"/>
+          <w:sz w:val="22"/>
+          <w:szCs w:val="22"/>
+        </w:rPr>
+      </w:pPr>
+      <w:proofErr w:type="spellStart"/>
+      <w:r>
+        <w:rPr>
+          <w:rFonts w:asciiTheme="minorHAnsi" w:hAnsiTheme="minorHAnsi"/>
+          <w:sz w:val="22"/>
+          <w:szCs w:val="22"/>
+        </w:rPr>
+        <w:t>tree_vol_val_by_species_diam_groups</w:t>
+      </w:r>
+      <w:proofErr w:type="spellEnd"/>
+      <w:r>
+        <w:rPr>
+          <w:rFonts w:asciiTheme="minorHAnsi" w:hAnsiTheme="minorHAnsi"/>
+          <w:sz w:val="22"/>
+          <w:szCs w:val="22"/>
+        </w:rPr>
+        <w:t xml:space="preserve">  </w:t>
+      </w:r>
+    </w:p>
+    <w:p>
+      <w:pPr>
+        <w:pStyle w:val="ListParagraph"/>
+        <w:numPr>
+          <w:ilvl w:val="1"/>
+          <w:numId w:val="9"/>
+        </w:numPr>
+        <w:spacing w:before="120"/>
+        <w:contextualSpacing w:val="0"/>
+        <w:rPr>
+          <w:rFonts w:asciiTheme="minorHAnsi" w:hAnsiTheme="minorHAnsi"/>
+          <w:sz w:val="22"/>
+          <w:szCs w:val="22"/>
+        </w:rPr>
+      </w:pPr>
+      <w:proofErr w:type="spellStart"/>
+      <w:r>
+        <w:rPr>
+          <w:rFonts w:asciiTheme="minorHAnsi" w:hAnsiTheme="minorHAnsi"/>
+          <w:sz w:val="22"/>
+          <w:szCs w:val="22"/>
+        </w:rPr>
+        <w:t>harvest_costs</w:t>
+      </w:r>
+      <w:proofErr w:type="spellEnd"/>
+    </w:p>
+    <w:p>
+      <w:pPr>
+        <w:spacing w:before="120"/>
       </w:pPr>
     </w:p>
     <w:sectPr>
@@ -2449,6 +6021,119 @@
     </w:lvl>
   </w:abstractNum>
   <w:abstractNum w:abstractNumId="1">
+    <w:nsid w:val="1950569A"/>
+    <w:multiLevelType w:val="hybridMultilevel"/>
+    <w:tmpl w:val="4C7A79A2"/>
+    <w:lvl w:ilvl="0" w:tplc="04090001">
+      <w:start w:val="1"/>
+      <w:numFmt w:val="bullet"/>
+      <w:lvlText w:val=""/>
+      <w:lvlJc w:val="left"/>
+      <w:pPr>
+        <w:ind w:left="3240" w:hanging="360"/>
+      </w:pPr>
+      <w:rPr>
+        <w:rFonts w:ascii="Symbol" w:hAnsi="Symbol" w:hint="default"/>
+      </w:rPr>
+    </w:lvl>
+    <w:lvl w:ilvl="1" w:tplc="04090003" w:tentative="1">
+      <w:start w:val="1"/>
+      <w:numFmt w:val="bullet"/>
+      <w:lvlText w:val="o"/>
+      <w:lvlJc w:val="left"/>
+      <w:pPr>
+        <w:ind w:left="3960" w:hanging="360"/>
+      </w:pPr>
+      <w:rPr>
+        <w:rFonts w:ascii="Courier New" w:hAnsi="Courier New" w:cs="Courier New" w:hint="default"/>
+      </w:rPr>
+    </w:lvl>
+    <w:lvl w:ilvl="2" w:tplc="04090005" w:tentative="1">
+      <w:start w:val="1"/>
+      <w:numFmt w:val="bullet"/>
+      <w:lvlText w:val=""/>
+      <w:lvlJc w:val="left"/>
+      <w:pPr>
+        <w:ind w:left="4680" w:hanging="360"/>
+      </w:pPr>
+      <w:rPr>
+        <w:rFonts w:ascii="Wingdings" w:hAnsi="Wingdings" w:hint="default"/>
+      </w:rPr>
+    </w:lvl>
+    <w:lvl w:ilvl="3" w:tplc="04090001" w:tentative="1">
+      <w:start w:val="1"/>
+      <w:numFmt w:val="bullet"/>
+      <w:lvlText w:val=""/>
+      <w:lvlJc w:val="left"/>
+      <w:pPr>
+        <w:ind w:left="5400" w:hanging="360"/>
+      </w:pPr>
+      <w:rPr>
+        <w:rFonts w:ascii="Symbol" w:hAnsi="Symbol" w:hint="default"/>
+      </w:rPr>
+    </w:lvl>
+    <w:lvl w:ilvl="4" w:tplc="04090003" w:tentative="1">
+      <w:start w:val="1"/>
+      <w:numFmt w:val="bullet"/>
+      <w:lvlText w:val="o"/>
+      <w:lvlJc w:val="left"/>
+      <w:pPr>
+        <w:ind w:left="6120" w:hanging="360"/>
+      </w:pPr>
+      <w:rPr>
+        <w:rFonts w:ascii="Courier New" w:hAnsi="Courier New" w:cs="Courier New" w:hint="default"/>
+      </w:rPr>
+    </w:lvl>
+    <w:lvl w:ilvl="5" w:tplc="04090005" w:tentative="1">
+      <w:start w:val="1"/>
+      <w:numFmt w:val="bullet"/>
+      <w:lvlText w:val=""/>
+      <w:lvlJc w:val="left"/>
+      <w:pPr>
+        <w:ind w:left="6840" w:hanging="360"/>
+      </w:pPr>
+      <w:rPr>
+        <w:rFonts w:ascii="Wingdings" w:hAnsi="Wingdings" w:hint="default"/>
+      </w:rPr>
+    </w:lvl>
+    <w:lvl w:ilvl="6" w:tplc="04090001" w:tentative="1">
+      <w:start w:val="1"/>
+      <w:numFmt w:val="bullet"/>
+      <w:lvlText w:val=""/>
+      <w:lvlJc w:val="left"/>
+      <w:pPr>
+        <w:ind w:left="7560" w:hanging="360"/>
+      </w:pPr>
+      <w:rPr>
+        <w:rFonts w:ascii="Symbol" w:hAnsi="Symbol" w:hint="default"/>
+      </w:rPr>
+    </w:lvl>
+    <w:lvl w:ilvl="7" w:tplc="04090003" w:tentative="1">
+      <w:start w:val="1"/>
+      <w:numFmt w:val="bullet"/>
+      <w:lvlText w:val="o"/>
+      <w:lvlJc w:val="left"/>
+      <w:pPr>
+        <w:ind w:left="8280" w:hanging="360"/>
+      </w:pPr>
+      <w:rPr>
+        <w:rFonts w:ascii="Courier New" w:hAnsi="Courier New" w:cs="Courier New" w:hint="default"/>
+      </w:rPr>
+    </w:lvl>
+    <w:lvl w:ilvl="8" w:tplc="04090005" w:tentative="1">
+      <w:start w:val="1"/>
+      <w:numFmt w:val="bullet"/>
+      <w:lvlText w:val=""/>
+      <w:lvlJc w:val="left"/>
+      <w:pPr>
+        <w:ind w:left="9000" w:hanging="360"/>
+      </w:pPr>
+      <w:rPr>
+        <w:rFonts w:ascii="Wingdings" w:hAnsi="Wingdings" w:hint="default"/>
+      </w:rPr>
+    </w:lvl>
+  </w:abstractNum>
+  <w:abstractNum w:abstractNumId="2">
     <w:nsid w:val="30A577E1"/>
     <w:multiLevelType w:val="hybridMultilevel"/>
     <w:tmpl w:val="5E16D586"/>
@@ -2538,7 +6223,182 @@
       </w:pPr>
     </w:lvl>
   </w:abstractNum>
-  <w:abstractNum w:abstractNumId="2">
+  <w:abstractNum w:abstractNumId="3">
+    <w:nsid w:val="3D7619CC"/>
+    <w:multiLevelType w:val="hybridMultilevel"/>
+    <w:tmpl w:val="AE849A40"/>
+    <w:lvl w:ilvl="0" w:tplc="0409000F">
+      <w:start w:val="1"/>
+      <w:numFmt w:val="decimal"/>
+      <w:lvlText w:val="%1."/>
+      <w:lvlJc w:val="left"/>
+      <w:pPr>
+        <w:ind w:left="1080" w:hanging="360"/>
+      </w:pPr>
+    </w:lvl>
+    <w:lvl w:ilvl="1" w:tplc="04090019" w:tentative="1">
+      <w:start w:val="1"/>
+      <w:numFmt w:val="lowerLetter"/>
+      <w:lvlText w:val="%2."/>
+      <w:lvlJc w:val="left"/>
+      <w:pPr>
+        <w:ind w:left="1800" w:hanging="360"/>
+      </w:pPr>
+    </w:lvl>
+    <w:lvl w:ilvl="2" w:tplc="0409001B" w:tentative="1">
+      <w:start w:val="1"/>
+      <w:numFmt w:val="lowerRoman"/>
+      <w:lvlText w:val="%3."/>
+      <w:lvlJc w:val="right"/>
+      <w:pPr>
+        <w:ind w:left="2520" w:hanging="180"/>
+      </w:pPr>
+    </w:lvl>
+    <w:lvl w:ilvl="3" w:tplc="0409000F" w:tentative="1">
+      <w:start w:val="1"/>
+      <w:numFmt w:val="decimal"/>
+      <w:lvlText w:val="%4."/>
+      <w:lvlJc w:val="left"/>
+      <w:pPr>
+        <w:ind w:left="3240" w:hanging="360"/>
+      </w:pPr>
+    </w:lvl>
+    <w:lvl w:ilvl="4" w:tplc="04090019" w:tentative="1">
+      <w:start w:val="1"/>
+      <w:numFmt w:val="lowerLetter"/>
+      <w:lvlText w:val="%5."/>
+      <w:lvlJc w:val="left"/>
+      <w:pPr>
+        <w:ind w:left="3960" w:hanging="360"/>
+      </w:pPr>
+    </w:lvl>
+    <w:lvl w:ilvl="5" w:tplc="0409001B" w:tentative="1">
+      <w:start w:val="1"/>
+      <w:numFmt w:val="lowerRoman"/>
+      <w:lvlText w:val="%6."/>
+      <w:lvlJc w:val="right"/>
+      <w:pPr>
+        <w:ind w:left="4680" w:hanging="180"/>
+      </w:pPr>
+    </w:lvl>
+    <w:lvl w:ilvl="6" w:tplc="0409000F" w:tentative="1">
+      <w:start w:val="1"/>
+      <w:numFmt w:val="decimal"/>
+      <w:lvlText w:val="%7."/>
+      <w:lvlJc w:val="left"/>
+      <w:pPr>
+        <w:ind w:left="5400" w:hanging="360"/>
+      </w:pPr>
+    </w:lvl>
+    <w:lvl w:ilvl="7" w:tplc="04090019" w:tentative="1">
+      <w:start w:val="1"/>
+      <w:numFmt w:val="lowerLetter"/>
+      <w:lvlText w:val="%8."/>
+      <w:lvlJc w:val="left"/>
+      <w:pPr>
+        <w:ind w:left="6120" w:hanging="360"/>
+      </w:pPr>
+    </w:lvl>
+    <w:lvl w:ilvl="8" w:tplc="0409001B" w:tentative="1">
+      <w:start w:val="1"/>
+      <w:numFmt w:val="lowerRoman"/>
+      <w:lvlText w:val="%9."/>
+      <w:lvlJc w:val="right"/>
+      <w:pPr>
+        <w:ind w:left="6840" w:hanging="180"/>
+      </w:pPr>
+    </w:lvl>
+  </w:abstractNum>
+  <w:abstractNum w:abstractNumId="4">
+    <w:nsid w:val="434F667A"/>
+    <w:multiLevelType w:val="hybridMultilevel"/>
+    <w:tmpl w:val="611A9786"/>
+    <w:lvl w:ilvl="0" w:tplc="0409000F">
+      <w:start w:val="1"/>
+      <w:numFmt w:val="decimal"/>
+      <w:lvlText w:val="%1."/>
+      <w:lvlJc w:val="left"/>
+      <w:pPr>
+        <w:ind w:left="720" w:hanging="360"/>
+      </w:pPr>
+    </w:lvl>
+    <w:lvl w:ilvl="1" w:tplc="04090001">
+      <w:start w:val="1"/>
+      <w:numFmt w:val="bullet"/>
+      <w:lvlText w:val=""/>
+      <w:lvlJc w:val="left"/>
+      <w:pPr>
+        <w:ind w:left="1440" w:hanging="360"/>
+      </w:pPr>
+      <w:rPr>
+        <w:rFonts w:ascii="Symbol" w:hAnsi="Symbol" w:hint="default"/>
+      </w:rPr>
+    </w:lvl>
+    <w:lvl w:ilvl="2" w:tplc="0409001B">
+      <w:start w:val="1"/>
+      <w:numFmt w:val="lowerRoman"/>
+      <w:lvlText w:val="%3."/>
+      <w:lvlJc w:val="right"/>
+      <w:pPr>
+        <w:ind w:left="2160" w:hanging="180"/>
+      </w:pPr>
+    </w:lvl>
+    <w:lvl w:ilvl="3" w:tplc="0409000F">
+      <w:start w:val="1"/>
+      <w:numFmt w:val="decimal"/>
+      <w:lvlText w:val="%4."/>
+      <w:lvlJc w:val="left"/>
+      <w:pPr>
+        <w:ind w:left="2880" w:hanging="360"/>
+      </w:pPr>
+    </w:lvl>
+    <w:lvl w:ilvl="4" w:tplc="04090019">
+      <w:start w:val="1"/>
+      <w:numFmt w:val="lowerLetter"/>
+      <w:lvlText w:val="%5."/>
+      <w:lvlJc w:val="left"/>
+      <w:pPr>
+        <w:ind w:left="3600" w:hanging="360"/>
+      </w:pPr>
+    </w:lvl>
+    <w:lvl w:ilvl="5" w:tplc="0409001B" w:tentative="1">
+      <w:start w:val="1"/>
+      <w:numFmt w:val="lowerRoman"/>
+      <w:lvlText w:val="%6."/>
+      <w:lvlJc w:val="right"/>
+      <w:pPr>
+        <w:ind w:left="4320" w:hanging="180"/>
+      </w:pPr>
+    </w:lvl>
+    <w:lvl w:ilvl="6" w:tplc="0409000F" w:tentative="1">
+      <w:start w:val="1"/>
+      <w:numFmt w:val="decimal"/>
+      <w:lvlText w:val="%7."/>
+      <w:lvlJc w:val="left"/>
+      <w:pPr>
+        <w:ind w:left="5040" w:hanging="360"/>
+      </w:pPr>
+    </w:lvl>
+    <w:lvl w:ilvl="7" w:tplc="04090019" w:tentative="1">
+      <w:start w:val="1"/>
+      <w:numFmt w:val="lowerLetter"/>
+      <w:lvlText w:val="%8."/>
+      <w:lvlJc w:val="left"/>
+      <w:pPr>
+        <w:ind w:left="5760" w:hanging="360"/>
+      </w:pPr>
+    </w:lvl>
+    <w:lvl w:ilvl="8" w:tplc="0409001B" w:tentative="1">
+      <w:start w:val="1"/>
+      <w:numFmt w:val="lowerRoman"/>
+      <w:lvlText w:val="%9."/>
+      <w:lvlJc w:val="right"/>
+      <w:pPr>
+        <w:ind w:left="6480" w:hanging="180"/>
+      </w:pPr>
+    </w:lvl>
+  </w:abstractNum>
+  <w:abstractNum w:abstractNumId="5">
     <w:nsid w:val="598920BA"/>
     <w:multiLevelType w:val="hybridMultilevel"/>
     <w:tmpl w:val="0D0A7528"/>
@@ -2631,7 +6491,93 @@
       </w:pPr>
     </w:lvl>
   </w:abstractNum>
-  <w:abstractNum w:abstractNumId="3">
+  <w:abstractNum w:abstractNumId="6">
+    <w:nsid w:val="67E0574F"/>
+    <w:multiLevelType w:val="hybridMultilevel"/>
+    <w:tmpl w:val="94A893AE"/>
+    <w:lvl w:ilvl="0" w:tplc="0409000F">
+      <w:start w:val="1"/>
+      <w:numFmt w:val="decimal"/>
+      <w:lvlText w:val="%1."/>
+      <w:lvlJc w:val="left"/>
+      <w:pPr>
+        <w:ind w:left="720" w:hanging="360"/>
+      </w:pPr>
+    </w:lvl>
+    <w:lvl w:ilvl="1" w:tplc="04090019">
+      <w:start w:val="1"/>
+      <w:numFmt w:val="lowerLetter"/>
+      <w:lvlText w:val="%2."/>
+      <w:lvlJc w:val="left"/>
+      <w:pPr>
+        <w:ind w:left="1440" w:hanging="360"/>
+      </w:pPr>
+    </w:lvl>
+    <w:lvl w:ilvl="2" w:tplc="0409001B">
+      <w:start w:val="1"/>
+      <w:numFmt w:val="lowerRoman"/>
+      <w:lvlText w:val="%3."/>
+      <w:lvlJc w:val="right"/>
+      <w:pPr>
+        <w:ind w:left="2160" w:hanging="180"/>
+      </w:pPr>
+    </w:lvl>
+    <w:lvl w:ilvl="3" w:tplc="0409000F">
+      <w:start w:val="1"/>
+      <w:numFmt w:val="decimal"/>
+      <w:lvlText w:val="%4."/>
+      <w:lvlJc w:val="left"/>
+      <w:pPr>
+        <w:ind w:left="2880" w:hanging="360"/>
+      </w:pPr>
+    </w:lvl>
+    <w:lvl w:ilvl="4" w:tplc="04090019">
+      <w:start w:val="1"/>
+      <w:numFmt w:val="lowerLetter"/>
+      <w:lvlText w:val="%5."/>
+      <w:lvlJc w:val="left"/>
+      <w:pPr>
+        <w:ind w:left="3600" w:hanging="360"/>
+      </w:pPr>
+    </w:lvl>
+    <w:lvl w:ilvl="5" w:tplc="0409001B" w:tentative="1">
+      <w:start w:val="1"/>
+      <w:numFmt w:val="lowerRoman"/>
+      <w:lvlText w:val="%6."/>
+      <w:lvlJc w:val="right"/>
+      <w:pPr>
+        <w:ind w:left="4320" w:hanging="180"/>
+      </w:pPr>
+    </w:lvl>
+    <w:lvl w:ilvl="6" w:tplc="0409000F" w:tentative="1">
+      <w:start w:val="1"/>
+      <w:numFmt w:val="decimal"/>
+      <w:lvlText w:val="%7."/>
+      <w:lvlJc w:val="left"/>
+      <w:pPr>
+        <w:ind w:left="5040" w:hanging="360"/>
+      </w:pPr>
+    </w:lvl>
+    <w:lvl w:ilvl="7" w:tplc="04090019" w:tentative="1">
+      <w:start w:val="1"/>
+      <w:numFmt w:val="lowerLetter"/>
+      <w:lvlText w:val="%8."/>
+      <w:lvlJc w:val="left"/>
+      <w:pPr>
+        <w:ind w:left="5760" w:hanging="360"/>
+      </w:pPr>
+    </w:lvl>
+    <w:lvl w:ilvl="8" w:tplc="0409001B" w:tentative="1">
+      <w:start w:val="1"/>
+      <w:numFmt w:val="lowerRoman"/>
+      <w:lvlText w:val="%9."/>
+      <w:lvlJc w:val="right"/>
+      <w:pPr>
+        <w:ind w:left="6480" w:hanging="180"/>
+      </w:pPr>
+    </w:lvl>
+  </w:abstractNum>
+  <w:abstractNum w:abstractNumId="7">
     <w:nsid w:val="734163D2"/>
     <w:multiLevelType w:val="hybridMultilevel"/>
     <w:tmpl w:val="1E32BEC2"/>
@@ -2721,17 +6667,118 @@
       </w:pPr>
     </w:lvl>
   </w:abstractNum>
+  <w:abstractNum w:abstractNumId="8">
+    <w:nsid w:val="7FE11D6E"/>
+    <w:multiLevelType w:val="hybridMultilevel"/>
+    <w:tmpl w:val="9CD653BE"/>
+    <w:lvl w:ilvl="0" w:tplc="0409000F">
+      <w:start w:val="1"/>
+      <w:numFmt w:val="decimal"/>
+      <w:lvlText w:val="%1."/>
+      <w:lvlJc w:val="left"/>
+      <w:pPr>
+        <w:ind w:left="720" w:hanging="360"/>
+      </w:pPr>
+    </w:lvl>
+    <w:lvl w:ilvl="1" w:tplc="04090019" w:tentative="1">
+      <w:start w:val="1"/>
+      <w:numFmt w:val="lowerLetter"/>
+      <w:lvlText w:val="%2."/>
+      <w:lvlJc w:val="left"/>
+      <w:pPr>
+        <w:ind w:left="1440" w:hanging="360"/>
+      </w:pPr>
+    </w:lvl>
+    <w:lvl w:ilvl="2" w:tplc="0409001B" w:tentative="1">
+      <w:start w:val="1"/>
+      <w:numFmt w:val="lowerRoman"/>
+      <w:lvlText w:val="%3."/>
+      <w:lvlJc w:val="right"/>
+      <w:pPr>
+        <w:ind w:left="2160" w:hanging="180"/>
+      </w:pPr>
+    </w:lvl>
+    <w:lvl w:ilvl="3" w:tplc="0409000F" w:tentative="1">
+      <w:start w:val="1"/>
+      <w:numFmt w:val="decimal"/>
+      <w:lvlText w:val="%4."/>
+      <w:lvlJc w:val="left"/>
+      <w:pPr>
+        <w:ind w:left="2880" w:hanging="360"/>
+      </w:pPr>
+    </w:lvl>
+    <w:lvl w:ilvl="4" w:tplc="04090019" w:tentative="1">
+      <w:start w:val="1"/>
+      <w:numFmt w:val="lowerLetter"/>
+      <w:lvlText w:val="%5."/>
+      <w:lvlJc w:val="left"/>
+      <w:pPr>
+        <w:ind w:left="3600" w:hanging="360"/>
+      </w:pPr>
+    </w:lvl>
+    <w:lvl w:ilvl="5" w:tplc="0409001B" w:tentative="1">
+      <w:start w:val="1"/>
+      <w:numFmt w:val="lowerRoman"/>
+      <w:lvlText w:val="%6."/>
+      <w:lvlJc w:val="right"/>
+      <w:pPr>
+        <w:ind w:left="4320" w:hanging="180"/>
+      </w:pPr>
+    </w:lvl>
+    <w:lvl w:ilvl="6" w:tplc="0409000F" w:tentative="1">
+      <w:start w:val="1"/>
+      <w:numFmt w:val="decimal"/>
+      <w:lvlText w:val="%7."/>
+      <w:lvlJc w:val="left"/>
+      <w:pPr>
+        <w:ind w:left="5040" w:hanging="360"/>
+      </w:pPr>
+    </w:lvl>
+    <w:lvl w:ilvl="7" w:tplc="04090019" w:tentative="1">
+      <w:start w:val="1"/>
+      <w:numFmt w:val="lowerLetter"/>
+      <w:lvlText w:val="%8."/>
+      <w:lvlJc w:val="left"/>
+      <w:pPr>
+        <w:ind w:left="5760" w:hanging="360"/>
+      </w:pPr>
+    </w:lvl>
+    <w:lvl w:ilvl="8" w:tplc="0409001B" w:tentative="1">
+      <w:start w:val="1"/>
+      <w:numFmt w:val="lowerRoman"/>
+      <w:lvlText w:val="%9."/>
+      <w:lvlJc w:val="right"/>
+      <w:pPr>
+        <w:ind w:left="6480" w:hanging="180"/>
+      </w:pPr>
+    </w:lvl>
+  </w:abstractNum>
   <w:num w:numId="1">
-    <w:abstractNumId w:val="3"/>
+    <w:abstractNumId w:val="7"/>
   </w:num>
   <w:num w:numId="2">
-    <w:abstractNumId w:val="1"/>
+    <w:abstractNumId w:val="2"/>
   </w:num>
   <w:num w:numId="3">
     <w:abstractNumId w:val="0"/>
   </w:num>
   <w:num w:numId="4">
-    <w:abstractNumId w:val="2"/>
+    <w:abstractNumId w:val="5"/>
+  </w:num>
+  <w:num w:numId="5">
+    <w:abstractNumId w:val="8"/>
+  </w:num>
+  <w:num w:numId="6">
+    <w:abstractNumId w:val="3"/>
+  </w:num>
+  <w:num w:numId="7">
+    <w:abstractNumId w:val="1"/>
+  </w:num>
+  <w:num w:numId="8">
+    <w:abstractNumId w:val="6"/>
+  </w:num>
+  <w:num w:numId="9">
+    <w:abstractNumId w:val="4"/>
   </w:num>
 </w:numbering>
 </file>
@@ -2895,6 +6942,7 @@
   <w:style w:type="paragraph" w:default="1" w:styleId="Normal">
     <w:name w:val="Normal"/>
     <w:qFormat/>
+    <w:rsid w:val="0011693A"/>
   </w:style>
   <w:style w:type="character" w:default="1" w:styleId="DefaultParagraphFont">
     <w:name w:val="Default Paragraph Font"/>
@@ -3147,6 +7195,7 @@
   <w:style w:type="paragraph" w:default="1" w:styleId="Normal">
     <w:name w:val="Normal"/>
     <w:qFormat/>
+    <w:rsid w:val="0011693A"/>
   </w:style>
   <w:style w:type="character" w:default="1" w:styleId="DefaultParagraphFont">
     <w:name w:val="Default Paragraph Font"/>
@@ -3495,7 +7544,7 @@
   <a:extraClrSchemeLst/>
   <a:extLst>
     <a:ext uri="{05A4C25C-085E-4340-85A3-A5531E510DB2}">
-      <thm15:themeFamily xmlns:thm15="http://schemas.microsoft.com/office/thememl/2012/main" xmlns="" name="Office Theme" id="{62F939B6-93AF-4DB8-9C6B-D6C7DFDC589F}" vid="{4A3C46E8-61CC-4603-A589-7422A47A8E4A}"/>
+      <thm15:themeFamily xmlns="" xmlns:thm15="http://schemas.microsoft.com/office/thememl/2012/main" name="Office Theme" id="{62F939B6-93AF-4DB8-9C6B-D6C7DFDC589F}" vid="{4A3C46E8-61CC-4603-A589-7422A47A8E4A}"/>
     </a:ext>
   </a:extLst>
 </a:theme>

</xml_diff>

<commit_message>
Update OpCost version to 3.4.0 in Help.
</commit_message>
<xml_diff>
--- a/Help/PROCESSOR_Help.docx
+++ b/Help/PROCESSOR_Help.docx
@@ -56,7 +56,15 @@
       </w:r>
       <w:proofErr w:type="spellEnd"/>
       <w:r>
-        <w:t xml:space="preserve"> was written and tested in version 3.1.2 of R, and is not guaranteed to work in newer versions.</w:t>
+        <w:t xml:space="preserve"> was w</w:t>
+      </w:r>
+      <w:r>
+        <w:t>ritten and tested in version 3.4.0</w:t>
+      </w:r>
+      <w:bookmarkStart w:id="0" w:name="_GoBack"/>
+      <w:bookmarkEnd w:id="0"/>
+      <w:r>
+        <w:t xml:space="preserve"> of R, and is not guaranteed to work in newer versions.</w:t>
       </w:r>
     </w:p>
     <w:p>
@@ -4399,15 +4407,7 @@
           <w:b/>
           <w:u w:val="single"/>
         </w:rPr>
-        <w:t>(</w:t>
-      </w:r>
-      <w:r>
-        <w:rPr>
-          <w:rFonts w:cs="Times New Roman"/>
-          <w:b/>
-          <w:u w:val="single"/>
-        </w:rPr>
-        <w:t>Wood Value</w:t>
+        <w:t>(Wood Value</w:t>
       </w:r>
       <w:proofErr w:type="gramStart"/>
       <w:r>
@@ -4497,15 +4497,7 @@
           <w:b/>
           <w:u w:val="single"/>
         </w:rPr>
-        <w:t>(</w:t>
-      </w:r>
-      <w:r>
-        <w:rPr>
-          <w:rFonts w:cs="Times New Roman"/>
-          <w:b/>
-          <w:u w:val="single"/>
-        </w:rPr>
-        <w:t>Escalators</w:t>
+        <w:t>(Escalators</w:t>
       </w:r>
       <w:proofErr w:type="gramStart"/>
       <w:r>
@@ -5661,17 +5653,7 @@
           <w:sz w:val="22"/>
           <w:szCs w:val="22"/>
         </w:rPr>
-        <w:t>) that do not involve mechanical thinning, for examp</w:t>
-      </w:r>
-      <w:bookmarkStart w:id="0" w:name="_GoBack"/>
-      <w:bookmarkEnd w:id="0"/>
-      <w:r>
-        <w:rPr>
-          <w:rFonts w:asciiTheme="minorHAnsi" w:hAnsiTheme="minorHAnsi"/>
-          <w:sz w:val="22"/>
-          <w:szCs w:val="22"/>
-        </w:rPr>
-        <w:t>le a grow-only sequence, will not appear on the list, and cannot be run through Processor.  Stands can be processed one at a time, by package, by variant, or all stands in one run.</w:t>
+        <w:t>) that do not involve mechanical thinning, for example a grow-only sequence, will not appear on the list, and cannot be run through Processor.  Stands can be processed one at a time, by package, by variant, or all stands in one run.</w:t>
       </w:r>
     </w:p>
     <w:p>
@@ -7544,7 +7526,7 @@
   <a:extraClrSchemeLst/>
   <a:extLst>
     <a:ext uri="{05A4C25C-085E-4340-85A3-A5531E510DB2}">
-      <thm15:themeFamily xmlns="" xmlns:thm15="http://schemas.microsoft.com/office/thememl/2012/main" name="Office Theme" id="{62F939B6-93AF-4DB8-9C6B-D6C7DFDC589F}" vid="{4A3C46E8-61CC-4603-A589-7422A47A8E4A}"/>
+      <thm15:themeFamily xmlns:thm15="http://schemas.microsoft.com/office/thememl/2012/main" xmlns="" name="Office Theme" id="{62F939B6-93AF-4DB8-9C6B-D6C7DFDC589F}" vid="{4A3C46E8-61CC-4603-A589-7422A47A8E4A}"/>
     </a:ext>
   </a:extLst>
 </a:theme>

</xml_diff>

<commit_message>
issue #55: New help text to support tree diameter importer
</commit_message>
<xml_diff>
--- a/Help/PROCESSOR_Help.docx
+++ b/Help/PROCESSOR_Help.docx
@@ -61,8 +61,6 @@
       <w:r>
         <w:t>ritten and tested in version 3.4.0</w:t>
       </w:r>
-      <w:bookmarkStart w:id="0" w:name="_GoBack"/>
-      <w:bookmarkEnd w:id="0"/>
       <w:r>
         <w:t xml:space="preserve"> of R, and is not guaranteed to work in newer versions.</w:t>
       </w:r>
@@ -647,6 +645,541 @@
       </w:r>
     </w:p>
     <w:p/>
+    <w:p>
+      <w:r>
+        <w:t>Importing tree diameter groups from a text file</w:t>
+      </w:r>
+    </w:p>
+    <w:p>
+      <w:r>
+        <w:t xml:space="preserve">Due to the high degree of precision required, the </w:t>
+      </w:r>
+      <w:r>
+        <w:rPr>
+          <w:b/>
+        </w:rPr>
+        <w:t>Tree Diameter Groups</w:t>
+      </w:r>
+      <w:r>
+        <w:t xml:space="preserve"> editor may be cumbersome with a long list of tree diameter groups. In </w:t>
+      </w:r>
+      <w:r>
+        <w:t>this case</w:t>
+      </w:r>
+      <w:r>
+        <w:t xml:space="preserve">, it is more efficient to import the tree diameter groups </w:t>
+      </w:r>
+      <w:r>
+        <w:t>from</w:t>
+      </w:r>
+      <w:r>
+        <w:t xml:space="preserve"> a text file. </w:t>
+      </w:r>
+    </w:p>
+    <w:p>
+      <w:pPr>
+        <w:pStyle w:val="ListParagraph"/>
+        <w:numPr>
+          <w:ilvl w:val="0"/>
+          <w:numId w:val="10"/>
+        </w:numPr>
+        <w:rPr>
+          <w:rFonts w:asciiTheme="minorHAnsi" w:eastAsiaTheme="minorHAnsi" w:hAnsiTheme="minorHAnsi" w:cstheme="minorBidi"/>
+          <w:sz w:val="22"/>
+          <w:szCs w:val="22"/>
+        </w:rPr>
+      </w:pPr>
+      <w:r>
+        <w:rPr>
+          <w:rFonts w:asciiTheme="minorHAnsi" w:eastAsiaTheme="minorHAnsi" w:hAnsiTheme="minorHAnsi" w:cstheme="minorBidi"/>
+          <w:sz w:val="22"/>
+          <w:szCs w:val="22"/>
+        </w:rPr>
+        <w:t>Using notepad (or a text editor of your choice)</w:t>
+      </w:r>
+      <w:r>
+        <w:rPr>
+          <w:rFonts w:asciiTheme="minorHAnsi" w:eastAsiaTheme="minorHAnsi" w:hAnsiTheme="minorHAnsi" w:cstheme="minorBidi"/>
+          <w:sz w:val="22"/>
+          <w:szCs w:val="22"/>
+        </w:rPr>
+        <w:t xml:space="preserve"> </w:t>
+      </w:r>
+      <w:proofErr w:type="gramStart"/>
+      <w:r>
+        <w:rPr>
+          <w:rFonts w:asciiTheme="minorHAnsi" w:eastAsiaTheme="minorHAnsi" w:hAnsiTheme="minorHAnsi" w:cstheme="minorBidi"/>
+          <w:sz w:val="22"/>
+          <w:szCs w:val="22"/>
+        </w:rPr>
+        <w:t>specify</w:t>
+      </w:r>
+      <w:proofErr w:type="gramEnd"/>
+      <w:r>
+        <w:rPr>
+          <w:rFonts w:asciiTheme="minorHAnsi" w:eastAsiaTheme="minorHAnsi" w:hAnsiTheme="minorHAnsi" w:cstheme="minorBidi"/>
+          <w:sz w:val="22"/>
+          <w:szCs w:val="22"/>
+        </w:rPr>
+        <w:t xml:space="preserve"> the maximum diameter </w:t>
+      </w:r>
+      <w:r>
+        <w:rPr>
+          <w:rFonts w:asciiTheme="minorHAnsi" w:eastAsiaTheme="minorHAnsi" w:hAnsiTheme="minorHAnsi" w:cstheme="minorBidi"/>
+          <w:sz w:val="22"/>
+          <w:szCs w:val="22"/>
+        </w:rPr>
+        <w:t>for each of the tree species groups. The diameter values should be in ascending orde</w:t>
+      </w:r>
+      <w:r>
+        <w:rPr>
+          <w:rFonts w:asciiTheme="minorHAnsi" w:eastAsiaTheme="minorHAnsi" w:hAnsiTheme="minorHAnsi" w:cstheme="minorBidi"/>
+          <w:sz w:val="22"/>
+          <w:szCs w:val="22"/>
+        </w:rPr>
+        <w:t xml:space="preserve">r with one value on each line. </w:t>
+      </w:r>
+      <w:proofErr w:type="spellStart"/>
+      <w:r>
+        <w:rPr>
+          <w:rFonts w:asciiTheme="minorHAnsi" w:eastAsiaTheme="minorHAnsi" w:hAnsiTheme="minorHAnsi" w:cstheme="minorBidi"/>
+          <w:sz w:val="22"/>
+          <w:szCs w:val="22"/>
+        </w:rPr>
+        <w:t>Biosum</w:t>
+      </w:r>
+      <w:proofErr w:type="spellEnd"/>
+      <w:r>
+        <w:rPr>
+          <w:rFonts w:asciiTheme="minorHAnsi" w:eastAsiaTheme="minorHAnsi" w:hAnsiTheme="minorHAnsi" w:cstheme="minorBidi"/>
+          <w:sz w:val="22"/>
+          <w:szCs w:val="22"/>
+        </w:rPr>
+        <w:t xml:space="preserve"> t</w:t>
+      </w:r>
+      <w:r>
+        <w:rPr>
+          <w:rFonts w:asciiTheme="minorHAnsi" w:eastAsiaTheme="minorHAnsi" w:hAnsiTheme="minorHAnsi" w:cstheme="minorBidi"/>
+          <w:sz w:val="22"/>
+          <w:szCs w:val="22"/>
+        </w:rPr>
+        <w:t>ree diameter groups are precise to the first decimal place. Values with more decimal places will be rounded to the closest tenth. Below is an example of the contents of an import text file:</w:t>
+      </w:r>
+    </w:p>
+    <w:p>
+      <w:pPr>
+        <w:ind w:left="720"/>
+      </w:pPr>
+      <w:r>
+        <w:rPr>
+          <w:rFonts w:ascii="Courier New" w:hAnsi="Courier New" w:cs="Courier New"/>
+          <w:sz w:val="20"/>
+          <w:szCs w:val="20"/>
+        </w:rPr>
+        <w:t>5</w:t>
+      </w:r>
+      <w:r>
+        <w:rPr>
+          <w:rFonts w:ascii="Courier New" w:hAnsi="Courier New" w:cs="Courier New"/>
+          <w:sz w:val="20"/>
+          <w:szCs w:val="20"/>
+        </w:rPr>
+        <w:br/>
+      </w:r>
+      <w:r>
+        <w:rPr>
+          <w:rFonts w:ascii="Courier New" w:hAnsi="Courier New" w:cs="Courier New"/>
+          <w:sz w:val="20"/>
+          <w:szCs w:val="20"/>
+        </w:rPr>
+        <w:t>10.</w:t>
+      </w:r>
+      <w:r>
+        <w:rPr>
+          <w:rFonts w:ascii="Courier New" w:hAnsi="Courier New" w:cs="Courier New"/>
+          <w:sz w:val="20"/>
+          <w:szCs w:val="20"/>
+        </w:rPr>
+        <w:t>5</w:t>
+      </w:r>
+      <w:r>
+        <w:rPr>
+          <w:rFonts w:ascii="Courier New" w:hAnsi="Courier New" w:cs="Courier New"/>
+          <w:sz w:val="20"/>
+          <w:szCs w:val="20"/>
+        </w:rPr>
+        <w:br/>
+        <w:t>15.6</w:t>
+      </w:r>
+      <w:r>
+        <w:rPr>
+          <w:rFonts w:ascii="Courier New" w:hAnsi="Courier New" w:cs="Courier New"/>
+          <w:sz w:val="20"/>
+          <w:szCs w:val="20"/>
+        </w:rPr>
+        <w:br/>
+        <w:t>20</w:t>
+      </w:r>
+      <w:r>
+        <w:rPr>
+          <w:rFonts w:ascii="Courier New" w:hAnsi="Courier New" w:cs="Courier New"/>
+          <w:sz w:val="20"/>
+          <w:szCs w:val="20"/>
+        </w:rPr>
+        <w:br/>
+        <w:t>25.1</w:t>
+      </w:r>
+      <w:r>
+        <w:rPr>
+          <w:rFonts w:ascii="Courier New" w:hAnsi="Courier New" w:cs="Courier New"/>
+          <w:sz w:val="20"/>
+          <w:szCs w:val="20"/>
+        </w:rPr>
+        <w:br/>
+      </w:r>
+      <w:r>
+        <w:rPr>
+          <w:rFonts w:ascii="Courier New" w:hAnsi="Courier New" w:cs="Courier New"/>
+          <w:sz w:val="20"/>
+          <w:szCs w:val="20"/>
+        </w:rPr>
+        <w:t>99</w:t>
+      </w:r>
+    </w:p>
+    <w:p>
+      <w:pPr>
+        <w:pStyle w:val="ListParagraph"/>
+        <w:numPr>
+          <w:ilvl w:val="0"/>
+          <w:numId w:val="10"/>
+        </w:numPr>
+        <w:rPr>
+          <w:rFonts w:asciiTheme="minorHAnsi" w:eastAsiaTheme="minorHAnsi" w:hAnsiTheme="minorHAnsi" w:cstheme="minorBidi"/>
+          <w:sz w:val="22"/>
+          <w:szCs w:val="22"/>
+        </w:rPr>
+      </w:pPr>
+      <w:r>
+        <w:rPr>
+          <w:rFonts w:asciiTheme="minorHAnsi" w:eastAsiaTheme="minorHAnsi" w:hAnsiTheme="minorHAnsi" w:cstheme="minorBidi"/>
+          <w:sz w:val="22"/>
+          <w:szCs w:val="22"/>
+        </w:rPr>
+        <w:t xml:space="preserve">After you have </w:t>
+      </w:r>
+      <w:r>
+        <w:rPr>
+          <w:rFonts w:asciiTheme="minorHAnsi" w:eastAsiaTheme="minorHAnsi" w:hAnsiTheme="minorHAnsi" w:cstheme="minorBidi"/>
+          <w:sz w:val="22"/>
+          <w:szCs w:val="22"/>
+        </w:rPr>
+        <w:t xml:space="preserve">created and saved the text file to your computer, click on the button with the folder on it near the bottom of the tree diameter </w:t>
+      </w:r>
+      <w:proofErr w:type="gramStart"/>
+      <w:r>
+        <w:rPr>
+          <w:rFonts w:asciiTheme="minorHAnsi" w:eastAsiaTheme="minorHAnsi" w:hAnsiTheme="minorHAnsi" w:cstheme="minorBidi"/>
+          <w:sz w:val="22"/>
+          <w:szCs w:val="22"/>
+        </w:rPr>
+        <w:t>groups</w:t>
+      </w:r>
+      <w:proofErr w:type="gramEnd"/>
+      <w:r>
+        <w:rPr>
+          <w:rFonts w:asciiTheme="minorHAnsi" w:eastAsiaTheme="minorHAnsi" w:hAnsiTheme="minorHAnsi" w:cstheme="minorBidi"/>
+          <w:sz w:val="22"/>
+          <w:szCs w:val="22"/>
+        </w:rPr>
+        <w:t xml:space="preserve"> screen to specify the file location to </w:t>
+      </w:r>
+      <w:proofErr w:type="spellStart"/>
+      <w:r>
+        <w:rPr>
+          <w:rFonts w:asciiTheme="minorHAnsi" w:eastAsiaTheme="minorHAnsi" w:hAnsiTheme="minorHAnsi" w:cstheme="minorBidi"/>
+          <w:sz w:val="22"/>
+          <w:szCs w:val="22"/>
+        </w:rPr>
+        <w:t>Biosum</w:t>
+      </w:r>
+      <w:proofErr w:type="spellEnd"/>
+      <w:r>
+        <w:rPr>
+          <w:rFonts w:asciiTheme="minorHAnsi" w:eastAsiaTheme="minorHAnsi" w:hAnsiTheme="minorHAnsi" w:cstheme="minorBidi"/>
+          <w:sz w:val="22"/>
+          <w:szCs w:val="22"/>
+        </w:rPr>
+        <w:t>.</w:t>
+      </w:r>
+    </w:p>
+    <w:p>
+      <w:pPr>
+        <w:pStyle w:val="ListParagraph"/>
+        <w:numPr>
+          <w:ilvl w:val="0"/>
+          <w:numId w:val="10"/>
+        </w:numPr>
+        <w:rPr>
+          <w:rFonts w:asciiTheme="minorHAnsi" w:eastAsiaTheme="minorHAnsi" w:hAnsiTheme="minorHAnsi" w:cstheme="minorBidi"/>
+          <w:sz w:val="22"/>
+          <w:szCs w:val="22"/>
+        </w:rPr>
+      </w:pPr>
+      <w:r>
+        <w:rPr>
+          <w:rFonts w:asciiTheme="minorHAnsi" w:eastAsiaTheme="minorHAnsi" w:hAnsiTheme="minorHAnsi" w:cstheme="minorBidi"/>
+          <w:sz w:val="22"/>
+          <w:szCs w:val="22"/>
+        </w:rPr>
+        <w:lastRenderedPageBreak/>
+        <w:t xml:space="preserve">When the </w:t>
+      </w:r>
+      <w:r>
+        <w:rPr>
+          <w:rFonts w:asciiTheme="minorHAnsi" w:eastAsiaTheme="minorHAnsi" w:hAnsiTheme="minorHAnsi" w:cstheme="minorBidi"/>
+          <w:b/>
+          <w:sz w:val="22"/>
+          <w:szCs w:val="22"/>
+        </w:rPr>
+        <w:t xml:space="preserve">Import </w:t>
+      </w:r>
+      <w:proofErr w:type="gramStart"/>
+      <w:r>
+        <w:rPr>
+          <w:rFonts w:asciiTheme="minorHAnsi" w:eastAsiaTheme="minorHAnsi" w:hAnsiTheme="minorHAnsi" w:cstheme="minorBidi"/>
+          <w:b/>
+          <w:sz w:val="22"/>
+          <w:szCs w:val="22"/>
+        </w:rPr>
+        <w:t>groups from file</w:t>
+      </w:r>
+      <w:r>
+        <w:rPr>
+          <w:rFonts w:asciiTheme="minorHAnsi" w:eastAsiaTheme="minorHAnsi" w:hAnsiTheme="minorHAnsi" w:cstheme="minorBidi"/>
+          <w:sz w:val="22"/>
+          <w:szCs w:val="22"/>
+        </w:rPr>
+        <w:t xml:space="preserve"> text box contains</w:t>
+      </w:r>
+      <w:proofErr w:type="gramEnd"/>
+      <w:r>
+        <w:rPr>
+          <w:rFonts w:asciiTheme="minorHAnsi" w:eastAsiaTheme="minorHAnsi" w:hAnsiTheme="minorHAnsi" w:cstheme="minorBidi"/>
+          <w:sz w:val="22"/>
+          <w:szCs w:val="22"/>
+        </w:rPr>
+        <w:t xml:space="preserve"> the path to your selected file, the &lt;</w:t>
+      </w:r>
+      <w:r>
+        <w:rPr>
+          <w:rFonts w:asciiTheme="minorHAnsi" w:eastAsiaTheme="minorHAnsi" w:hAnsiTheme="minorHAnsi" w:cstheme="minorBidi"/>
+          <w:b/>
+          <w:sz w:val="22"/>
+          <w:szCs w:val="22"/>
+        </w:rPr>
+        <w:t>Import</w:t>
+      </w:r>
+      <w:r>
+        <w:rPr>
+          <w:rFonts w:asciiTheme="minorHAnsi" w:eastAsiaTheme="minorHAnsi" w:hAnsiTheme="minorHAnsi" w:cstheme="minorBidi"/>
+          <w:b/>
+          <w:sz w:val="22"/>
+          <w:szCs w:val="22"/>
+        </w:rPr>
+        <w:t>&gt;</w:t>
+      </w:r>
+      <w:r>
+        <w:rPr>
+          <w:rFonts w:asciiTheme="minorHAnsi" w:eastAsiaTheme="minorHAnsi" w:hAnsiTheme="minorHAnsi" w:cstheme="minorBidi"/>
+          <w:sz w:val="22"/>
+          <w:szCs w:val="22"/>
+        </w:rPr>
+        <w:t xml:space="preserve"> button will become enabled. Click this button to begin the import process. As the warning message indicates, the</w:t>
+      </w:r>
+      <w:bookmarkStart w:id="0" w:name="_GoBack"/>
+      <w:bookmarkEnd w:id="0"/>
+      <w:r>
+        <w:rPr>
+          <w:rFonts w:asciiTheme="minorHAnsi" w:eastAsiaTheme="minorHAnsi" w:hAnsiTheme="minorHAnsi" w:cstheme="minorBidi"/>
+          <w:sz w:val="22"/>
+          <w:szCs w:val="22"/>
+        </w:rPr>
+        <w:t xml:space="preserve"> imported groups will overwrite the existing contents of the </w:t>
+      </w:r>
+      <w:r>
+        <w:rPr>
+          <w:rFonts w:asciiTheme="minorHAnsi" w:eastAsiaTheme="minorHAnsi" w:hAnsiTheme="minorHAnsi" w:cstheme="minorBidi"/>
+          <w:b/>
+          <w:sz w:val="22"/>
+          <w:szCs w:val="22"/>
+        </w:rPr>
+        <w:t>Tree Diameter Groups List</w:t>
+      </w:r>
+      <w:r>
+        <w:rPr>
+          <w:rFonts w:asciiTheme="minorHAnsi" w:eastAsiaTheme="minorHAnsi" w:hAnsiTheme="minorHAnsi" w:cstheme="minorBidi"/>
+          <w:sz w:val="22"/>
+          <w:szCs w:val="22"/>
+        </w:rPr>
+        <w:t xml:space="preserve">. </w:t>
+      </w:r>
+    </w:p>
+    <w:p>
+      <w:pPr>
+        <w:pStyle w:val="ListParagraph"/>
+        <w:numPr>
+          <w:ilvl w:val="0"/>
+          <w:numId w:val="10"/>
+        </w:numPr>
+        <w:rPr>
+          <w:rFonts w:asciiTheme="minorHAnsi" w:eastAsiaTheme="minorHAnsi" w:hAnsiTheme="minorHAnsi" w:cstheme="minorBidi"/>
+          <w:sz w:val="22"/>
+          <w:szCs w:val="22"/>
+        </w:rPr>
+      </w:pPr>
+      <w:proofErr w:type="spellStart"/>
+      <w:r>
+        <w:rPr>
+          <w:rFonts w:asciiTheme="minorHAnsi" w:eastAsiaTheme="minorHAnsi" w:hAnsiTheme="minorHAnsi" w:cstheme="minorBidi"/>
+          <w:sz w:val="22"/>
+          <w:szCs w:val="22"/>
+        </w:rPr>
+        <w:t>Biosum</w:t>
+      </w:r>
+      <w:proofErr w:type="spellEnd"/>
+      <w:r>
+        <w:rPr>
+          <w:rFonts w:asciiTheme="minorHAnsi" w:eastAsiaTheme="minorHAnsi" w:hAnsiTheme="minorHAnsi" w:cstheme="minorBidi"/>
+          <w:sz w:val="22"/>
+          <w:szCs w:val="22"/>
+        </w:rPr>
+        <w:t xml:space="preserve"> will determine the Group ID, Minimum Diameter, and Definition values based on the contents of the text file. The default minimum diameter for Group ID 1 is 1. This can be edited after the import process by editing tree species group 1. The minimum diameter for the remaining groups is the maximum diameter for the preceding group + 0</w:t>
+      </w:r>
+      <w:r>
+        <w:rPr>
+          <w:rFonts w:asciiTheme="minorHAnsi" w:eastAsiaTheme="minorHAnsi" w:hAnsiTheme="minorHAnsi" w:cstheme="minorBidi"/>
+          <w:sz w:val="22"/>
+          <w:szCs w:val="22"/>
+        </w:rPr>
+        <w:t xml:space="preserve">.1. </w:t>
+      </w:r>
+      <w:proofErr w:type="spellStart"/>
+      <w:r>
+        <w:rPr>
+          <w:rFonts w:asciiTheme="minorHAnsi" w:eastAsiaTheme="minorHAnsi" w:hAnsiTheme="minorHAnsi" w:cstheme="minorBidi"/>
+          <w:sz w:val="22"/>
+          <w:szCs w:val="22"/>
+        </w:rPr>
+        <w:t>Biosum</w:t>
+      </w:r>
+      <w:proofErr w:type="spellEnd"/>
+      <w:r>
+        <w:rPr>
+          <w:rFonts w:asciiTheme="minorHAnsi" w:eastAsiaTheme="minorHAnsi" w:hAnsiTheme="minorHAnsi" w:cstheme="minorBidi"/>
+          <w:sz w:val="22"/>
+          <w:szCs w:val="22"/>
+        </w:rPr>
+        <w:t xml:space="preserve"> does not support </w:t>
+      </w:r>
+      <w:r>
+        <w:rPr>
+          <w:rFonts w:asciiTheme="minorHAnsi" w:eastAsiaTheme="minorHAnsi" w:hAnsiTheme="minorHAnsi" w:cstheme="minorBidi"/>
+          <w:sz w:val="22"/>
+          <w:szCs w:val="22"/>
+        </w:rPr>
+        <w:t>gaps between tree species groups.</w:t>
+      </w:r>
+    </w:p>
+    <w:p>
+      <w:pPr>
+        <w:pStyle w:val="ListParagraph"/>
+        <w:numPr>
+          <w:ilvl w:val="0"/>
+          <w:numId w:val="10"/>
+        </w:numPr>
+        <w:rPr>
+          <w:rFonts w:asciiTheme="minorHAnsi" w:eastAsiaTheme="minorHAnsi" w:hAnsiTheme="minorHAnsi" w:cstheme="minorBidi"/>
+          <w:sz w:val="22"/>
+          <w:szCs w:val="22"/>
+        </w:rPr>
+      </w:pPr>
+      <w:r>
+        <w:rPr>
+          <w:rFonts w:asciiTheme="minorHAnsi" w:eastAsiaTheme="minorHAnsi" w:hAnsiTheme="minorHAnsi" w:cstheme="minorBidi"/>
+          <w:sz w:val="22"/>
+          <w:szCs w:val="22"/>
+        </w:rPr>
+        <w:t xml:space="preserve">When you are satisfied with the values in the Tree Diameter Groups List, click </w:t>
+      </w:r>
+      <w:r>
+        <w:rPr>
+          <w:rFonts w:asciiTheme="minorHAnsi" w:eastAsiaTheme="minorHAnsi" w:hAnsiTheme="minorHAnsi" w:cstheme="minorBidi"/>
+          <w:b/>
+          <w:sz w:val="22"/>
+          <w:szCs w:val="22"/>
+        </w:rPr>
+        <w:t>&lt;Save&gt;</w:t>
+      </w:r>
+      <w:r>
+        <w:rPr>
+          <w:rFonts w:asciiTheme="minorHAnsi" w:eastAsiaTheme="minorHAnsi" w:hAnsiTheme="minorHAnsi" w:cstheme="minorBidi"/>
+          <w:sz w:val="22"/>
+          <w:szCs w:val="22"/>
+        </w:rPr>
+        <w:t xml:space="preserve"> to save the values. You may also click the </w:t>
+      </w:r>
+      <w:r>
+        <w:rPr>
+          <w:rFonts w:asciiTheme="minorHAnsi" w:eastAsiaTheme="minorHAnsi" w:hAnsiTheme="minorHAnsi" w:cstheme="minorBidi"/>
+          <w:b/>
+          <w:sz w:val="22"/>
+          <w:szCs w:val="22"/>
+        </w:rPr>
+        <w:t>&lt;Cancel&gt;</w:t>
+      </w:r>
+      <w:r>
+        <w:rPr>
+          <w:rFonts w:asciiTheme="minorHAnsi" w:eastAsiaTheme="minorHAnsi" w:hAnsiTheme="minorHAnsi" w:cstheme="minorBidi"/>
+          <w:sz w:val="22"/>
+          <w:szCs w:val="22"/>
+        </w:rPr>
+        <w:t xml:space="preserve"> button </w:t>
+      </w:r>
+      <w:r>
+        <w:rPr>
+          <w:rFonts w:asciiTheme="minorHAnsi" w:eastAsiaTheme="minorHAnsi" w:hAnsiTheme="minorHAnsi" w:cstheme="minorBidi"/>
+          <w:sz w:val="22"/>
+          <w:szCs w:val="22"/>
+        </w:rPr>
+        <w:t xml:space="preserve">and close the </w:t>
+      </w:r>
+      <w:r>
+        <w:rPr>
+          <w:rFonts w:asciiTheme="minorHAnsi" w:eastAsiaTheme="minorHAnsi" w:hAnsiTheme="minorHAnsi" w:cstheme="minorBidi"/>
+          <w:b/>
+          <w:sz w:val="22"/>
+          <w:szCs w:val="22"/>
+        </w:rPr>
+        <w:t>Tree Diameter Groups</w:t>
+      </w:r>
+      <w:r>
+        <w:rPr>
+          <w:rFonts w:asciiTheme="minorHAnsi" w:eastAsiaTheme="minorHAnsi" w:hAnsiTheme="minorHAnsi" w:cstheme="minorBidi"/>
+          <w:sz w:val="22"/>
+          <w:szCs w:val="22"/>
+        </w:rPr>
+        <w:t xml:space="preserve"> window </w:t>
+      </w:r>
+      <w:r>
+        <w:rPr>
+          <w:rFonts w:asciiTheme="minorHAnsi" w:eastAsiaTheme="minorHAnsi" w:hAnsiTheme="minorHAnsi" w:cstheme="minorBidi"/>
+          <w:sz w:val="22"/>
+          <w:szCs w:val="22"/>
+        </w:rPr>
+        <w:t>to revert to the previous values.</w:t>
+      </w:r>
+    </w:p>
+    <w:p/>
     <w:p/>
     <w:p/>
     <w:p/>
@@ -6474,6 +7007,92 @@
     </w:lvl>
   </w:abstractNum>
   <w:abstractNum w:abstractNumId="6">
+    <w:nsid w:val="63F45332"/>
+    <w:multiLevelType w:val="hybridMultilevel"/>
+    <w:tmpl w:val="CB0C19BA"/>
+    <w:lvl w:ilvl="0" w:tplc="0409000F">
+      <w:start w:val="1"/>
+      <w:numFmt w:val="decimal"/>
+      <w:lvlText w:val="%1."/>
+      <w:lvlJc w:val="left"/>
+      <w:pPr>
+        <w:ind w:left="720" w:hanging="360"/>
+      </w:pPr>
+    </w:lvl>
+    <w:lvl w:ilvl="1" w:tplc="04090019">
+      <w:start w:val="1"/>
+      <w:numFmt w:val="lowerLetter"/>
+      <w:lvlText w:val="%2."/>
+      <w:lvlJc w:val="left"/>
+      <w:pPr>
+        <w:ind w:left="1440" w:hanging="360"/>
+      </w:pPr>
+    </w:lvl>
+    <w:lvl w:ilvl="2" w:tplc="0409001B" w:tentative="1">
+      <w:start w:val="1"/>
+      <w:numFmt w:val="lowerRoman"/>
+      <w:lvlText w:val="%3."/>
+      <w:lvlJc w:val="right"/>
+      <w:pPr>
+        <w:ind w:left="2160" w:hanging="180"/>
+      </w:pPr>
+    </w:lvl>
+    <w:lvl w:ilvl="3" w:tplc="0409000F" w:tentative="1">
+      <w:start w:val="1"/>
+      <w:numFmt w:val="decimal"/>
+      <w:lvlText w:val="%4."/>
+      <w:lvlJc w:val="left"/>
+      <w:pPr>
+        <w:ind w:left="2880" w:hanging="360"/>
+      </w:pPr>
+    </w:lvl>
+    <w:lvl w:ilvl="4" w:tplc="04090019" w:tentative="1">
+      <w:start w:val="1"/>
+      <w:numFmt w:val="lowerLetter"/>
+      <w:lvlText w:val="%5."/>
+      <w:lvlJc w:val="left"/>
+      <w:pPr>
+        <w:ind w:left="3600" w:hanging="360"/>
+      </w:pPr>
+    </w:lvl>
+    <w:lvl w:ilvl="5" w:tplc="0409001B" w:tentative="1">
+      <w:start w:val="1"/>
+      <w:numFmt w:val="lowerRoman"/>
+      <w:lvlText w:val="%6."/>
+      <w:lvlJc w:val="right"/>
+      <w:pPr>
+        <w:ind w:left="4320" w:hanging="180"/>
+      </w:pPr>
+    </w:lvl>
+    <w:lvl w:ilvl="6" w:tplc="0409000F" w:tentative="1">
+      <w:start w:val="1"/>
+      <w:numFmt w:val="decimal"/>
+      <w:lvlText w:val="%7."/>
+      <w:lvlJc w:val="left"/>
+      <w:pPr>
+        <w:ind w:left="5040" w:hanging="360"/>
+      </w:pPr>
+    </w:lvl>
+    <w:lvl w:ilvl="7" w:tplc="04090019" w:tentative="1">
+      <w:start w:val="1"/>
+      <w:numFmt w:val="lowerLetter"/>
+      <w:lvlText w:val="%8."/>
+      <w:lvlJc w:val="left"/>
+      <w:pPr>
+        <w:ind w:left="5760" w:hanging="360"/>
+      </w:pPr>
+    </w:lvl>
+    <w:lvl w:ilvl="8" w:tplc="0409001B" w:tentative="1">
+      <w:start w:val="1"/>
+      <w:numFmt w:val="lowerRoman"/>
+      <w:lvlText w:val="%9."/>
+      <w:lvlJc w:val="right"/>
+      <w:pPr>
+        <w:ind w:left="6480" w:hanging="180"/>
+      </w:pPr>
+    </w:lvl>
+  </w:abstractNum>
+  <w:abstractNum w:abstractNumId="7">
     <w:nsid w:val="67E0574F"/>
     <w:multiLevelType w:val="hybridMultilevel"/>
     <w:tmpl w:val="94A893AE"/>
@@ -6559,7 +7178,7 @@
       </w:pPr>
     </w:lvl>
   </w:abstractNum>
-  <w:abstractNum w:abstractNumId="7">
+  <w:abstractNum w:abstractNumId="8">
     <w:nsid w:val="734163D2"/>
     <w:multiLevelType w:val="hybridMultilevel"/>
     <w:tmpl w:val="1E32BEC2"/>
@@ -6649,7 +7268,7 @@
       </w:pPr>
     </w:lvl>
   </w:abstractNum>
-  <w:abstractNum w:abstractNumId="8">
+  <w:abstractNum w:abstractNumId="9">
     <w:nsid w:val="7FE11D6E"/>
     <w:multiLevelType w:val="hybridMultilevel"/>
     <w:tmpl w:val="9CD653BE"/>
@@ -6736,7 +7355,7 @@
     </w:lvl>
   </w:abstractNum>
   <w:num w:numId="1">
-    <w:abstractNumId w:val="7"/>
+    <w:abstractNumId w:val="8"/>
   </w:num>
   <w:num w:numId="2">
     <w:abstractNumId w:val="2"/>
@@ -6748,7 +7367,7 @@
     <w:abstractNumId w:val="5"/>
   </w:num>
   <w:num w:numId="5">
-    <w:abstractNumId w:val="8"/>
+    <w:abstractNumId w:val="9"/>
   </w:num>
   <w:num w:numId="6">
     <w:abstractNumId w:val="3"/>
@@ -6757,10 +7376,13 @@
     <w:abstractNumId w:val="1"/>
   </w:num>
   <w:num w:numId="8">
-    <w:abstractNumId w:val="6"/>
+    <w:abstractNumId w:val="7"/>
   </w:num>
   <w:num w:numId="9">
     <w:abstractNumId w:val="4"/>
+  </w:num>
+  <w:num w:numId="10">
+    <w:abstractNumId w:val="6"/>
   </w:num>
 </w:numbering>
 </file>
@@ -7526,7 +8148,7 @@
   <a:extraClrSchemeLst/>
   <a:extLst>
     <a:ext uri="{05A4C25C-085E-4340-85A3-A5531E510DB2}">
-      <thm15:themeFamily xmlns:thm15="http://schemas.microsoft.com/office/thememl/2012/main" xmlns="" name="Office Theme" id="{62F939B6-93AF-4DB8-9C6B-D6C7DFDC589F}" vid="{4A3C46E8-61CC-4603-A589-7422A47A8E4A}"/>
+      <thm15:themeFamily xmlns="" xmlns:thm15="http://schemas.microsoft.com/office/thememl/2012/main" name="Office Theme" id="{62F939B6-93AF-4DB8-9C6B-D6C7DFDC589F}" vid="{4A3C46E8-61CC-4603-A589-7422A47A8E4A}"/>
     </a:ext>
   </a:extLst>
 </a:theme>

</xml_diff>

<commit_message>
issue #198: Move opcost settings (and help) to main settings screen
</commit_message>
<xml_diff>
--- a/Help/PROCESSOR_Help.docx
+++ b/Help/PROCESSOR_Help.docx
@@ -1,198 +1,23 @@
 
 <file path=word/document.xml><?xml version="1.0" encoding="utf-8"?>
-<w:document xmlns:wpc="http://schemas.microsoft.com/office/word/2010/wordprocessingCanvas" xmlns:mc="http://schemas.openxmlformats.org/markup-compatibility/2006" xmlns:o="urn:schemas-microsoft-com:office:office" xmlns:r="http://schemas.openxmlformats.org/officeDocument/2006/relationships" xmlns:m="http://schemas.openxmlformats.org/officeDocument/2006/math" xmlns:v="urn:schemas-microsoft-com:vml" xmlns:wp14="http://schemas.microsoft.com/office/word/2010/wordprocessingDrawing" xmlns:wp="http://schemas.openxmlformats.org/drawingml/2006/wordprocessingDrawing" xmlns:w10="urn:schemas-microsoft-com:office:word" xmlns:w="http://schemas.openxmlformats.org/wordprocessingml/2006/main" xmlns:w14="http://schemas.microsoft.com/office/word/2010/wordml" xmlns:wpg="http://schemas.microsoft.com/office/word/2010/wordprocessingGroup" xmlns:wpi="http://schemas.microsoft.com/office/word/2010/wordprocessingInk" xmlns:wne="http://schemas.microsoft.com/office/word/2006/wordml" xmlns:wps="http://schemas.microsoft.com/office/word/2010/wordprocessingShape" mc:Ignorable="w14 wp14">
+<w:document xmlns:wpc="http://schemas.microsoft.com/office/word/2010/wordprocessingCanvas" xmlns:mc="http://schemas.openxmlformats.org/markup-compatibility/2006" xmlns:o="urn:schemas-microsoft-com:office:office" xmlns:r="http://schemas.openxmlformats.org/officeDocument/2006/relationships" xmlns:m="http://schemas.openxmlformats.org/officeDocument/2006/math" xmlns:v="urn:schemas-microsoft-com:vml" xmlns:wp14="http://schemas.microsoft.com/office/word/2010/wordprocessingDrawing" xmlns:wp="http://schemas.openxmlformats.org/drawingml/2006/wordprocessingDrawing" xmlns:w10="urn:schemas-microsoft-com:office:word" xmlns:w="http://schemas.openxmlformats.org/wordprocessingml/2006/main" xmlns:w14="http://schemas.microsoft.com/office/word/2010/wordml" xmlns:w15="http://schemas.microsoft.com/office/word/2012/wordml" xmlns:wpg="http://schemas.microsoft.com/office/word/2010/wordprocessingGroup" xmlns:wpi="http://schemas.microsoft.com/office/word/2010/wordprocessingInk" xmlns:wne="http://schemas.microsoft.com/office/word/2006/wordml" xmlns:wps="http://schemas.microsoft.com/office/word/2010/wordprocessingShape" mc:Ignorable="w14 w15 wp14">
   <w:body>
     <w:p>
       <w:pPr>
         <w:rPr>
+          <w:rFonts w:cs="Times New Roman"/>
           <w:b/>
           <w:u w:val="single"/>
         </w:rPr>
       </w:pPr>
-      <w:r>
-        <w:rPr>
+      <w:bookmarkStart w:id="0" w:name="_GoBack"/>
+      <w:bookmarkEnd w:id="0"/>
+      <w:r>
+        <w:rPr>
+          <w:rFonts w:cs="Times New Roman"/>
           <w:b/>
           <w:u w:val="single"/>
         </w:rPr>
-        <w:t>OPCOST Settings</w:t>
-      </w:r>
-    </w:p>
-    <w:p>
-      <w:r>
-        <w:t xml:space="preserve">This form is used to tell </w:t>
-      </w:r>
-      <w:proofErr w:type="spellStart"/>
-      <w:r>
-        <w:t>BioSum</w:t>
-      </w:r>
-      <w:proofErr w:type="spellEnd"/>
-      <w:r>
-        <w:t xml:space="preserve"> where to find the executable (or program) for R and the OPCOST.R script.</w:t>
-      </w:r>
-    </w:p>
-    <w:p>
-      <w:r>
-        <w:t xml:space="preserve">The top directory path should be automatically populated to the default directory, the </w:t>
-      </w:r>
-      <w:proofErr w:type="spellStart"/>
-      <w:r>
-        <w:t>Rscript</w:t>
-      </w:r>
-      <w:proofErr w:type="spellEnd"/>
-      <w:r>
-        <w:t xml:space="preserve"> executable file in the R folder on the C:\ drive.  This link will point to the version of R that was installed during the “full installation” of </w:t>
-      </w:r>
-      <w:proofErr w:type="spellStart"/>
-      <w:r>
-        <w:t>BioSum</w:t>
-      </w:r>
-      <w:proofErr w:type="spellEnd"/>
-      <w:r>
-        <w:t xml:space="preserve">.  </w:t>
-      </w:r>
-      <w:proofErr w:type="spellStart"/>
-      <w:r>
-        <w:t>OpCost</w:t>
-      </w:r>
-      <w:proofErr w:type="spellEnd"/>
-      <w:r>
-        <w:t xml:space="preserve"> was w</w:t>
-      </w:r>
-      <w:r>
-        <w:t>ritten and tested in version 3.4.0</w:t>
-      </w:r>
-      <w:r>
-        <w:t xml:space="preserve"> of R, and is not guaranteed to work in newer versions.</w:t>
-      </w:r>
-    </w:p>
-    <w:p>
-      <w:r>
-        <w:t xml:space="preserve">If you need to update the location of your R installation, be sure to choose the Rscript.exe version in the i386 directory. This is the 32-bit version that has been verified to work with </w:t>
-      </w:r>
-      <w:proofErr w:type="spellStart"/>
-      <w:r>
-        <w:t>OpCost</w:t>
-      </w:r>
-      <w:proofErr w:type="spellEnd"/>
-      <w:r>
-        <w:t>/</w:t>
-      </w:r>
-      <w:proofErr w:type="spellStart"/>
-      <w:r>
-        <w:t>BioSum</w:t>
-      </w:r>
-      <w:proofErr w:type="spellEnd"/>
-      <w:r>
-        <w:t>.</w:t>
-      </w:r>
-    </w:p>
-    <w:p>
-      <w:r>
-        <w:t xml:space="preserve">The second directory path needs to point to an </w:t>
-      </w:r>
-      <w:proofErr w:type="spellStart"/>
-      <w:r>
-        <w:t>OpCost</w:t>
-      </w:r>
-      <w:proofErr w:type="spellEnd"/>
-      <w:r>
-        <w:t xml:space="preserve"> R script. Select the folder icon next to Directory path of the OPCOST.R file name and navigate to the R script you wish to use. The </w:t>
-      </w:r>
-      <w:proofErr w:type="spellStart"/>
-      <w:r>
-        <w:t>OpCost</w:t>
-      </w:r>
-      <w:proofErr w:type="spellEnd"/>
-      <w:r>
-        <w:t xml:space="preserve"> R script packaged with your </w:t>
-      </w:r>
-      <w:proofErr w:type="spellStart"/>
-      <w:r>
-        <w:t>BioSum</w:t>
-      </w:r>
-      <w:proofErr w:type="spellEnd"/>
-      <w:r>
-        <w:t xml:space="preserve"> installation can always be found here: C:\Program Files (x86)\FIA PNW Portland Forestry Sciences Lab\FIA </w:t>
-      </w:r>
-      <w:proofErr w:type="spellStart"/>
-      <w:r>
-        <w:t>Biosum</w:t>
-      </w:r>
-      <w:proofErr w:type="spellEnd"/>
-      <w:r>
-        <w:t xml:space="preserve"> &lt;current version&gt;\</w:t>
-      </w:r>
-      <w:proofErr w:type="spellStart"/>
-      <w:r>
-        <w:t>opcost</w:t>
-      </w:r>
-      <w:proofErr w:type="spellEnd"/>
-      <w:r>
-        <w:t>.  Select the .R file and click &lt;Open&gt;.</w:t>
-      </w:r>
-    </w:p>
-    <w:p>
-      <w:r>
-        <w:t xml:space="preserve">Note that any errors generated when </w:t>
-      </w:r>
-      <w:proofErr w:type="spellStart"/>
-      <w:r>
-        <w:t>OpCost</w:t>
-      </w:r>
-      <w:proofErr w:type="spellEnd"/>
-      <w:r>
-        <w:t xml:space="preserve"> runs during processing can be found in a file named “opcost_error_log.txt” in your </w:t>
-      </w:r>
-      <w:proofErr w:type="spellStart"/>
-      <w:r>
-        <w:t>AppData</w:t>
-      </w:r>
-      <w:proofErr w:type="spellEnd"/>
-      <w:r>
-        <w:t>\Local\Temp folder.</w:t>
-      </w:r>
-    </w:p>
-    <w:p>
-      <w:pPr>
-        <w:rPr>
-          <w:rFonts w:cs="Times New Roman"/>
-          <w:b/>
-          <w:u w:val="single"/>
-        </w:rPr>
-      </w:pPr>
-    </w:p>
-    <w:p>
-      <w:pPr>
-        <w:rPr>
-          <w:rFonts w:cs="Times New Roman"/>
-          <w:b/>
-          <w:u w:val="single"/>
-        </w:rPr>
-      </w:pPr>
-      <w:r>
-        <w:rPr>
-          <w:rFonts w:cs="Times New Roman"/>
-          <w:b/>
-          <w:u w:val="single"/>
-        </w:rPr>
-        <w:br w:type="page"/>
-      </w:r>
-    </w:p>
-    <w:p>
-      <w:pPr>
-        <w:rPr>
-          <w:rFonts w:cs="Times New Roman"/>
-          <w:b/>
-          <w:u w:val="single"/>
-        </w:rPr>
-      </w:pPr>
-      <w:r>
-        <w:rPr>
-          <w:rFonts w:cs="Times New Roman"/>
-          <w:b/>
-          <w:u w:val="single"/>
-        </w:rPr>
-        <w:lastRenderedPageBreak/>
         <w:t xml:space="preserve">Tree </w:t>
       </w:r>
       <w:r>
@@ -294,7 +119,7 @@
           </mc:Choice>
           <mc:Fallback>
             <w:pict>
-              <v:rect id="Rectangle 15" o:spid="_x0000_s1026" style="position:absolute;margin-left:407.6pt;margin-top:4.8pt;width:33.2pt;height:25.65pt;z-index:251659264;visibility:visible;mso-wrap-style:square;mso-width-percent:0;mso-height-percent:0;mso-wrap-distance-left:9pt;mso-wrap-distance-top:0;mso-wrap-distance-right:9pt;mso-wrap-distance-bottom:0;mso-position-horizontal:absolute;mso-position-horizontal-relative:text;mso-position-vertical:absolute;mso-position-vertical-relative:text;mso-width-percent:0;mso-height-percent:0;mso-width-relative:margin;mso-height-relative:margin;v-text-anchor:middle" o:gfxdata="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" filled="f" strokecolor="white [3212]" strokeweight="1pt">
+              <v:rect w14:anchorId="5AEC540C" id="Rectangle 15" o:spid="_x0000_s1026" style="position:absolute;margin-left:407.6pt;margin-top:4.8pt;width:33.2pt;height:25.65pt;z-index:251659264;visibility:visible;mso-wrap-style:square;mso-width-percent:0;mso-height-percent:0;mso-wrap-distance-left:9pt;mso-wrap-distance-top:0;mso-wrap-distance-right:9pt;mso-wrap-distance-bottom:0;mso-position-horizontal:absolute;mso-position-horizontal-relative:text;mso-position-vertical:absolute;mso-position-vertical-relative:text;mso-width-percent:0;mso-height-percent:0;mso-width-relative:margin;mso-height-relative:margin;v-text-anchor:middle" o:gfxdata="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" filled="f" strokecolor="white [3212]" strokeweight="1pt">
                 <v:textbox>
                   <w:txbxContent>
                     <w:p>
@@ -703,25 +528,7 @@
           <w:sz w:val="22"/>
           <w:szCs w:val="22"/>
         </w:rPr>
-        <w:t xml:space="preserve"> </w:t>
-      </w:r>
-      <w:proofErr w:type="gramStart"/>
-      <w:r>
-        <w:rPr>
-          <w:rFonts w:asciiTheme="minorHAnsi" w:eastAsiaTheme="minorHAnsi" w:hAnsiTheme="minorHAnsi" w:cstheme="minorBidi"/>
-          <w:sz w:val="22"/>
-          <w:szCs w:val="22"/>
-        </w:rPr>
-        <w:t>specify</w:t>
-      </w:r>
-      <w:proofErr w:type="gramEnd"/>
-      <w:r>
-        <w:rPr>
-          <w:rFonts w:asciiTheme="minorHAnsi" w:eastAsiaTheme="minorHAnsi" w:hAnsiTheme="minorHAnsi" w:cstheme="minorBidi"/>
-          <w:sz w:val="22"/>
-          <w:szCs w:val="22"/>
-        </w:rPr>
-        <w:t xml:space="preserve"> the maximum diameter </w:t>
+        <w:t xml:space="preserve"> specify the maximum diameter </w:t>
       </w:r>
       <w:r>
         <w:rPr>
@@ -785,22 +592,7 @@
           <w:szCs w:val="20"/>
         </w:rPr>
         <w:br/>
-      </w:r>
-      <w:r>
-        <w:rPr>
-          <w:rFonts w:ascii="Courier New" w:hAnsi="Courier New" w:cs="Courier New"/>
-          <w:sz w:val="20"/>
-          <w:szCs w:val="20"/>
-        </w:rPr>
-        <w:t>10.</w:t>
-      </w:r>
-      <w:r>
-        <w:rPr>
-          <w:rFonts w:ascii="Courier New" w:hAnsi="Courier New" w:cs="Courier New"/>
-          <w:sz w:val="20"/>
-          <w:szCs w:val="20"/>
-        </w:rPr>
-        <w:t>5</w:t>
+        <w:t>10.5</w:t>
       </w:r>
       <w:r>
         <w:rPr>
@@ -941,70 +733,41 @@
           <w:sz w:val="22"/>
           <w:szCs w:val="22"/>
         </w:rPr>
-        <w:t xml:space="preserve">Import </w:t>
-      </w:r>
-      <w:proofErr w:type="gramStart"/>
+        <w:t>Import groups from file</w:t>
+      </w:r>
       <w:r>
         <w:rPr>
           <w:rFonts w:asciiTheme="minorHAnsi" w:eastAsiaTheme="minorHAnsi" w:hAnsiTheme="minorHAnsi" w:cstheme="minorBidi"/>
-          <w:b/>
-          <w:sz w:val="22"/>
-          <w:szCs w:val="22"/>
-        </w:rPr>
-        <w:t>groups from file</w:t>
+          <w:sz w:val="22"/>
+          <w:szCs w:val="22"/>
+        </w:rPr>
+        <w:t xml:space="preserve"> text box contains the path to your selected file, the &lt;</w:t>
       </w:r>
       <w:r>
         <w:rPr>
           <w:rFonts w:asciiTheme="minorHAnsi" w:eastAsiaTheme="minorHAnsi" w:hAnsiTheme="minorHAnsi" w:cstheme="minorBidi"/>
-          <w:sz w:val="22"/>
-          <w:szCs w:val="22"/>
-        </w:rPr>
-        <w:t xml:space="preserve"> text box contains</w:t>
-      </w:r>
-      <w:proofErr w:type="gramEnd"/>
+          <w:b/>
+          <w:sz w:val="22"/>
+          <w:szCs w:val="22"/>
+        </w:rPr>
+        <w:t>Import</w:t>
+      </w:r>
       <w:r>
         <w:rPr>
           <w:rFonts w:asciiTheme="minorHAnsi" w:eastAsiaTheme="minorHAnsi" w:hAnsiTheme="minorHAnsi" w:cstheme="minorBidi"/>
-          <w:sz w:val="22"/>
-          <w:szCs w:val="22"/>
-        </w:rPr>
-        <w:t xml:space="preserve"> the path to your selected file, the &lt;</w:t>
+          <w:b/>
+          <w:sz w:val="22"/>
+          <w:szCs w:val="22"/>
+        </w:rPr>
+        <w:t>&gt;</w:t>
       </w:r>
       <w:r>
         <w:rPr>
           <w:rFonts w:asciiTheme="minorHAnsi" w:eastAsiaTheme="minorHAnsi" w:hAnsiTheme="minorHAnsi" w:cstheme="minorBidi"/>
-          <w:b/>
-          <w:sz w:val="22"/>
-          <w:szCs w:val="22"/>
-        </w:rPr>
-        <w:t>Import</w:t>
-      </w:r>
-      <w:r>
-        <w:rPr>
-          <w:rFonts w:asciiTheme="minorHAnsi" w:eastAsiaTheme="minorHAnsi" w:hAnsiTheme="minorHAnsi" w:cstheme="minorBidi"/>
-          <w:b/>
-          <w:sz w:val="22"/>
-          <w:szCs w:val="22"/>
-        </w:rPr>
-        <w:t>&gt;</w:t>
-      </w:r>
-      <w:r>
-        <w:rPr>
-          <w:rFonts w:asciiTheme="minorHAnsi" w:eastAsiaTheme="minorHAnsi" w:hAnsiTheme="minorHAnsi" w:cstheme="minorBidi"/>
-          <w:sz w:val="22"/>
-          <w:szCs w:val="22"/>
-        </w:rPr>
-        <w:t xml:space="preserve"> button will become enabled. Click this button to begin the import process. As the warning message indicates, the</w:t>
-      </w:r>
-      <w:bookmarkStart w:id="0" w:name="_GoBack"/>
-      <w:bookmarkEnd w:id="0"/>
-      <w:r>
-        <w:rPr>
-          <w:rFonts w:asciiTheme="minorHAnsi" w:eastAsiaTheme="minorHAnsi" w:hAnsiTheme="minorHAnsi" w:cstheme="minorBidi"/>
-          <w:sz w:val="22"/>
-          <w:szCs w:val="22"/>
-        </w:rPr>
-        <w:t xml:space="preserve"> imported groups will overwrite the existing contents of the </w:t>
+          <w:sz w:val="22"/>
+          <w:szCs w:val="22"/>
+        </w:rPr>
+        <w:t xml:space="preserve"> button will become enabled. Click this button to begin the import process. As the warning message indicates, the imported groups will overwrite the existing contents of the </w:t>
       </w:r>
       <w:r>
         <w:rPr>
@@ -1559,25 +1322,7 @@
           <w:sz w:val="22"/>
           <w:szCs w:val="22"/>
         </w:rPr>
-        <w:t xml:space="preserve"> table individually, or </w:t>
-      </w:r>
-      <w:proofErr w:type="spellStart"/>
-      <w:r>
-        <w:rPr>
-          <w:rFonts w:asciiTheme="minorHAnsi" w:hAnsiTheme="minorHAnsi"/>
-          <w:sz w:val="22"/>
-          <w:szCs w:val="22"/>
-        </w:rPr>
-        <w:t>en</w:t>
-      </w:r>
-      <w:proofErr w:type="spellEnd"/>
-      <w:r>
-        <w:rPr>
-          <w:rFonts w:asciiTheme="minorHAnsi" w:hAnsiTheme="minorHAnsi"/>
-          <w:sz w:val="22"/>
-          <w:szCs w:val="22"/>
-        </w:rPr>
-        <w:t xml:space="preserve"> masse (by clicking </w:t>
+        <w:t xml:space="preserve"> table individually, or en masse (by clicking </w:t>
       </w:r>
       <w:r>
         <w:rPr>
@@ -1899,25 +1644,7 @@
           <w:sz w:val="22"/>
           <w:szCs w:val="22"/>
         </w:rPr>
-        <w:t xml:space="preserve"> table individually, or </w:t>
-      </w:r>
-      <w:proofErr w:type="spellStart"/>
-      <w:r>
-        <w:rPr>
-          <w:rFonts w:asciiTheme="minorHAnsi" w:hAnsiTheme="minorHAnsi"/>
-          <w:sz w:val="22"/>
-          <w:szCs w:val="22"/>
-        </w:rPr>
-        <w:t>en</w:t>
-      </w:r>
-      <w:proofErr w:type="spellEnd"/>
-      <w:r>
-        <w:rPr>
-          <w:rFonts w:asciiTheme="minorHAnsi" w:hAnsiTheme="minorHAnsi"/>
-          <w:sz w:val="22"/>
-          <w:szCs w:val="22"/>
-        </w:rPr>
-        <w:t xml:space="preserve"> masse (by clicking </w:t>
+        <w:t xml:space="preserve"> table individually, or en masse (by clicking </w:t>
       </w:r>
       <w:r>
         <w:rPr>
@@ -4326,27 +4053,7 @@
           <w:sz w:val="22"/>
           <w:szCs w:val="22"/>
         </w:rPr>
-        <w:t xml:space="preserve">Minimum Diameter of Trees to be harvested for All Uses ON STEEP </w:t>
-      </w:r>
-      <w:proofErr w:type="gramStart"/>
-      <w:r>
-        <w:rPr>
-          <w:rFonts w:asciiTheme="minorHAnsi" w:hAnsiTheme="minorHAnsi"/>
-          <w:b/>
-          <w:sz w:val="22"/>
-          <w:szCs w:val="22"/>
-        </w:rPr>
-        <w:t>SLOPES,</w:t>
-      </w:r>
-      <w:proofErr w:type="gramEnd"/>
-      <w:r>
-        <w:rPr>
-          <w:rFonts w:asciiTheme="minorHAnsi" w:hAnsiTheme="minorHAnsi"/>
-          <w:b/>
-          <w:sz w:val="22"/>
-          <w:szCs w:val="22"/>
-        </w:rPr>
-        <w:t xml:space="preserve"> </w:t>
+        <w:t xml:space="preserve">Minimum Diameter of Trees to be harvested for All Uses ON STEEP SLOPES, </w:t>
       </w:r>
       <w:r>
         <w:rPr>
@@ -4653,7 +4360,25 @@
           <w:sz w:val="22"/>
           <w:szCs w:val="22"/>
         </w:rPr>
-        <w:t xml:space="preserve"> to estimate yarding or forwarding costs for some harvest systems, providing small values for average yarding distance produces anomalous results because the values are outside the range of data that were used to fit the equations. Setting the threshold to 150 feet or greater will likely avoid these anomalies, though for some harvest systems (e.g., helicopter based ones), Processor and/or </w:t>
+        <w:t xml:space="preserve"> to estimate </w:t>
+      </w:r>
+      <w:proofErr w:type="spellStart"/>
+      <w:r>
+        <w:rPr>
+          <w:rFonts w:asciiTheme="minorHAnsi" w:hAnsiTheme="minorHAnsi"/>
+          <w:sz w:val="22"/>
+          <w:szCs w:val="22"/>
+        </w:rPr>
+        <w:t>yarding</w:t>
+      </w:r>
+      <w:proofErr w:type="spellEnd"/>
+      <w:r>
+        <w:rPr>
+          <w:rFonts w:asciiTheme="minorHAnsi" w:hAnsiTheme="minorHAnsi"/>
+          <w:sz w:val="22"/>
+          <w:szCs w:val="22"/>
+        </w:rPr>
+        <w:t xml:space="preserve"> or forwarding costs for some harvest systems, providing small values for average yarding distance produces anomalous results because the values are outside the range of data that were used to fit the equations. Setting the threshold to 150 feet or greater will likely avoid these anomalies, though for some harvest systems (e.g., helicopter based ones), Processor and/or </w:t>
       </w:r>
       <w:proofErr w:type="spellStart"/>
       <w:r>
@@ -6443,7 +6168,7 @@
 </file>
 
 <file path=word/numbering.xml><?xml version="1.0" encoding="utf-8"?>
-<w:numbering xmlns:wpc="http://schemas.microsoft.com/office/word/2010/wordprocessingCanvas" xmlns:mc="http://schemas.openxmlformats.org/markup-compatibility/2006" xmlns:o="urn:schemas-microsoft-com:office:office" xmlns:r="http://schemas.openxmlformats.org/officeDocument/2006/relationships" xmlns:m="http://schemas.openxmlformats.org/officeDocument/2006/math" xmlns:v="urn:schemas-microsoft-com:vml" xmlns:wp14="http://schemas.microsoft.com/office/word/2010/wordprocessingDrawing" xmlns:wp="http://schemas.openxmlformats.org/drawingml/2006/wordprocessingDrawing" xmlns:w10="urn:schemas-microsoft-com:office:word" xmlns:w="http://schemas.openxmlformats.org/wordprocessingml/2006/main" xmlns:w14="http://schemas.microsoft.com/office/word/2010/wordml" xmlns:wpg="http://schemas.microsoft.com/office/word/2010/wordprocessingGroup" xmlns:wpi="http://schemas.microsoft.com/office/word/2010/wordprocessingInk" xmlns:wne="http://schemas.microsoft.com/office/word/2006/wordml" xmlns:wps="http://schemas.microsoft.com/office/word/2010/wordprocessingShape" mc:Ignorable="w14 wp14">
+<w:numbering xmlns:wpc="http://schemas.microsoft.com/office/word/2010/wordprocessingCanvas" xmlns:mc="http://schemas.openxmlformats.org/markup-compatibility/2006" xmlns:o="urn:schemas-microsoft-com:office:office" xmlns:r="http://schemas.openxmlformats.org/officeDocument/2006/relationships" xmlns:m="http://schemas.openxmlformats.org/officeDocument/2006/math" xmlns:v="urn:schemas-microsoft-com:vml" xmlns:wp14="http://schemas.microsoft.com/office/word/2010/wordprocessingDrawing" xmlns:wp="http://schemas.openxmlformats.org/drawingml/2006/wordprocessingDrawing" xmlns:w10="urn:schemas-microsoft-com:office:word" xmlns:w="http://schemas.openxmlformats.org/wordprocessingml/2006/main" xmlns:w14="http://schemas.microsoft.com/office/word/2010/wordml" xmlns:w15="http://schemas.microsoft.com/office/word/2012/wordml" xmlns:wpg="http://schemas.microsoft.com/office/word/2010/wordprocessingGroup" xmlns:wpi="http://schemas.microsoft.com/office/word/2010/wordprocessingInk" xmlns:wne="http://schemas.microsoft.com/office/word/2006/wordml" xmlns:wps="http://schemas.microsoft.com/office/word/2010/wordprocessingShape" mc:Ignorable="w14 w15 wp14">
   <w:abstractNum w:abstractNumId="0">
     <w:nsid w:val="1619034D"/>
     <w:multiLevelType w:val="hybridMultilevel"/>
@@ -7388,7 +7113,7 @@
 </file>
 
 <file path=word/styles.xml><?xml version="1.0" encoding="utf-8"?>
-<w:styles xmlns:mc="http://schemas.openxmlformats.org/markup-compatibility/2006" xmlns:r="http://schemas.openxmlformats.org/officeDocument/2006/relationships" xmlns:w="http://schemas.openxmlformats.org/wordprocessingml/2006/main" xmlns:w14="http://schemas.microsoft.com/office/word/2010/wordml" mc:Ignorable="w14">
+<w:styles xmlns:mc="http://schemas.openxmlformats.org/markup-compatibility/2006" xmlns:r="http://schemas.openxmlformats.org/officeDocument/2006/relationships" xmlns:w="http://schemas.openxmlformats.org/wordprocessingml/2006/main" xmlns:w14="http://schemas.microsoft.com/office/word/2010/wordml" xmlns:w15="http://schemas.microsoft.com/office/word/2012/wordml" mc:Ignorable="w14 w15">
   <w:docDefaults>
     <w:rPrDefault>
       <w:rPr>
@@ -7404,144 +7129,378 @@
       </w:pPr>
     </w:pPrDefault>
   </w:docDefaults>
-  <w:latentStyles w:defLockedState="0" w:defUIPriority="99" w:defSemiHidden="1" w:defUnhideWhenUsed="1" w:defQFormat="0" w:count="267">
-    <w:lsdException w:name="Normal" w:semiHidden="0" w:uiPriority="0" w:unhideWhenUsed="0" w:qFormat="1"/>
-    <w:lsdException w:name="heading 1" w:semiHidden="0" w:uiPriority="9" w:unhideWhenUsed="0" w:qFormat="1"/>
-    <w:lsdException w:name="heading 2" w:uiPriority="9" w:qFormat="1"/>
-    <w:lsdException w:name="heading 3" w:uiPriority="9" w:qFormat="1"/>
-    <w:lsdException w:name="heading 4" w:uiPriority="9" w:qFormat="1"/>
-    <w:lsdException w:name="heading 5" w:uiPriority="9" w:qFormat="1"/>
-    <w:lsdException w:name="heading 6" w:uiPriority="9" w:qFormat="1"/>
-    <w:lsdException w:name="heading 7" w:uiPriority="9" w:qFormat="1"/>
-    <w:lsdException w:name="heading 8" w:uiPriority="9" w:qFormat="1"/>
-    <w:lsdException w:name="heading 9" w:uiPriority="9" w:qFormat="1"/>
-    <w:lsdException w:name="toc 1" w:uiPriority="39"/>
-    <w:lsdException w:name="toc 2" w:uiPriority="39"/>
-    <w:lsdException w:name="toc 3" w:uiPriority="39"/>
-    <w:lsdException w:name="toc 4" w:uiPriority="39"/>
-    <w:lsdException w:name="toc 5" w:uiPriority="39"/>
-    <w:lsdException w:name="toc 6" w:uiPriority="39"/>
-    <w:lsdException w:name="toc 7" w:uiPriority="39"/>
-    <w:lsdException w:name="toc 8" w:uiPriority="39"/>
-    <w:lsdException w:name="toc 9" w:uiPriority="39"/>
-    <w:lsdException w:name="caption" w:uiPriority="35" w:qFormat="1"/>
-    <w:lsdException w:name="Title" w:semiHidden="0" w:uiPriority="10" w:unhideWhenUsed="0" w:qFormat="1"/>
-    <w:lsdException w:name="Default Paragraph Font" w:uiPriority="1"/>
-    <w:lsdException w:name="Subtitle" w:semiHidden="0" w:uiPriority="11" w:unhideWhenUsed="0" w:qFormat="1"/>
-    <w:lsdException w:name="Strong" w:semiHidden="0" w:uiPriority="22" w:unhideWhenUsed="0" w:qFormat="1"/>
-    <w:lsdException w:name="Emphasis" w:semiHidden="0" w:uiPriority="20" w:unhideWhenUsed="0" w:qFormat="1"/>
-    <w:lsdException w:name="Table Grid" w:semiHidden="0" w:uiPriority="0" w:unhideWhenUsed="0"/>
-    <w:lsdException w:name="Placeholder Text" w:unhideWhenUsed="0"/>
-    <w:lsdException w:name="No Spacing" w:semiHidden="0" w:uiPriority="1" w:unhideWhenUsed="0" w:qFormat="1"/>
-    <w:lsdException w:name="Light Shading" w:semiHidden="0" w:uiPriority="60" w:unhideWhenUsed="0"/>
-    <w:lsdException w:name="Light List" w:semiHidden="0" w:uiPriority="61" w:unhideWhenUsed="0"/>
-    <w:lsdException w:name="Light Grid" w:semiHidden="0" w:uiPriority="62" w:unhideWhenUsed="0"/>
-    <w:lsdException w:name="Medium Shading 1" w:semiHidden="0" w:uiPriority="63" w:unhideWhenUsed="0"/>
-    <w:lsdException w:name="Medium Shading 2" w:semiHidden="0" w:uiPriority="64" w:unhideWhenUsed="0"/>
-    <w:lsdException w:name="Medium List 1" w:semiHidden="0" w:uiPriority="65" w:unhideWhenUsed="0"/>
-    <w:lsdException w:name="Medium List 2" w:semiHidden="0" w:uiPriority="66" w:unhideWhenUsed="0"/>
-    <w:lsdException w:name="Medium Grid 1" w:semiHidden="0" w:uiPriority="67" w:unhideWhenUsed="0"/>
-    <w:lsdException w:name="Medium Grid 2" w:semiHidden="0" w:uiPriority="68" w:unhideWhenUsed="0"/>
-    <w:lsdException w:name="Medium Grid 3" w:semiHidden="0" w:uiPriority="69" w:unhideWhenUsed="0"/>
-    <w:lsdException w:name="Dark List" w:semiHidden="0" w:uiPriority="70" w:unhideWhenUsed="0"/>
-    <w:lsdException w:name="Colorful Shading" w:semiHidden="0" w:uiPriority="71" w:unhideWhenUsed="0"/>
-    <w:lsdException w:name="Colorful List" w:semiHidden="0" w:uiPriority="72" w:unhideWhenUsed="0"/>
-    <w:lsdException w:name="Colorful Grid" w:semiHidden="0" w:uiPriority="73" w:unhideWhenUsed="0"/>
-    <w:lsdException w:name="Light Shading Accent 1" w:semiHidden="0" w:uiPriority="60" w:unhideWhenUsed="0"/>
-    <w:lsdException w:name="Light List Accent 1" w:semiHidden="0" w:uiPriority="61" w:unhideWhenUsed="0"/>
-    <w:lsdException w:name="Light Grid Accent 1" w:semiHidden="0" w:uiPriority="62" w:unhideWhenUsed="0"/>
-    <w:lsdException w:name="Medium Shading 1 Accent 1" w:semiHidden="0" w:uiPriority="63" w:unhideWhenUsed="0"/>
-    <w:lsdException w:name="Medium Shading 2 Accent 1" w:semiHidden="0" w:uiPriority="64" w:unhideWhenUsed="0"/>
-    <w:lsdException w:name="Medium List 1 Accent 1" w:semiHidden="0" w:uiPriority="65" w:unhideWhenUsed="0"/>
-    <w:lsdException w:name="Revision" w:unhideWhenUsed="0"/>
-    <w:lsdException w:name="List Paragraph" w:semiHidden="0" w:uiPriority="34" w:unhideWhenUsed="0" w:qFormat="1"/>
-    <w:lsdException w:name="Quote" w:semiHidden="0" w:uiPriority="29" w:unhideWhenUsed="0" w:qFormat="1"/>
-    <w:lsdException w:name="Intense Quote" w:semiHidden="0" w:uiPriority="30" w:unhideWhenUsed="0" w:qFormat="1"/>
-    <w:lsdException w:name="Medium List 2 Accent 1" w:semiHidden="0" w:uiPriority="66" w:unhideWhenUsed="0"/>
-    <w:lsdException w:name="Medium Grid 1 Accent 1" w:semiHidden="0" w:uiPriority="67" w:unhideWhenUsed="0"/>
-    <w:lsdException w:name="Medium Grid 2 Accent 1" w:semiHidden="0" w:uiPriority="68" w:unhideWhenUsed="0"/>
-    <w:lsdException w:name="Medium Grid 3 Accent 1" w:semiHidden="0" w:uiPriority="69" w:unhideWhenUsed="0"/>
-    <w:lsdException w:name="Dark List Accent 1" w:semiHidden="0" w:uiPriority="70" w:unhideWhenUsed="0"/>
-    <w:lsdException w:name="Colorful Shading Accent 1" w:semiHidden="0" w:uiPriority="71" w:unhideWhenUsed="0"/>
-    <w:lsdException w:name="Colorful List Accent 1" w:semiHidden="0" w:uiPriority="72" w:unhideWhenUsed="0"/>
-    <w:lsdException w:name="Colorful Grid Accent 1" w:semiHidden="0" w:uiPriority="73" w:unhideWhenUsed="0"/>
-    <w:lsdException w:name="Light Shading Accent 2" w:semiHidden="0" w:uiPriority="60" w:unhideWhenUsed="0"/>
-    <w:lsdException w:name="Light List Accent 2" w:semiHidden="0" w:uiPriority="61" w:unhideWhenUsed="0"/>
-    <w:lsdException w:name="Light Grid Accent 2" w:semiHidden="0" w:uiPriority="62" w:unhideWhenUsed="0"/>
-    <w:lsdException w:name="Medium Shading 1 Accent 2" w:semiHidden="0" w:uiPriority="63" w:unhideWhenUsed="0"/>
-    <w:lsdException w:name="Medium Shading 2 Accent 2" w:semiHidden="0" w:uiPriority="64" w:unhideWhenUsed="0"/>
-    <w:lsdException w:name="Medium List 1 Accent 2" w:semiHidden="0" w:uiPriority="65" w:unhideWhenUsed="0"/>
-    <w:lsdException w:name="Medium List 2 Accent 2" w:semiHidden="0" w:uiPriority="66" w:unhideWhenUsed="0"/>
-    <w:lsdException w:name="Medium Grid 1 Accent 2" w:semiHidden="0" w:uiPriority="67" w:unhideWhenUsed="0"/>
-    <w:lsdException w:name="Medium Grid 2 Accent 2" w:semiHidden="0" w:uiPriority="68" w:unhideWhenUsed="0"/>
-    <w:lsdException w:name="Medium Grid 3 Accent 2" w:semiHidden="0" w:uiPriority="69" w:unhideWhenUsed="0"/>
-    <w:lsdException w:name="Dark List Accent 2" w:semiHidden="0" w:uiPriority="70" w:unhideWhenUsed="0"/>
-    <w:lsdException w:name="Colorful Shading Accent 2" w:semiHidden="0" w:uiPriority="71" w:unhideWhenUsed="0"/>
-    <w:lsdException w:name="Colorful List Accent 2" w:semiHidden="0" w:uiPriority="72" w:unhideWhenUsed="0"/>
-    <w:lsdException w:name="Colorful Grid Accent 2" w:semiHidden="0" w:uiPriority="73" w:unhideWhenUsed="0"/>
-    <w:lsdException w:name="Light Shading Accent 3" w:semiHidden="0" w:uiPriority="60" w:unhideWhenUsed="0"/>
-    <w:lsdException w:name="Light List Accent 3" w:semiHidden="0" w:uiPriority="61" w:unhideWhenUsed="0"/>
-    <w:lsdException w:name="Light Grid Accent 3" w:semiHidden="0" w:uiPriority="62" w:unhideWhenUsed="0"/>
-    <w:lsdException w:name="Medium Shading 1 Accent 3" w:semiHidden="0" w:uiPriority="63" w:unhideWhenUsed="0"/>
-    <w:lsdException w:name="Medium Shading 2 Accent 3" w:semiHidden="0" w:uiPriority="64" w:unhideWhenUsed="0"/>
-    <w:lsdException w:name="Medium List 1 Accent 3" w:semiHidden="0" w:uiPriority="65" w:unhideWhenUsed="0"/>
-    <w:lsdException w:name="Medium List 2 Accent 3" w:semiHidden="0" w:uiPriority="66" w:unhideWhenUsed="0"/>
-    <w:lsdException w:name="Medium Grid 1 Accent 3" w:semiHidden="0" w:uiPriority="67" w:unhideWhenUsed="0"/>
-    <w:lsdException w:name="Medium Grid 2 Accent 3" w:semiHidden="0" w:uiPriority="68" w:unhideWhenUsed="0"/>
-    <w:lsdException w:name="Medium Grid 3 Accent 3" w:semiHidden="0" w:uiPriority="69" w:unhideWhenUsed="0"/>
-    <w:lsdException w:name="Dark List Accent 3" w:semiHidden="0" w:uiPriority="70" w:unhideWhenUsed="0"/>
-    <w:lsdException w:name="Colorful Shading Accent 3" w:semiHidden="0" w:uiPriority="71" w:unhideWhenUsed="0"/>
-    <w:lsdException w:name="Colorful List Accent 3" w:semiHidden="0" w:uiPriority="72" w:unhideWhenUsed="0"/>
-    <w:lsdException w:name="Colorful Grid Accent 3" w:semiHidden="0" w:uiPriority="73" w:unhideWhenUsed="0"/>
-    <w:lsdException w:name="Light Shading Accent 4" w:semiHidden="0" w:uiPriority="60" w:unhideWhenUsed="0"/>
-    <w:lsdException w:name="Light List Accent 4" w:semiHidden="0" w:uiPriority="61" w:unhideWhenUsed="0"/>
-    <w:lsdException w:name="Light Grid Accent 4" w:semiHidden="0" w:uiPriority="62" w:unhideWhenUsed="0"/>
-    <w:lsdException w:name="Medium Shading 1 Accent 4" w:semiHidden="0" w:uiPriority="63" w:unhideWhenUsed="0"/>
-    <w:lsdException w:name="Medium Shading 2 Accent 4" w:semiHidden="0" w:uiPriority="64" w:unhideWhenUsed="0"/>
-    <w:lsdException w:name="Medium List 1 Accent 4" w:semiHidden="0" w:uiPriority="65" w:unhideWhenUsed="0"/>
-    <w:lsdException w:name="Medium List 2 Accent 4" w:semiHidden="0" w:uiPriority="66" w:unhideWhenUsed="0"/>
-    <w:lsdException w:name="Medium Grid 1 Accent 4" w:semiHidden="0" w:uiPriority="67" w:unhideWhenUsed="0"/>
-    <w:lsdException w:name="Medium Grid 2 Accent 4" w:semiHidden="0" w:uiPriority="68" w:unhideWhenUsed="0"/>
-    <w:lsdException w:name="Medium Grid 3 Accent 4" w:semiHidden="0" w:uiPriority="69" w:unhideWhenUsed="0"/>
-    <w:lsdException w:name="Dark List Accent 4" w:semiHidden="0" w:uiPriority="70" w:unhideWhenUsed="0"/>
-    <w:lsdException w:name="Colorful Shading Accent 4" w:semiHidden="0" w:uiPriority="71" w:unhideWhenUsed="0"/>
-    <w:lsdException w:name="Colorful List Accent 4" w:semiHidden="0" w:uiPriority="72" w:unhideWhenUsed="0"/>
-    <w:lsdException w:name="Colorful Grid Accent 4" w:semiHidden="0" w:uiPriority="73" w:unhideWhenUsed="0"/>
-    <w:lsdException w:name="Light Shading Accent 5" w:semiHidden="0" w:uiPriority="60" w:unhideWhenUsed="0"/>
-    <w:lsdException w:name="Light List Accent 5" w:semiHidden="0" w:uiPriority="61" w:unhideWhenUsed="0"/>
-    <w:lsdException w:name="Light Grid Accent 5" w:semiHidden="0" w:uiPriority="62" w:unhideWhenUsed="0"/>
-    <w:lsdException w:name="Medium Shading 1 Accent 5" w:semiHidden="0" w:uiPriority="63" w:unhideWhenUsed="0"/>
-    <w:lsdException w:name="Medium Shading 2 Accent 5" w:semiHidden="0" w:uiPriority="64" w:unhideWhenUsed="0"/>
-    <w:lsdException w:name="Medium List 1 Accent 5" w:semiHidden="0" w:uiPriority="65" w:unhideWhenUsed="0"/>
-    <w:lsdException w:name="Medium List 2 Accent 5" w:semiHidden="0" w:uiPriority="66" w:unhideWhenUsed="0"/>
-    <w:lsdException w:name="Medium Grid 1 Accent 5" w:semiHidden="0" w:uiPriority="67" w:unhideWhenUsed="0"/>
-    <w:lsdException w:name="Medium Grid 2 Accent 5" w:semiHidden="0" w:uiPriority="68" w:unhideWhenUsed="0"/>
-    <w:lsdException w:name="Medium Grid 3 Accent 5" w:semiHidden="0" w:uiPriority="69" w:unhideWhenUsed="0"/>
-    <w:lsdException w:name="Dark List Accent 5" w:semiHidden="0" w:uiPriority="70" w:unhideWhenUsed="0"/>
-    <w:lsdException w:name="Colorful Shading Accent 5" w:semiHidden="0" w:uiPriority="71" w:unhideWhenUsed="0"/>
-    <w:lsdException w:name="Colorful List Accent 5" w:semiHidden="0" w:uiPriority="72" w:unhideWhenUsed="0"/>
-    <w:lsdException w:name="Colorful Grid Accent 5" w:semiHidden="0" w:uiPriority="73" w:unhideWhenUsed="0"/>
-    <w:lsdException w:name="Light Shading Accent 6" w:semiHidden="0" w:uiPriority="60" w:unhideWhenUsed="0"/>
-    <w:lsdException w:name="Light List Accent 6" w:semiHidden="0" w:uiPriority="61" w:unhideWhenUsed="0"/>
-    <w:lsdException w:name="Light Grid Accent 6" w:semiHidden="0" w:uiPriority="62" w:unhideWhenUsed="0"/>
-    <w:lsdException w:name="Medium Shading 1 Accent 6" w:semiHidden="0" w:uiPriority="63" w:unhideWhenUsed="0"/>
-    <w:lsdException w:name="Medium Shading 2 Accent 6" w:semiHidden="0" w:uiPriority="64" w:unhideWhenUsed="0"/>
-    <w:lsdException w:name="Medium List 1 Accent 6" w:semiHidden="0" w:uiPriority="65" w:unhideWhenUsed="0"/>
-    <w:lsdException w:name="Medium List 2 Accent 6" w:semiHidden="0" w:uiPriority="66" w:unhideWhenUsed="0"/>
-    <w:lsdException w:name="Medium Grid 1 Accent 6" w:semiHidden="0" w:uiPriority="67" w:unhideWhenUsed="0"/>
-    <w:lsdException w:name="Medium Grid 2 Accent 6" w:semiHidden="0" w:uiPriority="68" w:unhideWhenUsed="0"/>
-    <w:lsdException w:name="Medium Grid 3 Accent 6" w:semiHidden="0" w:uiPriority="69" w:unhideWhenUsed="0"/>
-    <w:lsdException w:name="Dark List Accent 6" w:semiHidden="0" w:uiPriority="70" w:unhideWhenUsed="0"/>
-    <w:lsdException w:name="Colorful Shading Accent 6" w:semiHidden="0" w:uiPriority="71" w:unhideWhenUsed="0"/>
-    <w:lsdException w:name="Colorful List Accent 6" w:semiHidden="0" w:uiPriority="72" w:unhideWhenUsed="0"/>
-    <w:lsdException w:name="Colorful Grid Accent 6" w:semiHidden="0" w:uiPriority="73" w:unhideWhenUsed="0"/>
-    <w:lsdException w:name="Subtle Emphasis" w:semiHidden="0" w:uiPriority="19" w:unhideWhenUsed="0" w:qFormat="1"/>
-    <w:lsdException w:name="Intense Emphasis" w:semiHidden="0" w:uiPriority="21" w:unhideWhenUsed="0" w:qFormat="1"/>
-    <w:lsdException w:name="Subtle Reference" w:semiHidden="0" w:uiPriority="31" w:unhideWhenUsed="0" w:qFormat="1"/>
-    <w:lsdException w:name="Intense Reference" w:semiHidden="0" w:uiPriority="32" w:unhideWhenUsed="0" w:qFormat="1"/>
-    <w:lsdException w:name="Book Title" w:semiHidden="0" w:uiPriority="33" w:unhideWhenUsed="0" w:qFormat="1"/>
-    <w:lsdException w:name="Bibliography" w:uiPriority="37"/>
-    <w:lsdException w:name="TOC Heading" w:uiPriority="39" w:qFormat="1"/>
+  <w:latentStyles w:defLockedState="0" w:defUIPriority="99" w:defSemiHidden="0" w:defUnhideWhenUsed="0" w:defQFormat="0" w:count="371">
+    <w:lsdException w:name="Normal" w:uiPriority="0" w:qFormat="1"/>
+    <w:lsdException w:name="heading 1" w:uiPriority="9" w:qFormat="1"/>
+    <w:lsdException w:name="heading 2" w:semiHidden="1" w:uiPriority="9" w:unhideWhenUsed="1" w:qFormat="1"/>
+    <w:lsdException w:name="heading 3" w:semiHidden="1" w:uiPriority="9" w:unhideWhenUsed="1" w:qFormat="1"/>
+    <w:lsdException w:name="heading 4" w:semiHidden="1" w:uiPriority="9" w:unhideWhenUsed="1" w:qFormat="1"/>
+    <w:lsdException w:name="heading 5" w:semiHidden="1" w:uiPriority="9" w:unhideWhenUsed="1" w:qFormat="1"/>
+    <w:lsdException w:name="heading 6" w:semiHidden="1" w:uiPriority="9" w:unhideWhenUsed="1" w:qFormat="1"/>
+    <w:lsdException w:name="heading 7" w:semiHidden="1" w:uiPriority="9" w:unhideWhenUsed="1" w:qFormat="1"/>
+    <w:lsdException w:name="heading 8" w:semiHidden="1" w:uiPriority="9" w:unhideWhenUsed="1" w:qFormat="1"/>
+    <w:lsdException w:name="heading 9" w:semiHidden="1" w:uiPriority="9" w:unhideWhenUsed="1" w:qFormat="1"/>
+    <w:lsdException w:name="index 1" w:semiHidden="1" w:unhideWhenUsed="1"/>
+    <w:lsdException w:name="index 2" w:semiHidden="1" w:unhideWhenUsed="1"/>
+    <w:lsdException w:name="index 3" w:semiHidden="1" w:unhideWhenUsed="1"/>
+    <w:lsdException w:name="index 4" w:semiHidden="1" w:unhideWhenUsed="1"/>
+    <w:lsdException w:name="index 5" w:semiHidden="1" w:unhideWhenUsed="1"/>
+    <w:lsdException w:name="index 6" w:semiHidden="1" w:unhideWhenUsed="1"/>
+    <w:lsdException w:name="index 7" w:semiHidden="1" w:unhideWhenUsed="1"/>
+    <w:lsdException w:name="index 8" w:semiHidden="1" w:unhideWhenUsed="1"/>
+    <w:lsdException w:name="index 9" w:semiHidden="1" w:unhideWhenUsed="1"/>
+    <w:lsdException w:name="toc 1" w:semiHidden="1" w:uiPriority="39" w:unhideWhenUsed="1"/>
+    <w:lsdException w:name="toc 2" w:semiHidden="1" w:uiPriority="39" w:unhideWhenUsed="1"/>
+    <w:lsdException w:name="toc 3" w:semiHidden="1" w:uiPriority="39" w:unhideWhenUsed="1"/>
+    <w:lsdException w:name="toc 4" w:semiHidden="1" w:uiPriority="39" w:unhideWhenUsed="1"/>
+    <w:lsdException w:name="toc 5" w:semiHidden="1" w:uiPriority="39" w:unhideWhenUsed="1"/>
+    <w:lsdException w:name="toc 6" w:semiHidden="1" w:uiPriority="39" w:unhideWhenUsed="1"/>
+    <w:lsdException w:name="toc 7" w:semiHidden="1" w:uiPriority="39" w:unhideWhenUsed="1"/>
+    <w:lsdException w:name="toc 8" w:semiHidden="1" w:uiPriority="39" w:unhideWhenUsed="1"/>
+    <w:lsdException w:name="toc 9" w:semiHidden="1" w:uiPriority="39" w:unhideWhenUsed="1"/>
+    <w:lsdException w:name="Normal Indent" w:semiHidden="1" w:unhideWhenUsed="1"/>
+    <w:lsdException w:name="footnote text" w:semiHidden="1" w:unhideWhenUsed="1"/>
+    <w:lsdException w:name="annotation text" w:semiHidden="1" w:unhideWhenUsed="1"/>
+    <w:lsdException w:name="header" w:semiHidden="1" w:unhideWhenUsed="1"/>
+    <w:lsdException w:name="footer" w:semiHidden="1" w:unhideWhenUsed="1"/>
+    <w:lsdException w:name="index heading" w:semiHidden="1" w:unhideWhenUsed="1"/>
+    <w:lsdException w:name="caption" w:semiHidden="1" w:uiPriority="35" w:unhideWhenUsed="1" w:qFormat="1"/>
+    <w:lsdException w:name="table of figures" w:semiHidden="1" w:unhideWhenUsed="1"/>
+    <w:lsdException w:name="envelope address" w:semiHidden="1" w:unhideWhenUsed="1"/>
+    <w:lsdException w:name="envelope return" w:semiHidden="1" w:unhideWhenUsed="1"/>
+    <w:lsdException w:name="footnote reference" w:semiHidden="1" w:unhideWhenUsed="1"/>
+    <w:lsdException w:name="annotation reference" w:semiHidden="1" w:unhideWhenUsed="1"/>
+    <w:lsdException w:name="line number" w:semiHidden="1" w:unhideWhenUsed="1"/>
+    <w:lsdException w:name="page number" w:semiHidden="1" w:unhideWhenUsed="1"/>
+    <w:lsdException w:name="endnote reference" w:semiHidden="1" w:unhideWhenUsed="1"/>
+    <w:lsdException w:name="endnote text" w:semiHidden="1" w:unhideWhenUsed="1"/>
+    <w:lsdException w:name="table of authorities" w:semiHidden="1" w:unhideWhenUsed="1"/>
+    <w:lsdException w:name="macro" w:semiHidden="1" w:unhideWhenUsed="1"/>
+    <w:lsdException w:name="toa heading" w:semiHidden="1" w:unhideWhenUsed="1"/>
+    <w:lsdException w:name="List" w:semiHidden="1" w:unhideWhenUsed="1"/>
+    <w:lsdException w:name="List Bullet" w:semiHidden="1" w:unhideWhenUsed="1"/>
+    <w:lsdException w:name="List Number" w:semiHidden="1" w:unhideWhenUsed="1"/>
+    <w:lsdException w:name="List 2" w:semiHidden="1" w:unhideWhenUsed="1"/>
+    <w:lsdException w:name="List 3" w:semiHidden="1" w:unhideWhenUsed="1"/>
+    <w:lsdException w:name="List 4" w:semiHidden="1" w:unhideWhenUsed="1"/>
+    <w:lsdException w:name="List 5" w:semiHidden="1" w:unhideWhenUsed="1"/>
+    <w:lsdException w:name="List Bullet 2" w:semiHidden="1" w:unhideWhenUsed="1"/>
+    <w:lsdException w:name="List Bullet 3" w:semiHidden="1" w:unhideWhenUsed="1"/>
+    <w:lsdException w:name="List Bullet 4" w:semiHidden="1" w:unhideWhenUsed="1"/>
+    <w:lsdException w:name="List Bullet 5" w:semiHidden="1" w:unhideWhenUsed="1"/>
+    <w:lsdException w:name="List Number 2" w:semiHidden="1" w:unhideWhenUsed="1"/>
+    <w:lsdException w:name="List Number 3" w:semiHidden="1" w:unhideWhenUsed="1"/>
+    <w:lsdException w:name="List Number 4" w:semiHidden="1" w:unhideWhenUsed="1"/>
+    <w:lsdException w:name="List Number 5" w:semiHidden="1" w:unhideWhenUsed="1"/>
+    <w:lsdException w:name="Title" w:uiPriority="10" w:qFormat="1"/>
+    <w:lsdException w:name="Closing" w:semiHidden="1" w:unhideWhenUsed="1"/>
+    <w:lsdException w:name="Signature" w:semiHidden="1" w:unhideWhenUsed="1"/>
+    <w:lsdException w:name="Default Paragraph Font" w:semiHidden="1" w:uiPriority="1" w:unhideWhenUsed="1"/>
+    <w:lsdException w:name="Body Text" w:semiHidden="1" w:unhideWhenUsed="1"/>
+    <w:lsdException w:name="Body Text Indent" w:semiHidden="1" w:unhideWhenUsed="1"/>
+    <w:lsdException w:name="List Continue" w:semiHidden="1" w:unhideWhenUsed="1"/>
+    <w:lsdException w:name="List Continue 2" w:semiHidden="1" w:unhideWhenUsed="1"/>
+    <w:lsdException w:name="List Continue 3" w:semiHidden="1" w:unhideWhenUsed="1"/>
+    <w:lsdException w:name="List Continue 4" w:semiHidden="1" w:unhideWhenUsed="1"/>
+    <w:lsdException w:name="List Continue 5" w:semiHidden="1" w:unhideWhenUsed="1"/>
+    <w:lsdException w:name="Message Header" w:semiHidden="1" w:unhideWhenUsed="1"/>
+    <w:lsdException w:name="Subtitle" w:uiPriority="11" w:qFormat="1"/>
+    <w:lsdException w:name="Salutation" w:semiHidden="1" w:unhideWhenUsed="1"/>
+    <w:lsdException w:name="Date" w:semiHidden="1" w:unhideWhenUsed="1"/>
+    <w:lsdException w:name="Body Text First Indent" w:semiHidden="1" w:unhideWhenUsed="1"/>
+    <w:lsdException w:name="Body Text First Indent 2" w:semiHidden="1" w:unhideWhenUsed="1"/>
+    <w:lsdException w:name="Note Heading" w:semiHidden="1" w:unhideWhenUsed="1"/>
+    <w:lsdException w:name="Body Text 2" w:semiHidden="1" w:unhideWhenUsed="1"/>
+    <w:lsdException w:name="Body Text 3" w:semiHidden="1" w:unhideWhenUsed="1"/>
+    <w:lsdException w:name="Body Text Indent 2" w:semiHidden="1" w:unhideWhenUsed="1"/>
+    <w:lsdException w:name="Body Text Indent 3" w:semiHidden="1" w:unhideWhenUsed="1"/>
+    <w:lsdException w:name="Block Text" w:semiHidden="1" w:unhideWhenUsed="1"/>
+    <w:lsdException w:name="Hyperlink" w:semiHidden="1" w:unhideWhenUsed="1"/>
+    <w:lsdException w:name="FollowedHyperlink" w:semiHidden="1" w:unhideWhenUsed="1"/>
+    <w:lsdException w:name="Strong" w:uiPriority="22" w:qFormat="1"/>
+    <w:lsdException w:name="Emphasis" w:uiPriority="20" w:qFormat="1"/>
+    <w:lsdException w:name="Document Map" w:semiHidden="1" w:unhideWhenUsed="1"/>
+    <w:lsdException w:name="Plain Text" w:semiHidden="1" w:unhideWhenUsed="1"/>
+    <w:lsdException w:name="E-mail Signature" w:semiHidden="1" w:unhideWhenUsed="1"/>
+    <w:lsdException w:name="HTML Top of Form" w:semiHidden="1" w:unhideWhenUsed="1"/>
+    <w:lsdException w:name="HTML Bottom of Form" w:semiHidden="1" w:unhideWhenUsed="1"/>
+    <w:lsdException w:name="Normal (Web)" w:semiHidden="1" w:unhideWhenUsed="1"/>
+    <w:lsdException w:name="HTML Acronym" w:semiHidden="1" w:unhideWhenUsed="1"/>
+    <w:lsdException w:name="HTML Address" w:semiHidden="1" w:unhideWhenUsed="1"/>
+    <w:lsdException w:name="HTML Cite" w:semiHidden="1" w:unhideWhenUsed="1"/>
+    <w:lsdException w:name="HTML Code" w:semiHidden="1" w:unhideWhenUsed="1"/>
+    <w:lsdException w:name="HTML Definition" w:semiHidden="1" w:unhideWhenUsed="1"/>
+    <w:lsdException w:name="HTML Keyboard" w:semiHidden="1" w:unhideWhenUsed="1"/>
+    <w:lsdException w:name="HTML Preformatted" w:semiHidden="1" w:unhideWhenUsed="1"/>
+    <w:lsdException w:name="HTML Sample" w:semiHidden="1" w:unhideWhenUsed="1"/>
+    <w:lsdException w:name="HTML Typewriter" w:semiHidden="1" w:unhideWhenUsed="1"/>
+    <w:lsdException w:name="HTML Variable" w:semiHidden="1" w:unhideWhenUsed="1"/>
+    <w:lsdException w:name="Normal Table" w:semiHidden="1" w:unhideWhenUsed="1"/>
+    <w:lsdException w:name="annotation subject" w:semiHidden="1" w:unhideWhenUsed="1"/>
+    <w:lsdException w:name="No List" w:semiHidden="1" w:unhideWhenUsed="1"/>
+    <w:lsdException w:name="Outline List 1" w:semiHidden="1" w:unhideWhenUsed="1"/>
+    <w:lsdException w:name="Outline List 2" w:semiHidden="1" w:unhideWhenUsed="1"/>
+    <w:lsdException w:name="Outline List 3" w:semiHidden="1" w:unhideWhenUsed="1"/>
+    <w:lsdException w:name="Table Simple 1" w:semiHidden="1" w:unhideWhenUsed="1"/>
+    <w:lsdException w:name="Table Simple 2" w:semiHidden="1" w:unhideWhenUsed="1"/>
+    <w:lsdException w:name="Table Simple 3" w:semiHidden="1" w:unhideWhenUsed="1"/>
+    <w:lsdException w:name="Table Classic 1" w:semiHidden="1" w:unhideWhenUsed="1"/>
+    <w:lsdException w:name="Table Classic 2" w:semiHidden="1" w:unhideWhenUsed="1"/>
+    <w:lsdException w:name="Table Classic 3" w:semiHidden="1" w:unhideWhenUsed="1"/>
+    <w:lsdException w:name="Table Classic 4" w:semiHidden="1" w:unhideWhenUsed="1"/>
+    <w:lsdException w:name="Table Colorful 1" w:semiHidden="1" w:unhideWhenUsed="1"/>
+    <w:lsdException w:name="Table Colorful 2" w:semiHidden="1" w:unhideWhenUsed="1"/>
+    <w:lsdException w:name="Table Colorful 3" w:semiHidden="1" w:unhideWhenUsed="1"/>
+    <w:lsdException w:name="Table Columns 1" w:semiHidden="1" w:unhideWhenUsed="1"/>
+    <w:lsdException w:name="Table Columns 2" w:semiHidden="1" w:unhideWhenUsed="1"/>
+    <w:lsdException w:name="Table Columns 3" w:semiHidden="1" w:unhideWhenUsed="1"/>
+    <w:lsdException w:name="Table Columns 4" w:semiHidden="1" w:unhideWhenUsed="1"/>
+    <w:lsdException w:name="Table Columns 5" w:semiHidden="1" w:unhideWhenUsed="1"/>
+    <w:lsdException w:name="Table Grid 1" w:semiHidden="1" w:unhideWhenUsed="1"/>
+    <w:lsdException w:name="Table Grid 2" w:semiHidden="1" w:unhideWhenUsed="1"/>
+    <w:lsdException w:name="Table Grid 3" w:semiHidden="1" w:unhideWhenUsed="1"/>
+    <w:lsdException w:name="Table Grid 4" w:semiHidden="1" w:unhideWhenUsed="1"/>
+    <w:lsdException w:name="Table Grid 5" w:semiHidden="1" w:unhideWhenUsed="1"/>
+    <w:lsdException w:name="Table Grid 6" w:semiHidden="1" w:unhideWhenUsed="1"/>
+    <w:lsdException w:name="Table Grid 7" w:semiHidden="1" w:unhideWhenUsed="1"/>
+    <w:lsdException w:name="Table Grid 8" w:semiHidden="1" w:unhideWhenUsed="1"/>
+    <w:lsdException w:name="Table List 1" w:semiHidden="1" w:unhideWhenUsed="1"/>
+    <w:lsdException w:name="Table List 2" w:semiHidden="1" w:unhideWhenUsed="1"/>
+    <w:lsdException w:name="Table List 3" w:semiHidden="1" w:unhideWhenUsed="1"/>
+    <w:lsdException w:name="Table List 4" w:semiHidden="1" w:unhideWhenUsed="1"/>
+    <w:lsdException w:name="Table List 5" w:semiHidden="1" w:unhideWhenUsed="1"/>
+    <w:lsdException w:name="Table List 6" w:semiHidden="1" w:unhideWhenUsed="1"/>
+    <w:lsdException w:name="Table List 7" w:semiHidden="1" w:unhideWhenUsed="1"/>
+    <w:lsdException w:name="Table List 8" w:semiHidden="1" w:unhideWhenUsed="1"/>
+    <w:lsdException w:name="Table 3D effects 1" w:semiHidden="1" w:unhideWhenUsed="1"/>
+    <w:lsdException w:name="Table 3D effects 2" w:semiHidden="1" w:unhideWhenUsed="1"/>
+    <w:lsdException w:name="Table 3D effects 3" w:semiHidden="1" w:unhideWhenUsed="1"/>
+    <w:lsdException w:name="Table Contemporary" w:semiHidden="1" w:unhideWhenUsed="1"/>
+    <w:lsdException w:name="Table Elegant" w:semiHidden="1" w:unhideWhenUsed="1"/>
+    <w:lsdException w:name="Table Professional" w:semiHidden="1" w:unhideWhenUsed="1"/>
+    <w:lsdException w:name="Table Subtle 1" w:semiHidden="1" w:unhideWhenUsed="1"/>
+    <w:lsdException w:name="Table Subtle 2" w:semiHidden="1" w:unhideWhenUsed="1"/>
+    <w:lsdException w:name="Table Web 1" w:semiHidden="1" w:unhideWhenUsed="1"/>
+    <w:lsdException w:name="Table Web 2" w:semiHidden="1" w:unhideWhenUsed="1"/>
+    <w:lsdException w:name="Table Web 3" w:semiHidden="1" w:unhideWhenUsed="1"/>
+    <w:lsdException w:name="Balloon Text" w:semiHidden="1" w:unhideWhenUsed="1"/>
+    <w:lsdException w:name="Table Grid" w:uiPriority="0"/>
+    <w:lsdException w:name="Table Theme" w:semiHidden="1" w:unhideWhenUsed="1"/>
+    <w:lsdException w:name="Placeholder Text" w:semiHidden="1"/>
+    <w:lsdException w:name="No Spacing" w:uiPriority="1" w:qFormat="1"/>
+    <w:lsdException w:name="Light Shading" w:uiPriority="60"/>
+    <w:lsdException w:name="Light List" w:uiPriority="61"/>
+    <w:lsdException w:name="Light Grid" w:uiPriority="62"/>
+    <w:lsdException w:name="Medium Shading 1" w:uiPriority="63"/>
+    <w:lsdException w:name="Medium Shading 2" w:uiPriority="64"/>
+    <w:lsdException w:name="Medium List 1" w:uiPriority="65"/>
+    <w:lsdException w:name="Medium List 2" w:uiPriority="66"/>
+    <w:lsdException w:name="Medium Grid 1" w:uiPriority="67"/>
+    <w:lsdException w:name="Medium Grid 2" w:uiPriority="68"/>
+    <w:lsdException w:name="Medium Grid 3" w:uiPriority="69"/>
+    <w:lsdException w:name="Dark List" w:uiPriority="70"/>
+    <w:lsdException w:name="Colorful Shading" w:uiPriority="71"/>
+    <w:lsdException w:name="Colorful List" w:uiPriority="72"/>
+    <w:lsdException w:name="Colorful Grid" w:uiPriority="73"/>
+    <w:lsdException w:name="Light Shading Accent 1" w:uiPriority="60"/>
+    <w:lsdException w:name="Light List Accent 1" w:uiPriority="61"/>
+    <w:lsdException w:name="Light Grid Accent 1" w:uiPriority="62"/>
+    <w:lsdException w:name="Medium Shading 1 Accent 1" w:uiPriority="63"/>
+    <w:lsdException w:name="Medium Shading 2 Accent 1" w:uiPriority="64"/>
+    <w:lsdException w:name="Medium List 1 Accent 1" w:uiPriority="65"/>
+    <w:lsdException w:name="Revision" w:semiHidden="1"/>
+    <w:lsdException w:name="List Paragraph" w:uiPriority="34" w:qFormat="1"/>
+    <w:lsdException w:name="Quote" w:uiPriority="29" w:qFormat="1"/>
+    <w:lsdException w:name="Intense Quote" w:uiPriority="30" w:qFormat="1"/>
+    <w:lsdException w:name="Medium List 2 Accent 1" w:uiPriority="66"/>
+    <w:lsdException w:name="Medium Grid 1 Accent 1" w:uiPriority="67"/>
+    <w:lsdException w:name="Medium Grid 2 Accent 1" w:uiPriority="68"/>
+    <w:lsdException w:name="Medium Grid 3 Accent 1" w:uiPriority="69"/>
+    <w:lsdException w:name="Dark List Accent 1" w:uiPriority="70"/>
+    <w:lsdException w:name="Colorful Shading Accent 1" w:uiPriority="71"/>
+    <w:lsdException w:name="Colorful List Accent 1" w:uiPriority="72"/>
+    <w:lsdException w:name="Colorful Grid Accent 1" w:uiPriority="73"/>
+    <w:lsdException w:name="Light Shading Accent 2" w:uiPriority="60"/>
+    <w:lsdException w:name="Light List Accent 2" w:uiPriority="61"/>
+    <w:lsdException w:name="Light Grid Accent 2" w:uiPriority="62"/>
+    <w:lsdException w:name="Medium Shading 1 Accent 2" w:uiPriority="63"/>
+    <w:lsdException w:name="Medium Shading 2 Accent 2" w:uiPriority="64"/>
+    <w:lsdException w:name="Medium List 1 Accent 2" w:uiPriority="65"/>
+    <w:lsdException w:name="Medium List 2 Accent 2" w:uiPriority="66"/>
+    <w:lsdException w:name="Medium Grid 1 Accent 2" w:uiPriority="67"/>
+    <w:lsdException w:name="Medium Grid 2 Accent 2" w:uiPriority="68"/>
+    <w:lsdException w:name="Medium Grid 3 Accent 2" w:uiPriority="69"/>
+    <w:lsdException w:name="Dark List Accent 2" w:uiPriority="70"/>
+    <w:lsdException w:name="Colorful Shading Accent 2" w:uiPriority="71"/>
+    <w:lsdException w:name="Colorful List Accent 2" w:uiPriority="72"/>
+    <w:lsdException w:name="Colorful Grid Accent 2" w:uiPriority="73"/>
+    <w:lsdException w:name="Light Shading Accent 3" w:uiPriority="60"/>
+    <w:lsdException w:name="Light List Accent 3" w:uiPriority="61"/>
+    <w:lsdException w:name="Light Grid Accent 3" w:uiPriority="62"/>
+    <w:lsdException w:name="Medium Shading 1 Accent 3" w:uiPriority="63"/>
+    <w:lsdException w:name="Medium Shading 2 Accent 3" w:uiPriority="64"/>
+    <w:lsdException w:name="Medium List 1 Accent 3" w:uiPriority="65"/>
+    <w:lsdException w:name="Medium List 2 Accent 3" w:uiPriority="66"/>
+    <w:lsdException w:name="Medium Grid 1 Accent 3" w:uiPriority="67"/>
+    <w:lsdException w:name="Medium Grid 2 Accent 3" w:uiPriority="68"/>
+    <w:lsdException w:name="Medium Grid 3 Accent 3" w:uiPriority="69"/>
+    <w:lsdException w:name="Dark List Accent 3" w:uiPriority="70"/>
+    <w:lsdException w:name="Colorful Shading Accent 3" w:uiPriority="71"/>
+    <w:lsdException w:name="Colorful List Accent 3" w:uiPriority="72"/>
+    <w:lsdException w:name="Colorful Grid Accent 3" w:uiPriority="73"/>
+    <w:lsdException w:name="Light Shading Accent 4" w:uiPriority="60"/>
+    <w:lsdException w:name="Light List Accent 4" w:uiPriority="61"/>
+    <w:lsdException w:name="Light Grid Accent 4" w:uiPriority="62"/>
+    <w:lsdException w:name="Medium Shading 1 Accent 4" w:uiPriority="63"/>
+    <w:lsdException w:name="Medium Shading 2 Accent 4" w:uiPriority="64"/>
+    <w:lsdException w:name="Medium List 1 Accent 4" w:uiPriority="65"/>
+    <w:lsdException w:name="Medium List 2 Accent 4" w:uiPriority="66"/>
+    <w:lsdException w:name="Medium Grid 1 Accent 4" w:uiPriority="67"/>
+    <w:lsdException w:name="Medium Grid 2 Accent 4" w:uiPriority="68"/>
+    <w:lsdException w:name="Medium Grid 3 Accent 4" w:uiPriority="69"/>
+    <w:lsdException w:name="Dark List Accent 4" w:uiPriority="70"/>
+    <w:lsdException w:name="Colorful Shading Accent 4" w:uiPriority="71"/>
+    <w:lsdException w:name="Colorful List Accent 4" w:uiPriority="72"/>
+    <w:lsdException w:name="Colorful Grid Accent 4" w:uiPriority="73"/>
+    <w:lsdException w:name="Light Shading Accent 5" w:uiPriority="60"/>
+    <w:lsdException w:name="Light List Accent 5" w:uiPriority="61"/>
+    <w:lsdException w:name="Light Grid Accent 5" w:uiPriority="62"/>
+    <w:lsdException w:name="Medium Shading 1 Accent 5" w:uiPriority="63"/>
+    <w:lsdException w:name="Medium Shading 2 Accent 5" w:uiPriority="64"/>
+    <w:lsdException w:name="Medium List 1 Accent 5" w:uiPriority="65"/>
+    <w:lsdException w:name="Medium List 2 Accent 5" w:uiPriority="66"/>
+    <w:lsdException w:name="Medium Grid 1 Accent 5" w:uiPriority="67"/>
+    <w:lsdException w:name="Medium Grid 2 Accent 5" w:uiPriority="68"/>
+    <w:lsdException w:name="Medium Grid 3 Accent 5" w:uiPriority="69"/>
+    <w:lsdException w:name="Dark List Accent 5" w:uiPriority="70"/>
+    <w:lsdException w:name="Colorful Shading Accent 5" w:uiPriority="71"/>
+    <w:lsdException w:name="Colorful List Accent 5" w:uiPriority="72"/>
+    <w:lsdException w:name="Colorful Grid Accent 5" w:uiPriority="73"/>
+    <w:lsdException w:name="Light Shading Accent 6" w:uiPriority="60"/>
+    <w:lsdException w:name="Light List Accent 6" w:uiPriority="61"/>
+    <w:lsdException w:name="Light Grid Accent 6" w:uiPriority="62"/>
+    <w:lsdException w:name="Medium Shading 1 Accent 6" w:uiPriority="63"/>
+    <w:lsdException w:name="Medium Shading 2 Accent 6" w:uiPriority="64"/>
+    <w:lsdException w:name="Medium List 1 Accent 6" w:uiPriority="65"/>
+    <w:lsdException w:name="Medium List 2 Accent 6" w:uiPriority="66"/>
+    <w:lsdException w:name="Medium Grid 1 Accent 6" w:uiPriority="67"/>
+    <w:lsdException w:name="Medium Grid 2 Accent 6" w:uiPriority="68"/>
+    <w:lsdException w:name="Medium Grid 3 Accent 6" w:uiPriority="69"/>
+    <w:lsdException w:name="Dark List Accent 6" w:uiPriority="70"/>
+    <w:lsdException w:name="Colorful Shading Accent 6" w:uiPriority="71"/>
+    <w:lsdException w:name="Colorful List Accent 6" w:uiPriority="72"/>
+    <w:lsdException w:name="Colorful Grid Accent 6" w:uiPriority="73"/>
+    <w:lsdException w:name="Subtle Emphasis" w:uiPriority="19" w:qFormat="1"/>
+    <w:lsdException w:name="Intense Emphasis" w:uiPriority="21" w:qFormat="1"/>
+    <w:lsdException w:name="Subtle Reference" w:uiPriority="31" w:qFormat="1"/>
+    <w:lsdException w:name="Intense Reference" w:uiPriority="32" w:qFormat="1"/>
+    <w:lsdException w:name="Book Title" w:uiPriority="33" w:qFormat="1"/>
+    <w:lsdException w:name="Bibliography" w:semiHidden="1" w:uiPriority="37" w:unhideWhenUsed="1"/>
+    <w:lsdException w:name="TOC Heading" w:semiHidden="1" w:uiPriority="39" w:unhideWhenUsed="1" w:qFormat="1"/>
+    <w:lsdException w:name="Plain Table 1" w:uiPriority="41"/>
+    <w:lsdException w:name="Plain Table 2" w:uiPriority="42"/>
+    <w:lsdException w:name="Plain Table 3" w:uiPriority="43"/>
+    <w:lsdException w:name="Plain Table 4" w:uiPriority="44"/>
+    <w:lsdException w:name="Plain Table 5" w:uiPriority="45"/>
+    <w:lsdException w:name="Grid Table Light" w:uiPriority="40"/>
+    <w:lsdException w:name="Grid Table 1 Light" w:uiPriority="46"/>
+    <w:lsdException w:name="Grid Table 2" w:uiPriority="47"/>
+    <w:lsdException w:name="Grid Table 3" w:uiPriority="48"/>
+    <w:lsdException w:name="Grid Table 4" w:uiPriority="49"/>
+    <w:lsdException w:name="Grid Table 5 Dark" w:uiPriority="50"/>
+    <w:lsdException w:name="Grid Table 6 Colorful" w:uiPriority="51"/>
+    <w:lsdException w:name="Grid Table 7 Colorful" w:uiPriority="52"/>
+    <w:lsdException w:name="Grid Table 1 Light Accent 1" w:uiPriority="46"/>
+    <w:lsdException w:name="Grid Table 2 Accent 1" w:uiPriority="47"/>
+    <w:lsdException w:name="Grid Table 3 Accent 1" w:uiPriority="48"/>
+    <w:lsdException w:name="Grid Table 4 Accent 1" w:uiPriority="49"/>
+    <w:lsdException w:name="Grid Table 5 Dark Accent 1" w:uiPriority="50"/>
+    <w:lsdException w:name="Grid Table 6 Colorful Accent 1" w:uiPriority="51"/>
+    <w:lsdException w:name="Grid Table 7 Colorful Accent 1" w:uiPriority="52"/>
+    <w:lsdException w:name="Grid Table 1 Light Accent 2" w:uiPriority="46"/>
+    <w:lsdException w:name="Grid Table 2 Accent 2" w:uiPriority="47"/>
+    <w:lsdException w:name="Grid Table 3 Accent 2" w:uiPriority="48"/>
+    <w:lsdException w:name="Grid Table 4 Accent 2" w:uiPriority="49"/>
+    <w:lsdException w:name="Grid Table 5 Dark Accent 2" w:uiPriority="50"/>
+    <w:lsdException w:name="Grid Table 6 Colorful Accent 2" w:uiPriority="51"/>
+    <w:lsdException w:name="Grid Table 7 Colorful Accent 2" w:uiPriority="52"/>
+    <w:lsdException w:name="Grid Table 1 Light Accent 3" w:uiPriority="46"/>
+    <w:lsdException w:name="Grid Table 2 Accent 3" w:uiPriority="47"/>
+    <w:lsdException w:name="Grid Table 3 Accent 3" w:uiPriority="48"/>
+    <w:lsdException w:name="Grid Table 4 Accent 3" w:uiPriority="49"/>
+    <w:lsdException w:name="Grid Table 5 Dark Accent 3" w:uiPriority="50"/>
+    <w:lsdException w:name="Grid Table 6 Colorful Accent 3" w:uiPriority="51"/>
+    <w:lsdException w:name="Grid Table 7 Colorful Accent 3" w:uiPriority="52"/>
+    <w:lsdException w:name="Grid Table 1 Light Accent 4" w:uiPriority="46"/>
+    <w:lsdException w:name="Grid Table 2 Accent 4" w:uiPriority="47"/>
+    <w:lsdException w:name="Grid Table 3 Accent 4" w:uiPriority="48"/>
+    <w:lsdException w:name="Grid Table 4 Accent 4" w:uiPriority="49"/>
+    <w:lsdException w:name="Grid Table 5 Dark Accent 4" w:uiPriority="50"/>
+    <w:lsdException w:name="Grid Table 6 Colorful Accent 4" w:uiPriority="51"/>
+    <w:lsdException w:name="Grid Table 7 Colorful Accent 4" w:uiPriority="52"/>
+    <w:lsdException w:name="Grid Table 1 Light Accent 5" w:uiPriority="46"/>
+    <w:lsdException w:name="Grid Table 2 Accent 5" w:uiPriority="47"/>
+    <w:lsdException w:name="Grid Table 3 Accent 5" w:uiPriority="48"/>
+    <w:lsdException w:name="Grid Table 4 Accent 5" w:uiPriority="49"/>
+    <w:lsdException w:name="Grid Table 5 Dark Accent 5" w:uiPriority="50"/>
+    <w:lsdException w:name="Grid Table 6 Colorful Accent 5" w:uiPriority="51"/>
+    <w:lsdException w:name="Grid Table 7 Colorful Accent 5" w:uiPriority="52"/>
+    <w:lsdException w:name="Grid Table 1 Light Accent 6" w:uiPriority="46"/>
+    <w:lsdException w:name="Grid Table 2 Accent 6" w:uiPriority="47"/>
+    <w:lsdException w:name="Grid Table 3 Accent 6" w:uiPriority="48"/>
+    <w:lsdException w:name="Grid Table 4 Accent 6" w:uiPriority="49"/>
+    <w:lsdException w:name="Grid Table 5 Dark Accent 6" w:uiPriority="50"/>
+    <w:lsdException w:name="Grid Table 6 Colorful Accent 6" w:uiPriority="51"/>
+    <w:lsdException w:name="Grid Table 7 Colorful Accent 6" w:uiPriority="52"/>
+    <w:lsdException w:name="List Table 1 Light" w:uiPriority="46"/>
+    <w:lsdException w:name="List Table 2" w:uiPriority="47"/>
+    <w:lsdException w:name="List Table 3" w:uiPriority="48"/>
+    <w:lsdException w:name="List Table 4" w:uiPriority="49"/>
+    <w:lsdException w:name="List Table 5 Dark" w:uiPriority="50"/>
+    <w:lsdException w:name="List Table 6 Colorful" w:uiPriority="51"/>
+    <w:lsdException w:name="List Table 7 Colorful" w:uiPriority="52"/>
+    <w:lsdException w:name="List Table 1 Light Accent 1" w:uiPriority="46"/>
+    <w:lsdException w:name="List Table 2 Accent 1" w:uiPriority="47"/>
+    <w:lsdException w:name="List Table 3 Accent 1" w:uiPriority="48"/>
+    <w:lsdException w:name="List Table 4 Accent 1" w:uiPriority="49"/>
+    <w:lsdException w:name="List Table 5 Dark Accent 1" w:uiPriority="50"/>
+    <w:lsdException w:name="List Table 6 Colorful Accent 1" w:uiPriority="51"/>
+    <w:lsdException w:name="List Table 7 Colorful Accent 1" w:uiPriority="52"/>
+    <w:lsdException w:name="List Table 1 Light Accent 2" w:uiPriority="46"/>
+    <w:lsdException w:name="List Table 2 Accent 2" w:uiPriority="47"/>
+    <w:lsdException w:name="List Table 3 Accent 2" w:uiPriority="48"/>
+    <w:lsdException w:name="List Table 4 Accent 2" w:uiPriority="49"/>
+    <w:lsdException w:name="List Table 5 Dark Accent 2" w:uiPriority="50"/>
+    <w:lsdException w:name="List Table 6 Colorful Accent 2" w:uiPriority="51"/>
+    <w:lsdException w:name="List Table 7 Colorful Accent 2" w:uiPriority="52"/>
+    <w:lsdException w:name="List Table 1 Light Accent 3" w:uiPriority="46"/>
+    <w:lsdException w:name="List Table 2 Accent 3" w:uiPriority="47"/>
+    <w:lsdException w:name="List Table 3 Accent 3" w:uiPriority="48"/>
+    <w:lsdException w:name="List Table 4 Accent 3" w:uiPriority="49"/>
+    <w:lsdException w:name="List Table 5 Dark Accent 3" w:uiPriority="50"/>
+    <w:lsdException w:name="List Table 6 Colorful Accent 3" w:uiPriority="51"/>
+    <w:lsdException w:name="List Table 7 Colorful Accent 3" w:uiPriority="52"/>
+    <w:lsdException w:name="List Table 1 Light Accent 4" w:uiPriority="46"/>
+    <w:lsdException w:name="List Table 2 Accent 4" w:uiPriority="47"/>
+    <w:lsdException w:name="List Table 3 Accent 4" w:uiPriority="48"/>
+    <w:lsdException w:name="List Table 4 Accent 4" w:uiPriority="49"/>
+    <w:lsdException w:name="List Table 5 Dark Accent 4" w:uiPriority="50"/>
+    <w:lsdException w:name="List Table 6 Colorful Accent 4" w:uiPriority="51"/>
+    <w:lsdException w:name="List Table 7 Colorful Accent 4" w:uiPriority="52"/>
+    <w:lsdException w:name="List Table 1 Light Accent 5" w:uiPriority="46"/>
+    <w:lsdException w:name="List Table 2 Accent 5" w:uiPriority="47"/>
+    <w:lsdException w:name="List Table 3 Accent 5" w:uiPriority="48"/>
+    <w:lsdException w:name="List Table 4 Accent 5" w:uiPriority="49"/>
+    <w:lsdException w:name="List Table 5 Dark Accent 5" w:uiPriority="50"/>
+    <w:lsdException w:name="List Table 6 Colorful Accent 5" w:uiPriority="51"/>
+    <w:lsdException w:name="List Table 7 Colorful Accent 5" w:uiPriority="52"/>
+    <w:lsdException w:name="List Table 1 Light Accent 6" w:uiPriority="46"/>
+    <w:lsdException w:name="List Table 2 Accent 6" w:uiPriority="47"/>
+    <w:lsdException w:name="List Table 3 Accent 6" w:uiPriority="48"/>
+    <w:lsdException w:name="List Table 4 Accent 6" w:uiPriority="49"/>
+    <w:lsdException w:name="List Table 5 Dark Accent 6" w:uiPriority="50"/>
+    <w:lsdException w:name="List Table 6 Colorful Accent 6" w:uiPriority="51"/>
+    <w:lsdException w:name="List Table 7 Colorful Accent 6" w:uiPriority="52"/>
   </w:latentStyles>
   <w:style w:type="paragraph" w:default="1" w:styleId="Normal">
     <w:name w:val="Normal"/>
@@ -7627,6 +7586,7 @@
       <w:szCs w:val="20"/>
     </w:rPr>
     <w:tblPr>
+      <w:tblInd w:w="0" w:type="dxa"/>
       <w:tblBorders>
         <w:top w:val="single" w:sz="4" w:space="0" w:color="auto"/>
         <w:left w:val="single" w:sz="4" w:space="0" w:color="auto"/>
@@ -7635,259 +7595,12 @@
         <w:insideH w:val="single" w:sz="4" w:space="0" w:color="auto"/>
         <w:insideV w:val="single" w:sz="4" w:space="0" w:color="auto"/>
       </w:tblBorders>
-    </w:tblPr>
-  </w:style>
-</w:styles>
-</file>
-
-<file path=word/stylesWithEffects.xml><?xml version="1.0" encoding="utf-8"?>
-<w:styles xmlns:wpc="http://schemas.microsoft.com/office/word/2010/wordprocessingCanvas" xmlns:mc="http://schemas.openxmlformats.org/markup-compatibility/2006" xmlns:o="urn:schemas-microsoft-com:office:office" xmlns:r="http://schemas.openxmlformats.org/officeDocument/2006/relationships" xmlns:m="http://schemas.openxmlformats.org/officeDocument/2006/math" xmlns:v="urn:schemas-microsoft-com:vml" xmlns:wp14="http://schemas.microsoft.com/office/word/2010/wordprocessingDrawing" xmlns:wp="http://schemas.openxmlformats.org/drawingml/2006/wordprocessingDrawing" xmlns:w10="urn:schemas-microsoft-com:office:word" xmlns:w="http://schemas.openxmlformats.org/wordprocessingml/2006/main" xmlns:w14="http://schemas.microsoft.com/office/word/2010/wordml" xmlns:wpg="http://schemas.microsoft.com/office/word/2010/wordprocessingGroup" xmlns:wpi="http://schemas.microsoft.com/office/word/2010/wordprocessingInk" xmlns:wne="http://schemas.microsoft.com/office/word/2006/wordml" xmlns:wps="http://schemas.microsoft.com/office/word/2010/wordprocessingShape" mc:Ignorable="w14 wp14">
-  <w:docDefaults>
-    <w:rPrDefault>
-      <w:rPr>
-        <w:rFonts w:asciiTheme="minorHAnsi" w:eastAsiaTheme="minorHAnsi" w:hAnsiTheme="minorHAnsi" w:cstheme="minorBidi"/>
-        <w:sz w:val="22"/>
-        <w:szCs w:val="22"/>
-        <w:lang w:val="en-US" w:eastAsia="en-US" w:bidi="ar-SA"/>
-      </w:rPr>
-    </w:rPrDefault>
-    <w:pPrDefault>
-      <w:pPr>
-        <w:spacing w:after="160" w:line="259" w:lineRule="auto"/>
-      </w:pPr>
-    </w:pPrDefault>
-  </w:docDefaults>
-  <w:latentStyles w:defLockedState="0" w:defUIPriority="99" w:defSemiHidden="1" w:defUnhideWhenUsed="1" w:defQFormat="0" w:count="267">
-    <w:lsdException w:name="Normal" w:semiHidden="0" w:uiPriority="0" w:unhideWhenUsed="0" w:qFormat="1"/>
-    <w:lsdException w:name="heading 1" w:semiHidden="0" w:uiPriority="9" w:unhideWhenUsed="0" w:qFormat="1"/>
-    <w:lsdException w:name="heading 2" w:uiPriority="9" w:qFormat="1"/>
-    <w:lsdException w:name="heading 3" w:uiPriority="9" w:qFormat="1"/>
-    <w:lsdException w:name="heading 4" w:uiPriority="9" w:qFormat="1"/>
-    <w:lsdException w:name="heading 5" w:uiPriority="9" w:qFormat="1"/>
-    <w:lsdException w:name="heading 6" w:uiPriority="9" w:qFormat="1"/>
-    <w:lsdException w:name="heading 7" w:uiPriority="9" w:qFormat="1"/>
-    <w:lsdException w:name="heading 8" w:uiPriority="9" w:qFormat="1"/>
-    <w:lsdException w:name="heading 9" w:uiPriority="9" w:qFormat="1"/>
-    <w:lsdException w:name="toc 1" w:uiPriority="39"/>
-    <w:lsdException w:name="toc 2" w:uiPriority="39"/>
-    <w:lsdException w:name="toc 3" w:uiPriority="39"/>
-    <w:lsdException w:name="toc 4" w:uiPriority="39"/>
-    <w:lsdException w:name="toc 5" w:uiPriority="39"/>
-    <w:lsdException w:name="toc 6" w:uiPriority="39"/>
-    <w:lsdException w:name="toc 7" w:uiPriority="39"/>
-    <w:lsdException w:name="toc 8" w:uiPriority="39"/>
-    <w:lsdException w:name="toc 9" w:uiPriority="39"/>
-    <w:lsdException w:name="caption" w:uiPriority="35" w:qFormat="1"/>
-    <w:lsdException w:name="Title" w:semiHidden="0" w:uiPriority="10" w:unhideWhenUsed="0" w:qFormat="1"/>
-    <w:lsdException w:name="Default Paragraph Font" w:uiPriority="1"/>
-    <w:lsdException w:name="Subtitle" w:semiHidden="0" w:uiPriority="11" w:unhideWhenUsed="0" w:qFormat="1"/>
-    <w:lsdException w:name="Strong" w:semiHidden="0" w:uiPriority="22" w:unhideWhenUsed="0" w:qFormat="1"/>
-    <w:lsdException w:name="Emphasis" w:semiHidden="0" w:uiPriority="20" w:unhideWhenUsed="0" w:qFormat="1"/>
-    <w:lsdException w:name="Table Grid" w:semiHidden="0" w:uiPriority="0" w:unhideWhenUsed="0"/>
-    <w:lsdException w:name="Placeholder Text" w:unhideWhenUsed="0"/>
-    <w:lsdException w:name="No Spacing" w:semiHidden="0" w:uiPriority="1" w:unhideWhenUsed="0" w:qFormat="1"/>
-    <w:lsdException w:name="Light Shading" w:semiHidden="0" w:uiPriority="60" w:unhideWhenUsed="0"/>
-    <w:lsdException w:name="Light List" w:semiHidden="0" w:uiPriority="61" w:unhideWhenUsed="0"/>
-    <w:lsdException w:name="Light Grid" w:semiHidden="0" w:uiPriority="62" w:unhideWhenUsed="0"/>
-    <w:lsdException w:name="Medium Shading 1" w:semiHidden="0" w:uiPriority="63" w:unhideWhenUsed="0"/>
-    <w:lsdException w:name="Medium Shading 2" w:semiHidden="0" w:uiPriority="64" w:unhideWhenUsed="0"/>
-    <w:lsdException w:name="Medium List 1" w:semiHidden="0" w:uiPriority="65" w:unhideWhenUsed="0"/>
-    <w:lsdException w:name="Medium List 2" w:semiHidden="0" w:uiPriority="66" w:unhideWhenUsed="0"/>
-    <w:lsdException w:name="Medium Grid 1" w:semiHidden="0" w:uiPriority="67" w:unhideWhenUsed="0"/>
-    <w:lsdException w:name="Medium Grid 2" w:semiHidden="0" w:uiPriority="68" w:unhideWhenUsed="0"/>
-    <w:lsdException w:name="Medium Grid 3" w:semiHidden="0" w:uiPriority="69" w:unhideWhenUsed="0"/>
-    <w:lsdException w:name="Dark List" w:semiHidden="0" w:uiPriority="70" w:unhideWhenUsed="0"/>
-    <w:lsdException w:name="Colorful Shading" w:semiHidden="0" w:uiPriority="71" w:unhideWhenUsed="0"/>
-    <w:lsdException w:name="Colorful List" w:semiHidden="0" w:uiPriority="72" w:unhideWhenUsed="0"/>
-    <w:lsdException w:name="Colorful Grid" w:semiHidden="0" w:uiPriority="73" w:unhideWhenUsed="0"/>
-    <w:lsdException w:name="Light Shading Accent 1" w:semiHidden="0" w:uiPriority="60" w:unhideWhenUsed="0"/>
-    <w:lsdException w:name="Light List Accent 1" w:semiHidden="0" w:uiPriority="61" w:unhideWhenUsed="0"/>
-    <w:lsdException w:name="Light Grid Accent 1" w:semiHidden="0" w:uiPriority="62" w:unhideWhenUsed="0"/>
-    <w:lsdException w:name="Medium Shading 1 Accent 1" w:semiHidden="0" w:uiPriority="63" w:unhideWhenUsed="0"/>
-    <w:lsdException w:name="Medium Shading 2 Accent 1" w:semiHidden="0" w:uiPriority="64" w:unhideWhenUsed="0"/>
-    <w:lsdException w:name="Medium List 1 Accent 1" w:semiHidden="0" w:uiPriority="65" w:unhideWhenUsed="0"/>
-    <w:lsdException w:name="Revision" w:unhideWhenUsed="0"/>
-    <w:lsdException w:name="List Paragraph" w:semiHidden="0" w:uiPriority="34" w:unhideWhenUsed="0" w:qFormat="1"/>
-    <w:lsdException w:name="Quote" w:semiHidden="0" w:uiPriority="29" w:unhideWhenUsed="0" w:qFormat="1"/>
-    <w:lsdException w:name="Intense Quote" w:semiHidden="0" w:uiPriority="30" w:unhideWhenUsed="0" w:qFormat="1"/>
-    <w:lsdException w:name="Medium List 2 Accent 1" w:semiHidden="0" w:uiPriority="66" w:unhideWhenUsed="0"/>
-    <w:lsdException w:name="Medium Grid 1 Accent 1" w:semiHidden="0" w:uiPriority="67" w:unhideWhenUsed="0"/>
-    <w:lsdException w:name="Medium Grid 2 Accent 1" w:semiHidden="0" w:uiPriority="68" w:unhideWhenUsed="0"/>
-    <w:lsdException w:name="Medium Grid 3 Accent 1" w:semiHidden="0" w:uiPriority="69" w:unhideWhenUsed="0"/>
-    <w:lsdException w:name="Dark List Accent 1" w:semiHidden="0" w:uiPriority="70" w:unhideWhenUsed="0"/>
-    <w:lsdException w:name="Colorful Shading Accent 1" w:semiHidden="0" w:uiPriority="71" w:unhideWhenUsed="0"/>
-    <w:lsdException w:name="Colorful List Accent 1" w:semiHidden="0" w:uiPriority="72" w:unhideWhenUsed="0"/>
-    <w:lsdException w:name="Colorful Grid Accent 1" w:semiHidden="0" w:uiPriority="73" w:unhideWhenUsed="0"/>
-    <w:lsdException w:name="Light Shading Accent 2" w:semiHidden="0" w:uiPriority="60" w:unhideWhenUsed="0"/>
-    <w:lsdException w:name="Light List Accent 2" w:semiHidden="0" w:uiPriority="61" w:unhideWhenUsed="0"/>
-    <w:lsdException w:name="Light Grid Accent 2" w:semiHidden="0" w:uiPriority="62" w:unhideWhenUsed="0"/>
-    <w:lsdException w:name="Medium Shading 1 Accent 2" w:semiHidden="0" w:uiPriority="63" w:unhideWhenUsed="0"/>
-    <w:lsdException w:name="Medium Shading 2 Accent 2" w:semiHidden="0" w:uiPriority="64" w:unhideWhenUsed="0"/>
-    <w:lsdException w:name="Medium List 1 Accent 2" w:semiHidden="0" w:uiPriority="65" w:unhideWhenUsed="0"/>
-    <w:lsdException w:name="Medium List 2 Accent 2" w:semiHidden="0" w:uiPriority="66" w:unhideWhenUsed="0"/>
-    <w:lsdException w:name="Medium Grid 1 Accent 2" w:semiHidden="0" w:uiPriority="67" w:unhideWhenUsed="0"/>
-    <w:lsdException w:name="Medium Grid 2 Accent 2" w:semiHidden="0" w:uiPriority="68" w:unhideWhenUsed="0"/>
-    <w:lsdException w:name="Medium Grid 3 Accent 2" w:semiHidden="0" w:uiPriority="69" w:unhideWhenUsed="0"/>
-    <w:lsdException w:name="Dark List Accent 2" w:semiHidden="0" w:uiPriority="70" w:unhideWhenUsed="0"/>
-    <w:lsdException w:name="Colorful Shading Accent 2" w:semiHidden="0" w:uiPriority="71" w:unhideWhenUsed="0"/>
-    <w:lsdException w:name="Colorful List Accent 2" w:semiHidden="0" w:uiPriority="72" w:unhideWhenUsed="0"/>
-    <w:lsdException w:name="Colorful Grid Accent 2" w:semiHidden="0" w:uiPriority="73" w:unhideWhenUsed="0"/>
-    <w:lsdException w:name="Light Shading Accent 3" w:semiHidden="0" w:uiPriority="60" w:unhideWhenUsed="0"/>
-    <w:lsdException w:name="Light List Accent 3" w:semiHidden="0" w:uiPriority="61" w:unhideWhenUsed="0"/>
-    <w:lsdException w:name="Light Grid Accent 3" w:semiHidden="0" w:uiPriority="62" w:unhideWhenUsed="0"/>
-    <w:lsdException w:name="Medium Shading 1 Accent 3" w:semiHidden="0" w:uiPriority="63" w:unhideWhenUsed="0"/>
-    <w:lsdException w:name="Medium Shading 2 Accent 3" w:semiHidden="0" w:uiPriority="64" w:unhideWhenUsed="0"/>
-    <w:lsdException w:name="Medium List 1 Accent 3" w:semiHidden="0" w:uiPriority="65" w:unhideWhenUsed="0"/>
-    <w:lsdException w:name="Medium List 2 Accent 3" w:semiHidden="0" w:uiPriority="66" w:unhideWhenUsed="0"/>
-    <w:lsdException w:name="Medium Grid 1 Accent 3" w:semiHidden="0" w:uiPriority="67" w:unhideWhenUsed="0"/>
-    <w:lsdException w:name="Medium Grid 2 Accent 3" w:semiHidden="0" w:uiPriority="68" w:unhideWhenUsed="0"/>
-    <w:lsdException w:name="Medium Grid 3 Accent 3" w:semiHidden="0" w:uiPriority="69" w:unhideWhenUsed="0"/>
-    <w:lsdException w:name="Dark List Accent 3" w:semiHidden="0" w:uiPriority="70" w:unhideWhenUsed="0"/>
-    <w:lsdException w:name="Colorful Shading Accent 3" w:semiHidden="0" w:uiPriority="71" w:unhideWhenUsed="0"/>
-    <w:lsdException w:name="Colorful List Accent 3" w:semiHidden="0" w:uiPriority="72" w:unhideWhenUsed="0"/>
-    <w:lsdException w:name="Colorful Grid Accent 3" w:semiHidden="0" w:uiPriority="73" w:unhideWhenUsed="0"/>
-    <w:lsdException w:name="Light Shading Accent 4" w:semiHidden="0" w:uiPriority="60" w:unhideWhenUsed="0"/>
-    <w:lsdException w:name="Light List Accent 4" w:semiHidden="0" w:uiPriority="61" w:unhideWhenUsed="0"/>
-    <w:lsdException w:name="Light Grid Accent 4" w:semiHidden="0" w:uiPriority="62" w:unhideWhenUsed="0"/>
-    <w:lsdException w:name="Medium Shading 1 Accent 4" w:semiHidden="0" w:uiPriority="63" w:unhideWhenUsed="0"/>
-    <w:lsdException w:name="Medium Shading 2 Accent 4" w:semiHidden="0" w:uiPriority="64" w:unhideWhenUsed="0"/>
-    <w:lsdException w:name="Medium List 1 Accent 4" w:semiHidden="0" w:uiPriority="65" w:unhideWhenUsed="0"/>
-    <w:lsdException w:name="Medium List 2 Accent 4" w:semiHidden="0" w:uiPriority="66" w:unhideWhenUsed="0"/>
-    <w:lsdException w:name="Medium Grid 1 Accent 4" w:semiHidden="0" w:uiPriority="67" w:unhideWhenUsed="0"/>
-    <w:lsdException w:name="Medium Grid 2 Accent 4" w:semiHidden="0" w:uiPriority="68" w:unhideWhenUsed="0"/>
-    <w:lsdException w:name="Medium Grid 3 Accent 4" w:semiHidden="0" w:uiPriority="69" w:unhideWhenUsed="0"/>
-    <w:lsdException w:name="Dark List Accent 4" w:semiHidden="0" w:uiPriority="70" w:unhideWhenUsed="0"/>
-    <w:lsdException w:name="Colorful Shading Accent 4" w:semiHidden="0" w:uiPriority="71" w:unhideWhenUsed="0"/>
-    <w:lsdException w:name="Colorful List Accent 4" w:semiHidden="0" w:uiPriority="72" w:unhideWhenUsed="0"/>
-    <w:lsdException w:name="Colorful Grid Accent 4" w:semiHidden="0" w:uiPriority="73" w:unhideWhenUsed="0"/>
-    <w:lsdException w:name="Light Shading Accent 5" w:semiHidden="0" w:uiPriority="60" w:unhideWhenUsed="0"/>
-    <w:lsdException w:name="Light List Accent 5" w:semiHidden="0" w:uiPriority="61" w:unhideWhenUsed="0"/>
-    <w:lsdException w:name="Light Grid Accent 5" w:semiHidden="0" w:uiPriority="62" w:unhideWhenUsed="0"/>
-    <w:lsdException w:name="Medium Shading 1 Accent 5" w:semiHidden="0" w:uiPriority="63" w:unhideWhenUsed="0"/>
-    <w:lsdException w:name="Medium Shading 2 Accent 5" w:semiHidden="0" w:uiPriority="64" w:unhideWhenUsed="0"/>
-    <w:lsdException w:name="Medium List 1 Accent 5" w:semiHidden="0" w:uiPriority="65" w:unhideWhenUsed="0"/>
-    <w:lsdException w:name="Medium List 2 Accent 5" w:semiHidden="0" w:uiPriority="66" w:unhideWhenUsed="0"/>
-    <w:lsdException w:name="Medium Grid 1 Accent 5" w:semiHidden="0" w:uiPriority="67" w:unhideWhenUsed="0"/>
-    <w:lsdException w:name="Medium Grid 2 Accent 5" w:semiHidden="0" w:uiPriority="68" w:unhideWhenUsed="0"/>
-    <w:lsdException w:name="Medium Grid 3 Accent 5" w:semiHidden="0" w:uiPriority="69" w:unhideWhenUsed="0"/>
-    <w:lsdException w:name="Dark List Accent 5" w:semiHidden="0" w:uiPriority="70" w:unhideWhenUsed="0"/>
-    <w:lsdException w:name="Colorful Shading Accent 5" w:semiHidden="0" w:uiPriority="71" w:unhideWhenUsed="0"/>
-    <w:lsdException w:name="Colorful List Accent 5" w:semiHidden="0" w:uiPriority="72" w:unhideWhenUsed="0"/>
-    <w:lsdException w:name="Colorful Grid Accent 5" w:semiHidden="0" w:uiPriority="73" w:unhideWhenUsed="0"/>
-    <w:lsdException w:name="Light Shading Accent 6" w:semiHidden="0" w:uiPriority="60" w:unhideWhenUsed="0"/>
-    <w:lsdException w:name="Light List Accent 6" w:semiHidden="0" w:uiPriority="61" w:unhideWhenUsed="0"/>
-    <w:lsdException w:name="Light Grid Accent 6" w:semiHidden="0" w:uiPriority="62" w:unhideWhenUsed="0"/>
-    <w:lsdException w:name="Medium Shading 1 Accent 6" w:semiHidden="0" w:uiPriority="63" w:unhideWhenUsed="0"/>
-    <w:lsdException w:name="Medium Shading 2 Accent 6" w:semiHidden="0" w:uiPriority="64" w:unhideWhenUsed="0"/>
-    <w:lsdException w:name="Medium List 1 Accent 6" w:semiHidden="0" w:uiPriority="65" w:unhideWhenUsed="0"/>
-    <w:lsdException w:name="Medium List 2 Accent 6" w:semiHidden="0" w:uiPriority="66" w:unhideWhenUsed="0"/>
-    <w:lsdException w:name="Medium Grid 1 Accent 6" w:semiHidden="0" w:uiPriority="67" w:unhideWhenUsed="0"/>
-    <w:lsdException w:name="Medium Grid 2 Accent 6" w:semiHidden="0" w:uiPriority="68" w:unhideWhenUsed="0"/>
-    <w:lsdException w:name="Medium Grid 3 Accent 6" w:semiHidden="0" w:uiPriority="69" w:unhideWhenUsed="0"/>
-    <w:lsdException w:name="Dark List Accent 6" w:semiHidden="0" w:uiPriority="70" w:unhideWhenUsed="0"/>
-    <w:lsdException w:name="Colorful Shading Accent 6" w:semiHidden="0" w:uiPriority="71" w:unhideWhenUsed="0"/>
-    <w:lsdException w:name="Colorful List Accent 6" w:semiHidden="0" w:uiPriority="72" w:unhideWhenUsed="0"/>
-    <w:lsdException w:name="Colorful Grid Accent 6" w:semiHidden="0" w:uiPriority="73" w:unhideWhenUsed="0"/>
-    <w:lsdException w:name="Subtle Emphasis" w:semiHidden="0" w:uiPriority="19" w:unhideWhenUsed="0" w:qFormat="1"/>
-    <w:lsdException w:name="Intense Emphasis" w:semiHidden="0" w:uiPriority="21" w:unhideWhenUsed="0" w:qFormat="1"/>
-    <w:lsdException w:name="Subtle Reference" w:semiHidden="0" w:uiPriority="31" w:unhideWhenUsed="0" w:qFormat="1"/>
-    <w:lsdException w:name="Intense Reference" w:semiHidden="0" w:uiPriority="32" w:unhideWhenUsed="0" w:qFormat="1"/>
-    <w:lsdException w:name="Book Title" w:semiHidden="0" w:uiPriority="33" w:unhideWhenUsed="0" w:qFormat="1"/>
-    <w:lsdException w:name="Bibliography" w:uiPriority="37"/>
-    <w:lsdException w:name="TOC Heading" w:uiPriority="39" w:qFormat="1"/>
-  </w:latentStyles>
-  <w:style w:type="paragraph" w:default="1" w:styleId="Normal">
-    <w:name w:val="Normal"/>
-    <w:qFormat/>
-    <w:rsid w:val="0011693A"/>
-  </w:style>
-  <w:style w:type="character" w:default="1" w:styleId="DefaultParagraphFont">
-    <w:name w:val="Default Paragraph Font"/>
-    <w:uiPriority w:val="1"/>
-    <w:semiHidden/>
-    <w:unhideWhenUsed/>
-  </w:style>
-  <w:style w:type="table" w:default="1" w:styleId="TableNormal">
-    <w:name w:val="Normal Table"/>
-    <w:uiPriority w:val="99"/>
-    <w:semiHidden/>
-    <w:unhideWhenUsed/>
-    <w:tblPr>
-      <w:tblInd w:w="0" w:type="dxa"/>
       <w:tblCellMar>
         <w:top w:w="0" w:type="dxa"/>
         <w:left w:w="108" w:type="dxa"/>
         <w:bottom w:w="0" w:type="dxa"/>
         <w:right w:w="108" w:type="dxa"/>
       </w:tblCellMar>
-    </w:tblPr>
-  </w:style>
-  <w:style w:type="numbering" w:default="1" w:styleId="NoList">
-    <w:name w:val="No List"/>
-    <w:uiPriority w:val="99"/>
-    <w:semiHidden/>
-    <w:unhideWhenUsed/>
-  </w:style>
-  <w:style w:type="character" w:customStyle="1" w:styleId="WindoworTableName">
-    <w:name w:val="Window or Table Name"/>
-    <w:basedOn w:val="DefaultParagraphFont"/>
-    <w:rsid w:val="001C3156"/>
-    <w:rPr>
-      <w:rFonts w:ascii="Arial" w:hAnsi="Arial" w:cs="Arial"/>
-      <w:b/>
-      <w:sz w:val="20"/>
-      <w:szCs w:val="20"/>
-    </w:rPr>
-  </w:style>
-  <w:style w:type="character" w:customStyle="1" w:styleId="Button">
-    <w:name w:val="Button"/>
-    <w:basedOn w:val="DefaultParagraphFont"/>
-    <w:rsid w:val="001C3156"/>
-    <w:rPr>
-      <w:rFonts w:ascii="Arial" w:hAnsi="Arial" w:cs="Arial"/>
-      <w:b/>
-      <w:sz w:val="20"/>
-      <w:szCs w:val="20"/>
-    </w:rPr>
-  </w:style>
-  <w:style w:type="paragraph" w:styleId="ListParagraph">
-    <w:name w:val="List Paragraph"/>
-    <w:basedOn w:val="Normal"/>
-    <w:uiPriority w:val="34"/>
-    <w:qFormat/>
-    <w:rsid w:val="001C3156"/>
-    <w:pPr>
-      <w:spacing w:after="0" w:line="240" w:lineRule="auto"/>
-      <w:ind w:left="720"/>
-      <w:contextualSpacing/>
-    </w:pPr>
-    <w:rPr>
-      <w:rFonts w:ascii="Times New Roman" w:eastAsia="Times New Roman" w:hAnsi="Times New Roman" w:cs="Times New Roman"/>
-      <w:sz w:val="24"/>
-      <w:szCs w:val="24"/>
-    </w:rPr>
-  </w:style>
-  <w:style w:type="table" w:styleId="TableGrid">
-    <w:name w:val="Table Grid"/>
-    <w:basedOn w:val="TableNormal"/>
-    <w:rsid w:val="001C3156"/>
-    <w:pPr>
-      <w:spacing w:after="0" w:line="240" w:lineRule="auto"/>
-    </w:pPr>
-    <w:rPr>
-      <w:rFonts w:ascii="Times New Roman" w:eastAsia="Times New Roman" w:hAnsi="Times New Roman" w:cs="Times New Roman"/>
-      <w:sz w:val="20"/>
-      <w:szCs w:val="20"/>
-    </w:rPr>
-    <w:tblPr>
-      <w:tblBorders>
-        <w:top w:val="single" w:sz="4" w:space="0" w:color="auto"/>
-        <w:left w:val="single" w:sz="4" w:space="0" w:color="auto"/>
-        <w:bottom w:val="single" w:sz="4" w:space="0" w:color="auto"/>
-        <w:right w:val="single" w:sz="4" w:space="0" w:color="auto"/>
-        <w:insideH w:val="single" w:sz="4" w:space="0" w:color="auto"/>
-        <w:insideV w:val="single" w:sz="4" w:space="0" w:color="auto"/>
-      </w:tblBorders>
     </w:tblPr>
   </w:style>
 </w:styles>
@@ -8148,7 +7861,7 @@
   <a:extraClrSchemeLst/>
   <a:extLst>
     <a:ext uri="{05A4C25C-085E-4340-85A3-A5531E510DB2}">
-      <thm15:themeFamily xmlns="" xmlns:thm15="http://schemas.microsoft.com/office/thememl/2012/main" name="Office Theme" id="{62F939B6-93AF-4DB8-9C6B-D6C7DFDC589F}" vid="{4A3C46E8-61CC-4603-A589-7422A47A8E4A}"/>
+      <thm15:themeFamily xmlns:thm15="http://schemas.microsoft.com/office/thememl/2012/main" name="Office Theme" id="{62F939B6-93AF-4DB8-9C6B-D6C7DFDC589F}" vid="{4A3C46E8-61CC-4603-A589-7422A47A8E4A}"/>
     </a:ext>
   </a:extLst>
 </a:theme>

</xml_diff>

<commit_message>
Minor fix to tree diameter group help
</commit_message>
<xml_diff>
--- a/Help/PROCESSOR_Help.docx
+++ b/Help/PROCESSOR_Help.docx
@@ -1,6 +1,6 @@
 
 <file path=word/document.xml><?xml version="1.0" encoding="utf-8"?>
-<w:document xmlns:wpc="http://schemas.microsoft.com/office/word/2010/wordprocessingCanvas" xmlns:mc="http://schemas.openxmlformats.org/markup-compatibility/2006" xmlns:o="urn:schemas-microsoft-com:office:office" xmlns:r="http://schemas.openxmlformats.org/officeDocument/2006/relationships" xmlns:m="http://schemas.openxmlformats.org/officeDocument/2006/math" xmlns:v="urn:schemas-microsoft-com:vml" xmlns:wp14="http://schemas.microsoft.com/office/word/2010/wordprocessingDrawing" xmlns:wp="http://schemas.openxmlformats.org/drawingml/2006/wordprocessingDrawing" xmlns:w10="urn:schemas-microsoft-com:office:word" xmlns:w="http://schemas.openxmlformats.org/wordprocessingml/2006/main" xmlns:w14="http://schemas.microsoft.com/office/word/2010/wordml" xmlns:w15="http://schemas.microsoft.com/office/word/2012/wordml" xmlns:wpg="http://schemas.microsoft.com/office/word/2010/wordprocessingGroup" xmlns:wpi="http://schemas.microsoft.com/office/word/2010/wordprocessingInk" xmlns:wne="http://schemas.microsoft.com/office/word/2006/wordml" xmlns:wps="http://schemas.microsoft.com/office/word/2010/wordprocessingShape" mc:Ignorable="w14 w15 wp14">
+<w:document xmlns:wpc="http://schemas.microsoft.com/office/word/2010/wordprocessingCanvas" xmlns:cx="http://schemas.microsoft.com/office/drawing/2014/chartex" xmlns:cx1="http://schemas.microsoft.com/office/drawing/2015/9/8/chartex" xmlns:mc="http://schemas.openxmlformats.org/markup-compatibility/2006" xmlns:o="urn:schemas-microsoft-com:office:office" xmlns:r="http://schemas.openxmlformats.org/officeDocument/2006/relationships" xmlns:m="http://schemas.openxmlformats.org/officeDocument/2006/math" xmlns:v="urn:schemas-microsoft-com:vml" xmlns:wp14="http://schemas.microsoft.com/office/word/2010/wordprocessingDrawing" xmlns:wp="http://schemas.openxmlformats.org/drawingml/2006/wordprocessingDrawing" xmlns:w10="urn:schemas-microsoft-com:office:word" xmlns:w="http://schemas.openxmlformats.org/wordprocessingml/2006/main" xmlns:w14="http://schemas.microsoft.com/office/word/2010/wordml" xmlns:w15="http://schemas.microsoft.com/office/word/2012/wordml" xmlns:w16se="http://schemas.microsoft.com/office/word/2015/wordml/symex" xmlns:wpg="http://schemas.microsoft.com/office/word/2010/wordprocessingGroup" xmlns:wpi="http://schemas.microsoft.com/office/word/2010/wordprocessingInk" xmlns:wne="http://schemas.microsoft.com/office/word/2006/wordml" xmlns:wps="http://schemas.microsoft.com/office/word/2010/wordprocessingShape" mc:Ignorable="w14 w15 w16se wp14">
   <w:body>
     <w:p>
       <w:pPr>
@@ -10,8 +10,6 @@
           <w:u w:val="single"/>
         </w:rPr>
       </w:pPr>
-      <w:bookmarkStart w:id="0" w:name="_GoBack"/>
-      <w:bookmarkEnd w:id="0"/>
       <w:r>
         <w:rPr>
           <w:rFonts w:cs="Times New Roman"/>
@@ -850,7 +848,25 @@
           <w:sz w:val="22"/>
           <w:szCs w:val="22"/>
         </w:rPr>
-        <w:t>gaps between tree species groups.</w:t>
+        <w:t xml:space="preserve">gaps between tree </w:t>
+      </w:r>
+      <w:r>
+        <w:rPr>
+          <w:rFonts w:asciiTheme="minorHAnsi" w:eastAsiaTheme="minorHAnsi" w:hAnsiTheme="minorHAnsi" w:cstheme="minorBidi"/>
+          <w:sz w:val="22"/>
+          <w:szCs w:val="22"/>
+        </w:rPr>
+        <w:t>diameter</w:t>
+      </w:r>
+      <w:bookmarkStart w:id="0" w:name="_GoBack"/>
+      <w:bookmarkEnd w:id="0"/>
+      <w:r>
+        <w:rPr>
+          <w:rFonts w:asciiTheme="minorHAnsi" w:eastAsiaTheme="minorHAnsi" w:hAnsiTheme="minorHAnsi" w:cstheme="minorBidi"/>
+          <w:sz w:val="22"/>
+          <w:szCs w:val="22"/>
+        </w:rPr>
+        <w:t xml:space="preserve"> groups.</w:t>
       </w:r>
     </w:p>
     <w:p>
@@ -4360,25 +4376,7 @@
           <w:sz w:val="22"/>
           <w:szCs w:val="22"/>
         </w:rPr>
-        <w:t xml:space="preserve"> to estimate </w:t>
-      </w:r>
-      <w:proofErr w:type="spellStart"/>
-      <w:r>
-        <w:rPr>
-          <w:rFonts w:asciiTheme="minorHAnsi" w:hAnsiTheme="minorHAnsi"/>
-          <w:sz w:val="22"/>
-          <w:szCs w:val="22"/>
-        </w:rPr>
-        <w:t>yarding</w:t>
-      </w:r>
-      <w:proofErr w:type="spellEnd"/>
-      <w:r>
-        <w:rPr>
-          <w:rFonts w:asciiTheme="minorHAnsi" w:hAnsiTheme="minorHAnsi"/>
-          <w:sz w:val="22"/>
-          <w:szCs w:val="22"/>
-        </w:rPr>
-        <w:t xml:space="preserve"> or forwarding costs for some harvest systems, providing small values for average yarding distance produces anomalous results because the values are outside the range of data that were used to fit the equations. Setting the threshold to 150 feet or greater will likely avoid these anomalies, though for some harvest systems (e.g., helicopter based ones), Processor and/or </w:t>
+        <w:t xml:space="preserve"> to estimate yarding or forwarding costs for some harvest systems, providing small values for average yarding distance produces anomalous results because the values are outside the range of data that were used to fit the equations. Setting the threshold to 150 feet or greater will likely avoid these anomalies, though for some harvest systems (e.g., helicopter based ones), Processor and/or </w:t>
       </w:r>
       <w:proofErr w:type="spellStart"/>
       <w:r>
@@ -6168,8 +6166,8 @@
 </file>
 
 <file path=word/numbering.xml><?xml version="1.0" encoding="utf-8"?>
-<w:numbering xmlns:wpc="http://schemas.microsoft.com/office/word/2010/wordprocessingCanvas" xmlns:mc="http://schemas.openxmlformats.org/markup-compatibility/2006" xmlns:o="urn:schemas-microsoft-com:office:office" xmlns:r="http://schemas.openxmlformats.org/officeDocument/2006/relationships" xmlns:m="http://schemas.openxmlformats.org/officeDocument/2006/math" xmlns:v="urn:schemas-microsoft-com:vml" xmlns:wp14="http://schemas.microsoft.com/office/word/2010/wordprocessingDrawing" xmlns:wp="http://schemas.openxmlformats.org/drawingml/2006/wordprocessingDrawing" xmlns:w10="urn:schemas-microsoft-com:office:word" xmlns:w="http://schemas.openxmlformats.org/wordprocessingml/2006/main" xmlns:w14="http://schemas.microsoft.com/office/word/2010/wordml" xmlns:w15="http://schemas.microsoft.com/office/word/2012/wordml" xmlns:wpg="http://schemas.microsoft.com/office/word/2010/wordprocessingGroup" xmlns:wpi="http://schemas.microsoft.com/office/word/2010/wordprocessingInk" xmlns:wne="http://schemas.microsoft.com/office/word/2006/wordml" xmlns:wps="http://schemas.microsoft.com/office/word/2010/wordprocessingShape" mc:Ignorable="w14 w15 wp14">
-  <w:abstractNum w:abstractNumId="0">
+<w:numbering xmlns:wpc="http://schemas.microsoft.com/office/word/2010/wordprocessingCanvas" xmlns:cx="http://schemas.microsoft.com/office/drawing/2014/chartex" xmlns:cx1="http://schemas.microsoft.com/office/drawing/2015/9/8/chartex" xmlns:mc="http://schemas.openxmlformats.org/markup-compatibility/2006" xmlns:o="urn:schemas-microsoft-com:office:office" xmlns:r="http://schemas.openxmlformats.org/officeDocument/2006/relationships" xmlns:m="http://schemas.openxmlformats.org/officeDocument/2006/math" xmlns:v="urn:schemas-microsoft-com:vml" xmlns:wp14="http://schemas.microsoft.com/office/word/2010/wordprocessingDrawing" xmlns:wp="http://schemas.openxmlformats.org/drawingml/2006/wordprocessingDrawing" xmlns:w10="urn:schemas-microsoft-com:office:word" xmlns:w="http://schemas.openxmlformats.org/wordprocessingml/2006/main" xmlns:w14="http://schemas.microsoft.com/office/word/2010/wordml" xmlns:w15="http://schemas.microsoft.com/office/word/2012/wordml" xmlns:w16se="http://schemas.microsoft.com/office/word/2015/wordml/symex" xmlns:wpg="http://schemas.microsoft.com/office/word/2010/wordprocessingGroup" xmlns:wpi="http://schemas.microsoft.com/office/word/2010/wordprocessingInk" xmlns:wne="http://schemas.microsoft.com/office/word/2006/wordml" xmlns:wps="http://schemas.microsoft.com/office/word/2010/wordprocessingShape" mc:Ignorable="w14 w15 w16se wp14">
+  <w:abstractNum w:abstractNumId="0" w15:restartNumberingAfterBreak="0">
     <w:nsid w:val="1619034D"/>
     <w:multiLevelType w:val="hybridMultilevel"/>
     <w:tmpl w:val="B420B49A"/>
@@ -6260,7 +6258,7 @@
       </w:pPr>
     </w:lvl>
   </w:abstractNum>
-  <w:abstractNum w:abstractNumId="1">
+  <w:abstractNum w:abstractNumId="1" w15:restartNumberingAfterBreak="0">
     <w:nsid w:val="1950569A"/>
     <w:multiLevelType w:val="hybridMultilevel"/>
     <w:tmpl w:val="4C7A79A2"/>
@@ -6373,7 +6371,7 @@
       </w:rPr>
     </w:lvl>
   </w:abstractNum>
-  <w:abstractNum w:abstractNumId="2">
+  <w:abstractNum w:abstractNumId="2" w15:restartNumberingAfterBreak="0">
     <w:nsid w:val="30A577E1"/>
     <w:multiLevelType w:val="hybridMultilevel"/>
     <w:tmpl w:val="5E16D586"/>
@@ -6463,7 +6461,7 @@
       </w:pPr>
     </w:lvl>
   </w:abstractNum>
-  <w:abstractNum w:abstractNumId="3">
+  <w:abstractNum w:abstractNumId="3" w15:restartNumberingAfterBreak="0">
     <w:nsid w:val="3D7619CC"/>
     <w:multiLevelType w:val="hybridMultilevel"/>
     <w:tmpl w:val="AE849A40"/>
@@ -6549,7 +6547,7 @@
       </w:pPr>
     </w:lvl>
   </w:abstractNum>
-  <w:abstractNum w:abstractNumId="4">
+  <w:abstractNum w:abstractNumId="4" w15:restartNumberingAfterBreak="0">
     <w:nsid w:val="434F667A"/>
     <w:multiLevelType w:val="hybridMultilevel"/>
     <w:tmpl w:val="611A9786"/>
@@ -6638,7 +6636,7 @@
       </w:pPr>
     </w:lvl>
   </w:abstractNum>
-  <w:abstractNum w:abstractNumId="5">
+  <w:abstractNum w:abstractNumId="5" w15:restartNumberingAfterBreak="0">
     <w:nsid w:val="598920BA"/>
     <w:multiLevelType w:val="hybridMultilevel"/>
     <w:tmpl w:val="0D0A7528"/>
@@ -6731,7 +6729,7 @@
       </w:pPr>
     </w:lvl>
   </w:abstractNum>
-  <w:abstractNum w:abstractNumId="6">
+  <w:abstractNum w:abstractNumId="6" w15:restartNumberingAfterBreak="0">
     <w:nsid w:val="63F45332"/>
     <w:multiLevelType w:val="hybridMultilevel"/>
     <w:tmpl w:val="CB0C19BA"/>
@@ -6817,7 +6815,7 @@
       </w:pPr>
     </w:lvl>
   </w:abstractNum>
-  <w:abstractNum w:abstractNumId="7">
+  <w:abstractNum w:abstractNumId="7" w15:restartNumberingAfterBreak="0">
     <w:nsid w:val="67E0574F"/>
     <w:multiLevelType w:val="hybridMultilevel"/>
     <w:tmpl w:val="94A893AE"/>
@@ -6903,7 +6901,7 @@
       </w:pPr>
     </w:lvl>
   </w:abstractNum>
-  <w:abstractNum w:abstractNumId="8">
+  <w:abstractNum w:abstractNumId="8" w15:restartNumberingAfterBreak="0">
     <w:nsid w:val="734163D2"/>
     <w:multiLevelType w:val="hybridMultilevel"/>
     <w:tmpl w:val="1E32BEC2"/>
@@ -6993,7 +6991,7 @@
       </w:pPr>
     </w:lvl>
   </w:abstractNum>
-  <w:abstractNum w:abstractNumId="9">
+  <w:abstractNum w:abstractNumId="9" w15:restartNumberingAfterBreak="0">
     <w:nsid w:val="7FE11D6E"/>
     <w:multiLevelType w:val="hybridMultilevel"/>
     <w:tmpl w:val="9CD653BE"/>
@@ -7113,7 +7111,7 @@
 </file>
 
 <file path=word/styles.xml><?xml version="1.0" encoding="utf-8"?>
-<w:styles xmlns:mc="http://schemas.openxmlformats.org/markup-compatibility/2006" xmlns:r="http://schemas.openxmlformats.org/officeDocument/2006/relationships" xmlns:w="http://schemas.openxmlformats.org/wordprocessingml/2006/main" xmlns:w14="http://schemas.microsoft.com/office/word/2010/wordml" xmlns:w15="http://schemas.microsoft.com/office/word/2012/wordml" mc:Ignorable="w14 w15">
+<w:styles xmlns:mc="http://schemas.openxmlformats.org/markup-compatibility/2006" xmlns:r="http://schemas.openxmlformats.org/officeDocument/2006/relationships" xmlns:w="http://schemas.openxmlformats.org/wordprocessingml/2006/main" xmlns:w14="http://schemas.microsoft.com/office/word/2010/wordml" xmlns:w15="http://schemas.microsoft.com/office/word/2012/wordml" xmlns:w16se="http://schemas.microsoft.com/office/word/2015/wordml/symex" mc:Ignorable="w14 w15 w16se">
   <w:docDefaults>
     <w:rPrDefault>
       <w:rPr>
@@ -7586,7 +7584,6 @@
       <w:szCs w:val="20"/>
     </w:rPr>
     <w:tblPr>
-      <w:tblInd w:w="0" w:type="dxa"/>
       <w:tblBorders>
         <w:top w:val="single" w:sz="4" w:space="0" w:color="auto"/>
         <w:left w:val="single" w:sz="4" w:space="0" w:color="auto"/>
@@ -7595,12 +7592,6 @@
         <w:insideH w:val="single" w:sz="4" w:space="0" w:color="auto"/>
         <w:insideV w:val="single" w:sz="4" w:space="0" w:color="auto"/>
       </w:tblBorders>
-      <w:tblCellMar>
-        <w:top w:w="0" w:type="dxa"/>
-        <w:left w:w="108" w:type="dxa"/>
-        <w:bottom w:w="0" w:type="dxa"/>
-        <w:right w:w="108" w:type="dxa"/>
-      </w:tblCellMar>
     </w:tblPr>
   </w:style>
 </w:styles>

</xml_diff>

<commit_message>
issue #295: Update Processor documentation. Supplemental harvest costs are now Additional CPA
</commit_message>
<xml_diff>
--- a/Help/PROCESSOR_Help.docx
+++ b/Help/PROCESSOR_Help.docx
@@ -1,6 +1,6 @@
 
 <file path=word/document.xml><?xml version="1.0" encoding="utf-8"?>
-<w:document xmlns:wpc="http://schemas.microsoft.com/office/word/2010/wordprocessingCanvas" xmlns:cx="http://schemas.microsoft.com/office/drawing/2014/chartex" xmlns:cx1="http://schemas.microsoft.com/office/drawing/2015/9/8/chartex" xmlns:mc="http://schemas.openxmlformats.org/markup-compatibility/2006" xmlns:o="urn:schemas-microsoft-com:office:office" xmlns:r="http://schemas.openxmlformats.org/officeDocument/2006/relationships" xmlns:m="http://schemas.openxmlformats.org/officeDocument/2006/math" xmlns:v="urn:schemas-microsoft-com:vml" xmlns:wp14="http://schemas.microsoft.com/office/word/2010/wordprocessingDrawing" xmlns:wp="http://schemas.openxmlformats.org/drawingml/2006/wordprocessingDrawing" xmlns:w10="urn:schemas-microsoft-com:office:word" xmlns:w="http://schemas.openxmlformats.org/wordprocessingml/2006/main" xmlns:w14="http://schemas.microsoft.com/office/word/2010/wordml" xmlns:w15="http://schemas.microsoft.com/office/word/2012/wordml" xmlns:w16se="http://schemas.microsoft.com/office/word/2015/wordml/symex" xmlns:wpg="http://schemas.microsoft.com/office/word/2010/wordprocessingGroup" xmlns:wpi="http://schemas.microsoft.com/office/word/2010/wordprocessingInk" xmlns:wne="http://schemas.microsoft.com/office/word/2006/wordml" xmlns:wps="http://schemas.microsoft.com/office/word/2010/wordprocessingShape" mc:Ignorable="w14 w15 w16se wp14">
+<w:document xmlns:wpc="http://schemas.microsoft.com/office/word/2010/wordprocessingCanvas" xmlns:cx="http://schemas.microsoft.com/office/drawing/2014/chartex" xmlns:cx1="http://schemas.microsoft.com/office/drawing/2015/9/8/chartex" xmlns:cx2="http://schemas.microsoft.com/office/drawing/2015/10/21/chartex" xmlns:cx3="http://schemas.microsoft.com/office/drawing/2016/5/9/chartex" xmlns:cx4="http://schemas.microsoft.com/office/drawing/2016/5/10/chartex" xmlns:cx5="http://schemas.microsoft.com/office/drawing/2016/5/11/chartex" xmlns:cx6="http://schemas.microsoft.com/office/drawing/2016/5/12/chartex" xmlns:cx7="http://schemas.microsoft.com/office/drawing/2016/5/13/chartex" xmlns:cx8="http://schemas.microsoft.com/office/drawing/2016/5/14/chartex" xmlns:mc="http://schemas.openxmlformats.org/markup-compatibility/2006" xmlns:aink="http://schemas.microsoft.com/office/drawing/2016/ink" xmlns:am3d="http://schemas.microsoft.com/office/drawing/2017/model3d" xmlns:o="urn:schemas-microsoft-com:office:office" xmlns:r="http://schemas.openxmlformats.org/officeDocument/2006/relationships" xmlns:m="http://schemas.openxmlformats.org/officeDocument/2006/math" xmlns:v="urn:schemas-microsoft-com:vml" xmlns:wp14="http://schemas.microsoft.com/office/word/2010/wordprocessingDrawing" xmlns:wp="http://schemas.openxmlformats.org/drawingml/2006/wordprocessingDrawing" xmlns:w10="urn:schemas-microsoft-com:office:word" xmlns:w="http://schemas.openxmlformats.org/wordprocessingml/2006/main" xmlns:w14="http://schemas.microsoft.com/office/word/2010/wordml" xmlns:w15="http://schemas.microsoft.com/office/word/2012/wordml" xmlns:w16cid="http://schemas.microsoft.com/office/word/2016/wordml/cid" xmlns:w16se="http://schemas.microsoft.com/office/word/2015/wordml/symex" xmlns:wpg="http://schemas.microsoft.com/office/word/2010/wordprocessingGroup" xmlns:wpi="http://schemas.microsoft.com/office/word/2010/wordprocessingInk" xmlns:wne="http://schemas.microsoft.com/office/word/2006/wordml" xmlns:wps="http://schemas.microsoft.com/office/word/2010/wordprocessingShape" mc:Ignorable="w14 w15 w16se w16cid wp14">
   <w:body>
     <w:p>
       <w:pPr>
@@ -246,27 +246,7 @@
           <w:sz w:val="22"/>
           <w:szCs w:val="22"/>
         </w:rPr>
-        <w:t xml:space="preserve">Important! It is incumbent on the analyst to define diameter groups that comport with brush-cut, chip, small and large tree diameter thresholds limits specified during the work flow defined by the Start </w:t>
-      </w:r>
-      <w:proofErr w:type="spellStart"/>
-      <w:r>
-        <w:rPr>
-          <w:rFonts w:asciiTheme="minorHAnsi" w:hAnsiTheme="minorHAnsi"/>
-          <w:b/>
-          <w:sz w:val="22"/>
-          <w:szCs w:val="22"/>
-        </w:rPr>
-        <w:t>BioSum</w:t>
-      </w:r>
-      <w:proofErr w:type="spellEnd"/>
-      <w:r>
-        <w:rPr>
-          <w:rFonts w:asciiTheme="minorHAnsi" w:hAnsiTheme="minorHAnsi"/>
-          <w:b/>
-          <w:sz w:val="22"/>
-          <w:szCs w:val="22"/>
-        </w:rPr>
-        <w:t xml:space="preserve"> Processor task</w:t>
+        <w:t>Important! It is incumbent on the analyst to define diameter groups that comport with brush-cut, chip, small and large tree diameter thresholds limits specified during the work flow defined by the Start BioSum Processor task</w:t>
       </w:r>
       <w:r>
         <w:rPr>
@@ -663,25 +643,7 @@
           <w:sz w:val="22"/>
           <w:szCs w:val="22"/>
         </w:rPr>
-        <w:t xml:space="preserve">created and saved the text file to your computer, click on the button with the folder on it near the bottom of the tree diameter </w:t>
-      </w:r>
-      <w:proofErr w:type="gramStart"/>
-      <w:r>
-        <w:rPr>
-          <w:rFonts w:asciiTheme="minorHAnsi" w:eastAsiaTheme="minorHAnsi" w:hAnsiTheme="minorHAnsi" w:cstheme="minorBidi"/>
-          <w:sz w:val="22"/>
-          <w:szCs w:val="22"/>
-        </w:rPr>
-        <w:t>groups</w:t>
-      </w:r>
-      <w:proofErr w:type="gramEnd"/>
-      <w:r>
-        <w:rPr>
-          <w:rFonts w:asciiTheme="minorHAnsi" w:eastAsiaTheme="minorHAnsi" w:hAnsiTheme="minorHAnsi" w:cstheme="minorBidi"/>
-          <w:sz w:val="22"/>
-          <w:szCs w:val="22"/>
-        </w:rPr>
-        <w:t xml:space="preserve"> screen to specify the file location to </w:t>
+        <w:t xml:space="preserve">created and saved the text file to your computer, click on the button with the folder on it near the bottom of the tree diameter groups screen to specify the file location to </w:t>
       </w:r>
       <w:proofErr w:type="spellStart"/>
       <w:r>
@@ -858,8 +820,6 @@
         </w:rPr>
         <w:t>diameter</w:t>
       </w:r>
-      <w:bookmarkStart w:id="0" w:name="_GoBack"/>
-      <w:bookmarkEnd w:id="0"/>
       <w:r>
         <w:rPr>
           <w:rFonts w:asciiTheme="minorHAnsi" w:eastAsiaTheme="minorHAnsi" w:hAnsiTheme="minorHAnsi" w:cstheme="minorBidi"/>
@@ -1016,15 +976,7 @@
       </w:r>
       <w:proofErr w:type="spellEnd"/>
       <w:r>
-        <w:t xml:space="preserve">. The purpose of this table is two-fold: 1) it provides a systematic method for assigning FVS species codes, that can vary by FVS variant, for every FIA species code in the FIA data, and 2) it stores the species specific parameters for wood density and green weight conversions that are used by </w:t>
-      </w:r>
-      <w:proofErr w:type="spellStart"/>
-      <w:r>
-        <w:t>BioSum</w:t>
-      </w:r>
-      <w:proofErr w:type="spellEnd"/>
-      <w:r>
-        <w:t xml:space="preserve"> to convert between volume and biomass, and from dry biomass to the green biomass values used in estimating haul costs. Audits should be run on the </w:t>
+        <w:t xml:space="preserve">. The purpose of this table is two-fold: 1) it provides a systematic method for assigning FVS species codes, that can vary by FVS variant, for every FIA species code in the FIA data, and 2) it stores the species specific parameters for wood density and green weight conversions that are used by BioSum to convert between volume and biomass, and from dry biomass to the green biomass values used in estimating haul costs. Audits should be run on the </w:t>
       </w:r>
       <w:proofErr w:type="spellStart"/>
       <w:r>
@@ -1225,7 +1177,25 @@
           <w:sz w:val="22"/>
           <w:szCs w:val="22"/>
         </w:rPr>
-        <w:t xml:space="preserve">In the drop down list box above the </w:t>
+        <w:t xml:space="preserve">In the </w:t>
+      </w:r>
+      <w:proofErr w:type="gramStart"/>
+      <w:r>
+        <w:rPr>
+          <w:rFonts w:asciiTheme="minorHAnsi" w:hAnsiTheme="minorHAnsi"/>
+          <w:sz w:val="22"/>
+          <w:szCs w:val="22"/>
+        </w:rPr>
+        <w:t>drop down</w:t>
+      </w:r>
+      <w:proofErr w:type="gramEnd"/>
+      <w:r>
+        <w:rPr>
+          <w:rFonts w:asciiTheme="minorHAnsi" w:hAnsiTheme="minorHAnsi"/>
+          <w:sz w:val="22"/>
+          <w:szCs w:val="22"/>
+        </w:rPr>
+        <w:t xml:space="preserve"> list box above the </w:t>
       </w:r>
       <w:proofErr w:type="spellStart"/>
       <w:r>
@@ -1252,27 +1222,7 @@
           <w:sz w:val="22"/>
           <w:szCs w:val="22"/>
         </w:rPr>
-        <w:t xml:space="preserve">“Check If a 2-Character FVS Tree Species Value is </w:t>
-      </w:r>
-      <w:proofErr w:type="gramStart"/>
-      <w:r>
-        <w:rPr>
-          <w:rFonts w:asciiTheme="minorHAnsi" w:hAnsiTheme="minorHAnsi"/>
-          <w:b/>
-          <w:sz w:val="22"/>
-          <w:szCs w:val="22"/>
-        </w:rPr>
-        <w:t>Assigned</w:t>
-      </w:r>
-      <w:proofErr w:type="gramEnd"/>
-      <w:r>
-        <w:rPr>
-          <w:rFonts w:asciiTheme="minorHAnsi" w:hAnsiTheme="minorHAnsi"/>
-          <w:b/>
-          <w:sz w:val="22"/>
-          <w:szCs w:val="22"/>
-        </w:rPr>
-        <w:t xml:space="preserve"> to Each Tree Species Table Record”</w:t>
+        <w:t>“Check If a 2-Character FVS Tree Species Value is Assigned to Each Tree Species Table Record”</w:t>
       </w:r>
       <w:r>
         <w:rPr>
@@ -1792,7 +1742,7 @@
           <w:sz w:val="22"/>
           <w:szCs w:val="22"/>
         </w:rPr>
-        <w:t>And Green Weight Conversion Ratios Exist In The</w:t>
+        <w:t>And</w:t>
       </w:r>
       <w:proofErr w:type="gramEnd"/>
       <w:r>
@@ -1802,7 +1752,7 @@
           <w:sz w:val="22"/>
           <w:szCs w:val="22"/>
         </w:rPr>
-        <w:t xml:space="preserve"> Tree </w:t>
+        <w:t xml:space="preserve"> Green Weight Conversion Ratios Exist In The Tree </w:t>
       </w:r>
       <w:proofErr w:type="spellStart"/>
       <w:r>
@@ -2163,13 +2113,8 @@
       </w:r>
     </w:p>
     <w:p>
-      <w:proofErr w:type="spellStart"/>
-      <w:r>
-        <w:t>BioSum</w:t>
-      </w:r>
-      <w:proofErr w:type="spellEnd"/>
-      <w:r>
-        <w:t xml:space="preserve"> summarizes volume, biomass and value by size class (diameter group) and species group.  When parameterizing Processor towards the end of this module, merchantable values for harvested trees will need to be assigned for each combination of diameter and species group. Before that can happen, species groups must be assigned. </w:t>
+      <w:r>
+        <w:t xml:space="preserve">BioSum summarizes volume, biomass and value by size class (diameter group) and species group.  When parameterizing Processor towards the end of this module, merchantable values for harvested trees will need to be assigned for each combination of diameter and species group. Before that can happen, species groups must be assigned. </w:t>
       </w:r>
     </w:p>
     <w:p>
@@ -2594,15 +2539,7 @@
       </w:r>
       <w:r>
         <w:br/>
-        <w:t xml:space="preserve">Caution: Making changes to data sources is an advanced capability, not to be undertaken lightly or by </w:t>
-      </w:r>
-      <w:proofErr w:type="spellStart"/>
-      <w:r>
-        <w:t>BioSum</w:t>
-      </w:r>
-      <w:proofErr w:type="spellEnd"/>
-      <w:r>
-        <w:t xml:space="preserve"> beginners, and has the potential to be confusing or produce unintended consequences.</w:t>
+        <w:t>Caution: Making changes to data sources is an advanced capability, not to be undertaken lightly or by BioSum beginners, and has the potential to be confusing or produce unintended consequences.</w:t>
       </w:r>
     </w:p>
     <w:p>
@@ -2663,25 +2600,7 @@
           <w:sz w:val="22"/>
           <w:szCs w:val="22"/>
         </w:rPr>
-        <w:t xml:space="preserve">To start the </w:t>
-      </w:r>
-      <w:proofErr w:type="spellStart"/>
-      <w:r>
-        <w:rPr>
-          <w:rFonts w:asciiTheme="minorHAnsi" w:hAnsiTheme="minorHAnsi"/>
-          <w:sz w:val="22"/>
-          <w:szCs w:val="22"/>
-        </w:rPr>
-        <w:t>BioSum</w:t>
-      </w:r>
-      <w:proofErr w:type="spellEnd"/>
-      <w:r>
-        <w:rPr>
-          <w:rFonts w:asciiTheme="minorHAnsi" w:hAnsiTheme="minorHAnsi"/>
-          <w:sz w:val="22"/>
-          <w:szCs w:val="22"/>
-        </w:rPr>
-        <w:t xml:space="preserve"> Processor</w:t>
+        <w:t>To start the BioSum Processor</w:t>
       </w:r>
       <w:r>
         <w:rPr>
@@ -2707,27 +2626,7 @@
           <w:sz w:val="22"/>
           <w:szCs w:val="22"/>
         </w:rPr>
-        <w:t xml:space="preserve">&lt;Start </w:t>
-      </w:r>
-      <w:proofErr w:type="spellStart"/>
-      <w:r>
-        <w:rPr>
-          <w:rStyle w:val="Button"/>
-          <w:rFonts w:asciiTheme="minorHAnsi" w:hAnsiTheme="minorHAnsi"/>
-          <w:sz w:val="22"/>
-          <w:szCs w:val="22"/>
-        </w:rPr>
-        <w:t>BioSum</w:t>
-      </w:r>
-      <w:proofErr w:type="spellEnd"/>
-      <w:r>
-        <w:rPr>
-          <w:rStyle w:val="Button"/>
-          <w:rFonts w:asciiTheme="minorHAnsi" w:hAnsiTheme="minorHAnsi"/>
-          <w:sz w:val="22"/>
-          <w:szCs w:val="22"/>
-        </w:rPr>
-        <w:t xml:space="preserve"> Processor&gt;</w:t>
+        <w:t>&lt;Start BioSum Processor&gt;</w:t>
       </w:r>
       <w:r>
         <w:rPr>
@@ -2776,25 +2675,7 @@
           <w:sz w:val="22"/>
           <w:szCs w:val="22"/>
         </w:rPr>
-        <w:t xml:space="preserve"> window will open. The first time </w:t>
-      </w:r>
-      <w:proofErr w:type="spellStart"/>
-      <w:r>
-        <w:rPr>
-          <w:rFonts w:asciiTheme="minorHAnsi" w:hAnsiTheme="minorHAnsi"/>
-          <w:sz w:val="22"/>
-          <w:szCs w:val="22"/>
-        </w:rPr>
-        <w:t>BioSum</w:t>
-      </w:r>
-      <w:proofErr w:type="spellEnd"/>
-      <w:r>
-        <w:rPr>
-          <w:rFonts w:asciiTheme="minorHAnsi" w:hAnsiTheme="minorHAnsi"/>
-          <w:sz w:val="22"/>
-          <w:szCs w:val="22"/>
-        </w:rPr>
-        <w:t xml:space="preserve"> Processor is started, a default scenario will be created titled </w:t>
+        <w:t xml:space="preserve"> window will open. The first time BioSum Processor is started, a default scenario will be created titled </w:t>
       </w:r>
       <w:r>
         <w:rPr>
@@ -3062,43 +2943,7 @@
           <w:sz w:val="22"/>
           <w:szCs w:val="22"/>
         </w:rPr>
-        <w:t xml:space="preserve">The function of most of the action buttons is straightforward, but the copy function is less intuitive. To copy and existing scenario, first create a </w:t>
-      </w:r>
-      <w:proofErr w:type="gramStart"/>
-      <w:r>
-        <w:rPr>
-          <w:rFonts w:asciiTheme="minorHAnsi" w:hAnsiTheme="minorHAnsi"/>
-          <w:sz w:val="22"/>
-          <w:szCs w:val="22"/>
-        </w:rPr>
-        <w:t>New</w:t>
-      </w:r>
-      <w:proofErr w:type="gramEnd"/>
-      <w:r>
-        <w:rPr>
-          <w:rFonts w:asciiTheme="minorHAnsi" w:hAnsiTheme="minorHAnsi"/>
-          <w:sz w:val="22"/>
-          <w:szCs w:val="22"/>
-        </w:rPr>
-        <w:t xml:space="preserve"> scenario. With the new scenario open, select copy and then choose a scenario to copy into the currently open scenario. A dialog will appear asking for confirmation of the desire to copy FROM scenario A to scenario B—if the dialog statement is correct, choose </w:t>
-      </w:r>
-      <w:proofErr w:type="gramStart"/>
-      <w:r>
-        <w:rPr>
-          <w:rFonts w:asciiTheme="minorHAnsi" w:hAnsiTheme="minorHAnsi"/>
-          <w:sz w:val="22"/>
-          <w:szCs w:val="22"/>
-        </w:rPr>
-        <w:t>Yes</w:t>
-      </w:r>
-      <w:proofErr w:type="gramEnd"/>
-      <w:r>
-        <w:rPr>
-          <w:rFonts w:asciiTheme="minorHAnsi" w:hAnsiTheme="minorHAnsi"/>
-          <w:sz w:val="22"/>
-          <w:szCs w:val="22"/>
-        </w:rPr>
-        <w:t xml:space="preserve">. A Done/OK dialog will display when copying is complete. </w:t>
+        <w:t xml:space="preserve">The function of most of the action buttons is straightforward, but the copy function is less intuitive. To copy and existing scenario, first create a New scenario. With the new scenario open, select copy and then choose a scenario to copy into the currently open scenario. A dialog will appear asking for confirmation of the desire to copy FROM scenario A to scenario B—if the dialog statement is correct, choose Yes. A Done/OK dialog will display when copying is complete. </w:t>
       </w:r>
     </w:p>
     <w:p>
@@ -3308,17 +3153,18 @@
           <w:b/>
           <w:u w:val="single"/>
         </w:rPr>
-        <w:t>(Harvest Method</w:t>
-      </w:r>
-      <w:proofErr w:type="gramStart"/>
+        <w:t>(Harvest Method)</w:t>
+      </w:r>
       <w:r>
         <w:rPr>
           <w:rFonts w:cs="Times New Roman"/>
           <w:b/>
           <w:u w:val="single"/>
         </w:rPr>
-        <w:t>)</w:t>
-      </w:r>
+        <w:t xml:space="preserve"> </w:t>
+      </w:r>
+      <w:bookmarkStart w:id="0" w:name="_GoBack"/>
+      <w:bookmarkEnd w:id="0"/>
       <w:r>
         <w:rPr>
           <w:rFonts w:cs="Times New Roman"/>
@@ -3327,7 +3173,6 @@
         </w:rPr>
         <w:t>Tab</w:t>
       </w:r>
-      <w:proofErr w:type="gramEnd"/>
     </w:p>
     <w:p>
       <w:r>
@@ -3382,7 +3227,7 @@
         <w:rPr>
           <w:b/>
         </w:rPr>
-        <w:t>Supplemental Harvest Costs</w:t>
+        <w:t>Additional CPA</w:t>
       </w:r>
       <w:r>
         <w:t xml:space="preserve">, and </w:t>
@@ -3394,25 +3239,25 @@
         <w:t>Run</w:t>
       </w:r>
       <w:r>
-        <w:t xml:space="preserve">. Each of these second tier tabs access parameter settings that control some aspect of the Processor Scenario. If a scenario, say TimberPrice1 is copied into a new scenario name, say TimberPrice2, all of these parameter settings will be copied along with it. Then, if interested, for example, in the effect on treatment feasibility of higher or lower prices for merchantable and/or energy wood, one could modify wood values stored in the TimberPrice2 scenario, re-run </w:t>
+        <w:t>. Each of these second tier tabs access parameter settings that control some aspect of the Processor Scenario. If a scenario, say TimberPrice1 is copied into a new scenario name, say TimberPrice2, all of these parameter settings will be copied along with it. Then, if interested, for example, in the effect on treatment feasibility of higher or lower prices for merchantable and/or energy wood, one could modify wood values stored in the TimberPrice2 scenario, re-run BioSum, and see how the effect plays out.</w:t>
+      </w:r>
+    </w:p>
+    <w:p>
+      <w:pPr>
+        <w:rPr>
+          <w:b/>
+        </w:rPr>
+      </w:pPr>
+      <w:r>
+        <w:t xml:space="preserve">Every stand-treatment combination must have an associated harvest method for </w:t>
       </w:r>
       <w:proofErr w:type="spellStart"/>
       <w:r>
-        <w:t>BioSum</w:t>
+        <w:t>OpCost</w:t>
       </w:r>
       <w:proofErr w:type="spellEnd"/>
       <w:r>
-        <w:t>, and see how the effect plays out.</w:t>
-      </w:r>
-    </w:p>
-    <w:p>
-      <w:pPr>
-        <w:rPr>
-          <w:b/>
-        </w:rPr>
-      </w:pPr>
-      <w:r>
-        <w:t xml:space="preserve">Every stand-treatment combination must have an associated harvest method for </w:t>
+        <w:t xml:space="preserve"> to simulate costs when the information is passed to </w:t>
       </w:r>
       <w:proofErr w:type="spellStart"/>
       <w:r>
@@ -3420,31 +3265,10 @@
       </w:r>
       <w:proofErr w:type="spellEnd"/>
       <w:r>
-        <w:t xml:space="preserve"> to simulate costs when the information is passed to </w:t>
-      </w:r>
-      <w:proofErr w:type="spellStart"/>
-      <w:r>
-        <w:t>OpCost</w:t>
-      </w:r>
-      <w:proofErr w:type="spellEnd"/>
-      <w:r>
-        <w:t xml:space="preserve"> by </w:t>
-      </w:r>
-      <w:proofErr w:type="spellStart"/>
-      <w:r>
-        <w:t>BioSum</w:t>
-      </w:r>
-      <w:proofErr w:type="spellEnd"/>
-      <w:r>
-        <w:t xml:space="preserve"> Processor.  Harvest methods can be assigned within the </w:t>
-      </w:r>
-      <w:proofErr w:type="spellStart"/>
-      <w:r>
-        <w:t>BioSum</w:t>
-      </w:r>
-      <w:proofErr w:type="spellEnd"/>
-      <w:r>
-        <w:t xml:space="preserve"> FVS module when prescriptions (Rx) are specified, or here, via the Harvest Method fields that, when populated, apply to all treatments in the scenario (Figure 5.15).</w:t>
+        <w:t xml:space="preserve"> by BioSum Processor.  Harvest methods can be assigned within the BioSum FVS module when prescriptions (Rx) are specified, or here, via the Harvest Method fields that, when populated, apply to all treatments in the scenario</w:t>
+      </w:r>
+      <w:r>
+        <w:t>.</w:t>
       </w:r>
     </w:p>
     <w:p>
@@ -3469,25 +3293,7 @@
           <w:sz w:val="22"/>
           <w:szCs w:val="22"/>
         </w:rPr>
-        <w:t xml:space="preserve">By default, </w:t>
-      </w:r>
-      <w:proofErr w:type="spellStart"/>
-      <w:r>
-        <w:rPr>
-          <w:rFonts w:asciiTheme="minorHAnsi" w:hAnsiTheme="minorHAnsi"/>
-          <w:sz w:val="22"/>
-          <w:szCs w:val="22"/>
-        </w:rPr>
-        <w:t>BioSum</w:t>
-      </w:r>
-      <w:proofErr w:type="spellEnd"/>
-      <w:r>
-        <w:rPr>
-          <w:rFonts w:asciiTheme="minorHAnsi" w:hAnsiTheme="minorHAnsi"/>
-          <w:sz w:val="22"/>
-          <w:szCs w:val="22"/>
-        </w:rPr>
-        <w:t xml:space="preserve"> Processor will use the harvest methods that were defined for each treatment during treatment creation (FVS module). The &lt;</w:t>
+        <w:t>By default, BioSum Processor will use the harvest methods that were defined for each treatment during treatment creation (FVS module). The &lt;</w:t>
       </w:r>
       <w:r>
         <w:rPr>
@@ -3597,25 +3403,7 @@
           <w:sz w:val="22"/>
           <w:szCs w:val="22"/>
         </w:rPr>
-        <w:t xml:space="preserve"> text box.  A current list and description of the harvest methods supported by </w:t>
-      </w:r>
-      <w:proofErr w:type="spellStart"/>
-      <w:r>
-        <w:rPr>
-          <w:rFonts w:asciiTheme="minorHAnsi" w:hAnsiTheme="minorHAnsi"/>
-          <w:sz w:val="22"/>
-          <w:szCs w:val="22"/>
-        </w:rPr>
-        <w:t>BioSum</w:t>
-      </w:r>
-      <w:proofErr w:type="spellEnd"/>
-      <w:r>
-        <w:rPr>
-          <w:rFonts w:asciiTheme="minorHAnsi" w:hAnsiTheme="minorHAnsi"/>
-          <w:sz w:val="22"/>
-          <w:szCs w:val="22"/>
-        </w:rPr>
-        <w:t xml:space="preserve"> and </w:t>
+        <w:t xml:space="preserve"> text box.  A current list and description of the harvest methods supported by BioSum and </w:t>
       </w:r>
       <w:proofErr w:type="spellStart"/>
       <w:r>
@@ -3939,25 +3727,7 @@
           <w:sz w:val="22"/>
           <w:szCs w:val="22"/>
         </w:rPr>
-        <w:t xml:space="preserve"> parameter determines how </w:t>
-      </w:r>
-      <w:proofErr w:type="spellStart"/>
-      <w:r>
-        <w:rPr>
-          <w:rFonts w:asciiTheme="minorHAnsi" w:hAnsiTheme="minorHAnsi"/>
-          <w:sz w:val="22"/>
-          <w:szCs w:val="22"/>
-        </w:rPr>
-        <w:t>BioSum</w:t>
-      </w:r>
-      <w:proofErr w:type="spellEnd"/>
-      <w:r>
-        <w:rPr>
-          <w:rFonts w:asciiTheme="minorHAnsi" w:hAnsiTheme="minorHAnsi"/>
-          <w:sz w:val="22"/>
-          <w:szCs w:val="22"/>
-        </w:rPr>
-        <w:t xml:space="preserve"> and </w:t>
+        <w:t xml:space="preserve"> parameter determines how BioSum and </w:t>
       </w:r>
       <w:proofErr w:type="spellStart"/>
       <w:r>
@@ -4138,53 +3908,15 @@
           <w:sz w:val="22"/>
           <w:szCs w:val="22"/>
         </w:rPr>
-        <w:t xml:space="preserve"> Cull threshold, above which trees are assumed </w:t>
-      </w:r>
-      <w:proofErr w:type="spellStart"/>
-      <w:r>
-        <w:rPr>
-          <w:rFonts w:asciiTheme="minorHAnsi" w:hAnsiTheme="minorHAnsi"/>
-          <w:b/>
-          <w:sz w:val="22"/>
-          <w:szCs w:val="22"/>
-        </w:rPr>
-        <w:t>nonmerchantable</w:t>
-      </w:r>
-      <w:proofErr w:type="spellEnd"/>
-      <w:r>
-        <w:rPr>
-          <w:rFonts w:asciiTheme="minorHAnsi" w:hAnsiTheme="minorHAnsi"/>
-          <w:b/>
-          <w:sz w:val="22"/>
-          <w:szCs w:val="22"/>
-        </w:rPr>
-        <w:t xml:space="preserve"> and processed instead as chips</w:t>
-      </w:r>
-      <w:r>
-        <w:rPr>
-          <w:rFonts w:asciiTheme="minorHAnsi" w:hAnsiTheme="minorHAnsi"/>
-          <w:sz w:val="22"/>
-          <w:szCs w:val="22"/>
-        </w:rPr>
-        <w:t xml:space="preserve">, enables customization of how much of a tree must be rated as cull before </w:t>
-      </w:r>
-      <w:proofErr w:type="spellStart"/>
-      <w:r>
-        <w:rPr>
-          <w:rFonts w:asciiTheme="minorHAnsi" w:hAnsiTheme="minorHAnsi"/>
-          <w:sz w:val="22"/>
-          <w:szCs w:val="22"/>
-        </w:rPr>
-        <w:t>BioSum</w:t>
-      </w:r>
-      <w:proofErr w:type="spellEnd"/>
-      <w:r>
-        <w:rPr>
-          <w:rFonts w:asciiTheme="minorHAnsi" w:hAnsiTheme="minorHAnsi"/>
-          <w:sz w:val="22"/>
-          <w:szCs w:val="22"/>
-        </w:rPr>
-        <w:t xml:space="preserve"> assumes that it has no merchantable value and reverts to utilization as energy wood.</w:t>
+        <w:t xml:space="preserve"> Cull threshold, above which trees are assumed nonmerchantable and processed instead as chips</w:t>
+      </w:r>
+      <w:r>
+        <w:rPr>
+          <w:rFonts w:asciiTheme="minorHAnsi" w:hAnsiTheme="minorHAnsi"/>
+          <w:sz w:val="22"/>
+          <w:szCs w:val="22"/>
+        </w:rPr>
+        <w:t>, enables customization of how much of a tree must be rated as cull before BioSum assumes that it has no merchantable value and reverts to utilization as energy wood.</w:t>
       </w:r>
     </w:p>
     <w:p>
@@ -4231,16 +3963,15 @@
           <w:b/>
           <w:u w:val="single"/>
         </w:rPr>
-        <w:t>osts</w:t>
-      </w:r>
-      <w:proofErr w:type="gramStart"/>
+        <w:t>osts)</w:t>
+      </w:r>
       <w:r>
         <w:rPr>
           <w:rFonts w:cs="Times New Roman"/>
           <w:b/>
           <w:u w:val="single"/>
         </w:rPr>
-        <w:t>)</w:t>
+        <w:t xml:space="preserve"> </w:t>
       </w:r>
       <w:r>
         <w:rPr>
@@ -4250,7 +3981,6 @@
         </w:rPr>
         <w:t>Tab</w:t>
       </w:r>
-      <w:proofErr w:type="gramEnd"/>
     </w:p>
     <w:p>
       <w:r>
@@ -4260,21 +3990,10 @@
         <w:rPr>
           <w:b/>
         </w:rPr>
-        <w:t xml:space="preserve">yarding distance </w:t>
-      </w:r>
-      <w:proofErr w:type="gramStart"/>
-      <w:r>
-        <w:rPr>
-          <w:b/>
-        </w:rPr>
-        <w:t>threshold,</w:t>
-      </w:r>
-      <w:r>
-        <w:t xml:space="preserve"> that</w:t>
-      </w:r>
-      <w:proofErr w:type="gramEnd"/>
-      <w:r>
-        <w:t xml:space="preserve"> does not relate to move-in costs, but does not readily fit within any other dialog. To estimate move-in costs, </w:t>
+        <w:t>yarding distance threshold,</w:t>
+      </w:r>
+      <w:r>
+        <w:t xml:space="preserve"> that does not relate to move-in costs, but does not readily fit within any other dialog. To estimate move-in costs, </w:t>
       </w:r>
       <w:proofErr w:type="spellStart"/>
       <w:r>
@@ -4282,15 +4001,7 @@
       </w:r>
       <w:proofErr w:type="spellEnd"/>
       <w:r>
-        <w:t xml:space="preserve"> must know a rough average time required to move forest operations equipment (e.g., feller-</w:t>
-      </w:r>
-      <w:proofErr w:type="spellStart"/>
-      <w:r>
-        <w:t>bunchers</w:t>
-      </w:r>
-      <w:proofErr w:type="spellEnd"/>
-      <w:r>
-        <w:t xml:space="preserve">, forwarders, chippers) from a previous location (either a home-base or another forest operation) to the location of the FIA plot where the stand exists. It must also know the number of pieces of equipment that will need to be moved in—a statistic that </w:t>
+        <w:t xml:space="preserve"> must know a rough average time required to move forest operations equipment (e.g., feller-bunchers, forwarders, chippers) from a previous location (either a home-base or another forest operation) to the location of the FIA plot where the stand exists. It must also know the number of pieces of equipment that will need to be moved in—a statistic that </w:t>
       </w:r>
       <w:proofErr w:type="spellStart"/>
       <w:r>
@@ -4663,16 +4374,15 @@
           <w:b/>
           <w:u w:val="single"/>
         </w:rPr>
-        <w:t>(Wood Value</w:t>
-      </w:r>
-      <w:proofErr w:type="gramStart"/>
+        <w:t>(Wood Value)</w:t>
+      </w:r>
       <w:r>
         <w:rPr>
           <w:rFonts w:cs="Times New Roman"/>
           <w:b/>
           <w:u w:val="single"/>
         </w:rPr>
-        <w:t>)</w:t>
+        <w:t xml:space="preserve"> </w:t>
       </w:r>
       <w:r>
         <w:rPr>
@@ -4682,7 +4392,6 @@
         </w:rPr>
         <w:t>Tab</w:t>
       </w:r>
-      <w:proofErr w:type="gramEnd"/>
     </w:p>
     <w:p>
       <w:pPr>
@@ -4702,15 +4411,7 @@
         <w:t>Allocate to Energy Wood</w:t>
       </w:r>
       <w:r>
-        <w:t xml:space="preserve"> checkbox. Note: if </w:t>
-      </w:r>
-      <w:proofErr w:type="spellStart"/>
-      <w:r>
-        <w:t>silvicultural</w:t>
-      </w:r>
-      <w:proofErr w:type="spellEnd"/>
-      <w:r>
-        <w:t xml:space="preserve"> sequences are designed to have different thresholds, or wood allocation choices, it is possible to select parameters, and run processor for one set of sequences with one set of wood value parameters, then run another set of sequences with a modified set of parameters</w:t>
+        <w:t xml:space="preserve"> checkbox. Note: if silvicultural sequences are designed to have different thresholds, or wood allocation choices, it is possible to select parameters, and run processor for one set of sequences with one set of wood value parameters, then run another set of sequences with a modified set of parameters</w:t>
       </w:r>
       <w:r>
         <w:rPr>
@@ -4753,16 +4454,15 @@
           <w:b/>
           <w:u w:val="single"/>
         </w:rPr>
-        <w:t>(Escalators</w:t>
-      </w:r>
-      <w:proofErr w:type="gramStart"/>
+        <w:t>(Escalators)</w:t>
+      </w:r>
       <w:r>
         <w:rPr>
           <w:rFonts w:cs="Times New Roman"/>
           <w:b/>
           <w:u w:val="single"/>
         </w:rPr>
-        <w:t>)</w:t>
+        <w:t xml:space="preserve"> </w:t>
       </w:r>
       <w:r>
         <w:rPr>
@@ -4772,7 +4472,6 @@
         </w:rPr>
         <w:t>Tab</w:t>
       </w:r>
-      <w:proofErr w:type="gramEnd"/>
     </w:p>
     <w:p>
       <w:pPr>
@@ -4829,9 +4528,8 @@
           <w:szCs w:val="22"/>
           <w:u w:val="single"/>
         </w:rPr>
-        <w:t>Supplemental Harvest Costs</w:t>
-      </w:r>
-      <w:proofErr w:type="gramStart"/>
+        <w:t>Additional CPA</w:t>
+      </w:r>
       <w:r>
         <w:rPr>
           <w:rFonts w:asciiTheme="minorHAnsi" w:hAnsiTheme="minorHAnsi"/>
@@ -4840,9 +4538,28 @@
           <w:szCs w:val="22"/>
           <w:u w:val="single"/>
         </w:rPr>
-        <w:t>)Tab</w:t>
-      </w:r>
-      <w:proofErr w:type="gramEnd"/>
+        <w:t>)</w:t>
+      </w:r>
+      <w:r>
+        <w:rPr>
+          <w:rFonts w:asciiTheme="minorHAnsi" w:hAnsiTheme="minorHAnsi"/>
+          <w:b/>
+          <w:sz w:val="22"/>
+          <w:szCs w:val="22"/>
+          <w:u w:val="single"/>
+        </w:rPr>
+        <w:t xml:space="preserve"> </w:t>
+      </w:r>
+      <w:r>
+        <w:rPr>
+          <w:rFonts w:asciiTheme="minorHAnsi" w:hAnsiTheme="minorHAnsi"/>
+          <w:b/>
+          <w:sz w:val="22"/>
+          <w:szCs w:val="22"/>
+          <w:u w:val="single"/>
+        </w:rPr>
+        <w:t>Tab</w:t>
+      </w:r>
     </w:p>
     <w:p>
       <w:pPr>
@@ -4860,10 +4577,19 @@
         <w:rPr>
           <w:b/>
         </w:rPr>
-        <w:t xml:space="preserve">Supplemental Harvest Costs: </w:t>
-      </w:r>
-      <w:r>
-        <w:t>Within the FVS module, there was the option to specify</w:t>
+        <w:t>Additional CPA</w:t>
+      </w:r>
+      <w:r>
+        <w:rPr>
+          <w:b/>
+        </w:rPr>
+        <w:t xml:space="preserve">: </w:t>
+      </w:r>
+      <w:r>
+        <w:rPr>
+          <w:bCs/>
+        </w:rPr>
+        <w:t>Recall that</w:t>
       </w:r>
       <w:r>
         <w:rPr>
@@ -4872,179 +4598,45 @@
         <w:t xml:space="preserve"> </w:t>
       </w:r>
       <w:r>
-        <w:t xml:space="preserve">additional harvest costs categories when prescriptions and packages were defined. This tab provides an interface for actually population these cost categories with suitable values. </w:t>
-      </w:r>
-    </w:p>
-    <w:p>
-      <w:pPr>
-        <w:pStyle w:val="ListParagraph"/>
-        <w:numPr>
-          <w:ilvl w:val="3"/>
-          <w:numId w:val="4"/>
-        </w:numPr>
-        <w:spacing w:before="120"/>
-        <w:ind w:left="360"/>
-        <w:contextualSpacing w:val="0"/>
-        <w:rPr>
-          <w:rFonts w:asciiTheme="minorHAnsi" w:hAnsiTheme="minorHAnsi"/>
-          <w:sz w:val="22"/>
-          <w:szCs w:val="22"/>
-        </w:rPr>
-      </w:pPr>
-      <w:r>
-        <w:rPr>
-          <w:rFonts w:asciiTheme="minorHAnsi" w:hAnsiTheme="minorHAnsi"/>
-          <w:sz w:val="22"/>
-          <w:szCs w:val="22"/>
-        </w:rPr>
-        <w:t xml:space="preserve">To assign a value to an Rx Harvest Cost Component that was created </w:t>
+        <w:t>w</w:t>
+      </w:r>
+      <w:r>
+        <w:t xml:space="preserve">ithin the FVS module, </w:t>
+      </w:r>
+      <w:r>
+        <w:t xml:space="preserve">additional cost per acre </w:t>
+      </w:r>
+      <w:r>
+        <w:rPr>
+          <w:i/>
+          <w:iCs/>
+        </w:rPr>
+        <w:t>flags</w:t>
+      </w:r>
+      <w:r>
+        <w:t xml:space="preserve"> (not the actual costs) can be specified when prescriptions (</w:t>
       </w:r>
       <w:proofErr w:type="spellStart"/>
-      <w:proofErr w:type="gramStart"/>
-      <w:r>
-        <w:rPr>
-          <w:rFonts w:asciiTheme="minorHAnsi" w:hAnsiTheme="minorHAnsi"/>
-          <w:sz w:val="22"/>
-          <w:szCs w:val="22"/>
-        </w:rPr>
-        <w:t>a</w:t>
+      <w:r>
+        <w:t>Rxs</w:t>
       </w:r>
       <w:proofErr w:type="spellEnd"/>
       <w:r>
-        <w:rPr>
-          <w:rFonts w:asciiTheme="minorHAnsi" w:hAnsiTheme="minorHAnsi"/>
-          <w:sz w:val="22"/>
-          <w:szCs w:val="22"/>
-        </w:rPr>
-        <w:t xml:space="preserve"> the</w:t>
-      </w:r>
-      <w:proofErr w:type="gramEnd"/>
-      <w:r>
-        <w:rPr>
-          <w:rFonts w:asciiTheme="minorHAnsi" w:hAnsiTheme="minorHAnsi"/>
-          <w:sz w:val="22"/>
-          <w:szCs w:val="22"/>
-        </w:rPr>
-        <w:t xml:space="preserve"> time the Rx was defined, locate the Rx Harvest Cost you wish to add a value to under the </w:t>
-      </w:r>
-      <w:r>
-        <w:rPr>
-          <w:rFonts w:asciiTheme="minorHAnsi" w:hAnsiTheme="minorHAnsi"/>
-          <w:b/>
-          <w:sz w:val="22"/>
-          <w:szCs w:val="22"/>
-        </w:rPr>
-        <w:t>Component Name</w:t>
-      </w:r>
-      <w:r>
-        <w:rPr>
-          <w:rFonts w:asciiTheme="minorHAnsi" w:hAnsiTheme="minorHAnsi"/>
-          <w:sz w:val="22"/>
-          <w:szCs w:val="22"/>
-        </w:rPr>
-        <w:t xml:space="preserve"> heading.  The analyst can enter a description for that Cost Component in the </w:t>
-      </w:r>
-      <w:r>
-        <w:rPr>
-          <w:rFonts w:asciiTheme="minorHAnsi" w:hAnsiTheme="minorHAnsi"/>
-          <w:b/>
-          <w:sz w:val="22"/>
-          <w:szCs w:val="22"/>
-        </w:rPr>
-        <w:t>Description</w:t>
-      </w:r>
-      <w:r>
-        <w:rPr>
-          <w:rFonts w:asciiTheme="minorHAnsi" w:hAnsiTheme="minorHAnsi"/>
-          <w:sz w:val="22"/>
-          <w:szCs w:val="22"/>
-        </w:rPr>
-        <w:t xml:space="preserve"> text box. Enter a cost per acre in the </w:t>
-      </w:r>
-      <w:r>
-        <w:rPr>
-          <w:rFonts w:asciiTheme="minorHAnsi" w:hAnsiTheme="minorHAnsi"/>
-          <w:b/>
-          <w:sz w:val="22"/>
-          <w:szCs w:val="22"/>
-        </w:rPr>
-        <w:t>Assign Values: Default cost/ac</w:t>
-      </w:r>
-      <w:r>
-        <w:rPr>
-          <w:rFonts w:asciiTheme="minorHAnsi" w:hAnsiTheme="minorHAnsi"/>
-          <w:sz w:val="22"/>
-          <w:szCs w:val="22"/>
-        </w:rPr>
-        <w:t xml:space="preserve"> section. There are several options in the Assign </w:t>
-      </w:r>
-      <w:proofErr w:type="gramStart"/>
-      <w:r>
-        <w:rPr>
-          <w:rFonts w:asciiTheme="minorHAnsi" w:hAnsiTheme="minorHAnsi"/>
-          <w:sz w:val="22"/>
-          <w:szCs w:val="22"/>
-        </w:rPr>
-        <w:t>Values  drop</w:t>
-      </w:r>
-      <w:proofErr w:type="gramEnd"/>
-      <w:r>
-        <w:rPr>
-          <w:rFonts w:asciiTheme="minorHAnsi" w:hAnsiTheme="minorHAnsi"/>
-          <w:sz w:val="22"/>
-          <w:szCs w:val="22"/>
-        </w:rPr>
-        <w:t xml:space="preserve">-down box for assigning a value for that cost component. Click the </w:t>
-      </w:r>
-      <w:r>
-        <w:rPr>
-          <w:rFonts w:asciiTheme="minorHAnsi" w:hAnsiTheme="minorHAnsi"/>
-          <w:b/>
-          <w:sz w:val="22"/>
-          <w:szCs w:val="22"/>
-        </w:rPr>
-        <w:t>&lt;Go&gt;</w:t>
-      </w:r>
-      <w:r>
-        <w:rPr>
-          <w:rFonts w:asciiTheme="minorHAnsi" w:hAnsiTheme="minorHAnsi"/>
-          <w:sz w:val="22"/>
-          <w:szCs w:val="22"/>
-        </w:rPr>
-        <w:t xml:space="preserve"> button to execute the user selected option (see below).</w:t>
-      </w:r>
-    </w:p>
-    <w:p>
-      <w:pPr>
-        <w:spacing w:before="120"/>
-        <w:ind w:left="360"/>
-      </w:pPr>
-      <w:r>
-        <w:t xml:space="preserve">For example, suppose you want to modify the additional harvest cost values, for treatment </w:t>
-      </w:r>
-      <w:proofErr w:type="spellStart"/>
-      <w:r>
-        <w:t>id</w:t>
-      </w:r>
-      <w:proofErr w:type="spellEnd"/>
-      <w:r>
-        <w:t xml:space="preserve"> ‘050’, for the harvest cost component </w:t>
-      </w:r>
-      <w:proofErr w:type="spellStart"/>
-      <w:r>
-        <w:t>brush_cutting_cpa</w:t>
-      </w:r>
-      <w:proofErr w:type="spellEnd"/>
-      <w:r>
-        <w:t xml:space="preserve">, to assign a value of $22.00). You would first find the row for component name </w:t>
-      </w:r>
-      <w:proofErr w:type="spellStart"/>
-      <w:r>
-        <w:t>brush_cutting_cpa</w:t>
-      </w:r>
-      <w:proofErr w:type="spellEnd"/>
-      <w:r>
-        <w:t>. Then you could:</w:t>
+        <w:t xml:space="preserve">) are defined. When coding the FVS simulation of packages containing prescriptions with additional CPAs, these flags were to have been set to be populated with 1’s and 0’s each cycle depending on whether the cost of the additional activity is to be incurred. </w:t>
+      </w:r>
+      <w:r>
+        <w:rPr>
+          <w:b/>
+          <w:bCs/>
+          <w:iCs/>
+        </w:rPr>
+        <w:t>This</w:t>
+      </w:r>
+      <w:r>
+        <w:t xml:space="preserve"> tab provides an interface for actually populating the BioSum cost variables associated with these cost components with analyst-assigned values.</w:t>
+      </w:r>
+      <w:r>
+        <w:t xml:space="preserve"> </w:t>
       </w:r>
     </w:p>
     <w:p>
@@ -5052,51 +4644,72 @@
         <w:pStyle w:val="ListParagraph"/>
         <w:numPr>
           <w:ilvl w:val="0"/>
-          <w:numId w:val="7"/>
+          <w:numId w:val="11"/>
         </w:numPr>
-        <w:spacing w:before="120"/>
-        <w:ind w:left="1080"/>
-        <w:contextualSpacing w:val="0"/>
-        <w:rPr>
-          <w:rFonts w:asciiTheme="minorHAnsi" w:hAnsiTheme="minorHAnsi"/>
-          <w:sz w:val="22"/>
-          <w:szCs w:val="22"/>
-        </w:rPr>
-      </w:pPr>
-      <w:r>
-        <w:rPr>
-          <w:rFonts w:asciiTheme="minorHAnsi" w:hAnsiTheme="minorHAnsi"/>
-          <w:b/>
-          <w:sz w:val="22"/>
-          <w:szCs w:val="22"/>
-        </w:rPr>
-        <w:t>&lt;Assign default value to all component occurrences&gt;</w:t>
-      </w:r>
-      <w:r>
-        <w:rPr>
-          <w:rFonts w:asciiTheme="minorHAnsi" w:hAnsiTheme="minorHAnsi"/>
-          <w:sz w:val="22"/>
-          <w:szCs w:val="22"/>
-        </w:rPr>
-        <w:t xml:space="preserve">: Each table row with a treatment id of ‘050’ would get a value for a </w:t>
-      </w:r>
-      <w:proofErr w:type="spellStart"/>
-      <w:r>
-        <w:rPr>
-          <w:rFonts w:asciiTheme="minorHAnsi" w:hAnsiTheme="minorHAnsi"/>
-          <w:sz w:val="22"/>
-          <w:szCs w:val="22"/>
-        </w:rPr>
-        <w:t>brush_cutting_cpa</w:t>
-      </w:r>
-      <w:proofErr w:type="spellEnd"/>
-      <w:r>
-        <w:rPr>
-          <w:rFonts w:asciiTheme="minorHAnsi" w:hAnsiTheme="minorHAnsi"/>
-          <w:sz w:val="22"/>
-          <w:szCs w:val="22"/>
-        </w:rPr>
-        <w:t xml:space="preserve"> of $22.00 per acre. </w:t>
+        <w:rPr>
+          <w:rFonts w:asciiTheme="minorHAnsi" w:hAnsiTheme="minorHAnsi"/>
+          <w:sz w:val="22"/>
+          <w:szCs w:val="22"/>
+        </w:rPr>
+      </w:pPr>
+      <w:r>
+        <w:rPr>
+          <w:rFonts w:asciiTheme="minorHAnsi" w:hAnsiTheme="minorHAnsi"/>
+          <w:sz w:val="22"/>
+          <w:szCs w:val="22"/>
+        </w:rPr>
+        <w:t xml:space="preserve">To assign a value to an Rx Harvest Cost Component that was created at the time the Rx was defined, find that component in the </w:t>
+      </w:r>
+      <w:r>
+        <w:rPr>
+          <w:rFonts w:asciiTheme="minorHAnsi" w:hAnsiTheme="minorHAnsi"/>
+          <w:b/>
+          <w:sz w:val="22"/>
+          <w:szCs w:val="22"/>
+        </w:rPr>
+        <w:t>Component Name</w:t>
+      </w:r>
+      <w:r>
+        <w:rPr>
+          <w:rFonts w:asciiTheme="minorHAnsi" w:hAnsiTheme="minorHAnsi"/>
+          <w:sz w:val="22"/>
+          <w:szCs w:val="22"/>
+        </w:rPr>
+        <w:t xml:space="preserve"> column (you may need to scroll if there are several).  Optionally, the description for that Cost Component can be modified in the </w:t>
+      </w:r>
+      <w:r>
+        <w:rPr>
+          <w:rFonts w:asciiTheme="minorHAnsi" w:hAnsiTheme="minorHAnsi"/>
+          <w:b/>
+          <w:sz w:val="22"/>
+          <w:szCs w:val="22"/>
+        </w:rPr>
+        <w:t>Description</w:t>
+      </w:r>
+      <w:r>
+        <w:rPr>
+          <w:rFonts w:asciiTheme="minorHAnsi" w:hAnsiTheme="minorHAnsi"/>
+          <w:sz w:val="22"/>
+          <w:szCs w:val="22"/>
+        </w:rPr>
+        <w:t xml:space="preserve"> text box. The cost per acre MUST be defined in the </w:t>
+      </w:r>
+      <w:r>
+        <w:rPr>
+          <w:rFonts w:asciiTheme="minorHAnsi" w:hAnsiTheme="minorHAnsi"/>
+          <w:b/>
+          <w:sz w:val="22"/>
+          <w:szCs w:val="22"/>
+        </w:rPr>
+        <w:t>Assign Values: Default cost/ac</w:t>
+      </w:r>
+      <w:r>
+        <w:rPr>
+          <w:rFonts w:asciiTheme="minorHAnsi" w:hAnsiTheme="minorHAnsi"/>
+          <w:sz w:val="22"/>
+          <w:szCs w:val="22"/>
+        </w:rPr>
+        <w:t xml:space="preserve"> section to assess a cost. For Rx Harvest Cost Components, this is the final required step.</w:t>
       </w:r>
     </w:p>
     <w:p>
@@ -5104,10 +4717,9 @@
         <w:pStyle w:val="ListParagraph"/>
         <w:numPr>
           <w:ilvl w:val="0"/>
-          <w:numId w:val="7"/>
+          <w:numId w:val="11"/>
         </w:numPr>
         <w:spacing w:before="120"/>
-        <w:ind w:left="1080"/>
         <w:contextualSpacing w:val="0"/>
         <w:rPr>
           <w:rFonts w:asciiTheme="minorHAnsi" w:hAnsiTheme="minorHAnsi"/>
@@ -5118,37 +4730,78 @@
       <w:r>
         <w:rPr>
           <w:rFonts w:asciiTheme="minorHAnsi" w:hAnsiTheme="minorHAnsi"/>
-          <w:b/>
-          <w:sz w:val="22"/>
-          <w:szCs w:val="22"/>
-        </w:rPr>
-        <w:t xml:space="preserve">&lt;Assign default value to all component NULL values&gt;: </w:t>
-      </w:r>
-      <w:r>
-        <w:rPr>
-          <w:rFonts w:asciiTheme="minorHAnsi" w:hAnsiTheme="minorHAnsi"/>
-          <w:sz w:val="22"/>
-          <w:szCs w:val="22"/>
-        </w:rPr>
-        <w:t xml:space="preserve">Each table row with a treatment id of ‘050; would get a value for the </w:t>
-      </w:r>
-      <w:proofErr w:type="spellStart"/>
-      <w:r>
-        <w:rPr>
-          <w:rFonts w:asciiTheme="minorHAnsi" w:hAnsiTheme="minorHAnsi"/>
-          <w:sz w:val="22"/>
-          <w:szCs w:val="22"/>
-        </w:rPr>
-        <w:t>brush_cutting_cpa</w:t>
-      </w:r>
-      <w:proofErr w:type="spellEnd"/>
-      <w:r>
-        <w:rPr>
-          <w:rFonts w:asciiTheme="minorHAnsi" w:hAnsiTheme="minorHAnsi"/>
-          <w:sz w:val="22"/>
-          <w:szCs w:val="22"/>
-        </w:rPr>
-        <w:t xml:space="preserve"> column if the value in that column is NULL.</w:t>
+          <w:sz w:val="22"/>
+          <w:szCs w:val="22"/>
+        </w:rPr>
+        <w:t xml:space="preserve">To add a new cost component to be applied to all treatments in this processor scenario, click </w:t>
+      </w:r>
+      <w:r>
+        <w:rPr>
+          <w:rFonts w:asciiTheme="minorHAnsi" w:hAnsiTheme="minorHAnsi"/>
+          <w:b/>
+          <w:sz w:val="22"/>
+          <w:szCs w:val="22"/>
+        </w:rPr>
+        <w:t xml:space="preserve">&lt;Add Scenario Component&gt;.   </w:t>
+      </w:r>
+      <w:r>
+        <w:rPr>
+          <w:rFonts w:asciiTheme="minorHAnsi" w:hAnsiTheme="minorHAnsi"/>
+          <w:sz w:val="22"/>
+          <w:szCs w:val="22"/>
+        </w:rPr>
+        <w:t xml:space="preserve">When the Harvest Cost window appears, select a cost component from the drop-down list, or enter a new cost component, then click </w:t>
+      </w:r>
+      <w:r>
+        <w:rPr>
+          <w:rFonts w:asciiTheme="minorHAnsi" w:hAnsiTheme="minorHAnsi"/>
+          <w:b/>
+          <w:sz w:val="22"/>
+          <w:szCs w:val="22"/>
+        </w:rPr>
+        <w:t>&lt;OK&gt;.</w:t>
+      </w:r>
+      <w:r>
+        <w:rPr>
+          <w:rFonts w:asciiTheme="minorHAnsi" w:hAnsiTheme="minorHAnsi"/>
+          <w:sz w:val="22"/>
+          <w:szCs w:val="22"/>
+        </w:rPr>
+        <w:t xml:space="preserve"> Scenario components can be edited or removed by clicking the </w:t>
+      </w:r>
+      <w:r>
+        <w:rPr>
+          <w:rFonts w:asciiTheme="minorHAnsi" w:hAnsiTheme="minorHAnsi"/>
+          <w:b/>
+          <w:sz w:val="22"/>
+          <w:szCs w:val="22"/>
+        </w:rPr>
+        <w:t>&lt;Edit&gt;</w:t>
+      </w:r>
+      <w:r>
+        <w:rPr>
+          <w:rFonts w:asciiTheme="minorHAnsi" w:hAnsiTheme="minorHAnsi"/>
+          <w:sz w:val="22"/>
+          <w:szCs w:val="22"/>
+        </w:rPr>
+        <w:t xml:space="preserve"> or </w:t>
+      </w:r>
+      <w:r>
+        <w:rPr>
+          <w:rFonts w:asciiTheme="minorHAnsi" w:hAnsiTheme="minorHAnsi"/>
+          <w:b/>
+          <w:sz w:val="22"/>
+          <w:szCs w:val="22"/>
+        </w:rPr>
+        <w:t>&lt;Remove&gt;</w:t>
+      </w:r>
+      <w:r>
+        <w:rPr>
+          <w:rFonts w:asciiTheme="minorHAnsi" w:hAnsiTheme="minorHAnsi"/>
+          <w:sz w:val="22"/>
+          <w:szCs w:val="22"/>
+        </w:rPr>
+        <w:t xml:space="preserve"> buttons found under the Component Name section.</w:t>
       </w:r>
     </w:p>
     <w:p>
@@ -5156,10 +4809,9 @@
         <w:pStyle w:val="ListParagraph"/>
         <w:numPr>
           <w:ilvl w:val="0"/>
-          <w:numId w:val="7"/>
+          <w:numId w:val="11"/>
         </w:numPr>
         <w:spacing w:before="120"/>
-        <w:ind w:left="1080"/>
         <w:contextualSpacing w:val="0"/>
         <w:rPr>
           <w:rFonts w:asciiTheme="minorHAnsi" w:hAnsiTheme="minorHAnsi"/>
@@ -5170,129 +4822,27 @@
       <w:r>
         <w:rPr>
           <w:rFonts w:asciiTheme="minorHAnsi" w:hAnsiTheme="minorHAnsi"/>
-          <w:b/>
-          <w:sz w:val="22"/>
-          <w:szCs w:val="22"/>
-        </w:rPr>
-        <w:t>&lt;Assign previous entered values&gt;:</w:t>
-      </w:r>
-      <w:r>
-        <w:rPr>
-          <w:rFonts w:asciiTheme="minorHAnsi" w:hAnsiTheme="minorHAnsi"/>
-          <w:sz w:val="22"/>
-          <w:szCs w:val="22"/>
-        </w:rPr>
-        <w:t xml:space="preserve"> Join the </w:t>
-      </w:r>
-      <w:proofErr w:type="spellStart"/>
-      <w:r>
-        <w:rPr>
-          <w:rFonts w:asciiTheme="minorHAnsi" w:hAnsiTheme="minorHAnsi"/>
-          <w:i/>
-          <w:sz w:val="22"/>
-          <w:szCs w:val="22"/>
-        </w:rPr>
-        <w:t>additional_harvest_costs</w:t>
-      </w:r>
-      <w:proofErr w:type="spellEnd"/>
-      <w:r>
-        <w:rPr>
-          <w:rFonts w:asciiTheme="minorHAnsi" w:hAnsiTheme="minorHAnsi"/>
-          <w:sz w:val="22"/>
-          <w:szCs w:val="22"/>
-        </w:rPr>
-        <w:t xml:space="preserve"> table from a different Processor scenario to the </w:t>
-      </w:r>
-      <w:proofErr w:type="spellStart"/>
-      <w:r>
-        <w:rPr>
-          <w:rFonts w:asciiTheme="minorHAnsi" w:hAnsiTheme="minorHAnsi"/>
-          <w:i/>
-          <w:sz w:val="22"/>
-          <w:szCs w:val="22"/>
-        </w:rPr>
-        <w:t>additional_harvest_costs</w:t>
-      </w:r>
-      <w:proofErr w:type="spellEnd"/>
-      <w:r>
-        <w:rPr>
-          <w:rFonts w:asciiTheme="minorHAnsi" w:hAnsiTheme="minorHAnsi"/>
-          <w:i/>
-          <w:sz w:val="22"/>
-          <w:szCs w:val="22"/>
-        </w:rPr>
-        <w:t xml:space="preserve"> </w:t>
-      </w:r>
-      <w:r>
-        <w:rPr>
-          <w:rFonts w:asciiTheme="minorHAnsi" w:hAnsiTheme="minorHAnsi"/>
-          <w:sz w:val="22"/>
-          <w:szCs w:val="22"/>
-        </w:rPr>
-        <w:t>table of the current scenario by stand/</w:t>
-      </w:r>
-      <w:proofErr w:type="spellStart"/>
-      <w:r>
-        <w:rPr>
-          <w:rFonts w:asciiTheme="minorHAnsi" w:hAnsiTheme="minorHAnsi"/>
-          <w:sz w:val="22"/>
-          <w:szCs w:val="22"/>
-        </w:rPr>
-        <w:t>rx</w:t>
-      </w:r>
-      <w:proofErr w:type="spellEnd"/>
-      <w:r>
-        <w:rPr>
-          <w:rFonts w:asciiTheme="minorHAnsi" w:hAnsiTheme="minorHAnsi"/>
-          <w:sz w:val="22"/>
-          <w:szCs w:val="22"/>
-        </w:rPr>
-        <w:t xml:space="preserve"> and update the </w:t>
-      </w:r>
-      <w:proofErr w:type="spellStart"/>
-      <w:r>
-        <w:rPr>
-          <w:rFonts w:asciiTheme="minorHAnsi" w:hAnsiTheme="minorHAnsi"/>
-          <w:sz w:val="22"/>
-          <w:szCs w:val="22"/>
-        </w:rPr>
-        <w:t>brush_cutting_cpa</w:t>
-      </w:r>
-      <w:proofErr w:type="spellEnd"/>
-      <w:r>
-        <w:rPr>
-          <w:rFonts w:asciiTheme="minorHAnsi" w:hAnsiTheme="minorHAnsi"/>
-          <w:sz w:val="22"/>
-          <w:szCs w:val="22"/>
-        </w:rPr>
-        <w:t xml:space="preserve"> values from the previous table to the current table for treatment </w:t>
-      </w:r>
-      <w:proofErr w:type="spellStart"/>
-      <w:r>
-        <w:rPr>
-          <w:rFonts w:asciiTheme="minorHAnsi" w:hAnsiTheme="minorHAnsi"/>
-          <w:sz w:val="22"/>
-          <w:szCs w:val="22"/>
-        </w:rPr>
-        <w:t>id</w:t>
-      </w:r>
-      <w:proofErr w:type="spellEnd"/>
-      <w:r>
-        <w:rPr>
-          <w:rFonts w:asciiTheme="minorHAnsi" w:hAnsiTheme="minorHAnsi"/>
-          <w:sz w:val="22"/>
-          <w:szCs w:val="22"/>
-        </w:rPr>
-        <w:t xml:space="preserve"> ‘050’.</w:t>
-      </w:r>
-      <w:r>
-        <w:rPr>
-          <w:rFonts w:asciiTheme="minorHAnsi" w:hAnsiTheme="minorHAnsi"/>
-          <w:b/>
-          <w:sz w:val="22"/>
-          <w:szCs w:val="22"/>
-        </w:rPr>
-        <w:t xml:space="preserve"> </w:t>
+          <w:sz w:val="22"/>
+          <w:szCs w:val="22"/>
+        </w:rPr>
+        <w:t xml:space="preserve">Define the default dollar amount of the scenario component in the </w:t>
+      </w:r>
+      <w:r>
+        <w:rPr>
+          <w:rFonts w:asciiTheme="minorHAnsi" w:hAnsiTheme="minorHAnsi"/>
+          <w:b/>
+          <w:sz w:val="22"/>
+          <w:szCs w:val="22"/>
+        </w:rPr>
+        <w:t>Assign Values: Default cost/ac</w:t>
+      </w:r>
+      <w:r>
+        <w:rPr>
+          <w:rFonts w:asciiTheme="minorHAnsi" w:hAnsiTheme="minorHAnsi"/>
+          <w:sz w:val="22"/>
+          <w:szCs w:val="22"/>
+        </w:rPr>
+        <w:t xml:space="preserve"> section to assess a cost.</w:t>
       </w:r>
     </w:p>
     <w:p>
@@ -5300,10 +4850,9 @@
         <w:pStyle w:val="ListParagraph"/>
         <w:numPr>
           <w:ilvl w:val="0"/>
-          <w:numId w:val="7"/>
+          <w:numId w:val="11"/>
         </w:numPr>
         <w:spacing w:before="120"/>
-        <w:ind w:left="1080"/>
         <w:contextualSpacing w:val="0"/>
         <w:rPr>
           <w:rFonts w:asciiTheme="minorHAnsi" w:hAnsiTheme="minorHAnsi"/>
@@ -5314,19 +4863,27 @@
       <w:r>
         <w:rPr>
           <w:rFonts w:asciiTheme="minorHAnsi" w:hAnsiTheme="minorHAnsi"/>
-          <w:b/>
-          <w:sz w:val="22"/>
-          <w:szCs w:val="22"/>
-        </w:rPr>
-        <w:t>&lt;Edit all values&gt;:</w:t>
-      </w:r>
-      <w:r>
-        <w:rPr>
-          <w:rFonts w:asciiTheme="minorHAnsi" w:hAnsiTheme="minorHAnsi"/>
-          <w:sz w:val="22"/>
-          <w:szCs w:val="22"/>
-        </w:rPr>
-        <w:t xml:space="preserve"> Manually edit (via entry/edit form) the </w:t>
+          <w:sz w:val="22"/>
+          <w:szCs w:val="22"/>
+        </w:rPr>
+        <w:t xml:space="preserve">Use the pick list next to the </w:t>
+      </w:r>
+      <w:r>
+        <w:rPr>
+          <w:rFonts w:asciiTheme="minorHAnsi" w:hAnsiTheme="minorHAnsi"/>
+          <w:b/>
+          <w:sz w:val="22"/>
+          <w:szCs w:val="22"/>
+        </w:rPr>
+        <w:t>&lt;Go&gt;</w:t>
+      </w:r>
+      <w:r>
+        <w:rPr>
+          <w:rFonts w:asciiTheme="minorHAnsi" w:hAnsiTheme="minorHAnsi"/>
+          <w:sz w:val="22"/>
+          <w:szCs w:val="22"/>
+        </w:rPr>
+        <w:t xml:space="preserve"> button to select an option for assigning scenario component costs at the stand level. The CPA can also be reviewed/edited by using MS Access to examine the </w:t>
       </w:r>
       <w:proofErr w:type="spellStart"/>
       <w:r>
@@ -5335,7 +4892,7 @@
           <w:sz w:val="22"/>
           <w:szCs w:val="22"/>
         </w:rPr>
-        <w:t>brush_cutting_cpa</w:t>
+        <w:t>scenario_additional_harvest_costs</w:t>
       </w:r>
       <w:proofErr w:type="spellEnd"/>
       <w:r>
@@ -5344,17 +4901,16 @@
           <w:sz w:val="22"/>
           <w:szCs w:val="22"/>
         </w:rPr>
-        <w:t xml:space="preserve"> column in the </w:t>
+        <w:t xml:space="preserve"> table. This table can be found in the \processor\</w:t>
       </w:r>
       <w:proofErr w:type="spellStart"/>
       <w:r>
         <w:rPr>
           <w:rFonts w:asciiTheme="minorHAnsi" w:hAnsiTheme="minorHAnsi"/>
-          <w:i/>
-          <w:sz w:val="22"/>
-          <w:szCs w:val="22"/>
-        </w:rPr>
-        <w:t>additional_harvest_costs</w:t>
+          <w:sz w:val="22"/>
+          <w:szCs w:val="22"/>
+        </w:rPr>
+        <w:t>db</w:t>
       </w:r>
       <w:proofErr w:type="spellEnd"/>
       <w:r>
@@ -5363,374 +4919,7 @@
           <w:sz w:val="22"/>
           <w:szCs w:val="22"/>
         </w:rPr>
-        <w:t xml:space="preserve"> table. </w:t>
-      </w:r>
-    </w:p>
-    <w:p>
-      <w:pPr>
-        <w:pStyle w:val="ListParagraph"/>
-        <w:numPr>
-          <w:ilvl w:val="0"/>
-          <w:numId w:val="7"/>
-        </w:numPr>
-        <w:spacing w:before="120"/>
-        <w:ind w:left="1080"/>
-        <w:contextualSpacing w:val="0"/>
-        <w:rPr>
-          <w:rFonts w:asciiTheme="minorHAnsi" w:hAnsiTheme="minorHAnsi"/>
-          <w:sz w:val="22"/>
-          <w:szCs w:val="22"/>
-        </w:rPr>
-      </w:pPr>
-      <w:r>
-        <w:rPr>
-          <w:rFonts w:asciiTheme="minorHAnsi" w:hAnsiTheme="minorHAnsi"/>
-          <w:b/>
-          <w:sz w:val="22"/>
-          <w:szCs w:val="22"/>
-        </w:rPr>
-        <w:t>&lt;Edit NULL values&gt;:</w:t>
-      </w:r>
-      <w:r>
-        <w:rPr>
-          <w:rFonts w:asciiTheme="minorHAnsi" w:hAnsiTheme="minorHAnsi"/>
-          <w:sz w:val="22"/>
-          <w:szCs w:val="22"/>
-        </w:rPr>
-        <w:t xml:space="preserve"> Manually edit (via entry/edit form) all null values in the </w:t>
-      </w:r>
-      <w:proofErr w:type="spellStart"/>
-      <w:r>
-        <w:rPr>
-          <w:rFonts w:asciiTheme="minorHAnsi" w:hAnsiTheme="minorHAnsi"/>
-          <w:i/>
-          <w:sz w:val="22"/>
-          <w:szCs w:val="22"/>
-        </w:rPr>
-        <w:t>additional_harvest_costs</w:t>
-      </w:r>
-      <w:proofErr w:type="spellEnd"/>
-      <w:r>
-        <w:rPr>
-          <w:rFonts w:asciiTheme="minorHAnsi" w:hAnsiTheme="minorHAnsi"/>
-          <w:sz w:val="22"/>
-          <w:szCs w:val="22"/>
-        </w:rPr>
-        <w:t xml:space="preserve"> table for the column </w:t>
-      </w:r>
-      <w:proofErr w:type="spellStart"/>
-      <w:r>
-        <w:rPr>
-          <w:rFonts w:asciiTheme="minorHAnsi" w:hAnsiTheme="minorHAnsi"/>
-          <w:sz w:val="22"/>
-          <w:szCs w:val="22"/>
-        </w:rPr>
-        <w:t>brush_cutting_cpa</w:t>
-      </w:r>
-      <w:proofErr w:type="spellEnd"/>
-      <w:r>
-        <w:rPr>
-          <w:rFonts w:asciiTheme="minorHAnsi" w:hAnsiTheme="minorHAnsi"/>
-          <w:sz w:val="22"/>
-          <w:szCs w:val="22"/>
-        </w:rPr>
-        <w:t>.</w:t>
-      </w:r>
-    </w:p>
-    <w:p>
-      <w:pPr>
-        <w:pStyle w:val="ListParagraph"/>
-        <w:numPr>
-          <w:ilvl w:val="3"/>
-          <w:numId w:val="4"/>
-        </w:numPr>
-        <w:spacing w:before="120"/>
-        <w:ind w:left="360"/>
-        <w:contextualSpacing w:val="0"/>
-        <w:rPr>
-          <w:rFonts w:asciiTheme="minorHAnsi" w:hAnsiTheme="minorHAnsi"/>
-          <w:sz w:val="22"/>
-          <w:szCs w:val="22"/>
-        </w:rPr>
-      </w:pPr>
-      <w:r>
-        <w:rPr>
-          <w:rFonts w:asciiTheme="minorHAnsi" w:hAnsiTheme="minorHAnsi"/>
-          <w:sz w:val="22"/>
-          <w:szCs w:val="22"/>
-        </w:rPr>
-        <w:t xml:space="preserve">To add a new cost component to be applied to all treatments in this processor scenario, click </w:t>
-      </w:r>
-      <w:r>
-        <w:rPr>
-          <w:rFonts w:asciiTheme="minorHAnsi" w:hAnsiTheme="minorHAnsi"/>
-          <w:b/>
-          <w:sz w:val="22"/>
-          <w:szCs w:val="22"/>
-        </w:rPr>
-        <w:t xml:space="preserve">&lt;Add Scenario Component&gt;.   </w:t>
-      </w:r>
-      <w:r>
-        <w:rPr>
-          <w:rFonts w:asciiTheme="minorHAnsi" w:hAnsiTheme="minorHAnsi"/>
-          <w:sz w:val="22"/>
-          <w:szCs w:val="22"/>
-        </w:rPr>
-        <w:t xml:space="preserve">When the Harvest Cost window appears, select a cost component from the drop-down list, or enter a new cost component, then click </w:t>
-      </w:r>
-      <w:r>
-        <w:rPr>
-          <w:rFonts w:asciiTheme="minorHAnsi" w:hAnsiTheme="minorHAnsi"/>
-          <w:b/>
-          <w:sz w:val="22"/>
-          <w:szCs w:val="22"/>
-        </w:rPr>
-        <w:t>&lt;OK&gt;.</w:t>
-      </w:r>
-      <w:r>
-        <w:rPr>
-          <w:rFonts w:asciiTheme="minorHAnsi" w:hAnsiTheme="minorHAnsi"/>
-          <w:sz w:val="22"/>
-          <w:szCs w:val="22"/>
-        </w:rPr>
-        <w:t xml:space="preserve"> Scenario components can be edited or removed by clicking the </w:t>
-      </w:r>
-      <w:r>
-        <w:rPr>
-          <w:rFonts w:asciiTheme="minorHAnsi" w:hAnsiTheme="minorHAnsi"/>
-          <w:b/>
-          <w:sz w:val="22"/>
-          <w:szCs w:val="22"/>
-        </w:rPr>
-        <w:t>&lt;Edit&gt;</w:t>
-      </w:r>
-      <w:r>
-        <w:rPr>
-          <w:rFonts w:asciiTheme="minorHAnsi" w:hAnsiTheme="minorHAnsi"/>
-          <w:sz w:val="22"/>
-          <w:szCs w:val="22"/>
-        </w:rPr>
-        <w:t xml:space="preserve"> or </w:t>
-      </w:r>
-      <w:r>
-        <w:rPr>
-          <w:rFonts w:asciiTheme="minorHAnsi" w:hAnsiTheme="minorHAnsi"/>
-          <w:b/>
-          <w:sz w:val="22"/>
-          <w:szCs w:val="22"/>
-        </w:rPr>
-        <w:t>&lt;Remove&gt;</w:t>
-      </w:r>
-      <w:r>
-        <w:rPr>
-          <w:rFonts w:asciiTheme="minorHAnsi" w:hAnsiTheme="minorHAnsi"/>
-          <w:sz w:val="22"/>
-          <w:szCs w:val="22"/>
-        </w:rPr>
-        <w:t xml:space="preserve"> buttons found under the Component Name section.  </w:t>
-      </w:r>
-    </w:p>
-    <w:p>
-      <w:pPr>
-        <w:pStyle w:val="ListParagraph"/>
-        <w:numPr>
-          <w:ilvl w:val="3"/>
-          <w:numId w:val="4"/>
-        </w:numPr>
-        <w:spacing w:before="120"/>
-        <w:ind w:left="360"/>
-        <w:contextualSpacing w:val="0"/>
-        <w:rPr>
-          <w:rFonts w:asciiTheme="minorHAnsi" w:hAnsiTheme="minorHAnsi"/>
-          <w:sz w:val="22"/>
-          <w:szCs w:val="22"/>
-        </w:rPr>
-      </w:pPr>
-      <w:r>
-        <w:rPr>
-          <w:rFonts w:asciiTheme="minorHAnsi" w:hAnsiTheme="minorHAnsi"/>
-          <w:sz w:val="22"/>
-          <w:szCs w:val="22"/>
-        </w:rPr>
-        <w:t>Processor allows the user to copy supplemental harvest cost value per acre from one scenario to another.  The process of manually adding these harvest cost columns to each stand/</w:t>
-      </w:r>
-      <w:proofErr w:type="spellStart"/>
-      <w:r>
-        <w:rPr>
-          <w:rFonts w:asciiTheme="minorHAnsi" w:hAnsiTheme="minorHAnsi"/>
-          <w:sz w:val="22"/>
-          <w:szCs w:val="22"/>
-        </w:rPr>
-        <w:t>rx</w:t>
-      </w:r>
-      <w:proofErr w:type="spellEnd"/>
-      <w:r>
-        <w:rPr>
-          <w:rFonts w:asciiTheme="minorHAnsi" w:hAnsiTheme="minorHAnsi"/>
-          <w:sz w:val="22"/>
-          <w:szCs w:val="22"/>
-        </w:rPr>
-        <w:t xml:space="preserve"> combination can be tedious; this copy function will speed up the process. </w:t>
-      </w:r>
-    </w:p>
-    <w:p>
-      <w:pPr>
-        <w:pStyle w:val="ListParagraph"/>
-        <w:numPr>
-          <w:ilvl w:val="4"/>
-          <w:numId w:val="4"/>
-        </w:numPr>
-        <w:spacing w:before="120"/>
-        <w:ind w:left="1080"/>
-        <w:contextualSpacing w:val="0"/>
-        <w:rPr>
-          <w:rFonts w:asciiTheme="minorHAnsi" w:hAnsiTheme="minorHAnsi"/>
-          <w:sz w:val="22"/>
-          <w:szCs w:val="22"/>
-        </w:rPr>
-      </w:pPr>
-      <w:r>
-        <w:rPr>
-          <w:rFonts w:asciiTheme="minorHAnsi" w:hAnsiTheme="minorHAnsi"/>
-          <w:sz w:val="22"/>
-          <w:szCs w:val="22"/>
-        </w:rPr>
-        <w:t xml:space="preserve">To copy supplemental harvest cost columns values from one scenario to another, click </w:t>
-      </w:r>
-      <w:r>
-        <w:rPr>
-          <w:rFonts w:asciiTheme="minorHAnsi" w:hAnsiTheme="minorHAnsi"/>
-          <w:b/>
-          <w:sz w:val="22"/>
-          <w:szCs w:val="22"/>
-        </w:rPr>
-        <w:t xml:space="preserve">&lt;Update All Values Using Previously Entered Data&gt;. </w:t>
-      </w:r>
-    </w:p>
-    <w:p>
-      <w:pPr>
-        <w:pStyle w:val="ListParagraph"/>
-        <w:numPr>
-          <w:ilvl w:val="4"/>
-          <w:numId w:val="4"/>
-        </w:numPr>
-        <w:spacing w:before="120"/>
-        <w:ind w:left="1080"/>
-        <w:contextualSpacing w:val="0"/>
-        <w:rPr>
-          <w:rFonts w:asciiTheme="minorHAnsi" w:hAnsiTheme="minorHAnsi"/>
-          <w:sz w:val="22"/>
-          <w:szCs w:val="22"/>
-        </w:rPr>
-      </w:pPr>
-      <w:r>
-        <w:rPr>
-          <w:rFonts w:asciiTheme="minorHAnsi" w:hAnsiTheme="minorHAnsi"/>
-          <w:sz w:val="22"/>
-          <w:szCs w:val="22"/>
-        </w:rPr>
-        <w:t xml:space="preserve">Select the scenario from which to copy from, and click </w:t>
-      </w:r>
-      <w:r>
-        <w:rPr>
-          <w:rFonts w:asciiTheme="minorHAnsi" w:hAnsiTheme="minorHAnsi"/>
-          <w:b/>
-          <w:sz w:val="22"/>
-          <w:szCs w:val="22"/>
-        </w:rPr>
-        <w:t>&lt;Select&gt;</w:t>
-      </w:r>
-      <w:r>
-        <w:rPr>
-          <w:rFonts w:asciiTheme="minorHAnsi" w:hAnsiTheme="minorHAnsi"/>
-          <w:sz w:val="22"/>
-          <w:szCs w:val="22"/>
-        </w:rPr>
-        <w:t>.</w:t>
-      </w:r>
-    </w:p>
-    <w:p>
-      <w:pPr>
-        <w:pStyle w:val="ListParagraph"/>
-        <w:numPr>
-          <w:ilvl w:val="4"/>
-          <w:numId w:val="4"/>
-        </w:numPr>
-        <w:spacing w:before="120"/>
-        <w:ind w:left="1080"/>
-        <w:contextualSpacing w:val="0"/>
-        <w:rPr>
-          <w:rFonts w:asciiTheme="minorHAnsi" w:hAnsiTheme="minorHAnsi"/>
-          <w:sz w:val="22"/>
-          <w:szCs w:val="22"/>
-        </w:rPr>
-      </w:pPr>
-      <w:r>
-        <w:rPr>
-          <w:rFonts w:asciiTheme="minorHAnsi" w:hAnsiTheme="minorHAnsi"/>
-          <w:sz w:val="22"/>
-          <w:szCs w:val="22"/>
-        </w:rPr>
-        <w:t xml:space="preserve">To confirm, select </w:t>
-      </w:r>
-      <w:r>
-        <w:rPr>
-          <w:rFonts w:asciiTheme="minorHAnsi" w:hAnsiTheme="minorHAnsi"/>
-          <w:b/>
-          <w:sz w:val="22"/>
-          <w:szCs w:val="22"/>
-        </w:rPr>
-        <w:t>&lt;Yes&gt;</w:t>
-      </w:r>
-      <w:r>
-        <w:rPr>
-          <w:rFonts w:asciiTheme="minorHAnsi" w:hAnsiTheme="minorHAnsi"/>
-          <w:sz w:val="22"/>
-          <w:szCs w:val="22"/>
-        </w:rPr>
-        <w:t xml:space="preserve"> when prompted. </w:t>
-      </w:r>
-    </w:p>
-    <w:p>
-      <w:pPr>
-        <w:pStyle w:val="ListParagraph"/>
-        <w:numPr>
-          <w:ilvl w:val="4"/>
-          <w:numId w:val="4"/>
-        </w:numPr>
-        <w:spacing w:before="120"/>
-        <w:ind w:left="1080"/>
-        <w:contextualSpacing w:val="0"/>
-        <w:rPr>
-          <w:rFonts w:asciiTheme="minorHAnsi" w:hAnsiTheme="minorHAnsi"/>
-          <w:sz w:val="22"/>
-          <w:szCs w:val="22"/>
-        </w:rPr>
-      </w:pPr>
-      <w:r>
-        <w:rPr>
-          <w:rFonts w:asciiTheme="minorHAnsi" w:hAnsiTheme="minorHAnsi"/>
-          <w:sz w:val="22"/>
-          <w:szCs w:val="22"/>
-        </w:rPr>
-        <w:t xml:space="preserve">Once the update has finished, click the </w:t>
-      </w:r>
-      <w:r>
-        <w:rPr>
-          <w:rFonts w:asciiTheme="minorHAnsi" w:hAnsiTheme="minorHAnsi"/>
-          <w:b/>
-          <w:sz w:val="22"/>
-          <w:szCs w:val="22"/>
-        </w:rPr>
-        <w:t>&lt;OK&gt;</w:t>
-      </w:r>
-      <w:r>
-        <w:rPr>
-          <w:rFonts w:asciiTheme="minorHAnsi" w:hAnsiTheme="minorHAnsi"/>
-          <w:sz w:val="22"/>
-          <w:szCs w:val="22"/>
-        </w:rPr>
-        <w:t xml:space="preserve"> button.</w:t>
+        <w:t>\scenario_processor_rule_definitions.mdb and contains a column for each harvest cost component.</w:t>
       </w:r>
     </w:p>
     <w:p>
@@ -5740,6 +4929,9 @@
         </w:rPr>
       </w:pPr>
       <w:r>
+        <w:rPr>
+          <w:rFonts w:eastAsia="Times New Roman" w:cs="Times New Roman"/>
+        </w:rPr>
         <w:br w:type="page"/>
       </w:r>
     </w:p>
@@ -5776,7 +4968,6 @@
         </w:rPr>
         <w:t>Run Processor</w:t>
       </w:r>
-      <w:proofErr w:type="gramStart"/>
       <w:r>
         <w:rPr>
           <w:rFonts w:asciiTheme="minorHAnsi" w:hAnsiTheme="minorHAnsi"/>
@@ -5785,9 +4976,28 @@
           <w:szCs w:val="22"/>
           <w:u w:val="single"/>
         </w:rPr>
-        <w:t>)Tab</w:t>
-      </w:r>
-      <w:proofErr w:type="gramEnd"/>
+        <w:t>)</w:t>
+      </w:r>
+      <w:r>
+        <w:rPr>
+          <w:rFonts w:asciiTheme="minorHAnsi" w:hAnsiTheme="minorHAnsi"/>
+          <w:b/>
+          <w:sz w:val="22"/>
+          <w:szCs w:val="22"/>
+          <w:u w:val="single"/>
+        </w:rPr>
+        <w:t xml:space="preserve"> </w:t>
+      </w:r>
+      <w:r>
+        <w:rPr>
+          <w:rFonts w:asciiTheme="minorHAnsi" w:hAnsiTheme="minorHAnsi"/>
+          <w:b/>
+          <w:sz w:val="22"/>
+          <w:szCs w:val="22"/>
+          <w:u w:val="single"/>
+        </w:rPr>
+        <w:t>Tab</w:t>
+      </w:r>
       <w:r>
         <w:rPr>
           <w:rFonts w:asciiTheme="minorHAnsi" w:hAnsiTheme="minorHAnsi"/>
@@ -5873,25 +5083,7 @@
           <w:sz w:val="22"/>
           <w:szCs w:val="22"/>
         </w:rPr>
-        <w:t xml:space="preserve"> combinations to be included in the processor simulation.  </w:t>
-      </w:r>
-      <w:proofErr w:type="spellStart"/>
-      <w:r>
-        <w:rPr>
-          <w:rFonts w:asciiTheme="minorHAnsi" w:hAnsiTheme="minorHAnsi"/>
-          <w:sz w:val="22"/>
-          <w:szCs w:val="22"/>
-        </w:rPr>
-        <w:t>Silvicultural</w:t>
-      </w:r>
-      <w:proofErr w:type="spellEnd"/>
-      <w:r>
-        <w:rPr>
-          <w:rFonts w:asciiTheme="minorHAnsi" w:hAnsiTheme="minorHAnsi"/>
-          <w:sz w:val="22"/>
-          <w:szCs w:val="22"/>
-        </w:rPr>
-        <w:t xml:space="preserve"> sequences (</w:t>
+        <w:t xml:space="preserve"> combinations to be included in the processor simulation.  Silvicultural sequences (</w:t>
       </w:r>
       <w:proofErr w:type="spellStart"/>
       <w:r>
@@ -5993,25 +5185,7 @@
           <w:sz w:val="22"/>
           <w:szCs w:val="22"/>
         </w:rPr>
-        <w:t xml:space="preserve">to return to </w:t>
-      </w:r>
-      <w:proofErr w:type="spellStart"/>
-      <w:r>
-        <w:rPr>
-          <w:rFonts w:asciiTheme="minorHAnsi" w:hAnsiTheme="minorHAnsi"/>
-          <w:sz w:val="22"/>
-          <w:szCs w:val="22"/>
-        </w:rPr>
-        <w:t>BioSum</w:t>
-      </w:r>
-      <w:proofErr w:type="spellEnd"/>
-      <w:r>
-        <w:rPr>
-          <w:rFonts w:asciiTheme="minorHAnsi" w:hAnsiTheme="minorHAnsi"/>
-          <w:sz w:val="22"/>
-          <w:szCs w:val="22"/>
-        </w:rPr>
-        <w:t xml:space="preserve"> Manager</w:t>
+        <w:t>to return to BioSum Manager</w:t>
       </w:r>
       <w:r>
         <w:rPr>
@@ -6051,43 +5225,7 @@
           <w:sz w:val="22"/>
           <w:szCs w:val="22"/>
         </w:rPr>
-        <w:t xml:space="preserve">Closing the </w:t>
-      </w:r>
-      <w:proofErr w:type="spellStart"/>
-      <w:r>
-        <w:rPr>
-          <w:rFonts w:asciiTheme="minorHAnsi" w:hAnsiTheme="minorHAnsi"/>
-          <w:sz w:val="22"/>
-          <w:szCs w:val="22"/>
-        </w:rPr>
-        <w:t>BioSum</w:t>
-      </w:r>
-      <w:proofErr w:type="spellEnd"/>
-      <w:r>
-        <w:rPr>
-          <w:rFonts w:asciiTheme="minorHAnsi" w:hAnsiTheme="minorHAnsi"/>
-          <w:sz w:val="22"/>
-          <w:szCs w:val="22"/>
-        </w:rPr>
-        <w:t xml:space="preserve"> Processor form, returns the display to the </w:t>
-      </w:r>
-      <w:proofErr w:type="spellStart"/>
-      <w:r>
-        <w:rPr>
-          <w:rFonts w:asciiTheme="minorHAnsi" w:hAnsiTheme="minorHAnsi"/>
-          <w:sz w:val="22"/>
-          <w:szCs w:val="22"/>
-        </w:rPr>
-        <w:t>BioSum</w:t>
-      </w:r>
-      <w:proofErr w:type="spellEnd"/>
-      <w:r>
-        <w:rPr>
-          <w:rFonts w:asciiTheme="minorHAnsi" w:hAnsiTheme="minorHAnsi"/>
-          <w:sz w:val="22"/>
-          <w:szCs w:val="22"/>
-        </w:rPr>
-        <w:t xml:space="preserve"> Manager;  the data generated by Processor will be stored in processor/[scenario name]/scenario_results.mdb in two tables:</w:t>
+        <w:t>Closing the BioSum Processor form, returns the display to the BioSum Manager;  the data generated by Processor will be stored in processor/[scenario name]/scenario_results.mdb in two tables:</w:t>
       </w:r>
     </w:p>
     <w:p>
@@ -6166,7 +5304,7 @@
 </file>
 
 <file path=word/numbering.xml><?xml version="1.0" encoding="utf-8"?>
-<w:numbering xmlns:wpc="http://schemas.microsoft.com/office/word/2010/wordprocessingCanvas" xmlns:cx="http://schemas.microsoft.com/office/drawing/2014/chartex" xmlns:cx1="http://schemas.microsoft.com/office/drawing/2015/9/8/chartex" xmlns:mc="http://schemas.openxmlformats.org/markup-compatibility/2006" xmlns:o="urn:schemas-microsoft-com:office:office" xmlns:r="http://schemas.openxmlformats.org/officeDocument/2006/relationships" xmlns:m="http://schemas.openxmlformats.org/officeDocument/2006/math" xmlns:v="urn:schemas-microsoft-com:vml" xmlns:wp14="http://schemas.microsoft.com/office/word/2010/wordprocessingDrawing" xmlns:wp="http://schemas.openxmlformats.org/drawingml/2006/wordprocessingDrawing" xmlns:w10="urn:schemas-microsoft-com:office:word" xmlns:w="http://schemas.openxmlformats.org/wordprocessingml/2006/main" xmlns:w14="http://schemas.microsoft.com/office/word/2010/wordml" xmlns:w15="http://schemas.microsoft.com/office/word/2012/wordml" xmlns:w16se="http://schemas.microsoft.com/office/word/2015/wordml/symex" xmlns:wpg="http://schemas.microsoft.com/office/word/2010/wordprocessingGroup" xmlns:wpi="http://schemas.microsoft.com/office/word/2010/wordprocessingInk" xmlns:wne="http://schemas.microsoft.com/office/word/2006/wordml" xmlns:wps="http://schemas.microsoft.com/office/word/2010/wordprocessingShape" mc:Ignorable="w14 w15 w16se wp14">
+<w:numbering xmlns:wpc="http://schemas.microsoft.com/office/word/2010/wordprocessingCanvas" xmlns:cx="http://schemas.microsoft.com/office/drawing/2014/chartex" xmlns:cx1="http://schemas.microsoft.com/office/drawing/2015/9/8/chartex" xmlns:cx2="http://schemas.microsoft.com/office/drawing/2015/10/21/chartex" xmlns:cx3="http://schemas.microsoft.com/office/drawing/2016/5/9/chartex" xmlns:cx4="http://schemas.microsoft.com/office/drawing/2016/5/10/chartex" xmlns:cx5="http://schemas.microsoft.com/office/drawing/2016/5/11/chartex" xmlns:cx6="http://schemas.microsoft.com/office/drawing/2016/5/12/chartex" xmlns:cx7="http://schemas.microsoft.com/office/drawing/2016/5/13/chartex" xmlns:cx8="http://schemas.microsoft.com/office/drawing/2016/5/14/chartex" xmlns:mc="http://schemas.openxmlformats.org/markup-compatibility/2006" xmlns:aink="http://schemas.microsoft.com/office/drawing/2016/ink" xmlns:am3d="http://schemas.microsoft.com/office/drawing/2017/model3d" xmlns:o="urn:schemas-microsoft-com:office:office" xmlns:r="http://schemas.openxmlformats.org/officeDocument/2006/relationships" xmlns:m="http://schemas.openxmlformats.org/officeDocument/2006/math" xmlns:v="urn:schemas-microsoft-com:vml" xmlns:wp14="http://schemas.microsoft.com/office/word/2010/wordprocessingDrawing" xmlns:wp="http://schemas.openxmlformats.org/drawingml/2006/wordprocessingDrawing" xmlns:w10="urn:schemas-microsoft-com:office:word" xmlns:w="http://schemas.openxmlformats.org/wordprocessingml/2006/main" xmlns:w14="http://schemas.microsoft.com/office/word/2010/wordml" xmlns:w15="http://schemas.microsoft.com/office/word/2012/wordml" xmlns:w16cid="http://schemas.microsoft.com/office/word/2016/wordml/cid" xmlns:w16se="http://schemas.microsoft.com/office/word/2015/wordml/symex" xmlns:wpg="http://schemas.microsoft.com/office/word/2010/wordprocessingGroup" xmlns:wpi="http://schemas.microsoft.com/office/word/2010/wordprocessingInk" xmlns:wne="http://schemas.microsoft.com/office/word/2006/wordml" xmlns:wps="http://schemas.microsoft.com/office/word/2010/wordprocessingShape" mc:Ignorable="w14 w15 w16se w16cid wp14">
   <w:abstractNum w:abstractNumId="0" w15:restartNumberingAfterBreak="0">
     <w:nsid w:val="1619034D"/>
     <w:multiLevelType w:val="hybridMultilevel"/>
@@ -6637,6 +5775,99 @@
     </w:lvl>
   </w:abstractNum>
   <w:abstractNum w:abstractNumId="5" w15:restartNumberingAfterBreak="0">
+    <w:nsid w:val="47111157"/>
+    <w:multiLevelType w:val="hybridMultilevel"/>
+    <w:tmpl w:val="E13C6734"/>
+    <w:lvl w:ilvl="0" w:tplc="9C80654A">
+      <w:start w:val="1"/>
+      <w:numFmt w:val="decimal"/>
+      <w:lvlText w:val="%1."/>
+      <w:lvlJc w:val="left"/>
+      <w:pPr>
+        <w:ind w:left="360" w:hanging="360"/>
+      </w:pPr>
+      <w:rPr>
+        <w:rFonts w:hint="default"/>
+        <w:color w:val="auto"/>
+      </w:rPr>
+    </w:lvl>
+    <w:lvl w:ilvl="1" w:tplc="04090019">
+      <w:start w:val="1"/>
+      <w:numFmt w:val="lowerLetter"/>
+      <w:lvlText w:val="%2."/>
+      <w:lvlJc w:val="left"/>
+      <w:pPr>
+        <w:ind w:left="1080" w:hanging="360"/>
+      </w:pPr>
+    </w:lvl>
+    <w:lvl w:ilvl="2" w:tplc="0409001B">
+      <w:start w:val="1"/>
+      <w:numFmt w:val="lowerRoman"/>
+      <w:lvlText w:val="%3."/>
+      <w:lvlJc w:val="right"/>
+      <w:pPr>
+        <w:ind w:left="1800" w:hanging="180"/>
+      </w:pPr>
+    </w:lvl>
+    <w:lvl w:ilvl="3" w:tplc="F53E1470">
+      <w:start w:val="1"/>
+      <w:numFmt w:val="decimal"/>
+      <w:lvlText w:val="%4."/>
+      <w:lvlJc w:val="left"/>
+      <w:pPr>
+        <w:ind w:left="2520" w:hanging="360"/>
+      </w:pPr>
+      <w:rPr>
+        <w:b w:val="0"/>
+      </w:rPr>
+    </w:lvl>
+    <w:lvl w:ilvl="4" w:tplc="04090019">
+      <w:start w:val="1"/>
+      <w:numFmt w:val="lowerLetter"/>
+      <w:lvlText w:val="%5."/>
+      <w:lvlJc w:val="left"/>
+      <w:pPr>
+        <w:ind w:left="3240" w:hanging="360"/>
+      </w:pPr>
+    </w:lvl>
+    <w:lvl w:ilvl="5" w:tplc="0409001B" w:tentative="1">
+      <w:start w:val="1"/>
+      <w:numFmt w:val="lowerRoman"/>
+      <w:lvlText w:val="%6."/>
+      <w:lvlJc w:val="right"/>
+      <w:pPr>
+        <w:ind w:left="3960" w:hanging="180"/>
+      </w:pPr>
+    </w:lvl>
+    <w:lvl w:ilvl="6" w:tplc="0409000F" w:tentative="1">
+      <w:start w:val="1"/>
+      <w:numFmt w:val="decimal"/>
+      <w:lvlText w:val="%7."/>
+      <w:lvlJc w:val="left"/>
+      <w:pPr>
+        <w:ind w:left="4680" w:hanging="360"/>
+      </w:pPr>
+    </w:lvl>
+    <w:lvl w:ilvl="7" w:tplc="04090019" w:tentative="1">
+      <w:start w:val="1"/>
+      <w:numFmt w:val="lowerLetter"/>
+      <w:lvlText w:val="%8."/>
+      <w:lvlJc w:val="left"/>
+      <w:pPr>
+        <w:ind w:left="5400" w:hanging="360"/>
+      </w:pPr>
+    </w:lvl>
+    <w:lvl w:ilvl="8" w:tplc="0409001B" w:tentative="1">
+      <w:start w:val="1"/>
+      <w:numFmt w:val="lowerRoman"/>
+      <w:lvlText w:val="%9."/>
+      <w:lvlJc w:val="right"/>
+      <w:pPr>
+        <w:ind w:left="6120" w:hanging="180"/>
+      </w:pPr>
+    </w:lvl>
+  </w:abstractNum>
+  <w:abstractNum w:abstractNumId="6" w15:restartNumberingAfterBreak="0">
     <w:nsid w:val="598920BA"/>
     <w:multiLevelType w:val="hybridMultilevel"/>
     <w:tmpl w:val="0D0A7528"/>
@@ -6729,7 +5960,7 @@
       </w:pPr>
     </w:lvl>
   </w:abstractNum>
-  <w:abstractNum w:abstractNumId="6" w15:restartNumberingAfterBreak="0">
+  <w:abstractNum w:abstractNumId="7" w15:restartNumberingAfterBreak="0">
     <w:nsid w:val="63F45332"/>
     <w:multiLevelType w:val="hybridMultilevel"/>
     <w:tmpl w:val="CB0C19BA"/>
@@ -6815,7 +6046,7 @@
       </w:pPr>
     </w:lvl>
   </w:abstractNum>
-  <w:abstractNum w:abstractNumId="7" w15:restartNumberingAfterBreak="0">
+  <w:abstractNum w:abstractNumId="8" w15:restartNumberingAfterBreak="0">
     <w:nsid w:val="67E0574F"/>
     <w:multiLevelType w:val="hybridMultilevel"/>
     <w:tmpl w:val="94A893AE"/>
@@ -6901,7 +6132,7 @@
       </w:pPr>
     </w:lvl>
   </w:abstractNum>
-  <w:abstractNum w:abstractNumId="8" w15:restartNumberingAfterBreak="0">
+  <w:abstractNum w:abstractNumId="9" w15:restartNumberingAfterBreak="0">
     <w:nsid w:val="734163D2"/>
     <w:multiLevelType w:val="hybridMultilevel"/>
     <w:tmpl w:val="1E32BEC2"/>
@@ -6991,7 +6222,7 @@
       </w:pPr>
     </w:lvl>
   </w:abstractNum>
-  <w:abstractNum w:abstractNumId="9" w15:restartNumberingAfterBreak="0">
+  <w:abstractNum w:abstractNumId="10" w15:restartNumberingAfterBreak="0">
     <w:nsid w:val="7FE11D6E"/>
     <w:multiLevelType w:val="hybridMultilevel"/>
     <w:tmpl w:val="9CD653BE"/>
@@ -7078,7 +6309,7 @@
     </w:lvl>
   </w:abstractNum>
   <w:num w:numId="1">
-    <w:abstractNumId w:val="8"/>
+    <w:abstractNumId w:val="9"/>
   </w:num>
   <w:num w:numId="2">
     <w:abstractNumId w:val="2"/>
@@ -7087,10 +6318,10 @@
     <w:abstractNumId w:val="0"/>
   </w:num>
   <w:num w:numId="4">
-    <w:abstractNumId w:val="5"/>
+    <w:abstractNumId w:val="6"/>
   </w:num>
   <w:num w:numId="5">
-    <w:abstractNumId w:val="9"/>
+    <w:abstractNumId w:val="10"/>
   </w:num>
   <w:num w:numId="6">
     <w:abstractNumId w:val="3"/>
@@ -7099,19 +6330,22 @@
     <w:abstractNumId w:val="1"/>
   </w:num>
   <w:num w:numId="8">
-    <w:abstractNumId w:val="7"/>
+    <w:abstractNumId w:val="8"/>
   </w:num>
   <w:num w:numId="9">
     <w:abstractNumId w:val="4"/>
   </w:num>
   <w:num w:numId="10">
-    <w:abstractNumId w:val="6"/>
+    <w:abstractNumId w:val="7"/>
+  </w:num>
+  <w:num w:numId="11">
+    <w:abstractNumId w:val="5"/>
   </w:num>
 </w:numbering>
 </file>
 
 <file path=word/styles.xml><?xml version="1.0" encoding="utf-8"?>
-<w:styles xmlns:mc="http://schemas.openxmlformats.org/markup-compatibility/2006" xmlns:r="http://schemas.openxmlformats.org/officeDocument/2006/relationships" xmlns:w="http://schemas.openxmlformats.org/wordprocessingml/2006/main" xmlns:w14="http://schemas.microsoft.com/office/word/2010/wordml" xmlns:w15="http://schemas.microsoft.com/office/word/2012/wordml" xmlns:w16se="http://schemas.microsoft.com/office/word/2015/wordml/symex" mc:Ignorable="w14 w15 w16se">
+<w:styles xmlns:mc="http://schemas.openxmlformats.org/markup-compatibility/2006" xmlns:r="http://schemas.openxmlformats.org/officeDocument/2006/relationships" xmlns:w="http://schemas.openxmlformats.org/wordprocessingml/2006/main" xmlns:w14="http://schemas.microsoft.com/office/word/2010/wordml" xmlns:w15="http://schemas.microsoft.com/office/word/2012/wordml" xmlns:w16cid="http://schemas.microsoft.com/office/word/2016/wordml/cid" xmlns:w16se="http://schemas.microsoft.com/office/word/2015/wordml/symex" mc:Ignorable="w14 w15 w16se w16cid">
   <w:docDefaults>
     <w:rPrDefault>
       <w:rPr>
@@ -7127,7 +6361,7 @@
       </w:pPr>
     </w:pPrDefault>
   </w:docDefaults>
-  <w:latentStyles w:defLockedState="0" w:defUIPriority="99" w:defSemiHidden="0" w:defUnhideWhenUsed="0" w:defQFormat="0" w:count="371">
+  <w:latentStyles w:defLockedState="0" w:defUIPriority="99" w:defSemiHidden="0" w:defUnhideWhenUsed="0" w:defQFormat="0" w:count="375">
     <w:lsdException w:name="Normal" w:uiPriority="0" w:qFormat="1"/>
     <w:lsdException w:name="heading 1" w:uiPriority="9" w:qFormat="1"/>
     <w:lsdException w:name="heading 2" w:semiHidden="1" w:uiPriority="9" w:unhideWhenUsed="1" w:qFormat="1"/>
@@ -7233,7 +6467,6 @@
     <w:lsdException w:name="HTML Sample" w:semiHidden="1" w:unhideWhenUsed="1"/>
     <w:lsdException w:name="HTML Typewriter" w:semiHidden="1" w:unhideWhenUsed="1"/>
     <w:lsdException w:name="HTML Variable" w:semiHidden="1" w:unhideWhenUsed="1"/>
-    <w:lsdException w:name="Normal Table" w:semiHidden="1" w:unhideWhenUsed="1"/>
     <w:lsdException w:name="annotation subject" w:semiHidden="1" w:unhideWhenUsed="1"/>
     <w:lsdException w:name="No List" w:semiHidden="1" w:unhideWhenUsed="1"/>
     <w:lsdException w:name="Outline List 1" w:semiHidden="1" w:unhideWhenUsed="1"/>
@@ -7277,10 +6510,8 @@
     <w:lsdException w:name="Table Elegant" w:semiHidden="1" w:unhideWhenUsed="1"/>
     <w:lsdException w:name="Table Professional" w:semiHidden="1" w:unhideWhenUsed="1"/>
     <w:lsdException w:name="Table Subtle 1" w:semiHidden="1" w:unhideWhenUsed="1"/>
-    <w:lsdException w:name="Table Subtle 2" w:semiHidden="1" w:unhideWhenUsed="1"/>
     <w:lsdException w:name="Table Web 1" w:semiHidden="1" w:unhideWhenUsed="1"/>
     <w:lsdException w:name="Table Web 2" w:semiHidden="1" w:unhideWhenUsed="1"/>
-    <w:lsdException w:name="Table Web 3" w:semiHidden="1" w:unhideWhenUsed="1"/>
     <w:lsdException w:name="Balloon Text" w:semiHidden="1" w:unhideWhenUsed="1"/>
     <w:lsdException w:name="Table Grid" w:uiPriority="0"/>
     <w:lsdException w:name="Table Theme" w:semiHidden="1" w:unhideWhenUsed="1"/>
@@ -7499,6 +6730,10 @@
     <w:lsdException w:name="List Table 5 Dark Accent 6" w:uiPriority="50"/>
     <w:lsdException w:name="List Table 6 Colorful Accent 6" w:uiPriority="51"/>
     <w:lsdException w:name="List Table 7 Colorful Accent 6" w:uiPriority="52"/>
+    <w:lsdException w:name="Mention" w:semiHidden="1" w:unhideWhenUsed="1"/>
+    <w:lsdException w:name="Smart Hyperlink" w:semiHidden="1" w:unhideWhenUsed="1"/>
+    <w:lsdException w:name="Hashtag" w:semiHidden="1" w:unhideWhenUsed="1"/>
+    <w:lsdException w:name="Unresolved Mention" w:semiHidden="1" w:unhideWhenUsed="1"/>
   </w:latentStyles>
   <w:style w:type="paragraph" w:default="1" w:styleId="Normal">
     <w:name w:val="Normal"/>

</xml_diff>

<commit_message>
issue #302: Update Processor help for escalators
</commit_message>
<xml_diff>
--- a/Help/PROCESSOR_Help.docx
+++ b/Help/PROCESSOR_Help.docx
@@ -3163,8 +3163,6 @@
         </w:rPr>
         <w:t xml:space="preserve"> </w:t>
       </w:r>
-      <w:bookmarkStart w:id="0" w:name="_GoBack"/>
-      <w:bookmarkEnd w:id="0"/>
       <w:r>
         <w:rPr>
           <w:rFonts w:cs="Times New Roman"/>
@@ -4475,7 +4473,6 @@
     </w:p>
     <w:p>
       <w:pPr>
-        <w:spacing w:before="240"/>
         <w:rPr>
           <w:rFonts w:ascii="Calibri" w:hAnsi="Calibri" w:cs="Times New Roman"/>
         </w:rPr>
@@ -4484,7 +4481,102 @@
         <w:rPr>
           <w:rFonts w:ascii="Calibri" w:hAnsi="Calibri" w:cs="Times New Roman"/>
         </w:rPr>
-        <w:t>The escalators tab offers the user an opportunity to apply a multiplier to costs or revenue, to be applied at the end of each cycle. Escalator values should be left at 1.00 unless it is expected that a revenue or cost will change at a rate that is different than general inflation.  If, and only if, inflation for a cost or product price is expected to occur at a rate that is different from the general rate of inflation, enter an escalator value in the appropriate cost/cycle text box.  For example, if it is anticipated that the carbon benefits of using wood as a construction material in lieu of concrete and steel drive its price up at 2% per year more than inflation index (such as the consumer price index, CPI, or producer price index, PPI) during the first 10 year cycle, then enter 1.22 (i.e., 1.0210) in the first cell on the second line. If this impact is assumed to end after the first decade (price does not rise faster than inflation for decades 2 and 3) then the other cells on this line would be left as 1.00. Note that if modeling 5 year cycles instead of 10 year ones, the formula above would need modification.</w:t>
+        <w:t xml:space="preserve">Escalators are multipliers that BioSum applies to costs incurred and revenues received at BioSum cycles 2, 3 and 4 to account for 1) the prevailing discount rate and/or 2) anticipated differential appreciation in prices of merchantable wood and bioenergy feedstocks (chips) and costs of treatment and hauling of harvested wood. Either or both of these simulation elements can be accounted for, but if it is to be both, then the multipliers entered here must account for both. Cycle 1 has no multiplier because costs and revenues occur at the beginning of cycle 1, so discounting is not applicable. </w:t>
+      </w:r>
+    </w:p>
+    <w:p>
+      <w:pPr>
+        <w:rPr>
+          <w:rFonts w:ascii="Calibri" w:hAnsi="Calibri" w:cs="Times New Roman"/>
+        </w:rPr>
+      </w:pPr>
+      <w:r>
+        <w:rPr>
+          <w:rFonts w:ascii="Calibri" w:hAnsi="Calibri" w:cs="Times New Roman"/>
+        </w:rPr>
+        <w:t>Users are strongly encouraged to read the BioSum Users’ Guide on this topic before entering escalators. A discount rate, which accounts for the reality that the present value (PV) of an amount of money received ten years from now can be determined by applying to the future value (FV) the formula:</w:t>
+      </w:r>
+    </w:p>
+    <w:p>
+      <w:pPr>
+        <w:rPr>
+          <w:rFonts w:ascii="Calibri" w:hAnsi="Calibri" w:cs="Times New Roman"/>
+        </w:rPr>
+      </w:pPr>
+      <w:r>
+        <w:rPr>
+          <w:rFonts w:ascii="Calibri" w:hAnsi="Calibri" w:cs="Times New Roman"/>
+        </w:rPr>
+        <w:t>PV = FV(1/(1+</w:t>
+      </w:r>
+      <w:proofErr w:type="gramStart"/>
+      <w:r>
+        <w:rPr>
+          <w:rFonts w:ascii="Calibri" w:hAnsi="Calibri" w:cs="Times New Roman"/>
+        </w:rPr>
+        <w:t>i)t</w:t>
+      </w:r>
+      <w:proofErr w:type="gramEnd"/>
+      <w:r>
+        <w:rPr>
+          <w:rFonts w:ascii="Calibri" w:hAnsi="Calibri" w:cs="Times New Roman"/>
+        </w:rPr>
+        <w:t>)</w:t>
+      </w:r>
+    </w:p>
+    <w:p>
+      <w:pPr>
+        <w:rPr>
+          <w:rFonts w:ascii="Calibri" w:hAnsi="Calibri" w:cs="Times New Roman"/>
+        </w:rPr>
+      </w:pPr>
+      <w:r>
+        <w:rPr>
+          <w:rFonts w:ascii="Calibri" w:hAnsi="Calibri" w:cs="Times New Roman"/>
+        </w:rPr>
+        <w:t xml:space="preserve">where </w:t>
+      </w:r>
+      <w:proofErr w:type="spellStart"/>
+      <w:r>
+        <w:rPr>
+          <w:rFonts w:ascii="Calibri" w:hAnsi="Calibri" w:cs="Times New Roman"/>
+        </w:rPr>
+        <w:t>t</w:t>
+      </w:r>
+      <w:proofErr w:type="spellEnd"/>
+      <w:r>
+        <w:rPr>
+          <w:rFonts w:ascii="Calibri" w:hAnsi="Calibri" w:cs="Times New Roman"/>
+        </w:rPr>
+        <w:t xml:space="preserve"> is the number of years separating today and the future value and </w:t>
+      </w:r>
+      <w:proofErr w:type="spellStart"/>
+      <w:r>
+        <w:rPr>
+          <w:rFonts w:ascii="Calibri" w:hAnsi="Calibri" w:cs="Times New Roman"/>
+        </w:rPr>
+        <w:t>i</w:t>
+      </w:r>
+      <w:proofErr w:type="spellEnd"/>
+      <w:r>
+        <w:rPr>
+          <w:rFonts w:ascii="Calibri" w:hAnsi="Calibri" w:cs="Times New Roman"/>
+        </w:rPr>
+        <w:t xml:space="preserve"> is the interest rate, a.k.a. alternative rate of return. For example, if an alternative rate of return of 4% is considered to be the best, deflated (that is to say, adjusted for inflation) return available today for capital invested in an asset with equivalent risk to that observed in forestry, then the PV of $1000 in ten years (whether as a cost or as a revenue) is 1000(1</w:t>
+      </w:r>
+      <w:proofErr w:type="gramStart"/>
+      <w:r>
+        <w:rPr>
+          <w:rFonts w:ascii="Calibri" w:hAnsi="Calibri" w:cs="Times New Roman"/>
+        </w:rPr>
+        <w:t>/(</w:t>
+      </w:r>
+      <w:proofErr w:type="gramEnd"/>
+      <w:r>
+        <w:rPr>
+          <w:rFonts w:ascii="Calibri" w:hAnsi="Calibri" w:cs="Times New Roman"/>
+        </w:rPr>
+        <w:t>1.04)10) = 1000 * 0.676 = $676. If, for example, cycle 2 starts in 10 years, then 0.676 could be entered as the escalator value for cycle 2 for each economic event type (treatment and haul cost, wood revenue and bioenergy revenue). An appropriate escalator must be entered for each of the 9 entry fields.</w:t>
       </w:r>
     </w:p>
     <w:p>
@@ -4493,6 +4585,41 @@
           <w:rFonts w:eastAsia="Times New Roman" w:cs="Times New Roman"/>
         </w:rPr>
       </w:pPr>
+      <w:r>
+        <w:rPr>
+          <w:rFonts w:ascii="Calibri" w:hAnsi="Calibri" w:cs="Times New Roman"/>
+        </w:rPr>
+        <w:t xml:space="preserve">An Excel workbook available at </w:t>
+      </w:r>
+      <w:hyperlink r:id="rId5" w:history="1">
+        <w:r>
+          <w:rPr>
+            <w:rStyle w:val="Hyperlink"/>
+            <w:rFonts w:ascii="Calibri" w:hAnsi="Calibri" w:cs="Times New Roman"/>
+          </w:rPr>
+          <w:t>http://biosum.info/downloads/processor/Escalators.xlsx</w:t>
+        </w:r>
+      </w:hyperlink>
+      <w:bookmarkStart w:id="0" w:name="_GoBack"/>
+      <w:bookmarkEnd w:id="0"/>
+      <w:r>
+        <w:rPr>
+          <w:rFonts w:ascii="Calibri" w:hAnsi="Calibri" w:cs="Times New Roman"/>
+        </w:rPr>
+        <w:t xml:space="preserve"> may be helpful for crafting the escalators for your BioSum project (and please read the Users</w:t>
+      </w:r>
+      <w:r>
+        <w:rPr>
+          <w:rFonts w:ascii="Calibri" w:hAnsi="Calibri" w:cs="Times New Roman"/>
+        </w:rPr>
+        <w:t>’</w:t>
+      </w:r>
+      <w:r>
+        <w:rPr>
+          <w:rFonts w:ascii="Calibri" w:hAnsi="Calibri" w:cs="Times New Roman"/>
+        </w:rPr>
+        <w:t xml:space="preserve"> Guide documentation of the Escalators task). For most simulations, entering a discount rate and the simulation year to be used to represent each cycle (2-4) is all that is needed. Differential appreciation is a more rarely used feature of BioSum.</w:t>
+      </w:r>
       <w:r>
         <w:br w:type="page"/>
       </w:r>
@@ -6467,6 +6594,7 @@
     <w:lsdException w:name="HTML Sample" w:semiHidden="1" w:unhideWhenUsed="1"/>
     <w:lsdException w:name="HTML Typewriter" w:semiHidden="1" w:unhideWhenUsed="1"/>
     <w:lsdException w:name="HTML Variable" w:semiHidden="1" w:unhideWhenUsed="1"/>
+    <w:lsdException w:name="Normal Table" w:semiHidden="1" w:unhideWhenUsed="1"/>
     <w:lsdException w:name="annotation subject" w:semiHidden="1" w:unhideWhenUsed="1"/>
     <w:lsdException w:name="No List" w:semiHidden="1" w:unhideWhenUsed="1"/>
     <w:lsdException w:name="Outline List 1" w:semiHidden="1" w:unhideWhenUsed="1"/>
@@ -6510,8 +6638,10 @@
     <w:lsdException w:name="Table Elegant" w:semiHidden="1" w:unhideWhenUsed="1"/>
     <w:lsdException w:name="Table Professional" w:semiHidden="1" w:unhideWhenUsed="1"/>
     <w:lsdException w:name="Table Subtle 1" w:semiHidden="1" w:unhideWhenUsed="1"/>
+    <w:lsdException w:name="Table Subtle 2" w:semiHidden="1" w:unhideWhenUsed="1"/>
     <w:lsdException w:name="Table Web 1" w:semiHidden="1" w:unhideWhenUsed="1"/>
     <w:lsdException w:name="Table Web 2" w:semiHidden="1" w:unhideWhenUsed="1"/>
+    <w:lsdException w:name="Table Web 3" w:semiHidden="1" w:unhideWhenUsed="1"/>
     <w:lsdException w:name="Balloon Text" w:semiHidden="1" w:unhideWhenUsed="1"/>
     <w:lsdException w:name="Table Grid" w:uiPriority="0"/>
     <w:lsdException w:name="Table Theme" w:semiHidden="1" w:unhideWhenUsed="1"/>
@@ -6829,6 +6959,29 @@
       </w:tblBorders>
     </w:tblPr>
   </w:style>
+  <w:style w:type="character" w:styleId="Hyperlink">
+    <w:name w:val="Hyperlink"/>
+    <w:basedOn w:val="DefaultParagraphFont"/>
+    <w:uiPriority w:val="99"/>
+    <w:unhideWhenUsed/>
+    <w:rsid w:val="00CA603F"/>
+    <w:rPr>
+      <w:color w:val="0563C1" w:themeColor="hyperlink"/>
+      <w:u w:val="single"/>
+    </w:rPr>
+  </w:style>
+  <w:style w:type="character" w:styleId="UnresolvedMention">
+    <w:name w:val="Unresolved Mention"/>
+    <w:basedOn w:val="DefaultParagraphFont"/>
+    <w:uiPriority w:val="99"/>
+    <w:semiHidden/>
+    <w:unhideWhenUsed/>
+    <w:rsid w:val="00CA603F"/>
+    <w:rPr>
+      <w:color w:val="605E5C"/>
+      <w:shd w:val="clear" w:color="auto" w:fill="E1DFDD"/>
+    </w:rPr>
+  </w:style>
 </w:styles>
 </file>
 

</xml_diff>